<commit_message>
Further Documentation, Update to Palettes
Allow sequential & divergent palettes to be used with quantitative target expression data. Additional comments identifying steps in process. Additional documentation around graph interpretation & formatting
</commit_message>
<xml_diff>
--- a/DimReduction/dimension-reduction-vignette.docx
+++ b/DimReduction/dimension-reduction-vignette.docx
@@ -106,7 +106,6 @@
           <w:rFonts w:ascii="Helvetica" w:hAnsi="Helvetica" w:cs="Helvetica"/>
           <w:b/>
           <w:color w:val="000000"/>
-          <w:sz w:val="21"/>
           <w:szCs w:val="21"/>
         </w:rPr>
       </w:pPr>
@@ -115,7 +114,6 @@
           <w:rFonts w:ascii="Helvetica" w:hAnsi="Helvetica" w:cs="Helvetica"/>
           <w:b/>
           <w:color w:val="000000"/>
-          <w:sz w:val="21"/>
           <w:szCs w:val="21"/>
         </w:rPr>
         <w:t>Intended use</w:t>
@@ -435,7 +433,6 @@
         <w:rPr>
           <w:rFonts w:ascii="Helvetica" w:hAnsi="Helvetica" w:cs="Helvetica"/>
           <w:color w:val="000000"/>
-          <w:sz w:val="21"/>
           <w:szCs w:val="21"/>
         </w:rPr>
       </w:pPr>
@@ -444,32 +441,41 @@
           <w:rFonts w:ascii="Helvetica" w:hAnsi="Helvetica" w:cs="Helvetica"/>
           <w:b/>
           <w:color w:val="000000"/>
-          <w:sz w:val="21"/>
-          <w:szCs w:val="21"/>
-        </w:rPr>
-        <w:t>Contents:</w:t>
-      </w:r>
-    </w:p>
-    <w:p>
-      <w:pPr>
-        <w:pStyle w:val="NormalWeb"/>
-        <w:shd w:val="clear" w:color="auto" w:fill="FFFFFF"/>
-        <w:spacing w:before="120" w:beforeAutospacing="0" w:after="120" w:afterAutospacing="0"/>
-        <w:rPr>
-          <w:rFonts w:ascii="Helvetica" w:hAnsi="Helvetica" w:cs="Helvetica"/>
-          <w:color w:val="000000"/>
-          <w:sz w:val="21"/>
-          <w:szCs w:val="21"/>
-        </w:rPr>
-      </w:pPr>
-      <w:r>
-        <w:rPr>
-          <w:rFonts w:ascii="Helvetica" w:hAnsi="Helvetica" w:cs="Helvetica"/>
-          <w:color w:val="000000"/>
-          <w:sz w:val="21"/>
-          <w:szCs w:val="21"/>
-        </w:rPr>
-        <w:t xml:space="preserve">Page 2: </w:t>
+          <w:szCs w:val="21"/>
+        </w:rPr>
+        <w:t>Contents</w:t>
+      </w:r>
+    </w:p>
+    <w:p>
+      <w:pPr>
+        <w:pStyle w:val="NormalWeb"/>
+        <w:shd w:val="clear" w:color="auto" w:fill="FFFFFF"/>
+        <w:spacing w:before="120" w:beforeAutospacing="0" w:after="120" w:afterAutospacing="0"/>
+        <w:rPr>
+          <w:rFonts w:ascii="Helvetica" w:hAnsi="Helvetica" w:cs="Helvetica"/>
+          <w:color w:val="000000"/>
+          <w:sz w:val="21"/>
+          <w:szCs w:val="21"/>
+        </w:rPr>
+      </w:pPr>
+      <w:r>
+        <w:rPr>
+          <w:rFonts w:ascii="Helvetica" w:hAnsi="Helvetica" w:cs="Helvetica"/>
+          <w:i/>
+          <w:color w:val="000000"/>
+          <w:sz w:val="21"/>
+          <w:szCs w:val="21"/>
+        </w:rPr>
+        <w:t>Page 2</w:t>
+      </w:r>
+      <w:r>
+        <w:rPr>
+          <w:rFonts w:ascii="Helvetica" w:hAnsi="Helvetica" w:cs="Helvetica"/>
+          <w:color w:val="000000"/>
+          <w:sz w:val="21"/>
+          <w:szCs w:val="21"/>
+        </w:rPr>
+        <w:t xml:space="preserve">: </w:t>
       </w:r>
       <w:r>
         <w:rPr>
@@ -496,11 +502,21 @@
       <w:r>
         <w:rPr>
           <w:rFonts w:ascii="Helvetica" w:hAnsi="Helvetica" w:cs="Helvetica"/>
-          <w:color w:val="000000"/>
-          <w:sz w:val="21"/>
-          <w:szCs w:val="21"/>
-        </w:rPr>
-        <w:t xml:space="preserve">Page 3: </w:t>
+          <w:i/>
+          <w:color w:val="000000"/>
+          <w:sz w:val="21"/>
+          <w:szCs w:val="21"/>
+        </w:rPr>
+        <w:t>Page 3</w:t>
+      </w:r>
+      <w:r>
+        <w:rPr>
+          <w:rFonts w:ascii="Helvetica" w:hAnsi="Helvetica" w:cs="Helvetica"/>
+          <w:color w:val="000000"/>
+          <w:sz w:val="21"/>
+          <w:szCs w:val="21"/>
+        </w:rPr>
+        <w:t xml:space="preserve">: </w:t>
       </w:r>
       <w:r>
         <w:rPr>
@@ -527,11 +543,21 @@
       <w:r>
         <w:rPr>
           <w:rFonts w:ascii="Helvetica" w:hAnsi="Helvetica" w:cs="Helvetica"/>
-          <w:color w:val="000000"/>
-          <w:sz w:val="21"/>
-          <w:szCs w:val="21"/>
-        </w:rPr>
-        <w:t xml:space="preserve">Page 4: </w:t>
+          <w:i/>
+          <w:color w:val="000000"/>
+          <w:sz w:val="21"/>
+          <w:szCs w:val="21"/>
+        </w:rPr>
+        <w:t>Page 4</w:t>
+      </w:r>
+      <w:r>
+        <w:rPr>
+          <w:rFonts w:ascii="Helvetica" w:hAnsi="Helvetica" w:cs="Helvetica"/>
+          <w:color w:val="000000"/>
+          <w:sz w:val="21"/>
+          <w:szCs w:val="21"/>
+        </w:rPr>
+        <w:t xml:space="preserve">: </w:t>
       </w:r>
       <w:r>
         <w:rPr>
@@ -637,14 +663,16 @@
         <w:rPr>
           <w:rFonts w:ascii="Helvetica" w:hAnsi="Helvetica" w:cs="Helvetica"/>
           <w:b/>
-          <w:color w:val="000000"/>
-          <w:sz w:val="21"/>
-          <w:szCs w:val="21"/>
-        </w:rPr>
-      </w:pPr>
-      <w:r>
-        <w:rPr>
-          <w:rFonts w:ascii="Helvetica" w:hAnsi="Helvetica" w:cs="Helvetica"/>
+          <w:i/>
+          <w:color w:val="000000"/>
+          <w:sz w:val="21"/>
+          <w:szCs w:val="21"/>
+        </w:rPr>
+      </w:pPr>
+      <w:r>
+        <w:rPr>
+          <w:rFonts w:ascii="Helvetica" w:hAnsi="Helvetica" w:cs="Helvetica"/>
+          <w:i/>
           <w:color w:val="000000"/>
           <w:sz w:val="21"/>
           <w:szCs w:val="21"/>
@@ -1014,7 +1042,26 @@
           <w:sz w:val="21"/>
           <w:szCs w:val="21"/>
         </w:rPr>
-        <w:t>Once added the parameters of the script can be adjusted by editing the top lines in the script and hitting the “Save” button. You do not need to check the Create new dataset button.</w:t>
+        <w:t xml:space="preserve">Once added the parameters of the script can be adjusted by editing the top lines in the script and hitting the “Save” button. You do </w:t>
+      </w:r>
+      <w:r>
+        <w:rPr>
+          <w:rFonts w:ascii="Helvetica" w:hAnsi="Helvetica" w:cs="Helvetica"/>
+          <w:b/>
+          <w:color w:val="000000"/>
+          <w:sz w:val="21"/>
+          <w:szCs w:val="21"/>
+        </w:rPr>
+        <w:t>not</w:t>
+      </w:r>
+      <w:r>
+        <w:rPr>
+          <w:rFonts w:ascii="Helvetica" w:hAnsi="Helvetica" w:cs="Helvetica"/>
+          <w:color w:val="000000"/>
+          <w:sz w:val="21"/>
+          <w:szCs w:val="21"/>
+        </w:rPr>
+        <w:t xml:space="preserve"> need to check the Create new dataset button.</w:t>
       </w:r>
     </w:p>
     <w:p>
@@ -1313,11 +1360,21 @@
       <w:r>
         <w:rPr>
           <w:rFonts w:ascii="Helvetica" w:hAnsi="Helvetica" w:cs="Helvetica"/>
-          <w:color w:val="000000"/>
-          <w:sz w:val="21"/>
-          <w:szCs w:val="21"/>
-        </w:rPr>
-        <w:t>color – set this to the name of an annotation tag, factor or the display name of a target within the data matrix. For example, you may have a factor named “Loc” that you want to visualize, this may be used with the color parameter. Alternatively, “VEGFA” can be used to color points by the continuous expression of VEGFA.</w:t>
+          <w:i/>
+          <w:color w:val="000000"/>
+          <w:sz w:val="21"/>
+          <w:szCs w:val="21"/>
+        </w:rPr>
+        <w:t>color</w:t>
+      </w:r>
+      <w:r>
+        <w:rPr>
+          <w:rFonts w:ascii="Helvetica" w:hAnsi="Helvetica" w:cs="Helvetica"/>
+          <w:color w:val="000000"/>
+          <w:sz w:val="21"/>
+          <w:szCs w:val="21"/>
+        </w:rPr>
+        <w:t xml:space="preserve"> – set this to the name of an annotation tag, factor or the display name of a target within the data matrix. For example, you may have a factor named “Loc” that you want to visualize, this may be used with the color parameter. Alternatively, “VEGFA” can be used to color points by the continuous expression of VEGFA.</w:t>
       </w:r>
     </w:p>
     <w:p>
@@ -1336,14 +1393,26 @@
           <w:szCs w:val="21"/>
         </w:rPr>
       </w:pPr>
-      <w:r>
-        <w:rPr>
-          <w:rFonts w:ascii="Helvetica" w:hAnsi="Helvetica" w:cs="Helvetica"/>
-          <w:color w:val="000000"/>
-          <w:sz w:val="21"/>
-          <w:szCs w:val="21"/>
-        </w:rPr>
-        <w:t xml:space="preserve">shape - </w:t>
+      <w:bookmarkStart w:id="0" w:name="_GoBack"/>
+      <w:bookmarkEnd w:id="0"/>
+      <w:r>
+        <w:rPr>
+          <w:rFonts w:ascii="Helvetica" w:hAnsi="Helvetica" w:cs="Helvetica"/>
+          <w:i/>
+          <w:color w:val="000000"/>
+          <w:sz w:val="21"/>
+          <w:szCs w:val="21"/>
+        </w:rPr>
+        <w:t>shape</w:t>
+      </w:r>
+      <w:r>
+        <w:rPr>
+          <w:rFonts w:ascii="Helvetica" w:hAnsi="Helvetica" w:cs="Helvetica"/>
+          <w:color w:val="000000"/>
+          <w:sz w:val="21"/>
+          <w:szCs w:val="21"/>
+        </w:rPr>
+        <w:t xml:space="preserve"> - </w:t>
       </w:r>
       <w:r>
         <w:rPr>
@@ -1398,21 +1467,254 @@
           <w:szCs w:val="21"/>
         </w:rPr>
       </w:pPr>
+      <w:proofErr w:type="spellStart"/>
+      <w:r>
+        <w:rPr>
+          <w:rFonts w:ascii="Helvetica" w:hAnsi="Helvetica" w:cs="Helvetica"/>
+          <w:i/>
+          <w:color w:val="000000"/>
+          <w:sz w:val="21"/>
+          <w:szCs w:val="21"/>
+        </w:rPr>
+        <w:t>color_theme</w:t>
+      </w:r>
+      <w:proofErr w:type="spellEnd"/>
+      <w:r>
+        <w:rPr>
+          <w:rFonts w:ascii="Helvetica" w:hAnsi="Helvetica" w:cs="Helvetica"/>
+          <w:color w:val="000000"/>
+          <w:sz w:val="21"/>
+          <w:szCs w:val="21"/>
+        </w:rPr>
+        <w:t xml:space="preserve"> – the name of a color palette from the palettes listed </w:t>
+      </w:r>
+      <w:r>
+        <w:rPr>
+          <w:rFonts w:ascii="Helvetica" w:hAnsi="Helvetica" w:cs="Helvetica"/>
+          <w:color w:val="000000"/>
+          <w:sz w:val="21"/>
+          <w:szCs w:val="21"/>
+        </w:rPr>
+        <w:t>below</w:t>
+      </w:r>
+      <w:r>
+        <w:rPr>
+          <w:rFonts w:ascii="Helvetica" w:hAnsi="Helvetica" w:cs="Helvetica"/>
+          <w:color w:val="000000"/>
+          <w:sz w:val="21"/>
+          <w:szCs w:val="21"/>
+        </w:rPr>
+        <w:t>. For example</w:t>
+      </w:r>
+      <w:r>
+        <w:rPr>
+          <w:rFonts w:ascii="Helvetica" w:hAnsi="Helvetica" w:cs="Helvetica"/>
+          <w:color w:val="000000"/>
+          <w:sz w:val="21"/>
+          <w:szCs w:val="21"/>
+        </w:rPr>
+        <w:t>,</w:t>
+      </w:r>
+      <w:r>
+        <w:rPr>
+          <w:rFonts w:ascii="Helvetica" w:hAnsi="Helvetica" w:cs="Helvetica"/>
+          <w:color w:val="000000"/>
+          <w:sz w:val="21"/>
+          <w:szCs w:val="21"/>
+        </w:rPr>
+        <w:t xml:space="preserve"> “Dark2” or “Spectral”</w:t>
+      </w:r>
+      <w:r>
+        <w:rPr>
+          <w:rFonts w:ascii="Helvetica" w:hAnsi="Helvetica" w:cs="Helvetica"/>
+          <w:color w:val="000000"/>
+          <w:sz w:val="21"/>
+          <w:szCs w:val="21"/>
+        </w:rPr>
+        <w:t>.</w:t>
+      </w:r>
+      <w:r>
+        <w:rPr>
+          <w:rFonts w:ascii="Helvetica" w:hAnsi="Helvetica" w:cs="Helvetica"/>
+          <w:color w:val="000000"/>
+          <w:sz w:val="21"/>
+          <w:szCs w:val="21"/>
+        </w:rPr>
+        <w:t xml:space="preserve"> For color palettes </w:t>
+      </w:r>
+      <w:r>
+        <w:rPr>
+          <w:rFonts w:ascii="Helvetica" w:hAnsi="Helvetica" w:cs="Helvetica"/>
+          <w:color w:val="000000"/>
+          <w:sz w:val="21"/>
+          <w:szCs w:val="21"/>
+        </w:rPr>
+        <w:t>with light colors we replace very light colors with gray instead. We recommend using the second set (qualitative) palettes (</w:t>
+      </w:r>
+      <w:r>
+        <w:rPr>
+          <w:rFonts w:ascii="Helvetica" w:hAnsi="Helvetica" w:cs="Helvetica"/>
+          <w:color w:val="000000"/>
+          <w:sz w:val="21"/>
+          <w:szCs w:val="21"/>
+        </w:rPr>
+        <w:t>“</w:t>
+      </w:r>
+      <w:r>
+        <w:rPr>
+          <w:rFonts w:ascii="Helvetica" w:hAnsi="Helvetica" w:cs="Helvetica"/>
+          <w:color w:val="000000"/>
+          <w:sz w:val="21"/>
+          <w:szCs w:val="21"/>
+        </w:rPr>
+        <w:t>Set3</w:t>
+      </w:r>
+      <w:r>
+        <w:rPr>
+          <w:rFonts w:ascii="Helvetica" w:hAnsi="Helvetica" w:cs="Helvetica"/>
+          <w:color w:val="000000"/>
+          <w:sz w:val="21"/>
+          <w:szCs w:val="21"/>
+        </w:rPr>
+        <w:t>”</w:t>
+      </w:r>
+      <w:r>
+        <w:rPr>
+          <w:rFonts w:ascii="Helvetica" w:hAnsi="Helvetica" w:cs="Helvetica"/>
+          <w:color w:val="000000"/>
+          <w:sz w:val="21"/>
+          <w:szCs w:val="21"/>
+        </w:rPr>
+        <w:t>-</w:t>
+      </w:r>
+      <w:r>
+        <w:rPr>
+          <w:rFonts w:ascii="Helvetica" w:hAnsi="Helvetica" w:cs="Helvetica"/>
+          <w:color w:val="000000"/>
+          <w:sz w:val="21"/>
+          <w:szCs w:val="21"/>
+        </w:rPr>
+        <w:t>“</w:t>
+      </w:r>
+      <w:r>
+        <w:rPr>
+          <w:rFonts w:ascii="Helvetica" w:hAnsi="Helvetica" w:cs="Helvetica"/>
+          <w:color w:val="000000"/>
+          <w:sz w:val="21"/>
+          <w:szCs w:val="21"/>
+        </w:rPr>
+        <w:t>Accent</w:t>
+      </w:r>
+      <w:r>
+        <w:rPr>
+          <w:rFonts w:ascii="Helvetica" w:hAnsi="Helvetica" w:cs="Helvetica"/>
+          <w:color w:val="000000"/>
+          <w:sz w:val="21"/>
+          <w:szCs w:val="21"/>
+        </w:rPr>
+        <w:t>”</w:t>
+      </w:r>
+      <w:r>
+        <w:rPr>
+          <w:rFonts w:ascii="Helvetica" w:hAnsi="Helvetica" w:cs="Helvetica"/>
+          <w:color w:val="000000"/>
+          <w:sz w:val="21"/>
+          <w:szCs w:val="21"/>
+        </w:rPr>
+        <w:t xml:space="preserve">) or </w:t>
+      </w:r>
+      <w:r>
+        <w:rPr>
+          <w:rFonts w:ascii="Helvetica" w:hAnsi="Helvetica" w:cs="Helvetica"/>
+          <w:color w:val="000000"/>
+          <w:sz w:val="21"/>
+          <w:szCs w:val="21"/>
+        </w:rPr>
+        <w:t>“</w:t>
+      </w:r>
+      <w:r>
+        <w:rPr>
+          <w:rFonts w:ascii="Helvetica" w:hAnsi="Helvetica" w:cs="Helvetica"/>
+          <w:color w:val="000000"/>
+          <w:sz w:val="21"/>
+          <w:szCs w:val="21"/>
+        </w:rPr>
+        <w:t>Spectral</w:t>
+      </w:r>
+      <w:r>
+        <w:rPr>
+          <w:rFonts w:ascii="Helvetica" w:hAnsi="Helvetica" w:cs="Helvetica"/>
+          <w:color w:val="000000"/>
+          <w:sz w:val="21"/>
+          <w:szCs w:val="21"/>
+        </w:rPr>
+        <w:t>”</w:t>
+      </w:r>
+      <w:r>
+        <w:rPr>
+          <w:rFonts w:ascii="Helvetica" w:hAnsi="Helvetica" w:cs="Helvetica"/>
+          <w:color w:val="000000"/>
+          <w:sz w:val="21"/>
+          <w:szCs w:val="21"/>
+        </w:rPr>
+        <w:t xml:space="preserve"> with </w:t>
+      </w:r>
+      <w:r>
+        <w:rPr>
+          <w:rFonts w:ascii="Helvetica" w:hAnsi="Helvetica" w:cs="Helvetica"/>
+          <w:color w:val="000000"/>
+          <w:sz w:val="21"/>
+          <w:szCs w:val="21"/>
+        </w:rPr>
+        <w:t>tags or factors</w:t>
+      </w:r>
+      <w:r>
+        <w:rPr>
+          <w:rFonts w:ascii="Helvetica" w:hAnsi="Helvetica" w:cs="Helvetica"/>
+          <w:color w:val="000000"/>
+          <w:sz w:val="21"/>
+          <w:szCs w:val="21"/>
+        </w:rPr>
+        <w:t>. If a qualitative palette is used with a target it will be replaced with colors shown on page 5.</w:t>
+      </w:r>
+    </w:p>
+    <w:p>
+      <w:pPr>
+        <w:pStyle w:val="NormalWeb"/>
+        <w:shd w:val="clear" w:color="auto" w:fill="FFFFFF"/>
+        <w:spacing w:before="120" w:beforeAutospacing="0" w:after="120" w:afterAutospacing="0"/>
+        <w:rPr>
+          <w:rFonts w:ascii="Helvetica" w:hAnsi="Helvetica" w:cs="Helvetica"/>
+          <w:color w:val="000000"/>
+          <w:sz w:val="21"/>
+          <w:szCs w:val="21"/>
+        </w:rPr>
+      </w:pPr>
+    </w:p>
+    <w:p>
+      <w:pPr>
+        <w:rPr>
+          <w:rFonts w:ascii="Helvetica" w:hAnsi="Helvetica" w:cs="Helvetica"/>
+          <w:color w:val="000000"/>
+          <w:sz w:val="21"/>
+          <w:szCs w:val="21"/>
+        </w:rPr>
+      </w:pPr>
       <w:r>
         <w:rPr>
           <w:noProof/>
         </w:rPr>
         <w:drawing>
-          <wp:anchor distT="0" distB="0" distL="114300" distR="114300" simplePos="0" relativeHeight="251658240" behindDoc="1" locked="0" layoutInCell="1" allowOverlap="1" wp14:anchorId="41B82BF8" wp14:editId="6B34F7C5">
+          <wp:anchor distT="0" distB="0" distL="114300" distR="114300" simplePos="0" relativeHeight="251658240" behindDoc="1" locked="0" layoutInCell="1" allowOverlap="1" wp14:anchorId="41B82BF8" wp14:editId="10287161">
             <wp:simplePos x="0" y="0"/>
             <wp:positionH relativeFrom="margin">
-              <wp:posOffset>704850</wp:posOffset>
+              <wp:posOffset>1208405</wp:posOffset>
             </wp:positionH>
             <wp:positionV relativeFrom="paragraph">
-              <wp:posOffset>500380</wp:posOffset>
+              <wp:posOffset>608330</wp:posOffset>
             </wp:positionV>
-            <wp:extent cx="5267960" cy="1781175"/>
-            <wp:effectExtent l="0" t="0" r="8890" b="9525"/>
+            <wp:extent cx="4518025" cy="4695190"/>
+            <wp:effectExtent l="0" t="0" r="0" b="0"/>
             <wp:wrapTopAndBottom/>
             <wp:docPr id="4" name="Picture 4" descr="https://www.r-graph-gallery.com/38-rcolorbrewers-palettes_files/figure-html/thecode-1.png"/>
             <wp:cNvGraphicFramePr>
@@ -1435,13 +1737,13 @@
                         </a:ext>
                       </a:extLst>
                     </a:blip>
-                    <a:srcRect t="49283" r="8173" b="23552"/>
+                    <a:srcRect l="303" t="7451" r="7870" b="9028"/>
                     <a:stretch/>
                   </pic:blipFill>
                   <pic:spPr bwMode="auto">
                     <a:xfrm>
                       <a:off x="0" y="0"/>
-                      <a:ext cx="5267960" cy="1781175"/>
+                      <a:ext cx="4518025" cy="4695190"/>
                     </a:xfrm>
                     <a:prstGeom prst="rect">
                       <a:avLst/>
@@ -1468,6 +1770,25 @@
           </wp:anchor>
         </w:drawing>
       </w:r>
+      <w:r>
+        <w:rPr>
+          <w:rFonts w:ascii="Helvetica" w:hAnsi="Helvetica" w:cs="Helvetica"/>
+          <w:b/>
+          <w:color w:val="000000"/>
+          <w:sz w:val="21"/>
+          <w:szCs w:val="21"/>
+        </w:rPr>
+        <w:t>Palette Options:</w:t>
+      </w:r>
+      <w:r>
+        <w:rPr>
+          <w:rFonts w:ascii="Helvetica" w:hAnsi="Helvetica" w:cs="Helvetica"/>
+          <w:color w:val="000000"/>
+          <w:sz w:val="21"/>
+          <w:szCs w:val="21"/>
+        </w:rPr>
+        <w:t xml:space="preserve"> Names to the left of each palette represent the text that can be used for the </w:t>
+      </w:r>
       <w:proofErr w:type="spellStart"/>
       <w:r>
         <w:rPr>
@@ -1476,7 +1797,7 @@
           <w:sz w:val="21"/>
           <w:szCs w:val="21"/>
         </w:rPr>
-        <w:t>color_theme</w:t>
+        <w:t>plot_color_theme</w:t>
       </w:r>
       <w:proofErr w:type="spellEnd"/>
       <w:r>
@@ -1486,224 +1807,106 @@
           <w:sz w:val="21"/>
           <w:szCs w:val="21"/>
         </w:rPr>
-        <w:t xml:space="preserve"> – the name of a color palette from the palettes listed </w:t>
-      </w:r>
-      <w:r>
-        <w:rPr>
-          <w:rFonts w:ascii="Helvetica" w:hAnsi="Helvetica" w:cs="Helvetica"/>
-          <w:color w:val="000000"/>
-          <w:sz w:val="21"/>
-          <w:szCs w:val="21"/>
-        </w:rPr>
-        <w:t>below</w:t>
-      </w:r>
-      <w:bookmarkStart w:id="0" w:name="_GoBack"/>
-      <w:bookmarkEnd w:id="0"/>
-      <w:r>
-        <w:rPr>
-          <w:rFonts w:ascii="Helvetica" w:hAnsi="Helvetica" w:cs="Helvetica"/>
-          <w:color w:val="000000"/>
-          <w:sz w:val="21"/>
-          <w:szCs w:val="21"/>
-        </w:rPr>
-        <w:t xml:space="preserve">. For </w:t>
-      </w:r>
-      <w:proofErr w:type="gramStart"/>
-      <w:r>
-        <w:rPr>
-          <w:rFonts w:ascii="Helvetica" w:hAnsi="Helvetica" w:cs="Helvetica"/>
-          <w:color w:val="000000"/>
-          <w:sz w:val="21"/>
-          <w:szCs w:val="21"/>
-        </w:rPr>
-        <w:t>example</w:t>
-      </w:r>
-      <w:proofErr w:type="gramEnd"/>
-      <w:r>
-        <w:rPr>
-          <w:rFonts w:ascii="Helvetica" w:hAnsi="Helvetica" w:cs="Helvetica"/>
-          <w:color w:val="000000"/>
-          <w:sz w:val="21"/>
-          <w:szCs w:val="21"/>
-        </w:rPr>
-        <w:t xml:space="preserve"> “Dark2” or “Spectral”</w:t>
-      </w:r>
-    </w:p>
-    <w:p>
-      <w:pPr>
-        <w:pStyle w:val="NormalWeb"/>
-        <w:shd w:val="clear" w:color="auto" w:fill="FFFFFF"/>
-        <w:spacing w:before="120" w:beforeAutospacing="0" w:after="120" w:afterAutospacing="0"/>
-        <w:rPr>
-          <w:rFonts w:ascii="Helvetica" w:hAnsi="Helvetica" w:cs="Helvetica"/>
-          <w:color w:val="000000"/>
-          <w:sz w:val="21"/>
-          <w:szCs w:val="21"/>
-        </w:rPr>
-      </w:pPr>
-    </w:p>
-    <w:p>
-      <w:pPr>
-        <w:rPr>
-          <w:rFonts w:ascii="Helvetica" w:hAnsi="Helvetica" w:cs="Helvetica"/>
-          <w:color w:val="000000"/>
-          <w:sz w:val="21"/>
-          <w:szCs w:val="21"/>
-        </w:rPr>
-      </w:pPr>
-      <w:r>
+        <w:t xml:space="preserve"> variable. This is defaulted to “Set1” but any of the values shown here may be used.</w:t>
+      </w:r>
+      <w:r>
+        <w:rPr>
+          <w:rFonts w:ascii="Helvetica" w:hAnsi="Helvetica" w:cs="Helvetica"/>
+          <w:color w:val="000000"/>
+          <w:sz w:val="21"/>
+          <w:szCs w:val="21"/>
+        </w:rPr>
+        <w:t xml:space="preserve"> Note that palettes </w:t>
+      </w:r>
+      <w:r>
+        <w:rPr>
+          <w:rFonts w:ascii="Helvetica" w:hAnsi="Helvetica" w:cs="Helvetica"/>
+          <w:color w:val="000000"/>
+          <w:sz w:val="21"/>
+          <w:szCs w:val="21"/>
+        </w:rPr>
+        <w:t>with light colors may be harder to distinguish on the graph</w:t>
+      </w:r>
+      <w:r>
+        <w:rPr>
+          <w:rFonts w:ascii="Helvetica" w:hAnsi="Helvetica" w:cs="Helvetica"/>
+          <w:color w:val="000000"/>
+          <w:sz w:val="21"/>
+          <w:szCs w:val="21"/>
+        </w:rPr>
+        <w:t>, though we replace light colors with gray.</w:t>
+      </w:r>
+    </w:p>
+    <w:p>
+      <w:pPr>
+        <w:rPr>
+          <w:rFonts w:ascii="Helvetica" w:hAnsi="Helvetica" w:cs="Helvetica"/>
+          <w:color w:val="000000"/>
+          <w:sz w:val="21"/>
+          <w:szCs w:val="21"/>
+        </w:rPr>
+      </w:pPr>
+      <w:r>
+        <w:rPr>
+          <w:rFonts w:ascii="Helvetica" w:hAnsi="Helvetica" w:cs="Helvetica"/>
+          <w:color w:val="000000"/>
+          <w:sz w:val="21"/>
+          <w:szCs w:val="21"/>
+        </w:rPr>
+        <w:br w:type="page"/>
+      </w:r>
+    </w:p>
+    <w:p>
+      <w:pPr>
+        <w:pStyle w:val="NormalWeb"/>
+        <w:shd w:val="clear" w:color="auto" w:fill="FFFFFF"/>
+        <w:spacing w:before="120" w:beforeAutospacing="0" w:after="120" w:afterAutospacing="0"/>
         <w:rPr>
           <w:rFonts w:ascii="Helvetica" w:hAnsi="Helvetica" w:cs="Helvetica"/>
           <w:b/>
           <w:color w:val="000000"/>
-          <w:sz w:val="21"/>
-          <w:szCs w:val="21"/>
-        </w:rPr>
-        <w:t>Palette Options:</w:t>
-      </w:r>
-      <w:r>
-        <w:rPr>
-          <w:rFonts w:ascii="Helvetica" w:hAnsi="Helvetica" w:cs="Helvetica"/>
-          <w:color w:val="000000"/>
-          <w:sz w:val="21"/>
-          <w:szCs w:val="21"/>
-        </w:rPr>
-        <w:t xml:space="preserve"> Names to the left of each palette represent the text that can be used for the </w:t>
-      </w:r>
-      <w:proofErr w:type="spellStart"/>
-      <w:r>
-        <w:rPr>
-          <w:rFonts w:ascii="Helvetica" w:hAnsi="Helvetica" w:cs="Helvetica"/>
-          <w:color w:val="000000"/>
-          <w:sz w:val="21"/>
-          <w:szCs w:val="21"/>
-        </w:rPr>
-        <w:t>plot_color_theme</w:t>
-      </w:r>
-      <w:proofErr w:type="spellEnd"/>
-      <w:r>
-        <w:rPr>
-          <w:rFonts w:ascii="Helvetica" w:hAnsi="Helvetica" w:cs="Helvetica"/>
-          <w:color w:val="000000"/>
-          <w:sz w:val="21"/>
-          <w:szCs w:val="21"/>
-        </w:rPr>
-        <w:t xml:space="preserve"> variable. This is defaulted to “Set1” but any of the values shown here may be used.</w:t>
-      </w:r>
-      <w:r>
-        <w:rPr>
-          <w:rFonts w:ascii="Helvetica" w:hAnsi="Helvetica" w:cs="Helvetica"/>
-          <w:color w:val="000000"/>
-          <w:sz w:val="21"/>
-          <w:szCs w:val="21"/>
-        </w:rPr>
-        <w:t xml:space="preserve"> Note that palettes </w:t>
-      </w:r>
-      <w:r>
-        <w:rPr>
-          <w:rFonts w:ascii="Helvetica" w:hAnsi="Helvetica" w:cs="Helvetica"/>
-          <w:color w:val="000000"/>
-          <w:sz w:val="21"/>
-          <w:szCs w:val="21"/>
-        </w:rPr>
-        <w:t>with light colors may be harder to distinguish on the graph.</w:t>
-      </w:r>
-    </w:p>
-    <w:p>
-      <w:pPr>
-        <w:rPr>
-          <w:rFonts w:ascii="Helvetica" w:hAnsi="Helvetica" w:cs="Helvetica"/>
-          <w:color w:val="000000"/>
-          <w:sz w:val="21"/>
-          <w:szCs w:val="21"/>
-        </w:rPr>
-      </w:pPr>
-      <w:r>
-        <w:rPr>
-          <w:rFonts w:ascii="Helvetica" w:hAnsi="Helvetica" w:cs="Helvetica"/>
-          <w:color w:val="000000"/>
-          <w:sz w:val="21"/>
-          <w:szCs w:val="21"/>
-        </w:rPr>
-        <w:br w:type="page"/>
-      </w:r>
-    </w:p>
-    <w:p>
-      <w:pPr>
-        <w:rPr>
-          <w:rFonts w:ascii="Helvetica" w:eastAsia="Times New Roman" w:hAnsi="Helvetica" w:cs="Helvetica"/>
-          <w:color w:val="000000"/>
-          <w:sz w:val="21"/>
-          <w:szCs w:val="21"/>
-        </w:rPr>
-      </w:pPr>
-    </w:p>
-    <w:p>
-      <w:pPr>
-        <w:pStyle w:val="NormalWeb"/>
-        <w:shd w:val="clear" w:color="auto" w:fill="FFFFFF"/>
-        <w:spacing w:before="120" w:beforeAutospacing="0" w:after="120" w:afterAutospacing="0"/>
-        <w:rPr>
-          <w:rFonts w:ascii="Helvetica" w:hAnsi="Helvetica" w:cs="Helvetica"/>
-          <w:color w:val="000000"/>
-          <w:sz w:val="21"/>
-          <w:szCs w:val="21"/>
-        </w:rPr>
-      </w:pPr>
-    </w:p>
-    <w:p>
-      <w:pPr>
-        <w:pStyle w:val="NormalWeb"/>
-        <w:shd w:val="clear" w:color="auto" w:fill="FFFFFF"/>
-        <w:spacing w:before="120" w:beforeAutospacing="0" w:after="120" w:afterAutospacing="0"/>
+          <w:szCs w:val="21"/>
+        </w:rPr>
+      </w:pPr>
+      <w:r>
         <w:rPr>
           <w:rFonts w:ascii="Helvetica" w:hAnsi="Helvetica" w:cs="Helvetica"/>
           <w:b/>
           <w:color w:val="000000"/>
-          <w:sz w:val="28"/>
-          <w:szCs w:val="21"/>
-        </w:rPr>
-      </w:pPr>
+          <w:szCs w:val="21"/>
+        </w:rPr>
+        <w:lastRenderedPageBreak/>
+        <w:t>Interpretation of result</w:t>
+      </w:r>
       <w:r>
         <w:rPr>
           <w:rFonts w:ascii="Helvetica" w:hAnsi="Helvetica" w:cs="Helvetica"/>
           <w:b/>
           <w:color w:val="000000"/>
-          <w:sz w:val="28"/>
-          <w:szCs w:val="21"/>
-        </w:rPr>
-        <w:t>Interpretation of result</w:t>
-      </w:r>
-      <w:r>
+          <w:szCs w:val="21"/>
+        </w:rPr>
+        <w:t>ing files and figures</w:t>
+      </w:r>
+    </w:p>
+    <w:p>
+      <w:pPr>
+        <w:pStyle w:val="NormalWeb"/>
+        <w:shd w:val="clear" w:color="auto" w:fill="FFFFFF"/>
+        <w:spacing w:before="120" w:beforeAutospacing="0" w:after="120" w:afterAutospacing="0"/>
         <w:rPr>
           <w:rFonts w:ascii="Helvetica" w:hAnsi="Helvetica" w:cs="Helvetica"/>
           <w:b/>
           <w:color w:val="000000"/>
-          <w:sz w:val="28"/>
-          <w:szCs w:val="21"/>
-        </w:rPr>
-        <w:t>ing files and figures</w:t>
-      </w:r>
-    </w:p>
-    <w:p>
-      <w:pPr>
-        <w:pStyle w:val="NormalWeb"/>
-        <w:shd w:val="clear" w:color="auto" w:fill="FFFFFF"/>
-        <w:spacing w:before="120" w:beforeAutospacing="0" w:after="120" w:afterAutospacing="0"/>
+          <w:sz w:val="22"/>
+          <w:szCs w:val="21"/>
+        </w:rPr>
+      </w:pPr>
+      <w:r>
         <w:rPr>
           <w:rFonts w:ascii="Helvetica" w:hAnsi="Helvetica" w:cs="Helvetica"/>
           <w:b/>
           <w:color w:val="000000"/>
-          <w:sz w:val="21"/>
-          <w:szCs w:val="21"/>
-        </w:rPr>
-      </w:pPr>
-      <w:r>
-        <w:rPr>
-          <w:rFonts w:ascii="Helvetica" w:hAnsi="Helvetica" w:cs="Helvetica"/>
-          <w:b/>
-          <w:color w:val="000000"/>
-          <w:sz w:val="21"/>
+          <w:sz w:val="22"/>
           <w:szCs w:val="21"/>
         </w:rPr>
         <w:t>PCA</w:t>
@@ -1737,7 +1940,43 @@
           <w:sz w:val="21"/>
           <w:szCs w:val="21"/>
         </w:rPr>
-        <w:t>It uses iteratively identifies the linear component that explains the most variation in a dataset, captures it and then looks for orthogonal vectors that would explain the next most amount of variation within the dataset. These principal components can then be used to visualize clusters of samples, as well as understanding the amount of variation that the analysis has captured for any given number of components. An example is shown below of the two graphs output by this method:</w:t>
+        <w:t xml:space="preserve">It iteratively identifies the linear component that explains the most variation in a dataset, captures it and then looks for orthogonal vectors that would explain the next most amount of variation within the dataset. These principal components </w:t>
+      </w:r>
+      <w:r>
+        <w:rPr>
+          <w:rFonts w:ascii="Helvetica" w:hAnsi="Helvetica" w:cs="Helvetica"/>
+          <w:color w:val="000000"/>
+          <w:sz w:val="21"/>
+          <w:szCs w:val="21"/>
+        </w:rPr>
+        <w:t xml:space="preserve">(PCs) </w:t>
+      </w:r>
+      <w:r>
+        <w:rPr>
+          <w:rFonts w:ascii="Helvetica" w:hAnsi="Helvetica" w:cs="Helvetica"/>
+          <w:color w:val="000000"/>
+          <w:sz w:val="21"/>
+          <w:szCs w:val="21"/>
+        </w:rPr>
+        <w:t xml:space="preserve">can then be used to visualize clusters of samples, as well as understanding the amount of variation that the analysis has captured for any given number of components. </w:t>
+      </w:r>
+      <w:r>
+        <w:rPr>
+          <w:rFonts w:ascii="Helvetica" w:hAnsi="Helvetica" w:cs="Helvetica"/>
+          <w:color w:val="000000"/>
+          <w:sz w:val="21"/>
+          <w:szCs w:val="21"/>
+        </w:rPr>
+        <w:t xml:space="preserve">Samples which appear closer on a given principal component have similar aggregate expression of the genes that comprise that component. </w:t>
+      </w:r>
+      <w:r>
+        <w:rPr>
+          <w:rFonts w:ascii="Helvetica" w:hAnsi="Helvetica" w:cs="Helvetica"/>
+          <w:color w:val="000000"/>
+          <w:sz w:val="21"/>
+          <w:szCs w:val="21"/>
+        </w:rPr>
+        <w:t>An example is shown below of the two graphs output by this method:</w:t>
       </w:r>
     </w:p>
     <w:p>
@@ -1891,6 +2130,108 @@
         <w:spacing w:before="120" w:beforeAutospacing="0" w:after="120" w:afterAutospacing="0"/>
         <w:rPr>
           <w:rFonts w:ascii="Helvetica" w:hAnsi="Helvetica" w:cs="Helvetica"/>
+          <w:color w:val="000000"/>
+          <w:sz w:val="21"/>
+          <w:szCs w:val="21"/>
+        </w:rPr>
+      </w:pPr>
+      <w:r>
+        <w:rPr>
+          <w:rFonts w:ascii="Helvetica" w:hAnsi="Helvetica" w:cs="Helvetica"/>
+          <w:color w:val="000000"/>
+          <w:sz w:val="21"/>
+          <w:szCs w:val="21"/>
+        </w:rPr>
+        <w:t xml:space="preserve">In this example, we observe 2 strong clusters that separate based on both PC1 and PC2 based on the segmentation strategy used, where </w:t>
+      </w:r>
+      <w:proofErr w:type="spellStart"/>
+      <w:r>
+        <w:rPr>
+          <w:rFonts w:ascii="Helvetica" w:hAnsi="Helvetica" w:cs="Helvetica"/>
+          <w:color w:val="000000"/>
+          <w:sz w:val="21"/>
+          <w:szCs w:val="21"/>
+        </w:rPr>
+        <w:t>PanCK</w:t>
+      </w:r>
+      <w:proofErr w:type="spellEnd"/>
+      <w:r>
+        <w:rPr>
+          <w:rFonts w:ascii="Helvetica" w:hAnsi="Helvetica" w:cs="Helvetica"/>
+          <w:color w:val="000000"/>
+          <w:sz w:val="21"/>
+          <w:szCs w:val="21"/>
+        </w:rPr>
+        <w:t xml:space="preserve">- regions (stroma) are on the left of the graph, and </w:t>
+      </w:r>
+      <w:proofErr w:type="spellStart"/>
+      <w:r>
+        <w:rPr>
+          <w:rFonts w:ascii="Helvetica" w:hAnsi="Helvetica" w:cs="Helvetica"/>
+          <w:color w:val="000000"/>
+          <w:sz w:val="21"/>
+          <w:szCs w:val="21"/>
+        </w:rPr>
+        <w:t>PanCK</w:t>
+      </w:r>
+      <w:proofErr w:type="spellEnd"/>
+      <w:r>
+        <w:rPr>
+          <w:rFonts w:ascii="Helvetica" w:hAnsi="Helvetica" w:cs="Helvetica"/>
+          <w:color w:val="000000"/>
+          <w:sz w:val="21"/>
+          <w:szCs w:val="21"/>
+        </w:rPr>
+        <w:t xml:space="preserve">+ regions are on the top right. Color denotes a regional factor used to categories ROIs as they were selected, and so we can further explore within-cluster distributions such as the fact that immune high tumor </w:t>
+      </w:r>
+      <w:proofErr w:type="spellStart"/>
+      <w:r>
+        <w:rPr>
+          <w:rFonts w:ascii="Helvetica" w:hAnsi="Helvetica" w:cs="Helvetica"/>
+          <w:color w:val="000000"/>
+          <w:sz w:val="21"/>
+          <w:szCs w:val="21"/>
+        </w:rPr>
+        <w:t>PanCK</w:t>
+      </w:r>
+      <w:proofErr w:type="spellEnd"/>
+      <w:r>
+        <w:rPr>
+          <w:rFonts w:ascii="Helvetica" w:hAnsi="Helvetica" w:cs="Helvetica"/>
+          <w:color w:val="000000"/>
+          <w:sz w:val="21"/>
+          <w:szCs w:val="21"/>
+        </w:rPr>
+        <w:t xml:space="preserve">+ ROIs separate from normal colon </w:t>
+      </w:r>
+      <w:proofErr w:type="spellStart"/>
+      <w:r>
+        <w:rPr>
+          <w:rFonts w:ascii="Helvetica" w:hAnsi="Helvetica" w:cs="Helvetica"/>
+          <w:color w:val="000000"/>
+          <w:sz w:val="21"/>
+          <w:szCs w:val="21"/>
+        </w:rPr>
+        <w:t>PanCK</w:t>
+      </w:r>
+      <w:proofErr w:type="spellEnd"/>
+      <w:r>
+        <w:rPr>
+          <w:rFonts w:ascii="Helvetica" w:hAnsi="Helvetica" w:cs="Helvetica"/>
+          <w:color w:val="000000"/>
+          <w:sz w:val="21"/>
+          <w:szCs w:val="21"/>
+        </w:rPr>
+        <w:t>+ ROIs. The graph on the right is also output, and it shows the cumulative variance explained by each the components measured. While we only output the first 3 PCs in the annotation data, you can see by this graph that additional PCs explain smaller &amp; smaller variances in expression. If your dataset is particularly similar or diverse more or less of the variance will be explained by the first PC. The variance explained is also shown as a percentage on the axes of the graphs.</w:t>
+      </w:r>
+    </w:p>
+    <w:p>
+      <w:pPr>
+        <w:pStyle w:val="NormalWeb"/>
+        <w:shd w:val="clear" w:color="auto" w:fill="FFFFFF"/>
+        <w:spacing w:before="120" w:beforeAutospacing="0" w:after="120" w:afterAutospacing="0"/>
+        <w:rPr>
+          <w:rFonts w:ascii="Helvetica" w:hAnsi="Helvetica" w:cs="Helvetica"/>
           <w:b/>
           <w:color w:val="000000"/>
           <w:sz w:val="21"/>
@@ -1907,7 +2248,7 @@
           <w:rFonts w:ascii="Helvetica" w:hAnsi="Helvetica" w:cs="Helvetica"/>
           <w:b/>
           <w:color w:val="000000"/>
-          <w:sz w:val="21"/>
+          <w:sz w:val="22"/>
           <w:szCs w:val="21"/>
         </w:rPr>
       </w:pPr>
@@ -1917,7 +2258,7 @@
           <w:rFonts w:ascii="Helvetica" w:hAnsi="Helvetica" w:cs="Helvetica"/>
           <w:b/>
           <w:color w:val="000000"/>
-          <w:sz w:val="21"/>
+          <w:sz w:val="22"/>
           <w:szCs w:val="21"/>
         </w:rPr>
         <w:t>tSNE</w:t>
@@ -1981,7 +2322,25 @@
           <w:sz w:val="21"/>
           <w:szCs w:val="21"/>
         </w:rPr>
-        <w:t>expression that is not linearly or orthogonally constrained like the PCA plot. However, it is a stochastic plot, and cannot be used to estimate where a new sample would fit within the defined clusters. As such, it is useful for data exploration, but less so for defining characteristics that may be shared in a new dataset.</w:t>
+        <w:t xml:space="preserve">expression that is not linearly or orthogonally constrained like the PCA plot. However, it is a stochastic </w:t>
+      </w:r>
+      <w:r>
+        <w:rPr>
+          <w:rFonts w:ascii="Helvetica" w:hAnsi="Helvetica" w:cs="Helvetica"/>
+          <w:color w:val="000000"/>
+          <w:sz w:val="21"/>
+          <w:szCs w:val="21"/>
+        </w:rPr>
+        <w:t>method</w:t>
+      </w:r>
+      <w:r>
+        <w:rPr>
+          <w:rFonts w:ascii="Helvetica" w:hAnsi="Helvetica" w:cs="Helvetica"/>
+          <w:color w:val="000000"/>
+          <w:sz w:val="21"/>
+          <w:szCs w:val="21"/>
+        </w:rPr>
+        <w:t>, and cannot be used to estimate where a new sample would fit within the defined clusters. As such, it is useful for data exploration, but less so for defining characteristics that may be shared in a new dataset.</w:t>
       </w:r>
     </w:p>
     <w:p>
@@ -2049,6 +2408,28 @@
         <w:pStyle w:val="NormalWeb"/>
         <w:shd w:val="clear" w:color="auto" w:fill="FFFFFF"/>
         <w:spacing w:before="120" w:beforeAutospacing="0" w:after="120" w:afterAutospacing="0"/>
+        <w:rPr>
+          <w:rFonts w:ascii="Helvetica" w:hAnsi="Helvetica" w:cs="Helvetica"/>
+          <w:color w:val="000000"/>
+          <w:sz w:val="21"/>
+          <w:szCs w:val="21"/>
+        </w:rPr>
+      </w:pPr>
+      <w:r>
+        <w:rPr>
+          <w:rFonts w:ascii="Helvetica" w:hAnsi="Helvetica" w:cs="Helvetica"/>
+          <w:color w:val="000000"/>
+          <w:sz w:val="21"/>
+          <w:szCs w:val="21"/>
+        </w:rPr>
+        <w:t>An example graph is shown on the next page:</w:t>
+      </w:r>
+    </w:p>
+    <w:p>
+      <w:pPr>
+        <w:pStyle w:val="NormalWeb"/>
+        <w:shd w:val="clear" w:color="auto" w:fill="FFFFFF"/>
+        <w:spacing w:before="120" w:beforeAutospacing="0" w:after="120" w:afterAutospacing="0"/>
         <w:jc w:val="center"/>
         <w:rPr>
           <w:rFonts w:ascii="Helvetica" w:hAnsi="Helvetica" w:cs="Helvetica"/>
@@ -2065,6 +2446,7 @@
           <w:sz w:val="21"/>
           <w:szCs w:val="21"/>
         </w:rPr>
+        <w:lastRenderedPageBreak/>
         <w:drawing>
           <wp:inline distT="0" distB="0" distL="0" distR="0" wp14:anchorId="6E553557" wp14:editId="7030A4B7">
             <wp:extent cx="3556000" cy="2667000"/>
@@ -2127,6 +2509,160 @@
           <w:szCs w:val="21"/>
         </w:rPr>
       </w:pPr>
+      <w:r>
+        <w:rPr>
+          <w:rFonts w:ascii="Helvetica" w:hAnsi="Helvetica" w:cs="Helvetica"/>
+          <w:color w:val="000000"/>
+          <w:sz w:val="21"/>
+          <w:szCs w:val="21"/>
+        </w:rPr>
+        <w:t xml:space="preserve">In this particular example, </w:t>
+      </w:r>
+      <w:proofErr w:type="spellStart"/>
+      <w:r>
+        <w:rPr>
+          <w:rFonts w:ascii="Helvetica" w:hAnsi="Helvetica" w:cs="Helvetica"/>
+          <w:color w:val="000000"/>
+          <w:sz w:val="21"/>
+          <w:szCs w:val="21"/>
+        </w:rPr>
+        <w:t>tSNE</w:t>
+      </w:r>
+      <w:proofErr w:type="spellEnd"/>
+      <w:r>
+        <w:rPr>
+          <w:rFonts w:ascii="Helvetica" w:hAnsi="Helvetica" w:cs="Helvetica"/>
+          <w:color w:val="000000"/>
+          <w:sz w:val="21"/>
+          <w:szCs w:val="21"/>
+        </w:rPr>
+        <w:t xml:space="preserve"> identifies 3 clusters of samples, 1 that is based on </w:t>
+      </w:r>
+      <w:proofErr w:type="spellStart"/>
+      <w:r>
+        <w:rPr>
+          <w:rFonts w:ascii="Helvetica" w:hAnsi="Helvetica" w:cs="Helvetica"/>
+          <w:color w:val="000000"/>
+          <w:sz w:val="21"/>
+          <w:szCs w:val="21"/>
+        </w:rPr>
+        <w:t>PanCK</w:t>
+      </w:r>
+      <w:proofErr w:type="spellEnd"/>
+      <w:r>
+        <w:rPr>
+          <w:rFonts w:ascii="Helvetica" w:hAnsi="Helvetica" w:cs="Helvetica"/>
+          <w:color w:val="000000"/>
+          <w:sz w:val="21"/>
+          <w:szCs w:val="21"/>
+        </w:rPr>
+        <w:t xml:space="preserve">- segments, and then two separate clusters of </w:t>
+      </w:r>
+      <w:proofErr w:type="spellStart"/>
+      <w:r>
+        <w:rPr>
+          <w:rFonts w:ascii="Helvetica" w:hAnsi="Helvetica" w:cs="Helvetica"/>
+          <w:color w:val="000000"/>
+          <w:sz w:val="21"/>
+          <w:szCs w:val="21"/>
+        </w:rPr>
+        <w:t>PanCK</w:t>
+      </w:r>
+      <w:proofErr w:type="spellEnd"/>
+      <w:r>
+        <w:rPr>
+          <w:rFonts w:ascii="Helvetica" w:hAnsi="Helvetica" w:cs="Helvetica"/>
+          <w:color w:val="000000"/>
+          <w:sz w:val="21"/>
+          <w:szCs w:val="21"/>
+        </w:rPr>
+        <w:t xml:space="preserve">+ ROIs. While not visualized here, these </w:t>
+      </w:r>
+      <w:r>
+        <w:rPr>
+          <w:rFonts w:ascii="Helvetica" w:hAnsi="Helvetica" w:cs="Helvetica"/>
+          <w:color w:val="000000"/>
+          <w:sz w:val="21"/>
+          <w:szCs w:val="21"/>
+        </w:rPr>
+        <w:t xml:space="preserve">clusters </w:t>
+      </w:r>
+      <w:r>
+        <w:rPr>
+          <w:rFonts w:ascii="Helvetica" w:hAnsi="Helvetica" w:cs="Helvetica"/>
+          <w:color w:val="000000"/>
+          <w:sz w:val="21"/>
+          <w:szCs w:val="21"/>
+        </w:rPr>
+        <w:t xml:space="preserve">may be patient driven, as </w:t>
+      </w:r>
+      <w:r>
+        <w:rPr>
+          <w:rFonts w:ascii="Helvetica" w:hAnsi="Helvetica" w:cs="Helvetica"/>
+          <w:color w:val="000000"/>
+          <w:sz w:val="21"/>
+          <w:szCs w:val="21"/>
+        </w:rPr>
+        <w:t>disease</w:t>
+      </w:r>
+      <w:r>
+        <w:rPr>
+          <w:rFonts w:ascii="Helvetica" w:hAnsi="Helvetica" w:cs="Helvetica"/>
+          <w:color w:val="000000"/>
+          <w:sz w:val="21"/>
+          <w:szCs w:val="21"/>
+        </w:rPr>
+        <w:t xml:space="preserve"> or cancer samples tissues tend to be less closely related than adjacent normal tissues from the same tissue. To visualize this</w:t>
+      </w:r>
+      <w:r>
+        <w:rPr>
+          <w:rFonts w:ascii="Helvetica" w:hAnsi="Helvetica" w:cs="Helvetica"/>
+          <w:color w:val="000000"/>
+          <w:sz w:val="21"/>
+          <w:szCs w:val="21"/>
+        </w:rPr>
+        <w:t>,</w:t>
+      </w:r>
+      <w:r>
+        <w:rPr>
+          <w:rFonts w:ascii="Helvetica" w:hAnsi="Helvetica" w:cs="Helvetica"/>
+          <w:color w:val="000000"/>
+          <w:sz w:val="21"/>
+          <w:szCs w:val="21"/>
+        </w:rPr>
+        <w:t xml:space="preserve"> you can set the color </w:t>
+      </w:r>
+      <w:r>
+        <w:rPr>
+          <w:rFonts w:ascii="Helvetica" w:hAnsi="Helvetica" w:cs="Helvetica"/>
+          <w:color w:val="000000"/>
+          <w:sz w:val="21"/>
+          <w:szCs w:val="21"/>
+        </w:rPr>
+        <w:t xml:space="preserve">or shape </w:t>
+      </w:r>
+      <w:r>
+        <w:rPr>
+          <w:rFonts w:ascii="Helvetica" w:hAnsi="Helvetica" w:cs="Helvetica"/>
+          <w:color w:val="000000"/>
+          <w:sz w:val="21"/>
+          <w:szCs w:val="21"/>
+        </w:rPr>
+        <w:t>to the scan name or patient ID.</w:t>
+      </w:r>
+    </w:p>
+    <w:p>
+      <w:pPr>
+        <w:pStyle w:val="NormalWeb"/>
+        <w:shd w:val="clear" w:color="auto" w:fill="FFFFFF"/>
+        <w:spacing w:before="120" w:beforeAutospacing="0" w:after="120" w:afterAutospacing="0"/>
+        <w:rPr>
+          <w:rFonts w:ascii="Helvetica" w:hAnsi="Helvetica" w:cs="Helvetica"/>
+          <w:color w:val="000000"/>
+          <w:sz w:val="21"/>
+          <w:szCs w:val="21"/>
+        </w:rPr>
+      </w:pPr>
     </w:p>
     <w:p>
       <w:pPr>
@@ -2137,7 +2673,7 @@
           <w:rFonts w:ascii="Helvetica" w:hAnsi="Helvetica" w:cs="Helvetica"/>
           <w:b/>
           <w:color w:val="000000"/>
-          <w:sz w:val="21"/>
+          <w:sz w:val="22"/>
           <w:szCs w:val="21"/>
         </w:rPr>
       </w:pPr>
@@ -2146,7 +2682,7 @@
           <w:rFonts w:ascii="Helvetica" w:hAnsi="Helvetica" w:cs="Helvetica"/>
           <w:b/>
           <w:color w:val="000000"/>
-          <w:sz w:val="21"/>
+          <w:sz w:val="22"/>
           <w:szCs w:val="21"/>
         </w:rPr>
         <w:t>UMAP</w:t>
@@ -2398,7 +2934,16 @@
           <w:sz w:val="21"/>
           <w:szCs w:val="21"/>
         </w:rPr>
-        <w:t xml:space="preserve">”, and the color palette used is “Set1”. Here we observe 3 clusters. As before, two clusters are </w:t>
+        <w:t xml:space="preserve">”, and the color palette used is “Set1”. Here we observe 3 clusters. As </w:t>
+      </w:r>
+      <w:r>
+        <w:rPr>
+          <w:rFonts w:ascii="Helvetica" w:hAnsi="Helvetica" w:cs="Helvetica"/>
+          <w:color w:val="000000"/>
+          <w:sz w:val="21"/>
+          <w:szCs w:val="21"/>
+        </w:rPr>
+        <w:t xml:space="preserve">with </w:t>
       </w:r>
       <w:proofErr w:type="spellStart"/>
       <w:r>
@@ -2408,6 +2953,26 @@
           <w:sz w:val="21"/>
           <w:szCs w:val="21"/>
         </w:rPr>
+        <w:t>tSNE</w:t>
+      </w:r>
+      <w:proofErr w:type="spellEnd"/>
+      <w:r>
+        <w:rPr>
+          <w:rFonts w:ascii="Helvetica" w:hAnsi="Helvetica" w:cs="Helvetica"/>
+          <w:color w:val="000000"/>
+          <w:sz w:val="21"/>
+          <w:szCs w:val="21"/>
+        </w:rPr>
+        <w:t xml:space="preserve">, two clusters are </w:t>
+      </w:r>
+      <w:proofErr w:type="spellStart"/>
+      <w:r>
+        <w:rPr>
+          <w:rFonts w:ascii="Helvetica" w:hAnsi="Helvetica" w:cs="Helvetica"/>
+          <w:color w:val="000000"/>
+          <w:sz w:val="21"/>
+          <w:szCs w:val="21"/>
+        </w:rPr>
         <w:t>PanCK</w:t>
       </w:r>
       <w:proofErr w:type="spellEnd"/>
@@ -2456,7 +3021,7 @@
           <w:sz w:val="21"/>
           <w:szCs w:val="21"/>
         </w:rPr>
-        <w:t>.</w:t>
+        <w:t>, which would be expected in the colorectal cancer setting.</w:t>
       </w:r>
     </w:p>
     <w:p>
@@ -2481,7 +3046,7 @@
         <w:rPr>
           <w:rFonts w:ascii="Helvetica" w:hAnsi="Helvetica" w:cs="Helvetica"/>
           <w:color w:val="000000"/>
-          <w:sz w:val="21"/>
+          <w:sz w:val="22"/>
           <w:szCs w:val="21"/>
         </w:rPr>
       </w:pPr>
@@ -2490,9 +3055,10 @@
           <w:rFonts w:ascii="Helvetica" w:hAnsi="Helvetica" w:cs="Helvetica"/>
           <w:b/>
           <w:color w:val="000000"/>
-          <w:sz w:val="21"/>
-          <w:szCs w:val="21"/>
-        </w:rPr>
+          <w:sz w:val="22"/>
+          <w:szCs w:val="21"/>
+        </w:rPr>
+        <w:lastRenderedPageBreak/>
         <w:t>CSV Outputs</w:t>
       </w:r>
     </w:p>
@@ -2610,6 +3176,32 @@
           <w:szCs w:val="21"/>
         </w:rPr>
         <w:t xml:space="preserve"> is selected 2 new columns (Dim1 and Dim2) will be added. If PCA is selected Dim3 will also be added. Dim1&amp;2 represent the graphed values, Dim3 is added in case users are interested in graphing additional PCs.</w:t>
+      </w:r>
+    </w:p>
+    <w:p>
+      <w:pPr>
+        <w:pStyle w:val="NormalWeb"/>
+        <w:numPr>
+          <w:ilvl w:val="1"/>
+          <w:numId w:val="3"/>
+        </w:numPr>
+        <w:shd w:val="clear" w:color="auto" w:fill="FFFFFF"/>
+        <w:spacing w:before="120" w:beforeAutospacing="0" w:after="120" w:afterAutospacing="0"/>
+        <w:rPr>
+          <w:rFonts w:ascii="Helvetica" w:hAnsi="Helvetica" w:cs="Helvetica"/>
+          <w:color w:val="000000"/>
+          <w:sz w:val="21"/>
+          <w:szCs w:val="21"/>
+        </w:rPr>
+      </w:pPr>
+      <w:r>
+        <w:rPr>
+          <w:rFonts w:ascii="Helvetica" w:hAnsi="Helvetica" w:cs="Helvetica"/>
+          <w:color w:val="000000"/>
+          <w:sz w:val="21"/>
+          <w:szCs w:val="21"/>
+        </w:rPr>
+        <w:t>If a PCA is used, please note that we do not capture the variance explained, and you may need to use another tool if you want to investigate further dimensions of the data more deeply.</w:t>
       </w:r>
     </w:p>
     <w:p>

</xml_diff>

<commit_message>
#13 bug, & added color theme reverse option
bug catch: extra name call added
Added theme reversal option for user to swap order of divergent themes such as RdBu
</commit_message>
<xml_diff>
--- a/DimReduction/dimension-reduction-vignette.docx
+++ b/DimReduction/dimension-reduction-vignette.docx
@@ -1320,25 +1320,23 @@
           <w:szCs w:val="21"/>
         </w:rPr>
       </w:pPr>
-      <w:proofErr w:type="spellStart"/>
-      <w:r>
-        <w:rPr>
-          <w:rFonts w:ascii="Helvetica" w:hAnsi="Helvetica" w:cs="Helvetica"/>
-          <w:color w:val="000000"/>
-          <w:sz w:val="21"/>
-          <w:szCs w:val="21"/>
-        </w:rPr>
-        <w:t>plot_params</w:t>
-      </w:r>
-      <w:proofErr w:type="spellEnd"/>
-      <w:r>
-        <w:rPr>
-          <w:rFonts w:ascii="Helvetica" w:hAnsi="Helvetica" w:cs="Helvetica"/>
-          <w:color w:val="000000"/>
-          <w:sz w:val="21"/>
-          <w:szCs w:val="21"/>
-        </w:rPr>
-        <w:t xml:space="preserve"> (plotting parameter list):</w:t>
+      <w:r>
+        <w:rPr>
+          <w:rFonts w:ascii="Helvetica" w:hAnsi="Helvetica" w:cs="Helvetica"/>
+          <w:color w:val="000000"/>
+          <w:sz w:val="21"/>
+          <w:szCs w:val="21"/>
+        </w:rPr>
+        <w:t>Graphing</w:t>
+      </w:r>
+      <w:r>
+        <w:rPr>
+          <w:rFonts w:ascii="Helvetica" w:hAnsi="Helvetica" w:cs="Helvetica"/>
+          <w:color w:val="000000"/>
+          <w:sz w:val="21"/>
+          <w:szCs w:val="21"/>
+        </w:rPr>
+        <w:t>:</w:t>
       </w:r>
     </w:p>
     <w:p>
@@ -1357,6 +1355,7 @@
           <w:szCs w:val="21"/>
         </w:rPr>
       </w:pPr>
+      <w:proofErr w:type="spellStart"/>
       <w:r>
         <w:rPr>
           <w:rFonts w:ascii="Helvetica" w:hAnsi="Helvetica" w:cs="Helvetica"/>
@@ -1365,8 +1364,19 @@
           <w:sz w:val="21"/>
           <w:szCs w:val="21"/>
         </w:rPr>
+        <w:t>plot_</w:t>
+      </w:r>
+      <w:r>
+        <w:rPr>
+          <w:rFonts w:ascii="Helvetica" w:hAnsi="Helvetica" w:cs="Helvetica"/>
+          <w:i/>
+          <w:color w:val="000000"/>
+          <w:sz w:val="21"/>
+          <w:szCs w:val="21"/>
+        </w:rPr>
         <w:t>color</w:t>
       </w:r>
+      <w:proofErr w:type="spellEnd"/>
       <w:r>
         <w:rPr>
           <w:rFonts w:ascii="Helvetica" w:hAnsi="Helvetica" w:cs="Helvetica"/>
@@ -1393,8 +1403,7 @@
           <w:szCs w:val="21"/>
         </w:rPr>
       </w:pPr>
-      <w:bookmarkStart w:id="0" w:name="_GoBack"/>
-      <w:bookmarkEnd w:id="0"/>
+      <w:proofErr w:type="spellStart"/>
       <w:r>
         <w:rPr>
           <w:rFonts w:ascii="Helvetica" w:hAnsi="Helvetica" w:cs="Helvetica"/>
@@ -1403,52 +1412,27 @@
           <w:sz w:val="21"/>
           <w:szCs w:val="21"/>
         </w:rPr>
+        <w:t>plot_</w:t>
+      </w:r>
+      <w:r>
+        <w:rPr>
+          <w:rFonts w:ascii="Helvetica" w:hAnsi="Helvetica" w:cs="Helvetica"/>
+          <w:i/>
+          <w:color w:val="000000"/>
+          <w:sz w:val="21"/>
+          <w:szCs w:val="21"/>
+        </w:rPr>
         <w:t>shape</w:t>
       </w:r>
-      <w:r>
-        <w:rPr>
-          <w:rFonts w:ascii="Helvetica" w:hAnsi="Helvetica" w:cs="Helvetica"/>
-          <w:color w:val="000000"/>
-          <w:sz w:val="21"/>
-          <w:szCs w:val="21"/>
-        </w:rPr>
-        <w:t xml:space="preserve"> - </w:t>
-      </w:r>
-      <w:r>
-        <w:rPr>
-          <w:rFonts w:ascii="Helvetica" w:hAnsi="Helvetica" w:cs="Helvetica"/>
-          <w:color w:val="000000"/>
-          <w:sz w:val="21"/>
-          <w:szCs w:val="21"/>
-        </w:rPr>
-        <w:t xml:space="preserve">set this to </w:t>
-      </w:r>
-      <w:r>
-        <w:rPr>
-          <w:rFonts w:ascii="Helvetica" w:hAnsi="Helvetica" w:cs="Helvetica"/>
-          <w:color w:val="000000"/>
-          <w:sz w:val="21"/>
-          <w:szCs w:val="21"/>
-        </w:rPr>
-        <w:t xml:space="preserve">the name of </w:t>
-      </w:r>
-      <w:r>
-        <w:rPr>
-          <w:rFonts w:ascii="Helvetica" w:hAnsi="Helvetica" w:cs="Helvetica"/>
-          <w:color w:val="000000"/>
-          <w:sz w:val="21"/>
-          <w:szCs w:val="21"/>
-        </w:rPr>
-        <w:t>an annotation tag</w:t>
-      </w:r>
-      <w:r>
-        <w:rPr>
-          <w:rFonts w:ascii="Helvetica" w:hAnsi="Helvetica" w:cs="Helvetica"/>
-          <w:color w:val="000000"/>
-          <w:sz w:val="21"/>
-          <w:szCs w:val="21"/>
-        </w:rPr>
-        <w:t xml:space="preserve"> or factor</w:t>
+      <w:proofErr w:type="spellEnd"/>
+      <w:r>
+        <w:rPr>
+          <w:rFonts w:ascii="Helvetica" w:hAnsi="Helvetica" w:cs="Helvetica"/>
+          <w:color w:val="000000"/>
+          <w:sz w:val="21"/>
+          <w:szCs w:val="21"/>
+        </w:rPr>
+        <w:t xml:space="preserve"> - set this to the name of an annotation tag or factor</w:t>
       </w:r>
     </w:p>
     <w:p>
@@ -1476,6 +1460,16 @@
           <w:sz w:val="21"/>
           <w:szCs w:val="21"/>
         </w:rPr>
+        <w:t>plot_</w:t>
+      </w:r>
+      <w:r>
+        <w:rPr>
+          <w:rFonts w:ascii="Helvetica" w:hAnsi="Helvetica" w:cs="Helvetica"/>
+          <w:i/>
+          <w:color w:val="000000"/>
+          <w:sz w:val="21"/>
+          <w:szCs w:val="21"/>
+        </w:rPr>
         <w:t>color_theme</w:t>
       </w:r>
       <w:proofErr w:type="spellEnd"/>
@@ -1676,6 +1670,130 @@
           <w:szCs w:val="21"/>
         </w:rPr>
         <w:t>. If a qualitative palette is used with a target it will be replaced with colors shown on page 5.</w:t>
+      </w:r>
+    </w:p>
+    <w:p>
+      <w:pPr>
+        <w:pStyle w:val="NormalWeb"/>
+        <w:numPr>
+          <w:ilvl w:val="1"/>
+          <w:numId w:val="3"/>
+        </w:numPr>
+        <w:shd w:val="clear" w:color="auto" w:fill="FFFFFF"/>
+        <w:spacing w:before="120" w:beforeAutospacing="0" w:after="120" w:afterAutospacing="0"/>
+        <w:rPr>
+          <w:rFonts w:ascii="Helvetica" w:hAnsi="Helvetica" w:cs="Helvetica"/>
+          <w:color w:val="000000"/>
+          <w:sz w:val="21"/>
+          <w:szCs w:val="21"/>
+        </w:rPr>
+      </w:pPr>
+      <w:proofErr w:type="spellStart"/>
+      <w:r>
+        <w:rPr>
+          <w:rFonts w:ascii="Helvetica" w:hAnsi="Helvetica" w:cs="Helvetica"/>
+          <w:i/>
+          <w:color w:val="000000"/>
+          <w:sz w:val="21"/>
+          <w:szCs w:val="21"/>
+        </w:rPr>
+        <w:t>reverse_theme</w:t>
+      </w:r>
+      <w:proofErr w:type="spellEnd"/>
+      <w:r>
+        <w:rPr>
+          <w:rFonts w:ascii="Helvetica" w:hAnsi="Helvetica" w:cs="Helvetica"/>
+          <w:i/>
+          <w:color w:val="000000"/>
+          <w:sz w:val="21"/>
+          <w:szCs w:val="21"/>
+        </w:rPr>
+        <w:t xml:space="preserve"> – </w:t>
+      </w:r>
+      <w:r>
+        <w:rPr>
+          <w:rFonts w:ascii="Helvetica" w:hAnsi="Helvetica" w:cs="Helvetica"/>
+          <w:color w:val="000000"/>
+          <w:sz w:val="21"/>
+          <w:szCs w:val="21"/>
+        </w:rPr>
+        <w:t xml:space="preserve">specify whether the color theme should have its order reversed, useful for </w:t>
+      </w:r>
+      <w:r>
+        <w:rPr>
+          <w:rFonts w:ascii="Helvetica" w:hAnsi="Helvetica" w:cs="Helvetica"/>
+          <w:color w:val="000000"/>
+          <w:sz w:val="21"/>
+          <w:szCs w:val="21"/>
+        </w:rPr>
+        <w:t xml:space="preserve">certain divergent color </w:t>
+      </w:r>
+      <w:bookmarkStart w:id="0" w:name="_GoBack"/>
+      <w:bookmarkEnd w:id="0"/>
+      <w:r>
+        <w:rPr>
+          <w:rFonts w:ascii="Helvetica" w:hAnsi="Helvetica" w:cs="Helvetica"/>
+          <w:color w:val="000000"/>
+          <w:sz w:val="21"/>
+          <w:szCs w:val="21"/>
+        </w:rPr>
+        <w:t xml:space="preserve">themes like </w:t>
+      </w:r>
+      <w:proofErr w:type="spellStart"/>
+      <w:r>
+        <w:rPr>
+          <w:rFonts w:ascii="Helvetica" w:hAnsi="Helvetica" w:cs="Helvetica"/>
+          <w:color w:val="000000"/>
+          <w:sz w:val="21"/>
+          <w:szCs w:val="21"/>
+        </w:rPr>
+        <w:t>RdBu</w:t>
+      </w:r>
+      <w:proofErr w:type="spellEnd"/>
+      <w:r>
+        <w:rPr>
+          <w:rFonts w:ascii="Helvetica" w:hAnsi="Helvetica" w:cs="Helvetica"/>
+          <w:color w:val="000000"/>
+          <w:sz w:val="21"/>
+          <w:szCs w:val="21"/>
+        </w:rPr>
+        <w:t xml:space="preserve"> which by default would render low values as </w:t>
+      </w:r>
+      <w:r>
+        <w:rPr>
+          <w:rFonts w:ascii="Helvetica" w:hAnsi="Helvetica" w:cs="Helvetica"/>
+          <w:color w:val="000000"/>
+          <w:sz w:val="21"/>
+          <w:szCs w:val="21"/>
+        </w:rPr>
+        <w:t>r</w:t>
+      </w:r>
+      <w:r>
+        <w:rPr>
+          <w:rFonts w:ascii="Helvetica" w:hAnsi="Helvetica" w:cs="Helvetica"/>
+          <w:color w:val="000000"/>
+          <w:sz w:val="21"/>
+          <w:szCs w:val="21"/>
+        </w:rPr>
+        <w:t xml:space="preserve">eds and high values as </w:t>
+      </w:r>
+      <w:r>
+        <w:rPr>
+          <w:rFonts w:ascii="Helvetica" w:hAnsi="Helvetica" w:cs="Helvetica"/>
+          <w:color w:val="000000"/>
+          <w:sz w:val="21"/>
+          <w:szCs w:val="21"/>
+        </w:rPr>
+        <w:t>b</w:t>
+      </w:r>
+      <w:r>
+        <w:rPr>
+          <w:rFonts w:ascii="Helvetica" w:hAnsi="Helvetica" w:cs="Helvetica"/>
+          <w:color w:val="000000"/>
+          <w:sz w:val="21"/>
+          <w:szCs w:val="21"/>
+        </w:rPr>
+        <w:t>lues</w:t>
       </w:r>
     </w:p>
     <w:p>
@@ -1853,6 +1971,7 @@
           <w:sz w:val="21"/>
           <w:szCs w:val="21"/>
         </w:rPr>
+        <w:lastRenderedPageBreak/>
         <w:br w:type="page"/>
       </w:r>
     </w:p>

</xml_diff>

<commit_message>
#13 define UMAP seed directly & incomplete definition of levels
add in additional controls around plot levels being incompletely defined
</commit_message>
<xml_diff>
--- a/DimReduction/dimension-reduction-vignette.docx
+++ b/DimReduction/dimension-reduction-vignette.docx
@@ -1327,7 +1327,7 @@
           <w:sz w:val="21"/>
           <w:szCs w:val="21"/>
         </w:rPr>
-        <w:t>Graphing</w:t>
+        <w:t>Plotting parameters</w:t>
       </w:r>
       <w:r>
         <w:rPr>
@@ -1364,8 +1364,9 @@
           <w:sz w:val="21"/>
           <w:szCs w:val="21"/>
         </w:rPr>
-        <w:t>plot_</w:t>
-      </w:r>
+        <w:t>color_by</w:t>
+      </w:r>
+      <w:proofErr w:type="spellEnd"/>
       <w:r>
         <w:rPr>
           <w:rFonts w:ascii="Helvetica" w:hAnsi="Helvetica" w:cs="Helvetica"/>
@@ -1374,17 +1375,70 @@
           <w:sz w:val="21"/>
           <w:szCs w:val="21"/>
         </w:rPr>
-        <w:t>color</w:t>
-      </w:r>
-      <w:proofErr w:type="spellEnd"/>
-      <w:r>
-        <w:rPr>
-          <w:rFonts w:ascii="Helvetica" w:hAnsi="Helvetica" w:cs="Helvetica"/>
-          <w:color w:val="000000"/>
-          <w:sz w:val="21"/>
-          <w:szCs w:val="21"/>
-        </w:rPr>
-        <w:t xml:space="preserve"> – set this to the name of an annotation tag, factor or the display name of a target within the data matrix. For example, you may have a factor named “Loc” that you want to visualize, this may be used with the color parameter. Alternatively, “VEGFA” can be used to color points by the continuous expression of VEGFA.</w:t>
+        <w:t xml:space="preserve"> </w:t>
+      </w:r>
+      <w:r>
+        <w:rPr>
+          <w:rFonts w:ascii="Helvetica" w:hAnsi="Helvetica" w:cs="Helvetica"/>
+          <w:color w:val="000000"/>
+          <w:sz w:val="21"/>
+          <w:szCs w:val="21"/>
+        </w:rPr>
+        <w:t xml:space="preserve">– set this to the name </w:t>
+      </w:r>
+      <w:r>
+        <w:rPr>
+          <w:rFonts w:ascii="Helvetica" w:hAnsi="Helvetica" w:cs="Helvetica"/>
+          <w:color w:val="000000"/>
+          <w:sz w:val="21"/>
+          <w:szCs w:val="21"/>
+        </w:rPr>
+        <w:t xml:space="preserve">(column name) </w:t>
+      </w:r>
+      <w:r>
+        <w:rPr>
+          <w:rFonts w:ascii="Helvetica" w:hAnsi="Helvetica" w:cs="Helvetica"/>
+          <w:color w:val="000000"/>
+          <w:sz w:val="21"/>
+          <w:szCs w:val="21"/>
+        </w:rPr>
+        <w:t>of an annotation tag, factor</w:t>
+      </w:r>
+      <w:r>
+        <w:rPr>
+          <w:rFonts w:ascii="Helvetica" w:hAnsi="Helvetica" w:cs="Helvetica"/>
+          <w:color w:val="000000"/>
+          <w:sz w:val="21"/>
+          <w:szCs w:val="21"/>
+        </w:rPr>
+        <w:t xml:space="preserve"> within the segment annotations</w:t>
+      </w:r>
+      <w:r>
+        <w:rPr>
+          <w:rFonts w:ascii="Helvetica" w:hAnsi="Helvetica" w:cs="Helvetica"/>
+          <w:color w:val="000000"/>
+          <w:sz w:val="21"/>
+          <w:szCs w:val="21"/>
+        </w:rPr>
+        <w:t xml:space="preserve"> or the display name of a target. For example, you may have a factor named “Loc</w:t>
+      </w:r>
+      <w:r>
+        <w:rPr>
+          <w:rFonts w:ascii="Helvetica" w:hAnsi="Helvetica" w:cs="Helvetica"/>
+          <w:color w:val="000000"/>
+          <w:sz w:val="21"/>
+          <w:szCs w:val="21"/>
+        </w:rPr>
+        <w:t>ation</w:t>
+      </w:r>
+      <w:r>
+        <w:rPr>
+          <w:rFonts w:ascii="Helvetica" w:hAnsi="Helvetica" w:cs="Helvetica"/>
+          <w:color w:val="000000"/>
+          <w:sz w:val="21"/>
+          <w:szCs w:val="21"/>
+        </w:rPr>
+        <w:t>” that you want to visualize, this may be used with the color parameter. Alternatively, “VEGFA” can be used to color points by the continuous expression of VEGFA.</w:t>
       </w:r>
     </w:p>
     <w:p>
@@ -1412,17 +1466,7 @@
           <w:sz w:val="21"/>
           <w:szCs w:val="21"/>
         </w:rPr>
-        <w:t>plot_</w:t>
-      </w:r>
-      <w:r>
-        <w:rPr>
-          <w:rFonts w:ascii="Helvetica" w:hAnsi="Helvetica" w:cs="Helvetica"/>
-          <w:i/>
-          <w:color w:val="000000"/>
-          <w:sz w:val="21"/>
-          <w:szCs w:val="21"/>
-        </w:rPr>
-        <w:t>shape</w:t>
+        <w:t>shape_by</w:t>
       </w:r>
       <w:proofErr w:type="spellEnd"/>
       <w:r>
@@ -1433,6 +1477,35 @@
           <w:szCs w:val="21"/>
         </w:rPr>
         <w:t xml:space="preserve"> - set this to the name of an annotation tag or factor</w:t>
+      </w:r>
+      <w:r>
+        <w:rPr>
+          <w:rFonts w:ascii="Helvetica" w:hAnsi="Helvetica" w:cs="Helvetica"/>
+          <w:color w:val="000000"/>
+          <w:sz w:val="21"/>
+          <w:szCs w:val="21"/>
+        </w:rPr>
+        <w:t xml:space="preserve">. Target names may not </w:t>
+      </w:r>
+      <w:proofErr w:type="spellStart"/>
+      <w:r>
+        <w:rPr>
+          <w:rFonts w:ascii="Helvetica" w:hAnsi="Helvetica" w:cs="Helvetica"/>
+          <w:color w:val="000000"/>
+          <w:sz w:val="21"/>
+          <w:szCs w:val="21"/>
+        </w:rPr>
+        <w:t>by</w:t>
+      </w:r>
+      <w:proofErr w:type="spellEnd"/>
+      <w:r>
+        <w:rPr>
+          <w:rFonts w:ascii="Helvetica" w:hAnsi="Helvetica" w:cs="Helvetica"/>
+          <w:color w:val="000000"/>
+          <w:sz w:val="21"/>
+          <w:szCs w:val="21"/>
+        </w:rPr>
+        <w:t xml:space="preserve"> used for shape.</w:t>
       </w:r>
     </w:p>
     <w:p>
@@ -1460,17 +1533,7 @@
           <w:sz w:val="21"/>
           <w:szCs w:val="21"/>
         </w:rPr>
-        <w:t>plot_</w:t>
-      </w:r>
-      <w:r>
-        <w:rPr>
-          <w:rFonts w:ascii="Helvetica" w:hAnsi="Helvetica" w:cs="Helvetica"/>
-          <w:i/>
-          <w:color w:val="000000"/>
-          <w:sz w:val="21"/>
-          <w:szCs w:val="21"/>
-        </w:rPr>
-        <w:t>color_theme</w:t>
+        <w:t>plot_font</w:t>
       </w:r>
       <w:proofErr w:type="spellEnd"/>
       <w:r>
@@ -1480,196 +1543,51 @@
           <w:sz w:val="21"/>
           <w:szCs w:val="21"/>
         </w:rPr>
-        <w:t xml:space="preserve"> – the name of a color palette from the palettes listed </w:t>
-      </w:r>
-      <w:r>
-        <w:rPr>
-          <w:rFonts w:ascii="Helvetica" w:hAnsi="Helvetica" w:cs="Helvetica"/>
-          <w:color w:val="000000"/>
-          <w:sz w:val="21"/>
-          <w:szCs w:val="21"/>
-        </w:rPr>
-        <w:t>below</w:t>
-      </w:r>
-      <w:r>
-        <w:rPr>
-          <w:rFonts w:ascii="Helvetica" w:hAnsi="Helvetica" w:cs="Helvetica"/>
-          <w:color w:val="000000"/>
-          <w:sz w:val="21"/>
-          <w:szCs w:val="21"/>
-        </w:rPr>
-        <w:t>. For example</w:t>
-      </w:r>
-      <w:r>
-        <w:rPr>
-          <w:rFonts w:ascii="Helvetica" w:hAnsi="Helvetica" w:cs="Helvetica"/>
-          <w:color w:val="000000"/>
-          <w:sz w:val="21"/>
-          <w:szCs w:val="21"/>
-        </w:rPr>
-        <w:t>,</w:t>
-      </w:r>
-      <w:r>
-        <w:rPr>
-          <w:rFonts w:ascii="Helvetica" w:hAnsi="Helvetica" w:cs="Helvetica"/>
-          <w:color w:val="000000"/>
-          <w:sz w:val="21"/>
-          <w:szCs w:val="21"/>
-        </w:rPr>
-        <w:t xml:space="preserve"> “Dark2” or “Spectral”</w:t>
-      </w:r>
-      <w:r>
-        <w:rPr>
-          <w:rFonts w:ascii="Helvetica" w:hAnsi="Helvetica" w:cs="Helvetica"/>
-          <w:color w:val="000000"/>
-          <w:sz w:val="21"/>
-          <w:szCs w:val="21"/>
-        </w:rPr>
-        <w:t>.</w:t>
-      </w:r>
-      <w:r>
-        <w:rPr>
-          <w:rFonts w:ascii="Helvetica" w:hAnsi="Helvetica" w:cs="Helvetica"/>
-          <w:color w:val="000000"/>
-          <w:sz w:val="21"/>
-          <w:szCs w:val="21"/>
-        </w:rPr>
-        <w:t xml:space="preserve"> For color palettes </w:t>
-      </w:r>
-      <w:r>
-        <w:rPr>
-          <w:rFonts w:ascii="Helvetica" w:hAnsi="Helvetica" w:cs="Helvetica"/>
-          <w:color w:val="000000"/>
-          <w:sz w:val="21"/>
-          <w:szCs w:val="21"/>
-        </w:rPr>
-        <w:t>with light colors we replace very light colors with gray instead. We recommend using the second set (qualitative) palettes (</w:t>
-      </w:r>
-      <w:r>
-        <w:rPr>
-          <w:rFonts w:ascii="Helvetica" w:hAnsi="Helvetica" w:cs="Helvetica"/>
-          <w:color w:val="000000"/>
-          <w:sz w:val="21"/>
-          <w:szCs w:val="21"/>
-        </w:rPr>
-        <w:t>“</w:t>
-      </w:r>
-      <w:r>
-        <w:rPr>
-          <w:rFonts w:ascii="Helvetica" w:hAnsi="Helvetica" w:cs="Helvetica"/>
-          <w:color w:val="000000"/>
-          <w:sz w:val="21"/>
-          <w:szCs w:val="21"/>
-        </w:rPr>
-        <w:t>Set3</w:t>
-      </w:r>
-      <w:r>
-        <w:rPr>
-          <w:rFonts w:ascii="Helvetica" w:hAnsi="Helvetica" w:cs="Helvetica"/>
-          <w:color w:val="000000"/>
-          <w:sz w:val="21"/>
-          <w:szCs w:val="21"/>
-        </w:rPr>
-        <w:t>”</w:t>
-      </w:r>
-      <w:r>
-        <w:rPr>
-          <w:rFonts w:ascii="Helvetica" w:hAnsi="Helvetica" w:cs="Helvetica"/>
-          <w:color w:val="000000"/>
-          <w:sz w:val="21"/>
-          <w:szCs w:val="21"/>
-        </w:rPr>
-        <w:t>-</w:t>
-      </w:r>
-      <w:r>
-        <w:rPr>
-          <w:rFonts w:ascii="Helvetica" w:hAnsi="Helvetica" w:cs="Helvetica"/>
-          <w:color w:val="000000"/>
-          <w:sz w:val="21"/>
-          <w:szCs w:val="21"/>
-        </w:rPr>
-        <w:t>“</w:t>
-      </w:r>
-      <w:r>
-        <w:rPr>
-          <w:rFonts w:ascii="Helvetica" w:hAnsi="Helvetica" w:cs="Helvetica"/>
-          <w:color w:val="000000"/>
-          <w:sz w:val="21"/>
-          <w:szCs w:val="21"/>
-        </w:rPr>
-        <w:t>Accent</w:t>
-      </w:r>
-      <w:r>
-        <w:rPr>
-          <w:rFonts w:ascii="Helvetica" w:hAnsi="Helvetica" w:cs="Helvetica"/>
-          <w:color w:val="000000"/>
-          <w:sz w:val="21"/>
-          <w:szCs w:val="21"/>
-        </w:rPr>
-        <w:t>”</w:t>
-      </w:r>
-      <w:r>
-        <w:rPr>
-          <w:rFonts w:ascii="Helvetica" w:hAnsi="Helvetica" w:cs="Helvetica"/>
-          <w:color w:val="000000"/>
-          <w:sz w:val="21"/>
-          <w:szCs w:val="21"/>
-        </w:rPr>
-        <w:t xml:space="preserve">) or </w:t>
-      </w:r>
-      <w:r>
-        <w:rPr>
-          <w:rFonts w:ascii="Helvetica" w:hAnsi="Helvetica" w:cs="Helvetica"/>
-          <w:color w:val="000000"/>
-          <w:sz w:val="21"/>
-          <w:szCs w:val="21"/>
-        </w:rPr>
-        <w:t>“</w:t>
-      </w:r>
-      <w:r>
-        <w:rPr>
-          <w:rFonts w:ascii="Helvetica" w:hAnsi="Helvetica" w:cs="Helvetica"/>
-          <w:color w:val="000000"/>
-          <w:sz w:val="21"/>
-          <w:szCs w:val="21"/>
-        </w:rPr>
-        <w:t>Spectral</w:t>
-      </w:r>
-      <w:r>
-        <w:rPr>
-          <w:rFonts w:ascii="Helvetica" w:hAnsi="Helvetica" w:cs="Helvetica"/>
-          <w:color w:val="000000"/>
-          <w:sz w:val="21"/>
-          <w:szCs w:val="21"/>
-        </w:rPr>
-        <w:t>”</w:t>
-      </w:r>
-      <w:r>
-        <w:rPr>
-          <w:rFonts w:ascii="Helvetica" w:hAnsi="Helvetica" w:cs="Helvetica"/>
-          <w:color w:val="000000"/>
-          <w:sz w:val="21"/>
-          <w:szCs w:val="21"/>
-        </w:rPr>
-        <w:t xml:space="preserve"> with </w:t>
-      </w:r>
-      <w:r>
-        <w:rPr>
-          <w:rFonts w:ascii="Helvetica" w:hAnsi="Helvetica" w:cs="Helvetica"/>
-          <w:color w:val="000000"/>
-          <w:sz w:val="21"/>
-          <w:szCs w:val="21"/>
-        </w:rPr>
-        <w:t>tags or factors</w:t>
-      </w:r>
-      <w:r>
-        <w:rPr>
-          <w:rFonts w:ascii="Helvetica" w:hAnsi="Helvetica" w:cs="Helvetica"/>
-          <w:color w:val="000000"/>
-          <w:sz w:val="21"/>
-          <w:szCs w:val="21"/>
-        </w:rPr>
-        <w:t>. If a qualitative palette is used with a target it will be replaced with colors shown on page 5.</w:t>
+        <w:t xml:space="preserve"> – is a list, which includes family and size. Family can be set to ‘sans’, ‘serif’, or ‘mono’ to use Helvetica, Times New Roman, or Courier New fonts. Additional fonts may be supported as well, but not all fonts are available. Size is relative, increasing the number (default = 15) shall increase font size relative to the plot size.</w:t>
+      </w:r>
+    </w:p>
+    <w:p>
+      <w:pPr>
+        <w:pStyle w:val="NormalWeb"/>
+        <w:numPr>
+          <w:ilvl w:val="0"/>
+          <w:numId w:val="3"/>
+        </w:numPr>
+        <w:shd w:val="clear" w:color="auto" w:fill="FFFFFF"/>
+        <w:spacing w:before="120" w:beforeAutospacing="0" w:after="120" w:afterAutospacing="0"/>
+        <w:rPr>
+          <w:rFonts w:ascii="Helvetica" w:hAnsi="Helvetica" w:cs="Helvetica"/>
+          <w:color w:val="000000"/>
+          <w:sz w:val="21"/>
+          <w:szCs w:val="21"/>
+        </w:rPr>
+      </w:pPr>
+      <w:r>
+        <w:rPr>
+          <w:rFonts w:ascii="Helvetica" w:hAnsi="Helvetica" w:cs="Helvetica"/>
+          <w:color w:val="000000"/>
+          <w:sz w:val="21"/>
+          <w:szCs w:val="21"/>
+        </w:rPr>
+        <w:t>Controls for colors</w:t>
+      </w:r>
+      <w:r>
+        <w:rPr>
+          <w:rFonts w:ascii="Helvetica" w:hAnsi="Helvetica" w:cs="Helvetica"/>
+          <w:color w:val="000000"/>
+          <w:sz w:val="21"/>
+          <w:szCs w:val="21"/>
+        </w:rPr>
+        <w:t>:</w:t>
+      </w:r>
+      <w:r>
+        <w:rPr>
+          <w:rFonts w:ascii="Helvetica" w:hAnsi="Helvetica" w:cs="Helvetica"/>
+          <w:color w:val="000000"/>
+          <w:sz w:val="21"/>
+          <w:szCs w:val="21"/>
+        </w:rPr>
+        <w:t xml:space="preserve"> [for examples see the next page]</w:t>
       </w:r>
     </w:p>
     <w:p>
@@ -1697,120 +1615,484 @@
           <w:sz w:val="21"/>
           <w:szCs w:val="21"/>
         </w:rPr>
-        <w:t>reverse_theme</w:t>
+        <w:t>plot_</w:t>
+      </w:r>
+      <w:r>
+        <w:rPr>
+          <w:rFonts w:ascii="Helvetica" w:hAnsi="Helvetica" w:cs="Helvetica"/>
+          <w:i/>
+          <w:color w:val="000000"/>
+          <w:sz w:val="21"/>
+          <w:szCs w:val="21"/>
+        </w:rPr>
+        <w:t>color</w:t>
+      </w:r>
+      <w:r>
+        <w:rPr>
+          <w:rFonts w:ascii="Helvetica" w:hAnsi="Helvetica" w:cs="Helvetica"/>
+          <w:i/>
+          <w:color w:val="000000"/>
+          <w:sz w:val="21"/>
+          <w:szCs w:val="21"/>
+        </w:rPr>
+        <w:t>s</w:t>
       </w:r>
       <w:proofErr w:type="spellEnd"/>
       <w:r>
         <w:rPr>
           <w:rFonts w:ascii="Helvetica" w:hAnsi="Helvetica" w:cs="Helvetica"/>
+          <w:color w:val="000000"/>
+          <w:sz w:val="21"/>
+          <w:szCs w:val="21"/>
+        </w:rPr>
+        <w:t xml:space="preserve"> – </w:t>
+      </w:r>
+      <w:r>
+        <w:rPr>
+          <w:rFonts w:ascii="Helvetica" w:hAnsi="Helvetica" w:cs="Helvetica"/>
+          <w:color w:val="000000"/>
+          <w:sz w:val="21"/>
+          <w:szCs w:val="21"/>
+        </w:rPr>
+        <w:t>is a list which should contain either:</w:t>
+      </w:r>
+    </w:p>
+    <w:p>
+      <w:pPr>
+        <w:pStyle w:val="NormalWeb"/>
+        <w:numPr>
+          <w:ilvl w:val="2"/>
+          <w:numId w:val="3"/>
+        </w:numPr>
+        <w:shd w:val="clear" w:color="auto" w:fill="FFFFFF"/>
+        <w:spacing w:before="120" w:beforeAutospacing="0" w:after="120" w:afterAutospacing="0"/>
+        <w:rPr>
+          <w:rFonts w:ascii="Helvetica" w:hAnsi="Helvetica" w:cs="Helvetica"/>
+          <w:color w:val="000000"/>
+          <w:sz w:val="21"/>
+          <w:szCs w:val="21"/>
+        </w:rPr>
+      </w:pPr>
+      <w:r>
+        <w:rPr>
+          <w:rFonts w:ascii="Helvetica" w:hAnsi="Helvetica" w:cs="Helvetica"/>
+          <w:color w:val="000000"/>
+          <w:sz w:val="21"/>
+          <w:szCs w:val="21"/>
+        </w:rPr>
+        <w:t xml:space="preserve">colors that can be recognized by R. These should be either named colors (e.g. “orange2”) or hexadecimal colors (“#ABABAB”). At least 1 color is needed for each unique entry in the </w:t>
+      </w:r>
+      <w:proofErr w:type="spellStart"/>
+      <w:r>
+        <w:rPr>
+          <w:rFonts w:ascii="Helvetica" w:hAnsi="Helvetica" w:cs="Helvetica"/>
           <w:i/>
           <w:color w:val="000000"/>
           <w:sz w:val="21"/>
           <w:szCs w:val="21"/>
         </w:rPr>
-        <w:t xml:space="preserve"> – </w:t>
-      </w:r>
-      <w:r>
-        <w:rPr>
-          <w:rFonts w:ascii="Helvetica" w:hAnsi="Helvetica" w:cs="Helvetica"/>
-          <w:color w:val="000000"/>
-          <w:sz w:val="21"/>
-          <w:szCs w:val="21"/>
-        </w:rPr>
-        <w:t xml:space="preserve">specify whether the color theme should have its order reversed, useful for </w:t>
-      </w:r>
-      <w:r>
-        <w:rPr>
-          <w:rFonts w:ascii="Helvetica" w:hAnsi="Helvetica" w:cs="Helvetica"/>
-          <w:color w:val="000000"/>
-          <w:sz w:val="21"/>
-          <w:szCs w:val="21"/>
-        </w:rPr>
-        <w:t xml:space="preserve">certain divergent color </w:t>
-      </w:r>
-      <w:bookmarkStart w:id="0" w:name="_GoBack"/>
-      <w:bookmarkEnd w:id="0"/>
-      <w:r>
-        <w:rPr>
-          <w:rFonts w:ascii="Helvetica" w:hAnsi="Helvetica" w:cs="Helvetica"/>
-          <w:color w:val="000000"/>
-          <w:sz w:val="21"/>
-          <w:szCs w:val="21"/>
-        </w:rPr>
-        <w:t xml:space="preserve">themes like </w:t>
-      </w:r>
+        <w:t>color_by</w:t>
+      </w:r>
+      <w:proofErr w:type="spellEnd"/>
+      <w:r>
+        <w:rPr>
+          <w:rFonts w:ascii="Helvetica" w:hAnsi="Helvetica" w:cs="Helvetica"/>
+          <w:color w:val="000000"/>
+          <w:sz w:val="21"/>
+          <w:szCs w:val="21"/>
+        </w:rPr>
+        <w:t xml:space="preserve"> column.</w:t>
+      </w:r>
+    </w:p>
+    <w:p>
+      <w:pPr>
+        <w:pStyle w:val="NormalWeb"/>
+        <w:numPr>
+          <w:ilvl w:val="2"/>
+          <w:numId w:val="3"/>
+        </w:numPr>
+        <w:shd w:val="clear" w:color="auto" w:fill="FFFFFF"/>
+        <w:spacing w:before="120" w:beforeAutospacing="0" w:after="120" w:afterAutospacing="0"/>
+        <w:rPr>
+          <w:rFonts w:ascii="Helvetica" w:hAnsi="Helvetica" w:cs="Helvetica"/>
+          <w:color w:val="000000"/>
+          <w:sz w:val="21"/>
+          <w:szCs w:val="21"/>
+        </w:rPr>
+      </w:pPr>
+      <w:r>
+        <w:rPr>
+          <w:rFonts w:ascii="Helvetica" w:hAnsi="Helvetica" w:cs="Helvetica"/>
+          <w:color w:val="000000"/>
+          <w:sz w:val="21"/>
+          <w:szCs w:val="21"/>
+        </w:rPr>
+        <w:t xml:space="preserve">Alternative, if you do not want to specify all the colors, you may set the first color to the </w:t>
+      </w:r>
+      <w:r>
+        <w:rPr>
+          <w:rFonts w:ascii="Helvetica" w:hAnsi="Helvetica" w:cs="Helvetica"/>
+          <w:color w:val="000000"/>
+          <w:sz w:val="21"/>
+          <w:szCs w:val="21"/>
+        </w:rPr>
+        <w:t xml:space="preserve">name of a color palette from the palettes listed </w:t>
+      </w:r>
+      <w:r>
+        <w:rPr>
+          <w:rFonts w:ascii="Helvetica" w:hAnsi="Helvetica" w:cs="Helvetica"/>
+          <w:color w:val="000000"/>
+          <w:sz w:val="21"/>
+          <w:szCs w:val="21"/>
+        </w:rPr>
+        <w:t>below</w:t>
+      </w:r>
+      <w:r>
+        <w:rPr>
+          <w:rFonts w:ascii="Helvetica" w:hAnsi="Helvetica" w:cs="Helvetica"/>
+          <w:color w:val="000000"/>
+          <w:sz w:val="21"/>
+          <w:szCs w:val="21"/>
+        </w:rPr>
+        <w:t>. For example</w:t>
+      </w:r>
+      <w:r>
+        <w:rPr>
+          <w:rFonts w:ascii="Helvetica" w:hAnsi="Helvetica" w:cs="Helvetica"/>
+          <w:color w:val="000000"/>
+          <w:sz w:val="21"/>
+          <w:szCs w:val="21"/>
+        </w:rPr>
+        <w:t>,</w:t>
+      </w:r>
+      <w:r>
+        <w:rPr>
+          <w:rFonts w:ascii="Helvetica" w:hAnsi="Helvetica" w:cs="Helvetica"/>
+          <w:color w:val="000000"/>
+          <w:sz w:val="21"/>
+          <w:szCs w:val="21"/>
+        </w:rPr>
+        <w:t xml:space="preserve"> “Dark2” or “</w:t>
+      </w:r>
+      <w:r>
+        <w:rPr>
+          <w:rFonts w:ascii="Helvetica" w:hAnsi="Helvetica" w:cs="Helvetica"/>
+          <w:color w:val="000000"/>
+          <w:sz w:val="21"/>
+          <w:szCs w:val="21"/>
+        </w:rPr>
+        <w:t>Set3</w:t>
+      </w:r>
+      <w:r>
+        <w:rPr>
+          <w:rFonts w:ascii="Helvetica" w:hAnsi="Helvetica" w:cs="Helvetica"/>
+          <w:color w:val="000000"/>
+          <w:sz w:val="21"/>
+          <w:szCs w:val="21"/>
+        </w:rPr>
+        <w:t>”</w:t>
+      </w:r>
+      <w:r>
+        <w:rPr>
+          <w:rFonts w:ascii="Helvetica" w:hAnsi="Helvetica" w:cs="Helvetica"/>
+          <w:color w:val="000000"/>
+          <w:sz w:val="21"/>
+          <w:szCs w:val="21"/>
+        </w:rPr>
+        <w:t>.</w:t>
+      </w:r>
+      <w:r>
+        <w:rPr>
+          <w:rFonts w:ascii="Helvetica" w:hAnsi="Helvetica" w:cs="Helvetica"/>
+          <w:color w:val="000000"/>
+          <w:sz w:val="21"/>
+          <w:szCs w:val="21"/>
+        </w:rPr>
+        <w:t xml:space="preserve"> </w:t>
+      </w:r>
+      <w:r>
+        <w:rPr>
+          <w:rFonts w:ascii="Helvetica" w:hAnsi="Helvetica" w:cs="Helvetica"/>
+          <w:color w:val="000000"/>
+          <w:sz w:val="21"/>
+          <w:szCs w:val="21"/>
+        </w:rPr>
+        <w:t>We recommend using the second set (qualitative) palettes (</w:t>
+      </w:r>
+      <w:r>
+        <w:rPr>
+          <w:rFonts w:ascii="Helvetica" w:hAnsi="Helvetica" w:cs="Helvetica"/>
+          <w:color w:val="000000"/>
+          <w:sz w:val="21"/>
+          <w:szCs w:val="21"/>
+        </w:rPr>
+        <w:t>“</w:t>
+      </w:r>
+      <w:r>
+        <w:rPr>
+          <w:rFonts w:ascii="Helvetica" w:hAnsi="Helvetica" w:cs="Helvetica"/>
+          <w:color w:val="000000"/>
+          <w:sz w:val="21"/>
+          <w:szCs w:val="21"/>
+        </w:rPr>
+        <w:t>Set3</w:t>
+      </w:r>
+      <w:r>
+        <w:rPr>
+          <w:rFonts w:ascii="Helvetica" w:hAnsi="Helvetica" w:cs="Helvetica"/>
+          <w:color w:val="000000"/>
+          <w:sz w:val="21"/>
+          <w:szCs w:val="21"/>
+        </w:rPr>
+        <w:t>”</w:t>
+      </w:r>
+      <w:r>
+        <w:rPr>
+          <w:rFonts w:ascii="Helvetica" w:hAnsi="Helvetica" w:cs="Helvetica"/>
+          <w:color w:val="000000"/>
+          <w:sz w:val="21"/>
+          <w:szCs w:val="21"/>
+        </w:rPr>
+        <w:t>-</w:t>
+      </w:r>
+      <w:r>
+        <w:rPr>
+          <w:rFonts w:ascii="Helvetica" w:hAnsi="Helvetica" w:cs="Helvetica"/>
+          <w:color w:val="000000"/>
+          <w:sz w:val="21"/>
+          <w:szCs w:val="21"/>
+        </w:rPr>
+        <w:t>“</w:t>
+      </w:r>
+      <w:r>
+        <w:rPr>
+          <w:rFonts w:ascii="Helvetica" w:hAnsi="Helvetica" w:cs="Helvetica"/>
+          <w:color w:val="000000"/>
+          <w:sz w:val="21"/>
+          <w:szCs w:val="21"/>
+        </w:rPr>
+        <w:t>Accent</w:t>
+      </w:r>
+      <w:r>
+        <w:rPr>
+          <w:rFonts w:ascii="Helvetica" w:hAnsi="Helvetica" w:cs="Helvetica"/>
+          <w:color w:val="000000"/>
+          <w:sz w:val="21"/>
+          <w:szCs w:val="21"/>
+        </w:rPr>
+        <w:t>”</w:t>
+      </w:r>
+      <w:r>
+        <w:rPr>
+          <w:rFonts w:ascii="Helvetica" w:hAnsi="Helvetica" w:cs="Helvetica"/>
+          <w:color w:val="000000"/>
+          <w:sz w:val="21"/>
+          <w:szCs w:val="21"/>
+        </w:rPr>
+        <w:t xml:space="preserve">) or </w:t>
+      </w:r>
+      <w:r>
+        <w:rPr>
+          <w:rFonts w:ascii="Helvetica" w:hAnsi="Helvetica" w:cs="Helvetica"/>
+          <w:color w:val="000000"/>
+          <w:sz w:val="21"/>
+          <w:szCs w:val="21"/>
+        </w:rPr>
+        <w:t>“</w:t>
+      </w:r>
+      <w:r>
+        <w:rPr>
+          <w:rFonts w:ascii="Helvetica" w:hAnsi="Helvetica" w:cs="Helvetica"/>
+          <w:color w:val="000000"/>
+          <w:sz w:val="21"/>
+          <w:szCs w:val="21"/>
+        </w:rPr>
+        <w:t>Spectral</w:t>
+      </w:r>
+      <w:r>
+        <w:rPr>
+          <w:rFonts w:ascii="Helvetica" w:hAnsi="Helvetica" w:cs="Helvetica"/>
+          <w:color w:val="000000"/>
+          <w:sz w:val="21"/>
+          <w:szCs w:val="21"/>
+        </w:rPr>
+        <w:t>”</w:t>
+      </w:r>
+      <w:r>
+        <w:rPr>
+          <w:rFonts w:ascii="Helvetica" w:hAnsi="Helvetica" w:cs="Helvetica"/>
+          <w:color w:val="000000"/>
+          <w:sz w:val="21"/>
+          <w:szCs w:val="21"/>
+        </w:rPr>
+        <w:t xml:space="preserve"> with </w:t>
+      </w:r>
+      <w:r>
+        <w:rPr>
+          <w:rFonts w:ascii="Helvetica" w:hAnsi="Helvetica" w:cs="Helvetica"/>
+          <w:color w:val="000000"/>
+          <w:sz w:val="21"/>
+          <w:szCs w:val="21"/>
+        </w:rPr>
+        <w:t>tags or factors</w:t>
+      </w:r>
+      <w:r>
+        <w:rPr>
+          <w:rFonts w:ascii="Helvetica" w:hAnsi="Helvetica" w:cs="Helvetica"/>
+          <w:color w:val="000000"/>
+          <w:sz w:val="21"/>
+          <w:szCs w:val="21"/>
+        </w:rPr>
+        <w:t>.</w:t>
+      </w:r>
+    </w:p>
+    <w:p>
+      <w:pPr>
+        <w:pStyle w:val="NormalWeb"/>
+        <w:numPr>
+          <w:ilvl w:val="1"/>
+          <w:numId w:val="3"/>
+        </w:numPr>
+        <w:shd w:val="clear" w:color="auto" w:fill="FFFFFF"/>
+        <w:spacing w:before="120" w:beforeAutospacing="0" w:after="120" w:afterAutospacing="0"/>
+        <w:rPr>
+          <w:rFonts w:ascii="Helvetica" w:hAnsi="Helvetica" w:cs="Helvetica"/>
+          <w:i/>
+          <w:color w:val="000000"/>
+          <w:sz w:val="21"/>
+          <w:szCs w:val="21"/>
+        </w:rPr>
+      </w:pPr>
       <w:proofErr w:type="spellStart"/>
       <w:r>
         <w:rPr>
           <w:rFonts w:ascii="Helvetica" w:hAnsi="Helvetica" w:cs="Helvetica"/>
-          <w:color w:val="000000"/>
-          <w:sz w:val="21"/>
-          <w:szCs w:val="21"/>
-        </w:rPr>
-        <w:t>RdBu</w:t>
+          <w:i/>
+          <w:color w:val="000000"/>
+          <w:sz w:val="21"/>
+          <w:szCs w:val="21"/>
+        </w:rPr>
+        <w:t>c</w:t>
+      </w:r>
+      <w:r>
+        <w:rPr>
+          <w:rFonts w:ascii="Helvetica" w:hAnsi="Helvetica" w:cs="Helvetica"/>
+          <w:i/>
+          <w:color w:val="000000"/>
+          <w:sz w:val="21"/>
+          <w:szCs w:val="21"/>
+        </w:rPr>
+        <w:t>olor_levels</w:t>
       </w:r>
       <w:proofErr w:type="spellEnd"/>
       <w:r>
         <w:rPr>
           <w:rFonts w:ascii="Helvetica" w:hAnsi="Helvetica" w:cs="Helvetica"/>
-          <w:color w:val="000000"/>
-          <w:sz w:val="21"/>
-          <w:szCs w:val="21"/>
-        </w:rPr>
-        <w:t xml:space="preserve"> which by default would render low values as </w:t>
-      </w:r>
-      <w:r>
-        <w:rPr>
-          <w:rFonts w:ascii="Helvetica" w:hAnsi="Helvetica" w:cs="Helvetica"/>
-          <w:color w:val="000000"/>
-          <w:sz w:val="21"/>
-          <w:szCs w:val="21"/>
-        </w:rPr>
-        <w:t>r</w:t>
-      </w:r>
-      <w:r>
-        <w:rPr>
-          <w:rFonts w:ascii="Helvetica" w:hAnsi="Helvetica" w:cs="Helvetica"/>
-          <w:color w:val="000000"/>
-          <w:sz w:val="21"/>
-          <w:szCs w:val="21"/>
-        </w:rPr>
-        <w:t xml:space="preserve">eds and high values as </w:t>
-      </w:r>
-      <w:r>
-        <w:rPr>
-          <w:rFonts w:ascii="Helvetica" w:hAnsi="Helvetica" w:cs="Helvetica"/>
-          <w:color w:val="000000"/>
-          <w:sz w:val="21"/>
-          <w:szCs w:val="21"/>
-        </w:rPr>
-        <w:t>b</w:t>
-      </w:r>
-      <w:r>
-        <w:rPr>
-          <w:rFonts w:ascii="Helvetica" w:hAnsi="Helvetica" w:cs="Helvetica"/>
-          <w:color w:val="000000"/>
-          <w:sz w:val="21"/>
-          <w:szCs w:val="21"/>
-        </w:rPr>
-        <w:t>lues</w:t>
-      </w:r>
-    </w:p>
-    <w:p>
-      <w:pPr>
-        <w:pStyle w:val="NormalWeb"/>
-        <w:shd w:val="clear" w:color="auto" w:fill="FFFFFF"/>
-        <w:spacing w:before="120" w:beforeAutospacing="0" w:after="120" w:afterAutospacing="0"/>
-        <w:rPr>
-          <w:rFonts w:ascii="Helvetica" w:hAnsi="Helvetica" w:cs="Helvetica"/>
-          <w:color w:val="000000"/>
-          <w:sz w:val="21"/>
-          <w:szCs w:val="21"/>
-        </w:rPr>
-      </w:pPr>
-    </w:p>
-    <w:p>
-      <w:pPr>
+          <w:i/>
+          <w:color w:val="000000"/>
+          <w:sz w:val="21"/>
+          <w:szCs w:val="21"/>
+        </w:rPr>
+        <w:t xml:space="preserve"> </w:t>
+      </w:r>
+      <w:r>
+        <w:rPr>
+          <w:rFonts w:ascii="Helvetica" w:hAnsi="Helvetica" w:cs="Helvetica"/>
+          <w:color w:val="000000"/>
+          <w:sz w:val="21"/>
+          <w:szCs w:val="21"/>
+        </w:rPr>
+        <w:t xml:space="preserve">– is a list of the annotation tag, factor. These may also be set to “High”, “Mid”, and “Low” if you are coloring by a </w:t>
+      </w:r>
+      <w:r>
+        <w:rPr>
+          <w:rFonts w:ascii="Helvetica" w:hAnsi="Helvetica" w:cs="Helvetica"/>
+          <w:color w:val="000000"/>
+          <w:sz w:val="21"/>
+          <w:szCs w:val="21"/>
+        </w:rPr>
+        <w:t>target. “Mid” is optional, if you only want to specify the colors to be used with the minimum and the maximum values. “Mid” defines the color for the median value of a target.</w:t>
+      </w:r>
+    </w:p>
+    <w:p>
+      <w:pPr>
+        <w:rPr>
+          <w:rFonts w:ascii="Helvetica" w:hAnsi="Helvetica" w:cs="Helvetica"/>
+          <w:color w:val="000000"/>
+          <w:sz w:val="21"/>
+          <w:szCs w:val="21"/>
+        </w:rPr>
+      </w:pPr>
+      <w:r>
+        <w:rPr>
+          <w:rFonts w:ascii="Helvetica" w:hAnsi="Helvetica" w:cs="Helvetica"/>
+          <w:b/>
+          <w:color w:val="000000"/>
+          <w:sz w:val="21"/>
+          <w:szCs w:val="21"/>
+        </w:rPr>
+        <w:t>Palette Options:</w:t>
+      </w:r>
+      <w:r>
+        <w:rPr>
+          <w:rFonts w:ascii="Helvetica" w:hAnsi="Helvetica" w:cs="Helvetica"/>
+          <w:color w:val="000000"/>
+          <w:sz w:val="21"/>
+          <w:szCs w:val="21"/>
+        </w:rPr>
+        <w:t xml:space="preserve"> Names to the left of each palette represent the text that can be used for the </w:t>
+      </w:r>
+      <w:proofErr w:type="spellStart"/>
+      <w:r>
+        <w:rPr>
+          <w:rFonts w:ascii="Helvetica" w:hAnsi="Helvetica" w:cs="Helvetica"/>
+          <w:color w:val="000000"/>
+          <w:sz w:val="21"/>
+          <w:szCs w:val="21"/>
+        </w:rPr>
+        <w:t>plot_color_theme</w:t>
+      </w:r>
+      <w:proofErr w:type="spellEnd"/>
+      <w:r>
+        <w:rPr>
+          <w:rFonts w:ascii="Helvetica" w:hAnsi="Helvetica" w:cs="Helvetica"/>
+          <w:color w:val="000000"/>
+          <w:sz w:val="21"/>
+          <w:szCs w:val="21"/>
+        </w:rPr>
+        <w:t xml:space="preserve"> variable. This is defaulted to “Set1” but any of the values shown here may be used.</w:t>
+      </w:r>
+      <w:r>
+        <w:rPr>
+          <w:rFonts w:ascii="Helvetica" w:hAnsi="Helvetica" w:cs="Helvetica"/>
+          <w:color w:val="000000"/>
+          <w:sz w:val="21"/>
+          <w:szCs w:val="21"/>
+        </w:rPr>
+        <w:t xml:space="preserve"> Note that palettes </w:t>
+      </w:r>
+      <w:r>
+        <w:rPr>
+          <w:rFonts w:ascii="Helvetica" w:hAnsi="Helvetica" w:cs="Helvetica"/>
+          <w:color w:val="000000"/>
+          <w:sz w:val="21"/>
+          <w:szCs w:val="21"/>
+        </w:rPr>
+        <w:t>with light colors may be harder to distinguish on the graph</w:t>
+      </w:r>
+      <w:r>
+        <w:rPr>
+          <w:rFonts w:ascii="Helvetica" w:hAnsi="Helvetica" w:cs="Helvetica"/>
+          <w:color w:val="000000"/>
+          <w:sz w:val="21"/>
+          <w:szCs w:val="21"/>
+        </w:rPr>
+        <w:t>, though we replace light colors with gray.</w:t>
+      </w:r>
+    </w:p>
+    <w:p>
+      <w:pPr>
+        <w:jc w:val="center"/>
         <w:rPr>
           <w:rFonts w:ascii="Helvetica" w:hAnsi="Helvetica" w:cs="Helvetica"/>
           <w:color w:val="000000"/>
@@ -1823,17 +2105,9 @@
           <w:noProof/>
         </w:rPr>
         <w:drawing>
-          <wp:anchor distT="0" distB="0" distL="114300" distR="114300" simplePos="0" relativeHeight="251658240" behindDoc="1" locked="0" layoutInCell="1" allowOverlap="1" wp14:anchorId="41B82BF8" wp14:editId="10287161">
-            <wp:simplePos x="0" y="0"/>
-            <wp:positionH relativeFrom="margin">
-              <wp:posOffset>1208405</wp:posOffset>
-            </wp:positionH>
-            <wp:positionV relativeFrom="paragraph">
-              <wp:posOffset>608330</wp:posOffset>
-            </wp:positionV>
-            <wp:extent cx="4518025" cy="4695190"/>
+          <wp:inline distT="0" distB="0" distL="0" distR="0" wp14:anchorId="41B82BF8" wp14:editId="00684B74">
+            <wp:extent cx="4788776" cy="2447925"/>
             <wp:effectExtent l="0" t="0" r="0" b="0"/>
-            <wp:wrapTopAndBottom/>
             <wp:docPr id="4" name="Picture 4" descr="https://www.r-graph-gallery.com/38-rcolorbrewers-palettes_files/figure-html/thecode-1.png"/>
             <wp:cNvGraphicFramePr>
               <a:graphicFrameLocks xmlns:a="http://schemas.openxmlformats.org/drawingml/2006/main" noChangeAspect="1"/>
@@ -1855,13 +2129,13 @@
                         </a:ext>
                       </a:extLst>
                     </a:blip>
-                    <a:srcRect l="303" t="7451" r="7870" b="9028"/>
+                    <a:srcRect l="303" t="49881" r="7870" b="9028"/>
                     <a:stretch/>
                   </pic:blipFill>
                   <pic:spPr bwMode="auto">
                     <a:xfrm>
                       <a:off x="0" y="0"/>
-                      <a:ext cx="4518025" cy="4695190"/>
+                      <a:ext cx="4797300" cy="2452283"/>
                     </a:xfrm>
                     <a:prstGeom prst="rect">
                       <a:avLst/>
@@ -1879,99 +2153,523 @@
                 </pic:pic>
               </a:graphicData>
             </a:graphic>
-            <wp14:sizeRelH relativeFrom="margin">
-              <wp14:pctWidth>0</wp14:pctWidth>
-            </wp14:sizeRelH>
-            <wp14:sizeRelV relativeFrom="margin">
-              <wp14:pctHeight>0</wp14:pctHeight>
-            </wp14:sizeRelV>
-          </wp:anchor>
+          </wp:inline>
         </w:drawing>
       </w:r>
       <w:r>
         <w:rPr>
           <w:rFonts w:ascii="Helvetica" w:hAnsi="Helvetica" w:cs="Helvetica"/>
+          <w:color w:val="000000"/>
+          <w:sz w:val="21"/>
+          <w:szCs w:val="21"/>
+        </w:rPr>
+        <w:br w:type="page"/>
+      </w:r>
+    </w:p>
+    <w:p>
+      <w:pPr>
+        <w:rPr>
+          <w:rFonts w:ascii="Helvetica" w:hAnsi="Helvetica" w:cs="Helvetica"/>
           <w:b/>
           <w:color w:val="000000"/>
-          <w:sz w:val="21"/>
-          <w:szCs w:val="21"/>
-        </w:rPr>
-        <w:t>Palette Options:</w:t>
-      </w:r>
-      <w:r>
-        <w:rPr>
-          <w:rFonts w:ascii="Helvetica" w:hAnsi="Helvetica" w:cs="Helvetica"/>
-          <w:color w:val="000000"/>
-          <w:sz w:val="21"/>
-          <w:szCs w:val="21"/>
-        </w:rPr>
-        <w:t xml:space="preserve"> Names to the left of each palette represent the text that can be used for the </w:t>
+          <w:szCs w:val="21"/>
+        </w:rPr>
+      </w:pPr>
+      <w:r>
+        <w:rPr>
+          <w:rFonts w:ascii="Helvetica" w:hAnsi="Helvetica" w:cs="Helvetica"/>
+          <w:b/>
+          <w:color w:val="000000"/>
+          <w:szCs w:val="21"/>
+        </w:rPr>
+        <w:lastRenderedPageBreak/>
+        <w:t>Example</w:t>
+      </w:r>
+      <w:r>
+        <w:rPr>
+          <w:rFonts w:ascii="Helvetica" w:hAnsi="Helvetica" w:cs="Helvetica"/>
+          <w:b/>
+          <w:color w:val="000000"/>
+          <w:szCs w:val="21"/>
+        </w:rPr>
+        <w:t xml:space="preserve"> parameter setup:</w:t>
+      </w:r>
+    </w:p>
+    <w:p>
+      <w:pPr>
+        <w:rPr>
+          <w:rFonts w:ascii="Helvetica" w:hAnsi="Helvetica" w:cs="Helvetica"/>
+          <w:color w:val="000000"/>
+          <w:szCs w:val="21"/>
+        </w:rPr>
+      </w:pPr>
+      <w:r>
+        <w:rPr>
+          <w:rFonts w:ascii="Helvetica" w:hAnsi="Helvetica" w:cs="Helvetica"/>
+          <w:color w:val="000000"/>
+          <w:szCs w:val="21"/>
+        </w:rPr>
+        <w:t>Desired plot</w:t>
+      </w:r>
+    </w:p>
+    <w:p>
+      <w:pPr>
+        <w:pStyle w:val="ListParagraph"/>
+        <w:numPr>
+          <w:ilvl w:val="0"/>
+          <w:numId w:val="3"/>
+        </w:numPr>
+        <w:spacing w:after="0"/>
+        <w:rPr>
+          <w:rFonts w:ascii="Helvetica" w:eastAsia="Times New Roman" w:hAnsi="Helvetica" w:cs="Helvetica"/>
+          <w:b/>
+          <w:color w:val="000000"/>
+          <w:sz w:val="24"/>
+          <w:szCs w:val="21"/>
+        </w:rPr>
+      </w:pPr>
+      <w:r>
+        <w:rPr>
+          <w:rFonts w:ascii="Helvetica" w:hAnsi="Helvetica" w:cs="Helvetica"/>
+          <w:color w:val="000000"/>
+          <w:szCs w:val="21"/>
+        </w:rPr>
+        <w:t xml:space="preserve">Example 2: a UMAP with color based on </w:t>
       </w:r>
       <w:proofErr w:type="spellStart"/>
       <w:r>
         <w:rPr>
           <w:rFonts w:ascii="Helvetica" w:hAnsi="Helvetica" w:cs="Helvetica"/>
           <w:color w:val="000000"/>
-          <w:sz w:val="21"/>
-          <w:szCs w:val="21"/>
-        </w:rPr>
-        <w:t>plot_color_theme</w:t>
+          <w:szCs w:val="21"/>
+        </w:rPr>
+        <w:t>PanCK</w:t>
       </w:r>
       <w:proofErr w:type="spellEnd"/>
       <w:r>
         <w:rPr>
           <w:rFonts w:ascii="Helvetica" w:hAnsi="Helvetica" w:cs="Helvetica"/>
           <w:color w:val="000000"/>
-          <w:sz w:val="21"/>
-          <w:szCs w:val="21"/>
-        </w:rPr>
-        <w:t xml:space="preserve"> variable. This is defaulted to “Set1” but any of the values shown here may be used.</w:t>
-      </w:r>
-      <w:r>
-        <w:rPr>
-          <w:rFonts w:ascii="Helvetica" w:hAnsi="Helvetica" w:cs="Helvetica"/>
-          <w:color w:val="000000"/>
-          <w:sz w:val="21"/>
-          <w:szCs w:val="21"/>
-        </w:rPr>
-        <w:t xml:space="preserve"> Note that palettes </w:t>
-      </w:r>
-      <w:r>
-        <w:rPr>
-          <w:rFonts w:ascii="Helvetica" w:hAnsi="Helvetica" w:cs="Helvetica"/>
-          <w:color w:val="000000"/>
-          <w:sz w:val="21"/>
-          <w:szCs w:val="21"/>
-        </w:rPr>
-        <w:t>with light colors may be harder to distinguish on the graph</w:t>
-      </w:r>
-      <w:r>
-        <w:rPr>
-          <w:rFonts w:ascii="Helvetica" w:hAnsi="Helvetica" w:cs="Helvetica"/>
-          <w:color w:val="000000"/>
-          <w:sz w:val="21"/>
-          <w:szCs w:val="21"/>
-        </w:rPr>
-        <w:t>, though we replace light colors with gray.</w:t>
-      </w:r>
-    </w:p>
-    <w:p>
-      <w:pPr>
-        <w:rPr>
-          <w:rFonts w:ascii="Helvetica" w:hAnsi="Helvetica" w:cs="Helvetica"/>
-          <w:color w:val="000000"/>
-          <w:sz w:val="21"/>
-          <w:szCs w:val="21"/>
-        </w:rPr>
-      </w:pPr>
-      <w:r>
-        <w:rPr>
-          <w:rFonts w:ascii="Helvetica" w:hAnsi="Helvetica" w:cs="Helvetica"/>
-          <w:color w:val="000000"/>
-          <w:sz w:val="21"/>
-          <w:szCs w:val="21"/>
-        </w:rPr>
-        <w:lastRenderedPageBreak/>
+          <w:szCs w:val="21"/>
+        </w:rPr>
+        <w:t xml:space="preserve"> segmentation, with </w:t>
+      </w:r>
+      <w:proofErr w:type="spellStart"/>
+      <w:r>
+        <w:rPr>
+          <w:rFonts w:ascii="Helvetica" w:hAnsi="Helvetica" w:cs="Helvetica"/>
+          <w:color w:val="000000"/>
+          <w:szCs w:val="21"/>
+        </w:rPr>
+        <w:t>PanCK</w:t>
+      </w:r>
+      <w:proofErr w:type="spellEnd"/>
+      <w:r>
+        <w:rPr>
+          <w:rFonts w:ascii="Helvetica" w:hAnsi="Helvetica" w:cs="Helvetica"/>
+          <w:color w:val="000000"/>
+          <w:szCs w:val="21"/>
+        </w:rPr>
+        <w:t xml:space="preserve">+ in green and </w:t>
+      </w:r>
+      <w:proofErr w:type="spellStart"/>
+      <w:r>
+        <w:rPr>
+          <w:rFonts w:ascii="Helvetica" w:hAnsi="Helvetica" w:cs="Helvetica"/>
+          <w:color w:val="000000"/>
+          <w:szCs w:val="21"/>
+        </w:rPr>
+        <w:t>PanCK</w:t>
+      </w:r>
+      <w:proofErr w:type="spellEnd"/>
+      <w:r>
+        <w:rPr>
+          <w:rFonts w:ascii="Helvetica" w:hAnsi="Helvetica" w:cs="Helvetica"/>
+          <w:color w:val="000000"/>
+          <w:szCs w:val="21"/>
+        </w:rPr>
+        <w:t>- in cyan. Shape should be based on the slide name</w:t>
+      </w:r>
+    </w:p>
+    <w:p>
+      <w:pPr>
+        <w:spacing w:after="0" w:line="240" w:lineRule="auto"/>
+        <w:ind w:left="1080"/>
+        <w:rPr>
+          <w:rFonts w:ascii="Courier New" w:eastAsia="Times New Roman" w:hAnsi="Courier New" w:cs="Courier New"/>
+          <w:color w:val="000000"/>
+          <w:szCs w:val="21"/>
+        </w:rPr>
+      </w:pPr>
+      <w:proofErr w:type="spellStart"/>
+      <w:r>
+        <w:rPr>
+          <w:rFonts w:ascii="Courier New" w:eastAsia="Times New Roman" w:hAnsi="Courier New" w:cs="Courier New"/>
+          <w:color w:val="000000"/>
+          <w:szCs w:val="21"/>
+        </w:rPr>
+        <w:t>plot_type</w:t>
+      </w:r>
+      <w:proofErr w:type="spellEnd"/>
+      <w:r>
+        <w:rPr>
+          <w:rFonts w:ascii="Courier New" w:eastAsia="Times New Roman" w:hAnsi="Courier New" w:cs="Courier New"/>
+          <w:color w:val="000000"/>
+          <w:szCs w:val="21"/>
+        </w:rPr>
+        <w:t xml:space="preserve"> &lt;- "</w:t>
+      </w:r>
+      <w:r>
+        <w:rPr>
+          <w:rFonts w:ascii="Courier New" w:eastAsia="Times New Roman" w:hAnsi="Courier New" w:cs="Courier New"/>
+          <w:color w:val="ED7D31" w:themeColor="accent2"/>
+          <w:szCs w:val="21"/>
+        </w:rPr>
+        <w:t>UMAP</w:t>
+      </w:r>
+      <w:r>
+        <w:rPr>
+          <w:rFonts w:ascii="Courier New" w:eastAsia="Times New Roman" w:hAnsi="Courier New" w:cs="Courier New"/>
+          <w:color w:val="000000"/>
+          <w:szCs w:val="21"/>
+        </w:rPr>
+        <w:t>"</w:t>
+      </w:r>
+    </w:p>
+    <w:p>
+      <w:pPr>
+        <w:spacing w:after="0" w:line="240" w:lineRule="auto"/>
+        <w:ind w:left="1080"/>
+        <w:rPr>
+          <w:rFonts w:ascii="Courier New" w:eastAsia="Times New Roman" w:hAnsi="Courier New" w:cs="Courier New"/>
+          <w:color w:val="000000"/>
+          <w:szCs w:val="21"/>
+        </w:rPr>
+      </w:pPr>
+      <w:proofErr w:type="spellStart"/>
+      <w:r>
+        <w:rPr>
+          <w:rFonts w:ascii="Courier New" w:eastAsia="Times New Roman" w:hAnsi="Courier New" w:cs="Courier New"/>
+          <w:color w:val="000000"/>
+          <w:szCs w:val="21"/>
+        </w:rPr>
+        <w:t>color_by</w:t>
+      </w:r>
+      <w:proofErr w:type="spellEnd"/>
+      <w:r>
+        <w:rPr>
+          <w:rFonts w:ascii="Courier New" w:eastAsia="Times New Roman" w:hAnsi="Courier New" w:cs="Courier New"/>
+          <w:color w:val="000000"/>
+          <w:szCs w:val="21"/>
+        </w:rPr>
+        <w:t xml:space="preserve"> = "</w:t>
+      </w:r>
+      <w:proofErr w:type="spellStart"/>
+      <w:r>
+        <w:rPr>
+          <w:rFonts w:ascii="Courier New" w:eastAsia="Times New Roman" w:hAnsi="Courier New" w:cs="Courier New"/>
+          <w:color w:val="ED7D31" w:themeColor="accent2"/>
+          <w:szCs w:val="21"/>
+        </w:rPr>
+        <w:t>SegmentName</w:t>
+      </w:r>
+      <w:proofErr w:type="spellEnd"/>
+      <w:r>
+        <w:rPr>
+          <w:rFonts w:ascii="Courier New" w:eastAsia="Times New Roman" w:hAnsi="Courier New" w:cs="Courier New"/>
+          <w:color w:val="000000"/>
+          <w:szCs w:val="21"/>
+        </w:rPr>
+        <w:t>" # tag, factor, or target</w:t>
+      </w:r>
+    </w:p>
+    <w:p>
+      <w:pPr>
+        <w:spacing w:after="0" w:line="240" w:lineRule="auto"/>
+        <w:ind w:left="1080"/>
+        <w:rPr>
+          <w:rFonts w:ascii="Courier New" w:eastAsia="Times New Roman" w:hAnsi="Courier New" w:cs="Courier New"/>
+          <w:color w:val="000000"/>
+          <w:szCs w:val="21"/>
+        </w:rPr>
+      </w:pPr>
+      <w:proofErr w:type="spellStart"/>
+      <w:r>
+        <w:rPr>
+          <w:rFonts w:ascii="Courier New" w:eastAsia="Times New Roman" w:hAnsi="Courier New" w:cs="Courier New"/>
+          <w:color w:val="000000"/>
+          <w:szCs w:val="21"/>
+        </w:rPr>
+        <w:t>shape_by</w:t>
+      </w:r>
+      <w:proofErr w:type="spellEnd"/>
+      <w:r>
+        <w:rPr>
+          <w:rFonts w:ascii="Courier New" w:eastAsia="Times New Roman" w:hAnsi="Courier New" w:cs="Courier New"/>
+          <w:color w:val="000000"/>
+          <w:szCs w:val="21"/>
+        </w:rPr>
+        <w:t xml:space="preserve"> = "</w:t>
+      </w:r>
+      <w:proofErr w:type="spellStart"/>
+      <w:r>
+        <w:rPr>
+          <w:rFonts w:ascii="Courier New" w:eastAsia="Times New Roman" w:hAnsi="Courier New" w:cs="Courier New"/>
+          <w:color w:val="ED7D31" w:themeColor="accent2"/>
+          <w:szCs w:val="21"/>
+        </w:rPr>
+        <w:t>SlideName</w:t>
+      </w:r>
+      <w:proofErr w:type="spellEnd"/>
+      <w:r>
+        <w:rPr>
+          <w:rFonts w:ascii="Courier New" w:eastAsia="Times New Roman" w:hAnsi="Courier New" w:cs="Courier New"/>
+          <w:color w:val="000000"/>
+          <w:szCs w:val="21"/>
+        </w:rPr>
+        <w:t>" # tag, or factor</w:t>
+      </w:r>
+    </w:p>
+    <w:p>
+      <w:pPr>
+        <w:spacing w:after="0" w:line="240" w:lineRule="auto"/>
+        <w:ind w:left="1080"/>
+        <w:rPr>
+          <w:rFonts w:ascii="Courier New" w:eastAsia="Times New Roman" w:hAnsi="Courier New" w:cs="Courier New"/>
+          <w:color w:val="000000"/>
+          <w:szCs w:val="21"/>
+        </w:rPr>
+      </w:pPr>
+      <w:proofErr w:type="spellStart"/>
+      <w:r>
+        <w:rPr>
+          <w:rFonts w:ascii="Courier New" w:eastAsia="Times New Roman" w:hAnsi="Courier New" w:cs="Courier New"/>
+          <w:color w:val="000000"/>
+          <w:szCs w:val="21"/>
+        </w:rPr>
+        <w:t>plot_colors</w:t>
+      </w:r>
+      <w:proofErr w:type="spellEnd"/>
+      <w:r>
+        <w:rPr>
+          <w:rFonts w:ascii="Courier New" w:eastAsia="Times New Roman" w:hAnsi="Courier New" w:cs="Courier New"/>
+          <w:color w:val="000000"/>
+          <w:szCs w:val="21"/>
+        </w:rPr>
+        <w:t xml:space="preserve"> = list("</w:t>
+      </w:r>
+      <w:r>
+        <w:rPr>
+          <w:rFonts w:ascii="Courier New" w:eastAsia="Times New Roman" w:hAnsi="Courier New" w:cs="Courier New"/>
+          <w:color w:val="ED7D31" w:themeColor="accent2"/>
+          <w:szCs w:val="21"/>
+        </w:rPr>
+        <w:t>green3</w:t>
+      </w:r>
+      <w:r>
+        <w:rPr>
+          <w:rFonts w:ascii="Courier New" w:eastAsia="Times New Roman" w:hAnsi="Courier New" w:cs="Courier New"/>
+          <w:color w:val="000000"/>
+          <w:szCs w:val="21"/>
+        </w:rPr>
+        <w:t>", "</w:t>
+      </w:r>
+      <w:r>
+        <w:rPr>
+          <w:rFonts w:ascii="Courier New" w:eastAsia="Times New Roman" w:hAnsi="Courier New" w:cs="Courier New"/>
+          <w:color w:val="ED7D31" w:themeColor="accent2"/>
+          <w:szCs w:val="21"/>
+        </w:rPr>
+        <w:t>cyan2</w:t>
+      </w:r>
+      <w:r>
+        <w:rPr>
+          <w:rFonts w:ascii="Courier New" w:eastAsia="Times New Roman" w:hAnsi="Courier New" w:cs="Courier New"/>
+          <w:color w:val="000000"/>
+          <w:szCs w:val="21"/>
+        </w:rPr>
+        <w:t xml:space="preserve"> </w:t>
+      </w:r>
+      <w:r>
+        <w:rPr>
+          <w:rFonts w:ascii="Courier New" w:eastAsia="Times New Roman" w:hAnsi="Courier New" w:cs="Courier New"/>
+          <w:color w:val="000000"/>
+          <w:szCs w:val="21"/>
+        </w:rPr>
+        <w:t>")</w:t>
+      </w:r>
+    </w:p>
+    <w:p>
+      <w:pPr>
+        <w:spacing w:after="0" w:line="240" w:lineRule="auto"/>
+        <w:ind w:left="1080"/>
+        <w:rPr>
+          <w:rFonts w:ascii="Courier New" w:eastAsia="Times New Roman" w:hAnsi="Courier New" w:cs="Courier New"/>
+          <w:color w:val="000000"/>
+          <w:szCs w:val="21"/>
+        </w:rPr>
+      </w:pPr>
+      <w:proofErr w:type="spellStart"/>
+      <w:r>
+        <w:rPr>
+          <w:rFonts w:ascii="Courier New" w:eastAsia="Times New Roman" w:hAnsi="Courier New" w:cs="Courier New"/>
+          <w:color w:val="000000"/>
+          <w:szCs w:val="21"/>
+        </w:rPr>
+        <w:t>color_levels</w:t>
+      </w:r>
+      <w:proofErr w:type="spellEnd"/>
+      <w:r>
+        <w:rPr>
+          <w:rFonts w:ascii="Courier New" w:eastAsia="Times New Roman" w:hAnsi="Courier New" w:cs="Courier New"/>
+          <w:color w:val="000000"/>
+          <w:szCs w:val="21"/>
+        </w:rPr>
+        <w:t xml:space="preserve"> = c("</w:t>
+      </w:r>
+      <w:proofErr w:type="spellStart"/>
+      <w:r>
+        <w:rPr>
+          <w:rFonts w:ascii="Courier New" w:eastAsia="Times New Roman" w:hAnsi="Courier New" w:cs="Courier New"/>
+          <w:color w:val="ED7D31" w:themeColor="accent2"/>
+          <w:szCs w:val="21"/>
+        </w:rPr>
+        <w:t>PanCK</w:t>
+      </w:r>
+      <w:proofErr w:type="spellEnd"/>
+      <w:r>
+        <w:rPr>
+          <w:rFonts w:ascii="Courier New" w:eastAsia="Times New Roman" w:hAnsi="Courier New" w:cs="Courier New"/>
+          <w:color w:val="ED7D31" w:themeColor="accent2"/>
+          <w:szCs w:val="21"/>
+        </w:rPr>
+        <w:t>-pos</w:t>
+      </w:r>
+      <w:r>
+        <w:rPr>
+          <w:rFonts w:ascii="Courier New" w:eastAsia="Times New Roman" w:hAnsi="Courier New" w:cs="Courier New"/>
+          <w:color w:val="000000"/>
+          <w:szCs w:val="21"/>
+        </w:rPr>
+        <w:t>", "</w:t>
+      </w:r>
+      <w:proofErr w:type="spellStart"/>
+      <w:r>
+        <w:rPr>
+          <w:rFonts w:ascii="Courier New" w:eastAsia="Times New Roman" w:hAnsi="Courier New" w:cs="Courier New"/>
+          <w:color w:val="ED7D31" w:themeColor="accent2"/>
+          <w:szCs w:val="21"/>
+        </w:rPr>
+        <w:t>PanCK</w:t>
+      </w:r>
+      <w:proofErr w:type="spellEnd"/>
+      <w:r>
+        <w:rPr>
+          <w:rFonts w:ascii="Courier New" w:eastAsia="Times New Roman" w:hAnsi="Courier New" w:cs="Courier New"/>
+          <w:color w:val="ED7D31" w:themeColor="accent2"/>
+          <w:szCs w:val="21"/>
+        </w:rPr>
+        <w:t>-neg</w:t>
+      </w:r>
+      <w:r>
+        <w:rPr>
+          <w:rFonts w:ascii="Courier New" w:eastAsia="Times New Roman" w:hAnsi="Courier New" w:cs="Courier New"/>
+          <w:color w:val="000000"/>
+          <w:szCs w:val="21"/>
+        </w:rPr>
+        <w:t>”)</w:t>
+      </w:r>
+    </w:p>
+    <w:p>
+      <w:pPr>
+        <w:spacing w:after="0" w:line="240" w:lineRule="auto"/>
+        <w:ind w:left="1080"/>
+        <w:rPr>
+          <w:rFonts w:ascii="Courier New" w:eastAsia="Times New Roman" w:hAnsi="Courier New" w:cs="Courier New"/>
+          <w:color w:val="000000"/>
+          <w:szCs w:val="21"/>
+        </w:rPr>
+      </w:pPr>
+    </w:p>
+    <w:p>
+      <w:pPr>
+        <w:spacing w:after="0" w:line="240" w:lineRule="auto"/>
+        <w:ind w:left="1080"/>
+        <w:rPr>
+          <w:rFonts w:ascii="Courier New" w:eastAsia="Times New Roman" w:hAnsi="Courier New" w:cs="Courier New"/>
+          <w:color w:val="000000"/>
+          <w:szCs w:val="21"/>
+        </w:rPr>
+      </w:pPr>
+      <w:r>
+        <w:rPr>
+          <w:rFonts w:ascii="Courier New" w:eastAsia="Times New Roman" w:hAnsi="Courier New" w:cs="Courier New"/>
+          <w:color w:val="000000"/>
+          <w:szCs w:val="21"/>
+        </w:rPr>
+        <w:t>resulting graph:</w:t>
+      </w:r>
+    </w:p>
+    <w:p>
+      <w:pPr>
+        <w:spacing w:after="0" w:line="240" w:lineRule="auto"/>
+        <w:ind w:left="1080"/>
+        <w:rPr>
+          <w:rFonts w:ascii="Courier New" w:eastAsia="Times New Roman" w:hAnsi="Courier New" w:cs="Courier New"/>
+          <w:color w:val="000000"/>
+          <w:szCs w:val="21"/>
+        </w:rPr>
+      </w:pPr>
+    </w:p>
+    <w:p>
+      <w:pPr>
+        <w:pStyle w:val="ListParagraph"/>
+        <w:numPr>
+          <w:ilvl w:val="0"/>
+          <w:numId w:val="3"/>
+        </w:numPr>
+        <w:rPr>
+          <w:rFonts w:ascii="Courier New" w:eastAsia="Times New Roman" w:hAnsi="Courier New" w:cs="Courier New"/>
+          <w:color w:val="000000"/>
+          <w:sz w:val="24"/>
+          <w:szCs w:val="21"/>
+        </w:rPr>
+      </w:pPr>
+      <w:r>
+        <w:rPr>
+          <w:rFonts w:ascii="Helvetica" w:hAnsi="Helvetica" w:cs="Helvetica"/>
+          <w:color w:val="000000"/>
+          <w:szCs w:val="21"/>
+        </w:rPr>
+        <w:t xml:space="preserve">Example 2: </w:t>
+      </w:r>
+    </w:p>
+    <w:p>
+      <w:pPr>
+        <w:rPr>
+          <w:rFonts w:ascii="Courier New" w:eastAsia="Times New Roman" w:hAnsi="Courier New" w:cs="Courier New"/>
+          <w:color w:val="000000"/>
+          <w:sz w:val="24"/>
+          <w:szCs w:val="21"/>
+        </w:rPr>
+      </w:pPr>
+    </w:p>
+    <w:p>
+      <w:pPr>
+        <w:rPr>
+          <w:rFonts w:ascii="Courier New" w:eastAsia="Times New Roman" w:hAnsi="Courier New" w:cs="Courier New"/>
+          <w:color w:val="000000"/>
+          <w:sz w:val="24"/>
+          <w:szCs w:val="21"/>
+        </w:rPr>
+      </w:pPr>
+      <w:r>
+        <w:rPr>
+          <w:rFonts w:ascii="Courier New" w:eastAsia="Times New Roman" w:hAnsi="Courier New" w:cs="Courier New"/>
+          <w:color w:val="000000"/>
+          <w:sz w:val="24"/>
+          <w:szCs w:val="21"/>
+        </w:rPr>
         <w:br w:type="page"/>
       </w:r>
     </w:p>
@@ -1987,6 +2685,8 @@
           <w:szCs w:val="21"/>
         </w:rPr>
       </w:pPr>
+      <w:bookmarkStart w:id="0" w:name="_GoBack"/>
+      <w:bookmarkEnd w:id="0"/>
       <w:r>
         <w:rPr>
           <w:rFonts w:ascii="Helvetica" w:hAnsi="Helvetica" w:cs="Helvetica"/>
@@ -3474,7 +4174,7 @@
         <w:rFonts w:ascii="Courier New" w:hAnsi="Courier New" w:cs="Courier New" w:hint="default"/>
       </w:rPr>
     </w:lvl>
-    <w:lvl w:ilvl="2" w:tplc="04090005" w:tentative="1">
+    <w:lvl w:ilvl="2" w:tplc="04090005">
       <w:start w:val="1"/>
       <w:numFmt w:val="bullet"/>
       <w:lvlText w:val=""/>

</xml_diff>

<commit_message>
resetting default parameters, updating vignette, re-wrapping text
Adjusting parameter defaults and text wrap to match DA plugin window width. Updated vignette to add additional context to the document.
</commit_message>
<xml_diff>
--- a/DimReduction/dimension-reduction-vignette.docx
+++ b/DimReduction/dimension-reduction-vignette.docx
@@ -138,27 +138,7 @@
           <w:sz w:val="21"/>
           <w:szCs w:val="21"/>
         </w:rPr>
-        <w:t xml:space="preserve">This plug-in was designed for data from the </w:t>
-      </w:r>
-      <w:proofErr w:type="spellStart"/>
-      <w:r>
-        <w:rPr>
-          <w:rFonts w:ascii="Helvetica" w:hAnsi="Helvetica" w:cs="Helvetica"/>
-          <w:color w:val="000000"/>
-          <w:sz w:val="21"/>
-          <w:szCs w:val="21"/>
-        </w:rPr>
-        <w:t>GeoMx</w:t>
-      </w:r>
-      <w:proofErr w:type="spellEnd"/>
-      <w:r>
-        <w:rPr>
-          <w:rFonts w:ascii="Helvetica" w:hAnsi="Helvetica" w:cs="Helvetica"/>
-          <w:color w:val="000000"/>
-          <w:sz w:val="21"/>
-          <w:szCs w:val="21"/>
-        </w:rPr>
-        <w:t xml:space="preserve"> </w:t>
+        <w:t xml:space="preserve">This plug-in was designed for data from the GeoMx </w:t>
       </w:r>
       <w:r>
         <w:rPr>
@@ -330,16 +310,79 @@
           <w:sz w:val="21"/>
           <w:szCs w:val="21"/>
         </w:rPr>
-        <w:t>Plots the resulting first two dimensions against each other as a scatter plot. There are options of users to control the color, shape, and color palette of the resulting plot.</w:t>
-      </w:r>
-      <w:r>
-        <w:rPr>
-          <w:rFonts w:ascii="Helvetica" w:hAnsi="Helvetica" w:cs="Helvetica"/>
-          <w:color w:val="000000"/>
-          <w:sz w:val="21"/>
-          <w:szCs w:val="21"/>
-        </w:rPr>
-        <w:t xml:space="preserve"> Plots are 6 in by 8 in, at 300 dpi PNG files.</w:t>
+        <w:t xml:space="preserve">Generates scatter plots of </w:t>
+      </w:r>
+      <w:r>
+        <w:rPr>
+          <w:rFonts w:ascii="Helvetica" w:hAnsi="Helvetica" w:cs="Helvetica"/>
+          <w:color w:val="000000"/>
+          <w:sz w:val="21"/>
+          <w:szCs w:val="21"/>
+        </w:rPr>
+        <w:t xml:space="preserve">the resulting </w:t>
+      </w:r>
+      <w:r>
+        <w:rPr>
+          <w:rFonts w:ascii="Helvetica" w:hAnsi="Helvetica" w:cs="Helvetica"/>
+          <w:color w:val="000000"/>
+          <w:sz w:val="21"/>
+          <w:szCs w:val="21"/>
+        </w:rPr>
+        <w:t xml:space="preserve">reduced </w:t>
+      </w:r>
+      <w:r>
+        <w:rPr>
+          <w:rFonts w:ascii="Helvetica" w:hAnsi="Helvetica" w:cs="Helvetica"/>
+          <w:color w:val="000000"/>
+          <w:sz w:val="21"/>
+          <w:szCs w:val="21"/>
+        </w:rPr>
+        <w:t>dimensions. There are options of users to control the color, shape</w:t>
+      </w:r>
+      <w:r>
+        <w:rPr>
+          <w:rFonts w:ascii="Helvetica" w:hAnsi="Helvetica" w:cs="Helvetica"/>
+          <w:color w:val="000000"/>
+          <w:sz w:val="21"/>
+          <w:szCs w:val="21"/>
+        </w:rPr>
+        <w:t>, font, font size, and file type</w:t>
+      </w:r>
+      <w:r>
+        <w:rPr>
+          <w:rFonts w:ascii="Helvetica" w:hAnsi="Helvetica" w:cs="Helvetica"/>
+          <w:color w:val="000000"/>
+          <w:sz w:val="21"/>
+          <w:szCs w:val="21"/>
+        </w:rPr>
+        <w:t>.</w:t>
+      </w:r>
+      <w:r>
+        <w:rPr>
+          <w:rFonts w:ascii="Helvetica" w:hAnsi="Helvetica" w:cs="Helvetica"/>
+          <w:color w:val="000000"/>
+          <w:sz w:val="21"/>
+          <w:szCs w:val="21"/>
+        </w:rPr>
+        <w:t xml:space="preserve"> </w:t>
+      </w:r>
+      <w:r>
+        <w:rPr>
+          <w:rFonts w:ascii="Helvetica" w:hAnsi="Helvetica" w:cs="Helvetica"/>
+          <w:color w:val="000000"/>
+          <w:sz w:val="21"/>
+          <w:szCs w:val="21"/>
+        </w:rPr>
+        <w:t>Plots are produced that are 6” tall by 8” wide, at 300 DPI (if applicable)</w:t>
+      </w:r>
+      <w:r>
+        <w:rPr>
+          <w:rFonts w:ascii="Helvetica" w:hAnsi="Helvetica" w:cs="Helvetica"/>
+          <w:color w:val="000000"/>
+          <w:sz w:val="21"/>
+          <w:szCs w:val="21"/>
+        </w:rPr>
+        <w:t>.</w:t>
       </w:r>
     </w:p>
     <w:p>
@@ -391,39 +434,62 @@
           <w:sz w:val="21"/>
           <w:szCs w:val="21"/>
         </w:rPr>
-        <w:t xml:space="preserve">Saves an updated annotation sheet with Dim1, Dim2, and in the case of PCA Dim 3 </w:t>
-      </w:r>
-      <w:r>
-        <w:rPr>
-          <w:rFonts w:ascii="Helvetica" w:hAnsi="Helvetica" w:cs="Helvetica"/>
-          <w:color w:val="000000"/>
-          <w:sz w:val="21"/>
-          <w:szCs w:val="21"/>
-        </w:rPr>
-        <w:t xml:space="preserve">as well, </w:t>
-      </w:r>
-      <w:r>
-        <w:rPr>
-          <w:rFonts w:ascii="Helvetica" w:hAnsi="Helvetica" w:cs="Helvetica"/>
-          <w:color w:val="000000"/>
-          <w:sz w:val="21"/>
-          <w:szCs w:val="21"/>
-        </w:rPr>
-        <w:t>for the purpose of re-graphing with external software as a CSV.</w:t>
-      </w:r>
-    </w:p>
-    <w:p>
-      <w:pPr>
-        <w:pStyle w:val="NormalWeb"/>
-        <w:shd w:val="clear" w:color="auto" w:fill="FFFFFF"/>
-        <w:spacing w:before="120" w:beforeAutospacing="0" w:after="120" w:afterAutospacing="0"/>
-        <w:rPr>
-          <w:rFonts w:ascii="Helvetica" w:hAnsi="Helvetica" w:cs="Helvetica"/>
-          <w:color w:val="000000"/>
-          <w:sz w:val="21"/>
-          <w:szCs w:val="21"/>
-        </w:rPr>
-      </w:pPr>
+        <w:t xml:space="preserve">Saves an updated annotation sheet </w:t>
+      </w:r>
+      <w:r>
+        <w:rPr>
+          <w:rFonts w:ascii="Helvetica" w:hAnsi="Helvetica" w:cs="Helvetica"/>
+          <w:color w:val="000000"/>
+          <w:sz w:val="21"/>
+          <w:szCs w:val="21"/>
+        </w:rPr>
+        <w:t>with the additional dimensions graphed</w:t>
+      </w:r>
+      <w:r>
+        <w:rPr>
+          <w:rFonts w:ascii="Helvetica" w:hAnsi="Helvetica" w:cs="Helvetica"/>
+          <w:color w:val="000000"/>
+          <w:sz w:val="21"/>
+          <w:szCs w:val="21"/>
+        </w:rPr>
+        <w:t xml:space="preserve"> </w:t>
+      </w:r>
+      <w:r>
+        <w:rPr>
+          <w:rFonts w:ascii="Helvetica" w:hAnsi="Helvetica" w:cs="Helvetica"/>
+          <w:color w:val="000000"/>
+          <w:sz w:val="21"/>
+          <w:szCs w:val="21"/>
+        </w:rPr>
+        <w:t xml:space="preserve">for the purpose of re-graphing with external software as a </w:t>
+      </w:r>
+      <w:r>
+        <w:rPr>
+          <w:rFonts w:ascii="Helvetica" w:hAnsi="Helvetica" w:cs="Helvetica"/>
+          <w:color w:val="000000"/>
+          <w:sz w:val="21"/>
+          <w:szCs w:val="21"/>
+        </w:rPr>
+        <w:t>excel spreadsheet</w:t>
+      </w:r>
+      <w:r>
+        <w:rPr>
+          <w:rFonts w:ascii="Helvetica" w:hAnsi="Helvetica" w:cs="Helvetica"/>
+          <w:color w:val="000000"/>
+          <w:sz w:val="21"/>
+          <w:szCs w:val="21"/>
+        </w:rPr>
+        <w:t>.</w:t>
+      </w:r>
+      <w:r>
+        <w:rPr>
+          <w:rFonts w:ascii="Helvetica" w:hAnsi="Helvetica" w:cs="Helvetica"/>
+          <w:color w:val="000000"/>
+          <w:sz w:val="21"/>
+          <w:szCs w:val="21"/>
+        </w:rPr>
+        <w:t xml:space="preserve"> If a PCA is graphed, all principal components, loadings, and variance estimates are captured within the excel as well.</w:t>
+      </w:r>
     </w:p>
     <w:p>
       <w:pPr>
@@ -548,7 +614,17 @@
           <w:sz w:val="21"/>
           <w:szCs w:val="21"/>
         </w:rPr>
-        <w:t>Page 4</w:t>
+        <w:t xml:space="preserve">Page </w:t>
+      </w:r>
+      <w:r>
+        <w:rPr>
+          <w:rFonts w:ascii="Helvetica" w:hAnsi="Helvetica" w:cs="Helvetica"/>
+          <w:i/>
+          <w:color w:val="000000"/>
+          <w:sz w:val="21"/>
+          <w:szCs w:val="21"/>
+        </w:rPr>
+        <w:t>5</w:t>
       </w:r>
       <w:r>
         <w:rPr>
@@ -605,10 +681,10 @@
           <w:szCs w:val="21"/>
         </w:rPr>
         <w:drawing>
-          <wp:inline distT="0" distB="0" distL="0" distR="0" wp14:anchorId="5C97539A" wp14:editId="7765897C">
-            <wp:extent cx="4394201" cy="3295650"/>
-            <wp:effectExtent l="0" t="0" r="6350" b="0"/>
-            <wp:docPr id="15" name="Picture 15"/>
+          <wp:inline distT="0" distB="0" distL="0" distR="0" wp14:anchorId="58249376" wp14:editId="48BD5888">
+            <wp:extent cx="4000500" cy="3000376"/>
+            <wp:effectExtent l="0" t="0" r="0" b="9525"/>
+            <wp:docPr id="2" name="Picture 2"/>
             <wp:cNvGraphicFramePr>
               <a:graphicFrameLocks xmlns:a="http://schemas.openxmlformats.org/drawingml/2006/main" noChangeAspect="1"/>
             </wp:cNvGraphicFramePr>
@@ -616,13 +692,13 @@
               <a:graphicData uri="http://schemas.openxmlformats.org/drawingml/2006/picture">
                 <pic:pic xmlns:pic="http://schemas.openxmlformats.org/drawingml/2006/picture">
                   <pic:nvPicPr>
-                    <pic:cNvPr id="0" name="Picture 5"/>
+                    <pic:cNvPr id="0" name="Picture 1"/>
                     <pic:cNvPicPr>
                       <a:picLocks noChangeAspect="1" noChangeArrowheads="1"/>
                     </pic:cNvPicPr>
                   </pic:nvPicPr>
                   <pic:blipFill>
-                    <a:blip r:embed="rId5" cstate="print">
+                    <a:blip r:embed="rId7" cstate="print">
                       <a:extLst>
                         <a:ext uri="{28A0092B-C50C-407E-A947-70E740481C1C}">
                           <a14:useLocalDpi xmlns:a14="http://schemas.microsoft.com/office/drawing/2010/main" val="0"/>
@@ -637,7 +713,7 @@
                   <pic:spPr bwMode="auto">
                     <a:xfrm>
                       <a:off x="0" y="0"/>
-                      <a:ext cx="4407004" cy="3305252"/>
+                      <a:ext cx="4016336" cy="3012253"/>
                     </a:xfrm>
                     <a:prstGeom prst="rect">
                       <a:avLst/>
@@ -798,7 +874,7 @@
                     <pic:cNvPicPr/>
                   </pic:nvPicPr>
                   <pic:blipFill rotWithShape="1">
-                    <a:blip r:embed="rId6"/>
+                    <a:blip r:embed="rId8"/>
                     <a:srcRect l="20169" t="20548" r="22269"/>
                     <a:stretch/>
                   </pic:blipFill>
@@ -880,7 +956,7 @@
                     <pic:cNvPicPr/>
                   </pic:nvPicPr>
                   <pic:blipFill>
-                    <a:blip r:embed="rId7"/>
+                    <a:blip r:embed="rId9"/>
                     <a:stretch>
                       <a:fillRect/>
                     </a:stretch>
@@ -989,7 +1065,7 @@
                     <pic:cNvPicPr/>
                   </pic:nvPicPr>
                   <pic:blipFill>
-                    <a:blip r:embed="rId8"/>
+                    <a:blip r:embed="rId10"/>
                     <a:stretch>
                       <a:fillRect/>
                     </a:stretch>
@@ -1082,10 +1158,10 @@
           <w:noProof/>
         </w:rPr>
         <w:drawing>
-          <wp:inline distT="0" distB="0" distL="0" distR="0" wp14:anchorId="0136BAE9" wp14:editId="2BAD1D64">
-            <wp:extent cx="2762250" cy="2114550"/>
-            <wp:effectExtent l="0" t="0" r="0" b="0"/>
-            <wp:docPr id="14" name="Picture 14"/>
+          <wp:inline distT="0" distB="0" distL="0" distR="0" wp14:anchorId="05105788" wp14:editId="5EFAB5CD">
+            <wp:extent cx="2752725" cy="2152650"/>
+            <wp:effectExtent l="0" t="0" r="9525" b="0"/>
+            <wp:docPr id="3" name="Picture 3"/>
             <wp:cNvGraphicFramePr>
               <a:graphicFrameLocks xmlns:a="http://schemas.openxmlformats.org/drawingml/2006/main" noChangeAspect="1"/>
             </wp:cNvGraphicFramePr>
@@ -1097,7 +1173,7 @@
                     <pic:cNvPicPr/>
                   </pic:nvPicPr>
                   <pic:blipFill>
-                    <a:blip r:embed="rId9"/>
+                    <a:blip r:embed="rId11"/>
                     <a:stretch>
                       <a:fillRect/>
                     </a:stretch>
@@ -1105,7 +1181,7 @@
                   <pic:spPr>
                     <a:xfrm>
                       <a:off x="0" y="0"/>
-                      <a:ext cx="2762250" cy="2114550"/>
+                      <a:ext cx="2752725" cy="2152650"/>
                     </a:xfrm>
                     <a:prstGeom prst="rect">
                       <a:avLst/>
@@ -1420,6 +1496,15 @@
           <w:sz w:val="21"/>
           <w:szCs w:val="21"/>
         </w:rPr>
+        <w:t>,</w:t>
+      </w:r>
+      <w:r>
+        <w:rPr>
+          <w:rFonts w:ascii="Helvetica" w:hAnsi="Helvetica" w:cs="Helvetica"/>
+          <w:color w:val="000000"/>
+          <w:sz w:val="21"/>
+          <w:szCs w:val="21"/>
+        </w:rPr>
         <w:t xml:space="preserve"> or the display name of a target. For example, you may have a factor named “Loc</w:t>
       </w:r>
       <w:r>
@@ -1543,7 +1628,148 @@
           <w:sz w:val="21"/>
           <w:szCs w:val="21"/>
         </w:rPr>
-        <w:t xml:space="preserve"> – is a list, which includes family and size. Family can be set to ‘sans’, ‘serif’, or ‘mono’ to use Helvetica, Times New Roman, or Courier New fonts. Additional fonts may be supported as well, but not all fonts are available. Size is relative, increasing the number (default = 15) shall increase font size relative to the plot size.</w:t>
+        <w:t xml:space="preserve"> – is a list, which includes family and size. Family can be set to ‘sans’, ‘serif’, or ‘mono’ to use Helvetica, Times New Roman, or Courier New fonts</w:t>
+      </w:r>
+      <w:r>
+        <w:rPr>
+          <w:rFonts w:ascii="Helvetica" w:hAnsi="Helvetica" w:cs="Helvetica"/>
+          <w:color w:val="000000"/>
+          <w:sz w:val="21"/>
+          <w:szCs w:val="21"/>
+        </w:rPr>
+        <w:t>, respectively</w:t>
+      </w:r>
+      <w:r>
+        <w:rPr>
+          <w:rFonts w:ascii="Helvetica" w:hAnsi="Helvetica" w:cs="Helvetica"/>
+          <w:color w:val="000000"/>
+          <w:sz w:val="21"/>
+          <w:szCs w:val="21"/>
+        </w:rPr>
+        <w:t>. Additional fonts may be supported as well, but not all fonts are available. Size is relative, increasing the number (default = 15) shall increase font size relative to the plot size</w:t>
+      </w:r>
+      <w:r>
+        <w:rPr>
+          <w:rFonts w:ascii="Helvetica" w:hAnsi="Helvetica" w:cs="Helvetica"/>
+          <w:color w:val="000000"/>
+          <w:sz w:val="21"/>
+          <w:szCs w:val="21"/>
+        </w:rPr>
+        <w:t xml:space="preserve"> for all labels on the plots</w:t>
+      </w:r>
+      <w:r>
+        <w:rPr>
+          <w:rFonts w:ascii="Helvetica" w:hAnsi="Helvetica" w:cs="Helvetica"/>
+          <w:color w:val="000000"/>
+          <w:sz w:val="21"/>
+          <w:szCs w:val="21"/>
+        </w:rPr>
+        <w:t>.</w:t>
+      </w:r>
+    </w:p>
+    <w:p>
+      <w:pPr>
+        <w:pStyle w:val="NormalWeb"/>
+        <w:numPr>
+          <w:ilvl w:val="1"/>
+          <w:numId w:val="3"/>
+        </w:numPr>
+        <w:shd w:val="clear" w:color="auto" w:fill="FFFFFF"/>
+        <w:spacing w:before="120" w:beforeAutospacing="0" w:after="120" w:afterAutospacing="0"/>
+        <w:rPr>
+          <w:rFonts w:ascii="Helvetica" w:hAnsi="Helvetica" w:cs="Helvetica"/>
+          <w:color w:val="000000"/>
+          <w:sz w:val="21"/>
+          <w:szCs w:val="21"/>
+        </w:rPr>
+      </w:pPr>
+      <w:proofErr w:type="spellStart"/>
+      <w:r>
+        <w:rPr>
+          <w:rFonts w:ascii="Helvetica" w:hAnsi="Helvetica" w:cs="Helvetica"/>
+          <w:i/>
+          <w:color w:val="000000"/>
+          <w:sz w:val="21"/>
+          <w:szCs w:val="21"/>
+        </w:rPr>
+        <w:t>s</w:t>
+      </w:r>
+      <w:r>
+        <w:rPr>
+          <w:rFonts w:ascii="Helvetica" w:hAnsi="Helvetica" w:cs="Helvetica"/>
+          <w:i/>
+          <w:color w:val="000000"/>
+          <w:sz w:val="21"/>
+          <w:szCs w:val="21"/>
+        </w:rPr>
+        <w:t>ave_as</w:t>
+      </w:r>
+      <w:proofErr w:type="spellEnd"/>
+      <w:r>
+        <w:rPr>
+          <w:rFonts w:ascii="Helvetica" w:hAnsi="Helvetica" w:cs="Helvetica"/>
+          <w:i/>
+          <w:color w:val="000000"/>
+          <w:sz w:val="21"/>
+          <w:szCs w:val="21"/>
+        </w:rPr>
+        <w:t xml:space="preserve"> </w:t>
+      </w:r>
+      <w:r>
+        <w:rPr>
+          <w:rFonts w:ascii="Helvetica" w:hAnsi="Helvetica" w:cs="Helvetica"/>
+          <w:color w:val="000000"/>
+          <w:sz w:val="21"/>
+          <w:szCs w:val="21"/>
+        </w:rPr>
+        <w:t xml:space="preserve">– is a string which defines the type of </w:t>
+      </w:r>
+      <w:r>
+        <w:rPr>
+          <w:rFonts w:ascii="Helvetica" w:hAnsi="Helvetica" w:cs="Helvetica"/>
+          <w:color w:val="000000"/>
+          <w:sz w:val="21"/>
+          <w:szCs w:val="21"/>
+        </w:rPr>
+        <w:t>format</w:t>
+      </w:r>
+      <w:r>
+        <w:rPr>
+          <w:rFonts w:ascii="Helvetica" w:hAnsi="Helvetica" w:cs="Helvetica"/>
+          <w:color w:val="000000"/>
+          <w:sz w:val="21"/>
+          <w:szCs w:val="21"/>
+        </w:rPr>
+        <w:t xml:space="preserve"> you would like to save</w:t>
+      </w:r>
+      <w:r>
+        <w:rPr>
+          <w:rFonts w:ascii="Helvetica" w:hAnsi="Helvetica" w:cs="Helvetica"/>
+          <w:color w:val="000000"/>
+          <w:sz w:val="21"/>
+          <w:szCs w:val="21"/>
+        </w:rPr>
+        <w:t xml:space="preserve"> the graphs as. If PDF is selected (default), it will save graphs as a multipage PDF, which is especially useful for PCA analysis which outputs 4 graphs. PNG or SVG formats are most appropriate for inclusion in print documents, and use a dpi resolution of 300. This may be edited further down in the script if higher resolution is needed. Search for “dpi” to change that variable. </w:t>
+      </w:r>
+      <w:proofErr w:type="gramStart"/>
+      <w:r>
+        <w:rPr>
+          <w:rFonts w:ascii="Helvetica" w:hAnsi="Helvetica" w:cs="Helvetica"/>
+          <w:color w:val="000000"/>
+          <w:sz w:val="21"/>
+          <w:szCs w:val="21"/>
+        </w:rPr>
+        <w:t>Similarly</w:t>
+      </w:r>
+      <w:proofErr w:type="gramEnd"/>
+      <w:r>
+        <w:rPr>
+          <w:rFonts w:ascii="Helvetica" w:hAnsi="Helvetica" w:cs="Helvetica"/>
+          <w:color w:val="000000"/>
+          <w:sz w:val="21"/>
+          <w:szCs w:val="21"/>
+        </w:rPr>
+        <w:t xml:space="preserve"> if a different size is needed, search for “width” or “height” within the plugin.</w:t>
       </w:r>
     </w:p>
     <w:p>
@@ -1703,6 +1929,15 @@
         </w:rPr>
         <w:t xml:space="preserve"> column.</w:t>
       </w:r>
+      <w:r>
+        <w:rPr>
+          <w:rFonts w:ascii="Helvetica" w:hAnsi="Helvetica" w:cs="Helvetica"/>
+          <w:color w:val="000000"/>
+          <w:sz w:val="21"/>
+          <w:szCs w:val="21"/>
+        </w:rPr>
+        <w:t xml:space="preserve"> See below for a cheat sheet of all named R colors.</w:t>
+      </w:r>
     </w:p>
     <w:p>
       <w:pPr>
@@ -1801,150 +2036,6 @@
         </w:rPr>
         <w:t>.</w:t>
       </w:r>
-      <w:r>
-        <w:rPr>
-          <w:rFonts w:ascii="Helvetica" w:hAnsi="Helvetica" w:cs="Helvetica"/>
-          <w:color w:val="000000"/>
-          <w:sz w:val="21"/>
-          <w:szCs w:val="21"/>
-        </w:rPr>
-        <w:t xml:space="preserve"> </w:t>
-      </w:r>
-      <w:r>
-        <w:rPr>
-          <w:rFonts w:ascii="Helvetica" w:hAnsi="Helvetica" w:cs="Helvetica"/>
-          <w:color w:val="000000"/>
-          <w:sz w:val="21"/>
-          <w:szCs w:val="21"/>
-        </w:rPr>
-        <w:t>We recommend using the second set (qualitative) palettes (</w:t>
-      </w:r>
-      <w:r>
-        <w:rPr>
-          <w:rFonts w:ascii="Helvetica" w:hAnsi="Helvetica" w:cs="Helvetica"/>
-          <w:color w:val="000000"/>
-          <w:sz w:val="21"/>
-          <w:szCs w:val="21"/>
-        </w:rPr>
-        <w:t>“</w:t>
-      </w:r>
-      <w:r>
-        <w:rPr>
-          <w:rFonts w:ascii="Helvetica" w:hAnsi="Helvetica" w:cs="Helvetica"/>
-          <w:color w:val="000000"/>
-          <w:sz w:val="21"/>
-          <w:szCs w:val="21"/>
-        </w:rPr>
-        <w:t>Set3</w:t>
-      </w:r>
-      <w:r>
-        <w:rPr>
-          <w:rFonts w:ascii="Helvetica" w:hAnsi="Helvetica" w:cs="Helvetica"/>
-          <w:color w:val="000000"/>
-          <w:sz w:val="21"/>
-          <w:szCs w:val="21"/>
-        </w:rPr>
-        <w:t>”</w:t>
-      </w:r>
-      <w:r>
-        <w:rPr>
-          <w:rFonts w:ascii="Helvetica" w:hAnsi="Helvetica" w:cs="Helvetica"/>
-          <w:color w:val="000000"/>
-          <w:sz w:val="21"/>
-          <w:szCs w:val="21"/>
-        </w:rPr>
-        <w:t>-</w:t>
-      </w:r>
-      <w:r>
-        <w:rPr>
-          <w:rFonts w:ascii="Helvetica" w:hAnsi="Helvetica" w:cs="Helvetica"/>
-          <w:color w:val="000000"/>
-          <w:sz w:val="21"/>
-          <w:szCs w:val="21"/>
-        </w:rPr>
-        <w:t>“</w:t>
-      </w:r>
-      <w:r>
-        <w:rPr>
-          <w:rFonts w:ascii="Helvetica" w:hAnsi="Helvetica" w:cs="Helvetica"/>
-          <w:color w:val="000000"/>
-          <w:sz w:val="21"/>
-          <w:szCs w:val="21"/>
-        </w:rPr>
-        <w:t>Accent</w:t>
-      </w:r>
-      <w:r>
-        <w:rPr>
-          <w:rFonts w:ascii="Helvetica" w:hAnsi="Helvetica" w:cs="Helvetica"/>
-          <w:color w:val="000000"/>
-          <w:sz w:val="21"/>
-          <w:szCs w:val="21"/>
-        </w:rPr>
-        <w:t>”</w:t>
-      </w:r>
-      <w:r>
-        <w:rPr>
-          <w:rFonts w:ascii="Helvetica" w:hAnsi="Helvetica" w:cs="Helvetica"/>
-          <w:color w:val="000000"/>
-          <w:sz w:val="21"/>
-          <w:szCs w:val="21"/>
-        </w:rPr>
-        <w:t xml:space="preserve">) or </w:t>
-      </w:r>
-      <w:r>
-        <w:rPr>
-          <w:rFonts w:ascii="Helvetica" w:hAnsi="Helvetica" w:cs="Helvetica"/>
-          <w:color w:val="000000"/>
-          <w:sz w:val="21"/>
-          <w:szCs w:val="21"/>
-        </w:rPr>
-        <w:t>“</w:t>
-      </w:r>
-      <w:r>
-        <w:rPr>
-          <w:rFonts w:ascii="Helvetica" w:hAnsi="Helvetica" w:cs="Helvetica"/>
-          <w:color w:val="000000"/>
-          <w:sz w:val="21"/>
-          <w:szCs w:val="21"/>
-        </w:rPr>
-        <w:t>Spectral</w:t>
-      </w:r>
-      <w:r>
-        <w:rPr>
-          <w:rFonts w:ascii="Helvetica" w:hAnsi="Helvetica" w:cs="Helvetica"/>
-          <w:color w:val="000000"/>
-          <w:sz w:val="21"/>
-          <w:szCs w:val="21"/>
-        </w:rPr>
-        <w:t>”</w:t>
-      </w:r>
-      <w:r>
-        <w:rPr>
-          <w:rFonts w:ascii="Helvetica" w:hAnsi="Helvetica" w:cs="Helvetica"/>
-          <w:color w:val="000000"/>
-          <w:sz w:val="21"/>
-          <w:szCs w:val="21"/>
-        </w:rPr>
-        <w:t xml:space="preserve"> with </w:t>
-      </w:r>
-      <w:r>
-        <w:rPr>
-          <w:rFonts w:ascii="Helvetica" w:hAnsi="Helvetica" w:cs="Helvetica"/>
-          <w:color w:val="000000"/>
-          <w:sz w:val="21"/>
-          <w:szCs w:val="21"/>
-        </w:rPr>
-        <w:t>tags or factors</w:t>
-      </w:r>
-      <w:r>
-        <w:rPr>
-          <w:rFonts w:ascii="Helvetica" w:hAnsi="Helvetica" w:cs="Helvetica"/>
-          <w:color w:val="000000"/>
-          <w:sz w:val="21"/>
-          <w:szCs w:val="21"/>
-        </w:rPr>
-        <w:t>.</w:t>
-      </w:r>
     </w:p>
     <w:p>
       <w:pPr>
@@ -2002,28 +2093,196 @@
           <w:sz w:val="21"/>
           <w:szCs w:val="21"/>
         </w:rPr>
-        <w:t xml:space="preserve">– is a list of the annotation tag, factor. These may also be set to “High”, “Mid”, and “Low” if you are coloring by a </w:t>
-      </w:r>
-      <w:r>
-        <w:rPr>
-          <w:rFonts w:ascii="Helvetica" w:hAnsi="Helvetica" w:cs="Helvetica"/>
-          <w:color w:val="000000"/>
-          <w:sz w:val="21"/>
-          <w:szCs w:val="21"/>
-        </w:rPr>
-        <w:t>target. “Mid” is optional, if you only want to specify the colors to be used with the minimum and the maximum values. “Mid” defines the color for the median value of a target.</w:t>
-      </w:r>
-    </w:p>
-    <w:p>
-      <w:pPr>
-        <w:rPr>
-          <w:rFonts w:ascii="Helvetica" w:hAnsi="Helvetica" w:cs="Helvetica"/>
-          <w:color w:val="000000"/>
-          <w:sz w:val="21"/>
-          <w:szCs w:val="21"/>
-        </w:rPr>
-      </w:pPr>
-      <w:r>
+        <w:t>– is a list of the annotation tag</w:t>
+      </w:r>
+      <w:r>
+        <w:rPr>
+          <w:rFonts w:ascii="Helvetica" w:hAnsi="Helvetica" w:cs="Helvetica"/>
+          <w:color w:val="000000"/>
+          <w:sz w:val="21"/>
+          <w:szCs w:val="21"/>
+        </w:rPr>
+        <w:t>/</w:t>
+      </w:r>
+      <w:r>
+        <w:rPr>
+          <w:rFonts w:ascii="Helvetica" w:hAnsi="Helvetica" w:cs="Helvetica"/>
+          <w:color w:val="000000"/>
+          <w:sz w:val="21"/>
+          <w:szCs w:val="21"/>
+        </w:rPr>
+        <w:t>factor</w:t>
+      </w:r>
+      <w:r>
+        <w:rPr>
+          <w:rFonts w:ascii="Helvetica" w:hAnsi="Helvetica" w:cs="Helvetica"/>
+          <w:color w:val="000000"/>
+          <w:sz w:val="21"/>
+          <w:szCs w:val="21"/>
+        </w:rPr>
+        <w:t xml:space="preserve"> levels that should be matched to the colors defined in </w:t>
+      </w:r>
+      <w:proofErr w:type="spellStart"/>
+      <w:r>
+        <w:rPr>
+          <w:rFonts w:ascii="Helvetica" w:hAnsi="Helvetica" w:cs="Helvetica"/>
+          <w:color w:val="000000"/>
+          <w:sz w:val="21"/>
+          <w:szCs w:val="21"/>
+        </w:rPr>
+        <w:t>plot_colors</w:t>
+      </w:r>
+      <w:proofErr w:type="spellEnd"/>
+      <w:r>
+        <w:rPr>
+          <w:rFonts w:ascii="Helvetica" w:hAnsi="Helvetica" w:cs="Helvetica"/>
+          <w:color w:val="000000"/>
+          <w:sz w:val="21"/>
+          <w:szCs w:val="21"/>
+        </w:rPr>
+        <w:t>.</w:t>
+      </w:r>
+      <w:r>
+        <w:rPr>
+          <w:rFonts w:ascii="Helvetica" w:hAnsi="Helvetica" w:cs="Helvetica"/>
+          <w:color w:val="000000"/>
+          <w:sz w:val="21"/>
+          <w:szCs w:val="21"/>
+        </w:rPr>
+        <w:t xml:space="preserve"> They will be used in the same order as the levels defined in </w:t>
+      </w:r>
+      <w:proofErr w:type="spellStart"/>
+      <w:r>
+        <w:rPr>
+          <w:rFonts w:ascii="Helvetica" w:hAnsi="Helvetica" w:cs="Helvetica"/>
+          <w:i/>
+          <w:color w:val="000000"/>
+          <w:sz w:val="21"/>
+          <w:szCs w:val="21"/>
+        </w:rPr>
+        <w:t>plot_colors</w:t>
+      </w:r>
+      <w:proofErr w:type="spellEnd"/>
+      <w:r>
+        <w:rPr>
+          <w:rFonts w:ascii="Helvetica" w:hAnsi="Helvetica" w:cs="Helvetica"/>
+          <w:color w:val="000000"/>
+          <w:sz w:val="21"/>
+          <w:szCs w:val="21"/>
+        </w:rPr>
+        <w:t>. Additional notes:</w:t>
+      </w:r>
+    </w:p>
+    <w:p>
+      <w:pPr>
+        <w:pStyle w:val="NormalWeb"/>
+        <w:numPr>
+          <w:ilvl w:val="2"/>
+          <w:numId w:val="3"/>
+        </w:numPr>
+        <w:shd w:val="clear" w:color="auto" w:fill="FFFFFF"/>
+        <w:spacing w:before="120" w:beforeAutospacing="0" w:after="120" w:afterAutospacing="0"/>
+        <w:rPr>
+          <w:rFonts w:ascii="Helvetica" w:hAnsi="Helvetica" w:cs="Helvetica"/>
+          <w:i/>
+          <w:color w:val="000000"/>
+          <w:sz w:val="21"/>
+          <w:szCs w:val="21"/>
+        </w:rPr>
+      </w:pPr>
+      <w:r>
+        <w:rPr>
+          <w:rFonts w:ascii="Helvetica" w:hAnsi="Helvetica" w:cs="Helvetica"/>
+          <w:color w:val="000000"/>
+          <w:sz w:val="21"/>
+          <w:szCs w:val="21"/>
+        </w:rPr>
+        <w:t xml:space="preserve">If coloring by a target set this </w:t>
+      </w:r>
+      <w:r>
+        <w:rPr>
+          <w:rFonts w:ascii="Helvetica" w:hAnsi="Helvetica" w:cs="Helvetica"/>
+          <w:color w:val="000000"/>
+          <w:sz w:val="21"/>
+          <w:szCs w:val="21"/>
+        </w:rPr>
+        <w:t>to “High”, “Mid”, and “Low”</w:t>
+      </w:r>
+      <w:r>
+        <w:rPr>
+          <w:rFonts w:ascii="Helvetica" w:hAnsi="Helvetica" w:cs="Helvetica"/>
+          <w:color w:val="000000"/>
+          <w:sz w:val="21"/>
+          <w:szCs w:val="21"/>
+        </w:rPr>
+        <w:t>. “Mid” is optional, if you only want to specify the colors to be used with the minimum and the maximum values. “Mid” defines the color for the median value of a target.</w:t>
+      </w:r>
+    </w:p>
+    <w:p>
+      <w:pPr>
+        <w:pStyle w:val="NormalWeb"/>
+        <w:numPr>
+          <w:ilvl w:val="2"/>
+          <w:numId w:val="3"/>
+        </w:numPr>
+        <w:shd w:val="clear" w:color="auto" w:fill="FFFFFF"/>
+        <w:spacing w:before="120" w:beforeAutospacing="0" w:after="120" w:afterAutospacing="0"/>
+        <w:rPr>
+          <w:rFonts w:ascii="Helvetica" w:hAnsi="Helvetica" w:cs="Helvetica"/>
+          <w:i/>
+          <w:color w:val="000000"/>
+          <w:sz w:val="21"/>
+          <w:szCs w:val="21"/>
+        </w:rPr>
+      </w:pPr>
+      <w:r>
+        <w:rPr>
+          <w:rFonts w:ascii="Helvetica" w:hAnsi="Helvetica" w:cs="Helvetica"/>
+          <w:color w:val="000000"/>
+          <w:sz w:val="21"/>
+          <w:szCs w:val="21"/>
+        </w:rPr>
+        <w:t xml:space="preserve">If you have more values in your annotation tag than defined, the plugin will use “Set1” below to add new colors to the palette to represent the values. You do not have to define all of </w:t>
+      </w:r>
+      <w:r>
+        <w:rPr>
+          <w:rFonts w:ascii="Helvetica" w:hAnsi="Helvetica" w:cs="Helvetica"/>
+          <w:color w:val="000000"/>
+          <w:sz w:val="21"/>
+          <w:szCs w:val="21"/>
+        </w:rPr>
+        <w:t>levels within the tag or factor</w:t>
+      </w:r>
+      <w:r>
+        <w:rPr>
+          <w:rFonts w:ascii="Helvetica" w:hAnsi="Helvetica" w:cs="Helvetica"/>
+          <w:color w:val="000000"/>
+          <w:sz w:val="21"/>
+          <w:szCs w:val="21"/>
+        </w:rPr>
+        <w:t xml:space="preserve">, but </w:t>
+      </w:r>
+      <w:r>
+        <w:rPr>
+          <w:rFonts w:ascii="Helvetica" w:hAnsi="Helvetica" w:cs="Helvetica"/>
+          <w:color w:val="000000"/>
+          <w:sz w:val="21"/>
+          <w:szCs w:val="21"/>
+        </w:rPr>
+        <w:t>undefined levels</w:t>
+      </w:r>
+      <w:r>
+        <w:rPr>
+          <w:rFonts w:ascii="Helvetica" w:hAnsi="Helvetica" w:cs="Helvetica"/>
+          <w:color w:val="000000"/>
+          <w:sz w:val="21"/>
+          <w:szCs w:val="21"/>
+        </w:rPr>
+        <w:t xml:space="preserve"> will be added in alphanumeric order.</w:t>
+      </w:r>
+    </w:p>
+    <w:p>
+      <w:pPr>
         <w:rPr>
           <w:rFonts w:ascii="Helvetica" w:hAnsi="Helvetica" w:cs="Helvetica"/>
           <w:b/>
@@ -2031,6 +2290,119 @@
           <w:sz w:val="21"/>
           <w:szCs w:val="21"/>
         </w:rPr>
+      </w:pPr>
+      <w:r>
+        <w:rPr>
+          <w:rFonts w:ascii="Helvetica" w:hAnsi="Helvetica" w:cs="Helvetica"/>
+          <w:b/>
+          <w:color w:val="000000"/>
+          <w:sz w:val="21"/>
+          <w:szCs w:val="21"/>
+        </w:rPr>
+        <w:br w:type="page"/>
+      </w:r>
+    </w:p>
+    <w:p>
+      <w:pPr>
+        <w:rPr>
+          <w:rFonts w:ascii="Helvetica" w:hAnsi="Helvetica" w:cs="Helvetica"/>
+          <w:b/>
+          <w:color w:val="000000"/>
+          <w:sz w:val="21"/>
+          <w:szCs w:val="21"/>
+        </w:rPr>
+      </w:pPr>
+      <w:r>
+        <w:rPr>
+          <w:rFonts w:ascii="Helvetica" w:hAnsi="Helvetica" w:cs="Helvetica"/>
+          <w:b/>
+          <w:color w:val="000000"/>
+          <w:sz w:val="21"/>
+          <w:szCs w:val="21"/>
+        </w:rPr>
+        <w:lastRenderedPageBreak/>
+        <w:t>Named R Colors:</w:t>
+      </w:r>
+    </w:p>
+    <w:p>
+      <w:pPr>
+        <w:rPr>
+          <w:rFonts w:ascii="Helvetica" w:hAnsi="Helvetica" w:cs="Helvetica"/>
+          <w:b/>
+          <w:color w:val="000000"/>
+          <w:sz w:val="21"/>
+          <w:szCs w:val="21"/>
+        </w:rPr>
+      </w:pPr>
+      <w:r>
+        <w:rPr>
+          <w:noProof/>
+        </w:rPr>
+        <w:drawing>
+          <wp:inline distT="0" distB="0" distL="0" distR="0" wp14:anchorId="590E05B8" wp14:editId="461B997E">
+            <wp:extent cx="6858000" cy="4542155"/>
+            <wp:effectExtent l="0" t="0" r="0" b="0"/>
+            <wp:docPr id="6" name="Picture 6"/>
+            <wp:cNvGraphicFramePr>
+              <a:graphicFrameLocks xmlns:a="http://schemas.openxmlformats.org/drawingml/2006/main" noChangeAspect="1"/>
+            </wp:cNvGraphicFramePr>
+            <a:graphic xmlns:a="http://schemas.openxmlformats.org/drawingml/2006/main">
+              <a:graphicData uri="http://schemas.openxmlformats.org/drawingml/2006/picture">
+                <pic:pic xmlns:pic="http://schemas.openxmlformats.org/drawingml/2006/picture">
+                  <pic:nvPicPr>
+                    <pic:cNvPr id="1" name=""/>
+                    <pic:cNvPicPr/>
+                  </pic:nvPicPr>
+                  <pic:blipFill>
+                    <a:blip r:embed="rId12"/>
+                    <a:stretch>
+                      <a:fillRect/>
+                    </a:stretch>
+                  </pic:blipFill>
+                  <pic:spPr>
+                    <a:xfrm>
+                      <a:off x="0" y="0"/>
+                      <a:ext cx="6858000" cy="4542155"/>
+                    </a:xfrm>
+                    <a:prstGeom prst="rect">
+                      <a:avLst/>
+                    </a:prstGeom>
+                  </pic:spPr>
+                </pic:pic>
+              </a:graphicData>
+            </a:graphic>
+          </wp:inline>
+        </w:drawing>
+      </w:r>
+    </w:p>
+    <w:p>
+      <w:pPr>
+        <w:rPr>
+          <w:rFonts w:ascii="Helvetica" w:hAnsi="Helvetica" w:cs="Helvetica"/>
+          <w:b/>
+          <w:color w:val="000000"/>
+          <w:sz w:val="21"/>
+          <w:szCs w:val="21"/>
+        </w:rPr>
+      </w:pPr>
+    </w:p>
+    <w:p>
+      <w:pPr>
+        <w:rPr>
+          <w:rFonts w:ascii="Helvetica" w:hAnsi="Helvetica" w:cs="Helvetica"/>
+          <w:color w:val="000000"/>
+          <w:sz w:val="21"/>
+          <w:szCs w:val="21"/>
+        </w:rPr>
+      </w:pPr>
+      <w:r>
+        <w:rPr>
+          <w:rFonts w:ascii="Helvetica" w:hAnsi="Helvetica" w:cs="Helvetica"/>
+          <w:b/>
+          <w:color w:val="000000"/>
+          <w:sz w:val="21"/>
+          <w:szCs w:val="21"/>
+        </w:rPr>
         <w:t>Palette Options:</w:t>
       </w:r>
       <w:r>
@@ -2040,17 +2412,46 @@
           <w:sz w:val="21"/>
           <w:szCs w:val="21"/>
         </w:rPr>
-        <w:t xml:space="preserve"> Names to the left of each palette represent the text that can be used for the </w:t>
+        <w:t xml:space="preserve"> Names to the left of each palette represent the text that can be used </w:t>
+      </w:r>
+      <w:r>
+        <w:rPr>
+          <w:rFonts w:ascii="Helvetica" w:hAnsi="Helvetica" w:cs="Helvetica"/>
+          <w:color w:val="000000"/>
+          <w:sz w:val="21"/>
+          <w:szCs w:val="21"/>
+        </w:rPr>
+        <w:t>in the first entry in</w:t>
+      </w:r>
+      <w:r>
+        <w:rPr>
+          <w:rFonts w:ascii="Helvetica" w:hAnsi="Helvetica" w:cs="Helvetica"/>
+          <w:color w:val="000000"/>
+          <w:sz w:val="21"/>
+          <w:szCs w:val="21"/>
+        </w:rPr>
+        <w:t xml:space="preserve"> </w:t>
       </w:r>
       <w:proofErr w:type="spellStart"/>
       <w:r>
         <w:rPr>
           <w:rFonts w:ascii="Helvetica" w:hAnsi="Helvetica" w:cs="Helvetica"/>
-          <w:color w:val="000000"/>
-          <w:sz w:val="21"/>
-          <w:szCs w:val="21"/>
-        </w:rPr>
-        <w:t>plot_color_theme</w:t>
+          <w:i/>
+          <w:color w:val="000000"/>
+          <w:sz w:val="21"/>
+          <w:szCs w:val="21"/>
+        </w:rPr>
+        <w:t>plot_</w:t>
+      </w:r>
+      <w:r>
+        <w:rPr>
+          <w:rFonts w:ascii="Helvetica" w:hAnsi="Helvetica" w:cs="Helvetica"/>
+          <w:i/>
+          <w:color w:val="000000"/>
+          <w:sz w:val="21"/>
+          <w:szCs w:val="21"/>
+        </w:rPr>
+        <w:t>colors</w:t>
       </w:r>
       <w:proofErr w:type="spellEnd"/>
       <w:r>
@@ -2060,7 +2461,25 @@
           <w:sz w:val="21"/>
           <w:szCs w:val="21"/>
         </w:rPr>
-        <w:t xml:space="preserve"> variable. This is defaulted to “Set1” but any of the values shown here may be used.</w:t>
+        <w:t xml:space="preserve">. </w:t>
+      </w:r>
+      <w:r>
+        <w:rPr>
+          <w:rFonts w:ascii="Helvetica" w:hAnsi="Helvetica" w:cs="Helvetica"/>
+          <w:color w:val="000000"/>
+          <w:sz w:val="21"/>
+          <w:szCs w:val="21"/>
+        </w:rPr>
+        <w:t>A</w:t>
+      </w:r>
+      <w:r>
+        <w:rPr>
+          <w:rFonts w:ascii="Helvetica" w:hAnsi="Helvetica" w:cs="Helvetica"/>
+          <w:color w:val="000000"/>
+          <w:sz w:val="21"/>
+          <w:szCs w:val="21"/>
+        </w:rPr>
+        <w:t>ny of the values shown here may be used.</w:t>
       </w:r>
       <w:r>
         <w:rPr>
@@ -2087,7 +2506,7 @@
           <w:sz w:val="21"/>
           <w:szCs w:val="21"/>
         </w:rPr>
-        <w:t>, though we replace light colors with gray.</w:t>
+        <w:t>.</w:t>
       </w:r>
     </w:p>
     <w:p>
@@ -2122,7 +2541,7 @@
                     </pic:cNvPicPr>
                   </pic:nvPicPr>
                   <pic:blipFill rotWithShape="1">
-                    <a:blip r:embed="rId10" cstate="print">
+                    <a:blip r:embed="rId13" cstate="print">
                       <a:extLst>
                         <a:ext uri="{28A0092B-C50C-407E-A947-70E740481C1C}">
                           <a14:useLocalDpi xmlns:a14="http://schemas.microsoft.com/office/drawing/2010/main" val="0"/>
@@ -2317,7 +2736,23 @@
           <w:color w:val="000000"/>
           <w:szCs w:val="21"/>
         </w:rPr>
-        <w:t xml:space="preserve"> &lt;- "</w:t>
+        <w:t xml:space="preserve"> </w:t>
+      </w:r>
+      <w:r>
+        <w:rPr>
+          <w:rFonts w:ascii="Courier New" w:eastAsia="Times New Roman" w:hAnsi="Courier New" w:cs="Courier New"/>
+          <w:color w:val="000000"/>
+          <w:szCs w:val="21"/>
+        </w:rPr>
+        <w:t>=</w:t>
+      </w:r>
+      <w:r>
+        <w:rPr>
+          <w:rFonts w:ascii="Courier New" w:eastAsia="Times New Roman" w:hAnsi="Courier New" w:cs="Courier New"/>
+          <w:color w:val="000000"/>
+          <w:szCs w:val="21"/>
+        </w:rPr>
+        <w:t xml:space="preserve"> "</w:t>
       </w:r>
       <w:r>
         <w:rPr>
@@ -2411,6 +2846,14 @@
         </w:rPr>
         <w:t xml:space="preserve"> = "</w:t>
       </w:r>
+      <w:r>
+        <w:rPr>
+          <w:rFonts w:ascii="Courier New" w:eastAsia="Times New Roman" w:hAnsi="Courier New" w:cs="Courier New"/>
+          <w:color w:val="ED7D31" w:themeColor="accent2"/>
+          <w:szCs w:val="21"/>
+        </w:rPr>
+        <w:t xml:space="preserve"> </w:t>
+      </w:r>
       <w:proofErr w:type="spellStart"/>
       <w:r>
         <w:rPr>
@@ -2418,9 +2861,17 @@
           <w:color w:val="ED7D31" w:themeColor="accent2"/>
           <w:szCs w:val="21"/>
         </w:rPr>
-        <w:t>SlideName</w:t>
+        <w:t>SegmentName</w:t>
       </w:r>
       <w:proofErr w:type="spellEnd"/>
+      <w:r>
+        <w:rPr>
+          <w:rFonts w:ascii="Courier New" w:eastAsia="Times New Roman" w:hAnsi="Courier New" w:cs="Courier New"/>
+          <w:color w:val="000000"/>
+          <w:szCs w:val="21"/>
+        </w:rPr>
+        <w:t xml:space="preserve"> </w:t>
+      </w:r>
       <w:r>
         <w:rPr>
           <w:rFonts w:ascii="Courier New" w:eastAsia="Times New Roman" w:hAnsi="Courier New" w:cs="Courier New"/>
@@ -2488,15 +2939,7 @@
           <w:color w:val="000000"/>
           <w:szCs w:val="21"/>
         </w:rPr>
-        <w:t xml:space="preserve"> </w:t>
-      </w:r>
-      <w:r>
-        <w:rPr>
-          <w:rFonts w:ascii="Courier New" w:eastAsia="Times New Roman" w:hAnsi="Courier New" w:cs="Courier New"/>
-          <w:color w:val="000000"/>
-          <w:szCs w:val="21"/>
-        </w:rPr>
-        <w:t>")</w:t>
+        <w:t xml:space="preserve"> ")</w:t>
       </w:r>
     </w:p>
     <w:p>
@@ -2608,6 +3051,57 @@
           <w:szCs w:val="21"/>
         </w:rPr>
         <w:t>resulting graph:</w:t>
+      </w:r>
+    </w:p>
+    <w:p>
+      <w:pPr>
+        <w:spacing w:after="0" w:line="240" w:lineRule="auto"/>
+        <w:jc w:val="center"/>
+        <w:rPr>
+          <w:rFonts w:ascii="Courier New" w:eastAsia="Times New Roman" w:hAnsi="Courier New" w:cs="Courier New"/>
+          <w:color w:val="000000"/>
+          <w:szCs w:val="21"/>
+        </w:rPr>
+      </w:pPr>
+      <w:r>
+        <w:rPr>
+          <w:noProof/>
+        </w:rPr>
+        <w:drawing>
+          <wp:inline distT="0" distB="0" distL="0" distR="0" wp14:anchorId="28EC5222" wp14:editId="7CEBA93D">
+            <wp:extent cx="3352800" cy="2530122"/>
+            <wp:effectExtent l="0" t="0" r="0" b="3810"/>
+            <wp:docPr id="12" name="Picture 12"/>
+            <wp:cNvGraphicFramePr>
+              <a:graphicFrameLocks xmlns:a="http://schemas.openxmlformats.org/drawingml/2006/main" noChangeAspect="1"/>
+            </wp:cNvGraphicFramePr>
+            <a:graphic xmlns:a="http://schemas.openxmlformats.org/drawingml/2006/main">
+              <a:graphicData uri="http://schemas.openxmlformats.org/drawingml/2006/picture">
+                <pic:pic xmlns:pic="http://schemas.openxmlformats.org/drawingml/2006/picture">
+                  <pic:nvPicPr>
+                    <pic:cNvPr id="1" name=""/>
+                    <pic:cNvPicPr/>
+                  </pic:nvPicPr>
+                  <pic:blipFill>
+                    <a:blip r:embed="rId14"/>
+                    <a:stretch>
+                      <a:fillRect/>
+                    </a:stretch>
+                  </pic:blipFill>
+                  <pic:spPr>
+                    <a:xfrm>
+                      <a:off x="0" y="0"/>
+                      <a:ext cx="3389895" cy="2558115"/>
+                    </a:xfrm>
+                    <a:prstGeom prst="rect">
+                      <a:avLst/>
+                    </a:prstGeom>
+                  </pic:spPr>
+                </pic:pic>
+              </a:graphicData>
+            </a:graphic>
+          </wp:inline>
+        </w:drawing>
       </w:r>
     </w:p>
     <w:p>
@@ -2646,6 +3140,294 @@
     </w:p>
     <w:p>
       <w:pPr>
+        <w:spacing w:after="0" w:line="240" w:lineRule="auto"/>
+        <w:ind w:left="1080"/>
+        <w:rPr>
+          <w:rFonts w:ascii="Courier New" w:eastAsia="Times New Roman" w:hAnsi="Courier New" w:cs="Courier New"/>
+          <w:color w:val="000000"/>
+          <w:szCs w:val="21"/>
+        </w:rPr>
+      </w:pPr>
+      <w:proofErr w:type="spellStart"/>
+      <w:r>
+        <w:rPr>
+          <w:rFonts w:ascii="Courier New" w:eastAsia="Times New Roman" w:hAnsi="Courier New" w:cs="Courier New"/>
+          <w:color w:val="000000"/>
+          <w:szCs w:val="21"/>
+        </w:rPr>
+        <w:t>plot_type</w:t>
+      </w:r>
+      <w:proofErr w:type="spellEnd"/>
+      <w:r>
+        <w:rPr>
+          <w:rFonts w:ascii="Courier New" w:eastAsia="Times New Roman" w:hAnsi="Courier New" w:cs="Courier New"/>
+          <w:color w:val="000000"/>
+          <w:szCs w:val="21"/>
+        </w:rPr>
+        <w:t xml:space="preserve"> = "</w:t>
+      </w:r>
+      <w:r>
+        <w:rPr>
+          <w:rFonts w:ascii="Courier New" w:eastAsia="Times New Roman" w:hAnsi="Courier New" w:cs="Courier New"/>
+          <w:color w:val="ED7D31" w:themeColor="accent2"/>
+          <w:szCs w:val="21"/>
+        </w:rPr>
+        <w:t>PCA</w:t>
+      </w:r>
+      <w:r>
+        <w:rPr>
+          <w:rFonts w:ascii="Courier New" w:eastAsia="Times New Roman" w:hAnsi="Courier New" w:cs="Courier New"/>
+          <w:color w:val="000000"/>
+          <w:szCs w:val="21"/>
+        </w:rPr>
+        <w:t>"</w:t>
+      </w:r>
+    </w:p>
+    <w:p>
+      <w:pPr>
+        <w:spacing w:after="0" w:line="240" w:lineRule="auto"/>
+        <w:ind w:left="1080"/>
+        <w:rPr>
+          <w:rFonts w:ascii="Courier New" w:eastAsia="Times New Roman" w:hAnsi="Courier New" w:cs="Courier New"/>
+          <w:color w:val="000000"/>
+          <w:szCs w:val="21"/>
+        </w:rPr>
+      </w:pPr>
+      <w:proofErr w:type="spellStart"/>
+      <w:r>
+        <w:rPr>
+          <w:rFonts w:ascii="Courier New" w:eastAsia="Times New Roman" w:hAnsi="Courier New" w:cs="Courier New"/>
+          <w:color w:val="000000"/>
+          <w:szCs w:val="21"/>
+        </w:rPr>
+        <w:t>color_by</w:t>
+      </w:r>
+      <w:proofErr w:type="spellEnd"/>
+      <w:r>
+        <w:rPr>
+          <w:rFonts w:ascii="Courier New" w:eastAsia="Times New Roman" w:hAnsi="Courier New" w:cs="Courier New"/>
+          <w:color w:val="000000"/>
+          <w:szCs w:val="21"/>
+        </w:rPr>
+        <w:t xml:space="preserve"> = "</w:t>
+      </w:r>
+      <w:r>
+        <w:rPr>
+          <w:rFonts w:ascii="Courier New" w:eastAsia="Times New Roman" w:hAnsi="Courier New" w:cs="Courier New"/>
+          <w:color w:val="ED7D31" w:themeColor="accent2"/>
+          <w:szCs w:val="21"/>
+        </w:rPr>
+        <w:t>CD68</w:t>
+      </w:r>
+      <w:r>
+        <w:rPr>
+          <w:rFonts w:ascii="Courier New" w:eastAsia="Times New Roman" w:hAnsi="Courier New" w:cs="Courier New"/>
+          <w:color w:val="000000"/>
+          <w:szCs w:val="21"/>
+        </w:rPr>
+        <w:t>" # tag, factor, or target</w:t>
+      </w:r>
+    </w:p>
+    <w:p>
+      <w:pPr>
+        <w:spacing w:after="0" w:line="240" w:lineRule="auto"/>
+        <w:ind w:left="1080"/>
+        <w:rPr>
+          <w:rFonts w:ascii="Courier New" w:eastAsia="Times New Roman" w:hAnsi="Courier New" w:cs="Courier New"/>
+          <w:color w:val="000000"/>
+          <w:szCs w:val="21"/>
+        </w:rPr>
+      </w:pPr>
+      <w:proofErr w:type="spellStart"/>
+      <w:r>
+        <w:rPr>
+          <w:rFonts w:ascii="Courier New" w:eastAsia="Times New Roman" w:hAnsi="Courier New" w:cs="Courier New"/>
+          <w:color w:val="000000"/>
+          <w:szCs w:val="21"/>
+        </w:rPr>
+        <w:t>shape_by</w:t>
+      </w:r>
+      <w:proofErr w:type="spellEnd"/>
+      <w:r>
+        <w:rPr>
+          <w:rFonts w:ascii="Courier New" w:eastAsia="Times New Roman" w:hAnsi="Courier New" w:cs="Courier New"/>
+          <w:color w:val="000000"/>
+          <w:szCs w:val="21"/>
+        </w:rPr>
+        <w:t xml:space="preserve"> = "</w:t>
+      </w:r>
+      <w:proofErr w:type="spellStart"/>
+      <w:r>
+        <w:rPr>
+          <w:rFonts w:ascii="Courier New" w:eastAsia="Times New Roman" w:hAnsi="Courier New" w:cs="Courier New"/>
+          <w:color w:val="ED7D31" w:themeColor="accent2"/>
+          <w:szCs w:val="21"/>
+        </w:rPr>
+        <w:t>SegmentName</w:t>
+      </w:r>
+      <w:proofErr w:type="spellEnd"/>
+      <w:r>
+        <w:rPr>
+          <w:rFonts w:ascii="Courier New" w:eastAsia="Times New Roman" w:hAnsi="Courier New" w:cs="Courier New"/>
+          <w:color w:val="000000"/>
+          <w:szCs w:val="21"/>
+        </w:rPr>
+        <w:t>" # tag, or factor</w:t>
+      </w:r>
+    </w:p>
+    <w:p>
+      <w:pPr>
+        <w:ind w:left="1080"/>
+        <w:rPr>
+          <w:rFonts w:ascii="Courier New" w:eastAsia="Times New Roman" w:hAnsi="Courier New" w:cs="Courier New"/>
+          <w:color w:val="000000"/>
+          <w:szCs w:val="21"/>
+        </w:rPr>
+      </w:pPr>
+      <w:proofErr w:type="spellStart"/>
+      <w:r>
+        <w:rPr>
+          <w:rFonts w:ascii="Courier New" w:eastAsia="Times New Roman" w:hAnsi="Courier New" w:cs="Courier New"/>
+          <w:color w:val="000000"/>
+          <w:szCs w:val="21"/>
+        </w:rPr>
+        <w:t>plot_colors</w:t>
+      </w:r>
+      <w:proofErr w:type="spellEnd"/>
+      <w:r>
+        <w:rPr>
+          <w:rFonts w:ascii="Courier New" w:eastAsia="Times New Roman" w:hAnsi="Courier New" w:cs="Courier New"/>
+          <w:color w:val="000000"/>
+          <w:szCs w:val="21"/>
+        </w:rPr>
+        <w:t xml:space="preserve"> = list("</w:t>
+      </w:r>
+      <w:r>
+        <w:rPr>
+          <w:rFonts w:ascii="Courier New" w:eastAsia="Times New Roman" w:hAnsi="Courier New" w:cs="Courier New"/>
+          <w:color w:val="ED7D31" w:themeColor="accent2"/>
+          <w:szCs w:val="21"/>
+        </w:rPr>
+        <w:t>yellow2</w:t>
+      </w:r>
+      <w:r>
+        <w:rPr>
+          <w:rFonts w:ascii="Courier New" w:eastAsia="Times New Roman" w:hAnsi="Courier New" w:cs="Courier New"/>
+          <w:color w:val="000000"/>
+          <w:szCs w:val="21"/>
+        </w:rPr>
+        <w:t>", "</w:t>
+      </w:r>
+      <w:r>
+        <w:rPr>
+          <w:rFonts w:ascii="Courier New" w:eastAsia="Times New Roman" w:hAnsi="Courier New" w:cs="Courier New"/>
+          <w:color w:val="ED7D31" w:themeColor="accent2"/>
+          <w:szCs w:val="21"/>
+        </w:rPr>
+        <w:t>black</w:t>
+      </w:r>
+      <w:r>
+        <w:rPr>
+          <w:rFonts w:ascii="Courier New" w:eastAsia="Times New Roman" w:hAnsi="Courier New" w:cs="Courier New"/>
+          <w:color w:val="000000"/>
+          <w:szCs w:val="21"/>
+        </w:rPr>
+        <w:t>", "</w:t>
+      </w:r>
+      <w:r>
+        <w:rPr>
+          <w:rFonts w:ascii="Courier New" w:eastAsia="Times New Roman" w:hAnsi="Courier New" w:cs="Courier New"/>
+          <w:color w:val="ED7D31" w:themeColor="accent2"/>
+          <w:szCs w:val="21"/>
+        </w:rPr>
+        <w:t>magenta2</w:t>
+      </w:r>
+      <w:r>
+        <w:rPr>
+          <w:rFonts w:ascii="Courier New" w:eastAsia="Times New Roman" w:hAnsi="Courier New" w:cs="Courier New"/>
+          <w:color w:val="000000"/>
+          <w:szCs w:val="21"/>
+        </w:rPr>
+        <w:t>")</w:t>
+      </w:r>
+      <w:r>
+        <w:rPr>
+          <w:rFonts w:ascii="Courier New" w:eastAsia="Times New Roman" w:hAnsi="Courier New" w:cs="Courier New"/>
+          <w:color w:val="000000"/>
+          <w:szCs w:val="21"/>
+        </w:rPr>
+        <w:br/>
+      </w:r>
+      <w:proofErr w:type="spellStart"/>
+      <w:r>
+        <w:rPr>
+          <w:rFonts w:ascii="Courier New" w:eastAsia="Times New Roman" w:hAnsi="Courier New" w:cs="Courier New"/>
+          <w:color w:val="000000"/>
+          <w:szCs w:val="21"/>
+        </w:rPr>
+        <w:t>color_levels</w:t>
+      </w:r>
+      <w:proofErr w:type="spellEnd"/>
+      <w:r>
+        <w:rPr>
+          <w:rFonts w:ascii="Courier New" w:eastAsia="Times New Roman" w:hAnsi="Courier New" w:cs="Courier New"/>
+          <w:color w:val="000000"/>
+          <w:szCs w:val="21"/>
+        </w:rPr>
+        <w:t xml:space="preserve"> = c("</w:t>
+      </w:r>
+      <w:r>
+        <w:rPr>
+          <w:rFonts w:ascii="Courier New" w:eastAsia="Times New Roman" w:hAnsi="Courier New" w:cs="Courier New"/>
+          <w:color w:val="ED7D31" w:themeColor="accent2"/>
+          <w:szCs w:val="21"/>
+        </w:rPr>
+        <w:t>High</w:t>
+      </w:r>
+      <w:r>
+        <w:rPr>
+          <w:rFonts w:ascii="Courier New" w:eastAsia="Times New Roman" w:hAnsi="Courier New" w:cs="Courier New"/>
+          <w:color w:val="000000"/>
+          <w:szCs w:val="21"/>
+        </w:rPr>
+        <w:t>", "</w:t>
+      </w:r>
+      <w:r>
+        <w:rPr>
+          <w:rFonts w:ascii="Courier New" w:eastAsia="Times New Roman" w:hAnsi="Courier New" w:cs="Courier New"/>
+          <w:color w:val="ED7D31" w:themeColor="accent2"/>
+          <w:szCs w:val="21"/>
+        </w:rPr>
+        <w:t>Mid</w:t>
+      </w:r>
+      <w:r>
+        <w:rPr>
+          <w:rFonts w:ascii="Courier New" w:eastAsia="Times New Roman" w:hAnsi="Courier New" w:cs="Courier New"/>
+          <w:color w:val="000000"/>
+          <w:szCs w:val="21"/>
+        </w:rPr>
+        <w:t>", "</w:t>
+      </w:r>
+      <w:r>
+        <w:rPr>
+          <w:rFonts w:ascii="Courier New" w:eastAsia="Times New Roman" w:hAnsi="Courier New" w:cs="Courier New"/>
+          <w:color w:val="ED7D31" w:themeColor="accent2"/>
+          <w:szCs w:val="21"/>
+        </w:rPr>
+        <w:t>Low</w:t>
+      </w:r>
+      <w:r>
+        <w:rPr>
+          <w:rFonts w:ascii="Courier New" w:eastAsia="Times New Roman" w:hAnsi="Courier New" w:cs="Courier New"/>
+          <w:color w:val="000000"/>
+          <w:szCs w:val="21"/>
+        </w:rPr>
+        <w:t>")</w:t>
+      </w:r>
+    </w:p>
+    <w:p>
+      <w:pPr>
+        <w:jc w:val="center"/>
         <w:rPr>
           <w:rFonts w:ascii="Courier New" w:eastAsia="Times New Roman" w:hAnsi="Courier New" w:cs="Courier New"/>
           <w:color w:val="000000"/>
@@ -2653,6 +3435,46 @@
           <w:szCs w:val="21"/>
         </w:rPr>
       </w:pPr>
+      <w:r>
+        <w:rPr>
+          <w:noProof/>
+        </w:rPr>
+        <w:drawing>
+          <wp:inline distT="0" distB="0" distL="0" distR="0" wp14:anchorId="174A72DC" wp14:editId="3FAEAF3B">
+            <wp:extent cx="3124200" cy="2359350"/>
+            <wp:effectExtent l="0" t="0" r="0" b="3175"/>
+            <wp:docPr id="16" name="Picture 16"/>
+            <wp:cNvGraphicFramePr>
+              <a:graphicFrameLocks xmlns:a="http://schemas.openxmlformats.org/drawingml/2006/main" noChangeAspect="1"/>
+            </wp:cNvGraphicFramePr>
+            <a:graphic xmlns:a="http://schemas.openxmlformats.org/drawingml/2006/main">
+              <a:graphicData uri="http://schemas.openxmlformats.org/drawingml/2006/picture">
+                <pic:pic xmlns:pic="http://schemas.openxmlformats.org/drawingml/2006/picture">
+                  <pic:nvPicPr>
+                    <pic:cNvPr id="1" name=""/>
+                    <pic:cNvPicPr/>
+                  </pic:nvPicPr>
+                  <pic:blipFill>
+                    <a:blip r:embed="rId15"/>
+                    <a:stretch>
+                      <a:fillRect/>
+                    </a:stretch>
+                  </pic:blipFill>
+                  <pic:spPr>
+                    <a:xfrm>
+                      <a:off x="0" y="0"/>
+                      <a:ext cx="3131589" cy="2364930"/>
+                    </a:xfrm>
+                    <a:prstGeom prst="rect">
+                      <a:avLst/>
+                    </a:prstGeom>
+                  </pic:spPr>
+                </pic:pic>
+              </a:graphicData>
+            </a:graphic>
+          </wp:inline>
+        </w:drawing>
+      </w:r>
     </w:p>
     <w:p>
       <w:pPr>
@@ -2685,8 +3507,6 @@
           <w:szCs w:val="21"/>
         </w:rPr>
       </w:pPr>
-      <w:bookmarkStart w:id="0" w:name="_GoBack"/>
-      <w:bookmarkEnd w:id="0"/>
       <w:r>
         <w:rPr>
           <w:rFonts w:ascii="Helvetica" w:hAnsi="Helvetica" w:cs="Helvetica"/>
@@ -2759,7 +3579,72 @@
           <w:sz w:val="21"/>
           <w:szCs w:val="21"/>
         </w:rPr>
-        <w:t xml:space="preserve">It iteratively identifies the linear component that explains the most variation in a dataset, captures it and then looks for orthogonal vectors that would explain the next most amount of variation within the dataset. These principal components </w:t>
+        <w:t>It iteratively identifies the linear component that explains the most variation in a dataset,</w:t>
+      </w:r>
+      <w:r>
+        <w:rPr>
+          <w:rFonts w:ascii="Helvetica" w:hAnsi="Helvetica" w:cs="Helvetica"/>
+          <w:color w:val="000000"/>
+          <w:sz w:val="21"/>
+          <w:szCs w:val="21"/>
+        </w:rPr>
+        <w:t xml:space="preserve"> through a process called singular value decomposition. The process</w:t>
+      </w:r>
+      <w:r>
+        <w:rPr>
+          <w:rFonts w:ascii="Helvetica" w:hAnsi="Helvetica" w:cs="Helvetica"/>
+          <w:color w:val="000000"/>
+          <w:sz w:val="21"/>
+          <w:szCs w:val="21"/>
+        </w:rPr>
+        <w:t xml:space="preserve"> captures </w:t>
+      </w:r>
+      <w:r>
+        <w:rPr>
+          <w:rFonts w:ascii="Helvetica" w:hAnsi="Helvetica" w:cs="Helvetica"/>
+          <w:color w:val="000000"/>
+          <w:sz w:val="21"/>
+          <w:szCs w:val="21"/>
+        </w:rPr>
+        <w:t>each dimension</w:t>
+      </w:r>
+      <w:r>
+        <w:rPr>
+          <w:rFonts w:ascii="Helvetica" w:hAnsi="Helvetica" w:cs="Helvetica"/>
+          <w:color w:val="000000"/>
+          <w:sz w:val="21"/>
+          <w:szCs w:val="21"/>
+        </w:rPr>
+        <w:t xml:space="preserve"> and then looks for orthogonal </w:t>
+      </w:r>
+      <w:r>
+        <w:rPr>
+          <w:rFonts w:ascii="Helvetica" w:hAnsi="Helvetica" w:cs="Helvetica"/>
+          <w:color w:val="000000"/>
+          <w:sz w:val="21"/>
+          <w:szCs w:val="21"/>
+        </w:rPr>
+        <w:t xml:space="preserve">axes of </w:t>
+      </w:r>
+      <w:proofErr w:type="spellStart"/>
+      <w:r>
+        <w:rPr>
+          <w:rFonts w:ascii="Helvetica" w:hAnsi="Helvetica" w:cs="Helvetica"/>
+          <w:color w:val="000000"/>
+          <w:sz w:val="21"/>
+          <w:szCs w:val="21"/>
+        </w:rPr>
+        <w:t>variatin</w:t>
+      </w:r>
+      <w:proofErr w:type="spellEnd"/>
+      <w:r>
+        <w:rPr>
+          <w:rFonts w:ascii="Helvetica" w:hAnsi="Helvetica" w:cs="Helvetica"/>
+          <w:color w:val="000000"/>
+          <w:sz w:val="21"/>
+          <w:szCs w:val="21"/>
+        </w:rPr>
+        <w:t xml:space="preserve"> that would explain the next most amount of variation within the dataset. These principal components </w:t>
       </w:r>
       <w:r>
         <w:rPr>
@@ -2777,7 +3662,25 @@
           <w:sz w:val="21"/>
           <w:szCs w:val="21"/>
         </w:rPr>
-        <w:t xml:space="preserve">can then be used to visualize clusters of samples, as well as understanding the amount of variation that the analysis has captured for any given number of components. </w:t>
+        <w:t>can then be used to visualize samples</w:t>
+      </w:r>
+      <w:r>
+        <w:rPr>
+          <w:rFonts w:ascii="Helvetica" w:hAnsi="Helvetica" w:cs="Helvetica"/>
+          <w:color w:val="000000"/>
+          <w:sz w:val="21"/>
+          <w:szCs w:val="21"/>
+        </w:rPr>
+        <w:t xml:space="preserve"> in a much smaller sample space</w:t>
+      </w:r>
+      <w:r>
+        <w:rPr>
+          <w:rFonts w:ascii="Helvetica" w:hAnsi="Helvetica" w:cs="Helvetica"/>
+          <w:color w:val="000000"/>
+          <w:sz w:val="21"/>
+          <w:szCs w:val="21"/>
+        </w:rPr>
+        <w:t xml:space="preserve">, as well as understanding the amount of variation that the analysis has captured for any given number of components. </w:t>
       </w:r>
       <w:r>
         <w:rPr>
@@ -2838,7 +3741,7 @@
                     </pic:cNvPicPr>
                   </pic:nvPicPr>
                   <pic:blipFill>
-                    <a:blip r:embed="rId11" cstate="print">
+                    <a:blip r:embed="rId16" cstate="print">
                       <a:extLst>
                         <a:ext uri="{28A0092B-C50C-407E-A947-70E740481C1C}">
                           <a14:useLocalDpi xmlns:a14="http://schemas.microsoft.com/office/drawing/2010/main" val="0"/>
@@ -2896,7 +3799,7 @@
                     </pic:cNvPicPr>
                   </pic:nvPicPr>
                   <pic:blipFill>
-                    <a:blip r:embed="rId12" cstate="print">
+                    <a:blip r:embed="rId17" cstate="print">
                       <a:extLst>
                         <a:ext uri="{28A0092B-C50C-407E-A947-70E740481C1C}">
                           <a14:useLocalDpi xmlns:a14="http://schemas.microsoft.com/office/drawing/2010/main" val="0"/>
@@ -3053,7 +3956,7 @@
           <w:rFonts w:ascii="Helvetica" w:hAnsi="Helvetica" w:cs="Helvetica"/>
           <w:b/>
           <w:color w:val="000000"/>
-          <w:sz w:val="21"/>
+          <w:sz w:val="22"/>
           <w:szCs w:val="21"/>
         </w:rPr>
       </w:pPr>
@@ -3284,7 +4187,7 @@
                     </pic:cNvPicPr>
                   </pic:nvPicPr>
                   <pic:blipFill>
-                    <a:blip r:embed="rId13" cstate="print">
+                    <a:blip r:embed="rId18" cstate="print">
                       <a:extLst>
                         <a:ext uri="{28A0092B-C50C-407E-A947-70E740481C1C}">
                           <a14:useLocalDpi xmlns:a14="http://schemas.microsoft.com/office/drawing/2010/main" val="0"/>
@@ -3647,9 +4550,9 @@
           <w:noProof/>
         </w:rPr>
         <w:drawing>
-          <wp:inline distT="0" distB="0" distL="0" distR="0" wp14:anchorId="644B5353" wp14:editId="5B3BC3AE">
-            <wp:extent cx="3882813" cy="2912110"/>
-            <wp:effectExtent l="0" t="0" r="3810" b="2540"/>
+          <wp:inline distT="0" distB="0" distL="0" distR="0" wp14:anchorId="644B5353" wp14:editId="186ED034">
+            <wp:extent cx="3666490" cy="2749867"/>
+            <wp:effectExtent l="0" t="0" r="0" b="0"/>
             <wp:docPr id="10" name="Picture 10"/>
             <wp:cNvGraphicFramePr>
               <a:graphicFrameLocks xmlns:a="http://schemas.openxmlformats.org/drawingml/2006/main" noChangeAspect="1"/>
@@ -3664,7 +4567,7 @@
                     </pic:cNvPicPr>
                   </pic:nvPicPr>
                   <pic:blipFill>
-                    <a:blip r:embed="rId14" cstate="print">
+                    <a:blip r:embed="rId19" cstate="print">
                       <a:extLst>
                         <a:ext uri="{28A0092B-C50C-407E-A947-70E740481C1C}">
                           <a14:useLocalDpi xmlns:a14="http://schemas.microsoft.com/office/drawing/2010/main" val="0"/>
@@ -3679,7 +4582,7 @@
                   <pic:spPr bwMode="auto">
                     <a:xfrm>
                       <a:off x="0" y="0"/>
-                      <a:ext cx="3890583" cy="2917937"/>
+                      <a:ext cx="3679989" cy="2759991"/>
                     </a:xfrm>
                     <a:prstGeom prst="rect">
                       <a:avLst/>
@@ -3877,52 +4780,107 @@
           <w:sz w:val="22"/>
           <w:szCs w:val="21"/>
         </w:rPr>
-        <w:lastRenderedPageBreak/>
-        <w:t>CSV Outputs</w:t>
-      </w:r>
-    </w:p>
-    <w:p>
-      <w:pPr>
-        <w:pStyle w:val="NormalWeb"/>
-        <w:shd w:val="clear" w:color="auto" w:fill="FFFFFF"/>
-        <w:spacing w:before="120" w:beforeAutospacing="0" w:after="120" w:afterAutospacing="0"/>
-        <w:rPr>
-          <w:rFonts w:ascii="Helvetica" w:hAnsi="Helvetica" w:cs="Helvetica"/>
-          <w:color w:val="000000"/>
-          <w:sz w:val="21"/>
-          <w:szCs w:val="21"/>
-        </w:rPr>
-      </w:pPr>
-      <w:r>
-        <w:rPr>
-          <w:rFonts w:ascii="Helvetica" w:hAnsi="Helvetica" w:cs="Helvetica"/>
-          <w:color w:val="000000"/>
-          <w:sz w:val="21"/>
-          <w:szCs w:val="21"/>
-        </w:rPr>
-        <w:t>In addition to graphs, the plugin will also output a CSV file with new data columns depending on what variables were used.</w:t>
-      </w:r>
-    </w:p>
-    <w:p>
-      <w:pPr>
-        <w:pStyle w:val="NormalWeb"/>
-        <w:shd w:val="clear" w:color="auto" w:fill="FFFFFF"/>
-        <w:spacing w:before="120" w:beforeAutospacing="0" w:after="120" w:afterAutospacing="0"/>
-        <w:rPr>
-          <w:rFonts w:ascii="Helvetica" w:hAnsi="Helvetica" w:cs="Helvetica"/>
-          <w:color w:val="000000"/>
-          <w:sz w:val="21"/>
-          <w:szCs w:val="21"/>
-        </w:rPr>
-      </w:pPr>
-      <w:r>
-        <w:rPr>
-          <w:rFonts w:ascii="Helvetica" w:hAnsi="Helvetica" w:cs="Helvetica"/>
-          <w:color w:val="000000"/>
-          <w:sz w:val="21"/>
-          <w:szCs w:val="21"/>
-        </w:rPr>
-        <w:t>New data columns:</w:t>
+        <w:t>Excel File</w:t>
+      </w:r>
+    </w:p>
+    <w:p>
+      <w:pPr>
+        <w:pStyle w:val="NormalWeb"/>
+        <w:shd w:val="clear" w:color="auto" w:fill="FFFFFF"/>
+        <w:spacing w:before="120" w:beforeAutospacing="0" w:after="120" w:afterAutospacing="0"/>
+        <w:rPr>
+          <w:rFonts w:ascii="Helvetica" w:hAnsi="Helvetica" w:cs="Helvetica"/>
+          <w:color w:val="000000"/>
+          <w:sz w:val="21"/>
+          <w:szCs w:val="21"/>
+        </w:rPr>
+      </w:pPr>
+      <w:r>
+        <w:rPr>
+          <w:rFonts w:ascii="Helvetica" w:hAnsi="Helvetica" w:cs="Helvetica"/>
+          <w:color w:val="000000"/>
+          <w:sz w:val="21"/>
+          <w:szCs w:val="21"/>
+        </w:rPr>
+        <w:t xml:space="preserve">In addition to graphs, the plugin will also output a </w:t>
+      </w:r>
+      <w:r>
+        <w:rPr>
+          <w:rFonts w:ascii="Helvetica" w:hAnsi="Helvetica" w:cs="Helvetica"/>
+          <w:color w:val="000000"/>
+          <w:sz w:val="21"/>
+          <w:szCs w:val="21"/>
+        </w:rPr>
+        <w:t>excel spreadsheet</w:t>
+      </w:r>
+      <w:r>
+        <w:rPr>
+          <w:rFonts w:ascii="Helvetica" w:hAnsi="Helvetica" w:cs="Helvetica"/>
+          <w:color w:val="000000"/>
+          <w:sz w:val="21"/>
+          <w:szCs w:val="21"/>
+        </w:rPr>
+        <w:t xml:space="preserve"> file with new data columns depending on what variables were used.</w:t>
+      </w:r>
+      <w:r>
+        <w:rPr>
+          <w:rFonts w:ascii="Helvetica" w:hAnsi="Helvetica" w:cs="Helvetica"/>
+          <w:color w:val="000000"/>
+          <w:sz w:val="21"/>
+          <w:szCs w:val="21"/>
+        </w:rPr>
+        <w:t xml:space="preserve"> If a </w:t>
+      </w:r>
+      <w:proofErr w:type="spellStart"/>
+      <w:r>
+        <w:rPr>
+          <w:rFonts w:ascii="Helvetica" w:hAnsi="Helvetica" w:cs="Helvetica"/>
+          <w:color w:val="000000"/>
+          <w:sz w:val="21"/>
+          <w:szCs w:val="21"/>
+        </w:rPr>
+        <w:t>tSNE</w:t>
+      </w:r>
+      <w:proofErr w:type="spellEnd"/>
+      <w:r>
+        <w:rPr>
+          <w:rFonts w:ascii="Helvetica" w:hAnsi="Helvetica" w:cs="Helvetica"/>
+          <w:color w:val="000000"/>
+          <w:sz w:val="21"/>
+          <w:szCs w:val="21"/>
+        </w:rPr>
+        <w:t xml:space="preserve"> or UMAP was graphed, the spreadsheet will only have one tab (Segment Annotations).</w:t>
+      </w:r>
+    </w:p>
+    <w:p>
+      <w:pPr>
+        <w:pStyle w:val="NormalWeb"/>
+        <w:shd w:val="clear" w:color="auto" w:fill="FFFFFF"/>
+        <w:spacing w:before="120" w:beforeAutospacing="0" w:after="120" w:afterAutospacing="0"/>
+        <w:rPr>
+          <w:rFonts w:ascii="Helvetica" w:hAnsi="Helvetica" w:cs="Helvetica"/>
+          <w:color w:val="000000"/>
+          <w:sz w:val="21"/>
+          <w:szCs w:val="21"/>
+        </w:rPr>
+      </w:pPr>
+      <w:r>
+        <w:rPr>
+          <w:rFonts w:ascii="Helvetica" w:hAnsi="Helvetica" w:cs="Helvetica"/>
+          <w:color w:val="000000"/>
+          <w:sz w:val="21"/>
+          <w:szCs w:val="21"/>
+        </w:rPr>
+        <w:t xml:space="preserve">Within segment annotations at the end of the table you will find the following new </w:t>
+      </w:r>
+      <w:r>
+        <w:rPr>
+          <w:rFonts w:ascii="Helvetica" w:hAnsi="Helvetica" w:cs="Helvetica"/>
+          <w:color w:val="000000"/>
+          <w:sz w:val="21"/>
+          <w:szCs w:val="21"/>
+        </w:rPr>
+        <w:t>data columns:</w:t>
       </w:r>
     </w:p>
     <w:p>
@@ -4000,8 +4958,30 @@
     <w:p>
       <w:pPr>
         <w:pStyle w:val="NormalWeb"/>
+        <w:shd w:val="clear" w:color="auto" w:fill="FFFFFF"/>
+        <w:spacing w:before="120" w:beforeAutospacing="0" w:after="120" w:afterAutospacing="0"/>
+        <w:rPr>
+          <w:rFonts w:ascii="Helvetica" w:hAnsi="Helvetica" w:cs="Helvetica"/>
+          <w:color w:val="000000"/>
+          <w:sz w:val="21"/>
+          <w:szCs w:val="21"/>
+        </w:rPr>
+      </w:pPr>
+      <w:r>
+        <w:rPr>
+          <w:rFonts w:ascii="Helvetica" w:hAnsi="Helvetica" w:cs="Helvetica"/>
+          <w:color w:val="000000"/>
+          <w:sz w:val="21"/>
+          <w:szCs w:val="21"/>
+        </w:rPr>
+        <w:t>If a PCA is used there will be 3 additional tabs on the excel file these will be:</w:t>
+      </w:r>
+    </w:p>
+    <w:p>
+      <w:pPr>
+        <w:pStyle w:val="NormalWeb"/>
         <w:numPr>
-          <w:ilvl w:val="1"/>
+          <w:ilvl w:val="0"/>
           <w:numId w:val="3"/>
         </w:numPr>
         <w:shd w:val="clear" w:color="auto" w:fill="FFFFFF"/>
@@ -4020,32 +5000,65 @@
           <w:sz w:val="21"/>
           <w:szCs w:val="21"/>
         </w:rPr>
-        <w:t>If a PCA is used, please note that we do not capture the variance explained, and you may need to use another tool if you want to investigate further dimensions of the data more deeply.</w:t>
-      </w:r>
-    </w:p>
-    <w:p>
-      <w:pPr>
-        <w:pStyle w:val="NormalWeb"/>
-        <w:shd w:val="clear" w:color="auto" w:fill="FFFFFF"/>
-        <w:spacing w:before="120" w:beforeAutospacing="0" w:after="120" w:afterAutospacing="0"/>
-        <w:rPr>
-          <w:rFonts w:ascii="Helvetica" w:hAnsi="Helvetica" w:cs="Helvetica"/>
-          <w:color w:val="000000"/>
-          <w:sz w:val="21"/>
-          <w:szCs w:val="21"/>
-        </w:rPr>
-      </w:pPr>
-      <w:r>
-        <w:rPr>
-          <w:rFonts w:ascii="Helvetica" w:hAnsi="Helvetica" w:cs="Helvetica"/>
-          <w:color w:val="000000"/>
-          <w:sz w:val="21"/>
-          <w:szCs w:val="21"/>
-        </w:rPr>
-        <w:t>These columns will appear at the end of the CSV file.</w:t>
-      </w:r>
+        <w:t>Principal Components (All) – a table with the principal component scores for all segments for all calculated components during the analysis</w:t>
+      </w:r>
+    </w:p>
+    <w:p>
+      <w:pPr>
+        <w:pStyle w:val="NormalWeb"/>
+        <w:numPr>
+          <w:ilvl w:val="0"/>
+          <w:numId w:val="3"/>
+        </w:numPr>
+        <w:shd w:val="clear" w:color="auto" w:fill="FFFFFF"/>
+        <w:spacing w:before="120" w:beforeAutospacing="0" w:after="120" w:afterAutospacing="0"/>
+        <w:rPr>
+          <w:rFonts w:ascii="Helvetica" w:hAnsi="Helvetica" w:cs="Helvetica"/>
+          <w:color w:val="000000"/>
+          <w:sz w:val="21"/>
+          <w:szCs w:val="21"/>
+        </w:rPr>
+      </w:pPr>
+      <w:r>
+        <w:rPr>
+          <w:rFonts w:ascii="Helvetica" w:hAnsi="Helvetica" w:cs="Helvetica"/>
+          <w:color w:val="000000"/>
+          <w:sz w:val="21"/>
+          <w:szCs w:val="21"/>
+        </w:rPr>
+        <w:t>PC Loadings – These show the loading weights for each principal component. The loadings are sorted based on the first principal component, with the highest absolute value loadings shown at the top</w:t>
+      </w:r>
+    </w:p>
+    <w:p>
+      <w:pPr>
+        <w:pStyle w:val="NormalWeb"/>
+        <w:numPr>
+          <w:ilvl w:val="0"/>
+          <w:numId w:val="3"/>
+        </w:numPr>
+        <w:shd w:val="clear" w:color="auto" w:fill="FFFFFF"/>
+        <w:spacing w:before="120" w:beforeAutospacing="0" w:after="120" w:afterAutospacing="0"/>
+        <w:rPr>
+          <w:rFonts w:ascii="Helvetica" w:hAnsi="Helvetica" w:cs="Helvetica"/>
+          <w:color w:val="000000"/>
+          <w:sz w:val="21"/>
+          <w:szCs w:val="21"/>
+        </w:rPr>
+      </w:pPr>
+      <w:r>
+        <w:rPr>
+          <w:rFonts w:ascii="Helvetica" w:hAnsi="Helvetica" w:cs="Helvetica"/>
+          <w:color w:val="000000"/>
+          <w:sz w:val="21"/>
+          <w:szCs w:val="21"/>
+        </w:rPr>
+        <w:t>Variance Estimates – This shows the standard deviation &amp; proportion of variance explained for each PC as well as the cumulative proportion of variance explained</w:t>
+      </w:r>
+      <w:bookmarkStart w:id="0" w:name="_GoBack"/>
+      <w:bookmarkEnd w:id="0"/>
     </w:p>
     <w:sectPr>
+      <w:footerReference w:type="default" r:id="rId20"/>
       <w:pgSz w:w="12240" w:h="15840"/>
       <w:pgMar w:top="720" w:right="720" w:bottom="720" w:left="720" w:header="720" w:footer="720" w:gutter="0"/>
       <w:cols w:space="720"/>
@@ -4053,6 +5066,109 @@
     </w:sectPr>
   </w:body>
 </w:document>
+</file>
+
+<file path=word/endnotes.xml><?xml version="1.0" encoding="utf-8"?>
+<w:endnotes xmlns:wpc="http://schemas.microsoft.com/office/word/2010/wordprocessingCanvas" xmlns:cx="http://schemas.microsoft.com/office/drawing/2014/chartex" xmlns:cx1="http://schemas.microsoft.com/office/drawing/2015/9/8/chartex" xmlns:cx2="http://schemas.microsoft.com/office/drawing/2015/10/21/chartex" xmlns:cx3="http://schemas.microsoft.com/office/drawing/2016/5/9/chartex" xmlns:cx4="http://schemas.microsoft.com/office/drawing/2016/5/10/chartex" xmlns:cx5="http://schemas.microsoft.com/office/drawing/2016/5/11/chartex" xmlns:cx6="http://schemas.microsoft.com/office/drawing/2016/5/12/chartex" xmlns:cx7="http://schemas.microsoft.com/office/drawing/2016/5/13/chartex" xmlns:cx8="http://schemas.microsoft.com/office/drawing/2016/5/14/chartex" xmlns:mc="http://schemas.openxmlformats.org/markup-compatibility/2006" xmlns:aink="http://schemas.microsoft.com/office/drawing/2016/ink" xmlns:am3d="http://schemas.microsoft.com/office/drawing/2017/model3d" xmlns:o="urn:schemas-microsoft-com:office:office" xmlns:r="http://schemas.openxmlformats.org/officeDocument/2006/relationships" xmlns:m="http://schemas.openxmlformats.org/officeDocument/2006/math" xmlns:v="urn:schemas-microsoft-com:vml" xmlns:wp14="http://schemas.microsoft.com/office/word/2010/wordprocessingDrawing" xmlns:wp="http://schemas.openxmlformats.org/drawingml/2006/wordprocessingDrawing" xmlns:w10="urn:schemas-microsoft-com:office:word" xmlns:w="http://schemas.openxmlformats.org/wordprocessingml/2006/main" xmlns:w14="http://schemas.microsoft.com/office/word/2010/wordml" xmlns:w15="http://schemas.microsoft.com/office/word/2012/wordml" xmlns:w16cid="http://schemas.microsoft.com/office/word/2016/wordml/cid" xmlns:w16se="http://schemas.microsoft.com/office/word/2015/wordml/symex" xmlns:wpg="http://schemas.microsoft.com/office/word/2010/wordprocessingGroup" xmlns:wpi="http://schemas.microsoft.com/office/word/2010/wordprocessingInk" xmlns:wne="http://schemas.microsoft.com/office/word/2006/wordml" xmlns:wps="http://schemas.microsoft.com/office/word/2010/wordprocessingShape" mc:Ignorable="w14 w15 w16se w16cid wp14">
+  <w:endnote w:type="separator" w:id="-1">
+    <w:p>
+      <w:pPr>
+        <w:spacing w:after="0" w:line="240" w:lineRule="auto"/>
+      </w:pPr>
+      <w:r>
+        <w:separator/>
+      </w:r>
+    </w:p>
+  </w:endnote>
+  <w:endnote w:type="continuationSeparator" w:id="0">
+    <w:p>
+      <w:pPr>
+        <w:spacing w:after="0" w:line="240" w:lineRule="auto"/>
+      </w:pPr>
+      <w:r>
+        <w:continuationSeparator/>
+      </w:r>
+    </w:p>
+  </w:endnote>
+</w:endnotes>
+</file>
+
+<file path=word/footer1.xml><?xml version="1.0" encoding="utf-8"?>
+<w:ftr xmlns:wpc="http://schemas.microsoft.com/office/word/2010/wordprocessingCanvas" xmlns:cx="http://schemas.microsoft.com/office/drawing/2014/chartex" xmlns:cx1="http://schemas.microsoft.com/office/drawing/2015/9/8/chartex" xmlns:cx2="http://schemas.microsoft.com/office/drawing/2015/10/21/chartex" xmlns:cx3="http://schemas.microsoft.com/office/drawing/2016/5/9/chartex" xmlns:cx4="http://schemas.microsoft.com/office/drawing/2016/5/10/chartex" xmlns:cx5="http://schemas.microsoft.com/office/drawing/2016/5/11/chartex" xmlns:cx6="http://schemas.microsoft.com/office/drawing/2016/5/12/chartex" xmlns:cx7="http://schemas.microsoft.com/office/drawing/2016/5/13/chartex" xmlns:cx8="http://schemas.microsoft.com/office/drawing/2016/5/14/chartex" xmlns:mc="http://schemas.openxmlformats.org/markup-compatibility/2006" xmlns:aink="http://schemas.microsoft.com/office/drawing/2016/ink" xmlns:am3d="http://schemas.microsoft.com/office/drawing/2017/model3d" xmlns:o="urn:schemas-microsoft-com:office:office" xmlns:r="http://schemas.openxmlformats.org/officeDocument/2006/relationships" xmlns:m="http://schemas.openxmlformats.org/officeDocument/2006/math" xmlns:v="urn:schemas-microsoft-com:vml" xmlns:wp14="http://schemas.microsoft.com/office/word/2010/wordprocessingDrawing" xmlns:wp="http://schemas.openxmlformats.org/drawingml/2006/wordprocessingDrawing" xmlns:w10="urn:schemas-microsoft-com:office:word" xmlns:w="http://schemas.openxmlformats.org/wordprocessingml/2006/main" xmlns:w14="http://schemas.microsoft.com/office/word/2010/wordml" xmlns:w15="http://schemas.microsoft.com/office/word/2012/wordml" xmlns:w16cid="http://schemas.microsoft.com/office/word/2016/wordml/cid" xmlns:w16se="http://schemas.microsoft.com/office/word/2015/wordml/symex" xmlns:wpg="http://schemas.microsoft.com/office/word/2010/wordprocessingGroup" xmlns:wpi="http://schemas.microsoft.com/office/word/2010/wordprocessingInk" xmlns:wne="http://schemas.microsoft.com/office/word/2006/wordml" xmlns:wps="http://schemas.microsoft.com/office/word/2010/wordprocessingShape" mc:Ignorable="w14 w15 w16se w16cid wp14">
+  <w:sdt>
+    <w:sdtPr>
+      <w:id w:val="-282737352"/>
+      <w:docPartObj>
+        <w:docPartGallery w:val="Page Numbers (Bottom of Page)"/>
+        <w:docPartUnique/>
+      </w:docPartObj>
+    </w:sdtPr>
+    <w:sdtEndPr>
+      <w:rPr>
+        <w:noProof/>
+      </w:rPr>
+    </w:sdtEndPr>
+    <w:sdtContent>
+      <w:p>
+        <w:pPr>
+          <w:pStyle w:val="Footer"/>
+          <w:jc w:val="center"/>
+        </w:pPr>
+        <w:r>
+          <w:fldChar w:fldCharType="begin"/>
+        </w:r>
+        <w:r>
+          <w:instrText xml:space="preserve"> PAGE   \* MERGEFORMAT </w:instrText>
+        </w:r>
+        <w:r>
+          <w:fldChar w:fldCharType="separate"/>
+        </w:r>
+        <w:r>
+          <w:rPr>
+            <w:noProof/>
+          </w:rPr>
+          <w:t>2</w:t>
+        </w:r>
+        <w:r>
+          <w:rPr>
+            <w:noProof/>
+          </w:rPr>
+          <w:fldChar w:fldCharType="end"/>
+        </w:r>
+      </w:p>
+    </w:sdtContent>
+  </w:sdt>
+  <w:p>
+    <w:pPr>
+      <w:pStyle w:val="Footer"/>
+    </w:pPr>
+  </w:p>
+</w:ftr>
+</file>
+
+<file path=word/footnotes.xml><?xml version="1.0" encoding="utf-8"?>
+<w:footnotes xmlns:wpc="http://schemas.microsoft.com/office/word/2010/wordprocessingCanvas" xmlns:cx="http://schemas.microsoft.com/office/drawing/2014/chartex" xmlns:cx1="http://schemas.microsoft.com/office/drawing/2015/9/8/chartex" xmlns:cx2="http://schemas.microsoft.com/office/drawing/2015/10/21/chartex" xmlns:cx3="http://schemas.microsoft.com/office/drawing/2016/5/9/chartex" xmlns:cx4="http://schemas.microsoft.com/office/drawing/2016/5/10/chartex" xmlns:cx5="http://schemas.microsoft.com/office/drawing/2016/5/11/chartex" xmlns:cx6="http://schemas.microsoft.com/office/drawing/2016/5/12/chartex" xmlns:cx7="http://schemas.microsoft.com/office/drawing/2016/5/13/chartex" xmlns:cx8="http://schemas.microsoft.com/office/drawing/2016/5/14/chartex" xmlns:mc="http://schemas.openxmlformats.org/markup-compatibility/2006" xmlns:aink="http://schemas.microsoft.com/office/drawing/2016/ink" xmlns:am3d="http://schemas.microsoft.com/office/drawing/2017/model3d" xmlns:o="urn:schemas-microsoft-com:office:office" xmlns:r="http://schemas.openxmlformats.org/officeDocument/2006/relationships" xmlns:m="http://schemas.openxmlformats.org/officeDocument/2006/math" xmlns:v="urn:schemas-microsoft-com:vml" xmlns:wp14="http://schemas.microsoft.com/office/word/2010/wordprocessingDrawing" xmlns:wp="http://schemas.openxmlformats.org/drawingml/2006/wordprocessingDrawing" xmlns:w10="urn:schemas-microsoft-com:office:word" xmlns:w="http://schemas.openxmlformats.org/wordprocessingml/2006/main" xmlns:w14="http://schemas.microsoft.com/office/word/2010/wordml" xmlns:w15="http://schemas.microsoft.com/office/word/2012/wordml" xmlns:w16cid="http://schemas.microsoft.com/office/word/2016/wordml/cid" xmlns:w16se="http://schemas.microsoft.com/office/word/2015/wordml/symex" xmlns:wpg="http://schemas.microsoft.com/office/word/2010/wordprocessingGroup" xmlns:wpi="http://schemas.microsoft.com/office/word/2010/wordprocessingInk" xmlns:wne="http://schemas.microsoft.com/office/word/2006/wordml" xmlns:wps="http://schemas.microsoft.com/office/word/2010/wordprocessingShape" mc:Ignorable="w14 w15 w16se w16cid wp14">
+  <w:footnote w:type="separator" w:id="-1">
+    <w:p>
+      <w:pPr>
+        <w:spacing w:after="0" w:line="240" w:lineRule="auto"/>
+      </w:pPr>
+      <w:r>
+        <w:separator/>
+      </w:r>
+    </w:p>
+  </w:footnote>
+  <w:footnote w:type="continuationSeparator" w:id="0">
+    <w:p>
+      <w:pPr>
+        <w:spacing w:after="0" w:line="240" w:lineRule="auto"/>
+      </w:pPr>
+      <w:r>
+        <w:continuationSeparator/>
+      </w:r>
+    </w:p>
+  </w:footnote>
+</w:footnotes>
 </file>
 
 <file path=word/numbering.xml><?xml version="1.0" encoding="utf-8"?>
@@ -4866,6 +5982,50 @@
       <w:contextualSpacing/>
     </w:pPr>
   </w:style>
+  <w:style w:type="paragraph" w:styleId="Header">
+    <w:name w:val="header"/>
+    <w:basedOn w:val="Normal"/>
+    <w:link w:val="HeaderChar"/>
+    <w:uiPriority w:val="99"/>
+    <w:unhideWhenUsed/>
+    <w:rsid w:val="00B85B76"/>
+    <w:pPr>
+      <w:tabs>
+        <w:tab w:val="center" w:pos="4680"/>
+        <w:tab w:val="right" w:pos="9360"/>
+      </w:tabs>
+      <w:spacing w:after="0" w:line="240" w:lineRule="auto"/>
+    </w:pPr>
+  </w:style>
+  <w:style w:type="character" w:customStyle="1" w:styleId="HeaderChar">
+    <w:name w:val="Header Char"/>
+    <w:basedOn w:val="DefaultParagraphFont"/>
+    <w:link w:val="Header"/>
+    <w:uiPriority w:val="99"/>
+    <w:rsid w:val="00B85B76"/>
+  </w:style>
+  <w:style w:type="paragraph" w:styleId="Footer">
+    <w:name w:val="footer"/>
+    <w:basedOn w:val="Normal"/>
+    <w:link w:val="FooterChar"/>
+    <w:uiPriority w:val="99"/>
+    <w:unhideWhenUsed/>
+    <w:rsid w:val="00B85B76"/>
+    <w:pPr>
+      <w:tabs>
+        <w:tab w:val="center" w:pos="4680"/>
+        <w:tab w:val="right" w:pos="9360"/>
+      </w:tabs>
+      <w:spacing w:after="0" w:line="240" w:lineRule="auto"/>
+    </w:pPr>
+  </w:style>
+  <w:style w:type="character" w:customStyle="1" w:styleId="FooterChar">
+    <w:name w:val="Footer Char"/>
+    <w:basedOn w:val="DefaultParagraphFont"/>
+    <w:link w:val="Footer"/>
+    <w:uiPriority w:val="99"/>
+    <w:rsid w:val="00B85B76"/>
+  </w:style>
 </w:styles>
 </file>
 

</xml_diff>

<commit_message>
#13 Update Vignette for size
Make PDF & PNGs have size now in label
</commit_message>
<xml_diff>
--- a/DimReduction/dimension-reduction-vignette.docx
+++ b/DimReduction/dimension-reduction-vignette.docx
@@ -346,7 +346,25 @@
           <w:sz w:val="21"/>
           <w:szCs w:val="21"/>
         </w:rPr>
-        <w:t>, font, font size, and file type</w:t>
+        <w:t>,</w:t>
+      </w:r>
+      <w:r>
+        <w:rPr>
+          <w:rFonts w:ascii="Helvetica" w:hAnsi="Helvetica" w:cs="Helvetica"/>
+          <w:color w:val="000000"/>
+          <w:sz w:val="21"/>
+          <w:szCs w:val="21"/>
+        </w:rPr>
+        <w:t xml:space="preserve"> point size,</w:t>
+      </w:r>
+      <w:r>
+        <w:rPr>
+          <w:rFonts w:ascii="Helvetica" w:hAnsi="Helvetica" w:cs="Helvetica"/>
+          <w:color w:val="000000"/>
+          <w:sz w:val="21"/>
+          <w:szCs w:val="21"/>
+        </w:rPr>
+        <w:t xml:space="preserve"> font, font size, and file type</w:t>
       </w:r>
       <w:r>
         <w:rPr>
@@ -624,7 +642,7 @@
           <w:sz w:val="21"/>
           <w:szCs w:val="21"/>
         </w:rPr>
-        <w:t>5</w:t>
+        <w:t>6</w:t>
       </w:r>
       <w:r>
         <w:rPr>
@@ -644,19 +662,6 @@
         </w:rPr>
         <w:t>Interpretation of resulting files and figures</w:t>
       </w:r>
-    </w:p>
-    <w:p>
-      <w:pPr>
-        <w:pStyle w:val="NormalWeb"/>
-        <w:shd w:val="clear" w:color="auto" w:fill="FFFFFF"/>
-        <w:spacing w:before="120" w:beforeAutospacing="0" w:after="120" w:afterAutospacing="0"/>
-        <w:rPr>
-          <w:rFonts w:ascii="Helvetica" w:hAnsi="Helvetica" w:cs="Helvetica"/>
-          <w:color w:val="000000"/>
-          <w:sz w:val="21"/>
-          <w:szCs w:val="21"/>
-        </w:rPr>
-      </w:pPr>
     </w:p>
     <w:p>
       <w:pPr>
@@ -1414,6 +1419,15 @@
         </w:rPr>
         <w:t>:</w:t>
       </w:r>
+      <w:r>
+        <w:rPr>
+          <w:rFonts w:ascii="Helvetica" w:hAnsi="Helvetica" w:cs="Helvetica"/>
+          <w:color w:val="000000"/>
+          <w:sz w:val="21"/>
+          <w:szCs w:val="21"/>
+        </w:rPr>
+        <w:t xml:space="preserve"> (any of the graphing parameters may be set to NULL to ignore the parameter)</w:t>
+      </w:r>
     </w:p>
     <w:p>
       <w:pPr>
@@ -1525,6 +1539,33 @@
         </w:rPr>
         <w:t>” that you want to visualize, this may be used with the color parameter. Alternatively, “VEGFA” can be used to color points by the continuous expression of VEGFA.</w:t>
       </w:r>
+      <w:r>
+        <w:rPr>
+          <w:rFonts w:ascii="Helvetica" w:hAnsi="Helvetica" w:cs="Helvetica"/>
+          <w:color w:val="000000"/>
+          <w:sz w:val="21"/>
+          <w:szCs w:val="21"/>
+        </w:rPr>
+        <w:t xml:space="preserve"> </w:t>
+      </w:r>
+      <w:r>
+        <w:rPr>
+          <w:rFonts w:ascii="Helvetica" w:hAnsi="Helvetica" w:cs="Helvetica"/>
+          <w:color w:val="000000"/>
+          <w:sz w:val="21"/>
+          <w:szCs w:val="21"/>
+        </w:rPr>
+        <w:t>Color is shown as log2 counts if a</w:t>
+      </w:r>
+      <w:r>
+        <w:rPr>
+          <w:rFonts w:ascii="Helvetica" w:hAnsi="Helvetica" w:cs="Helvetica"/>
+          <w:color w:val="000000"/>
+          <w:sz w:val="21"/>
+          <w:szCs w:val="21"/>
+        </w:rPr>
+        <w:t xml:space="preserve"> target is selected due to how color distributions are perceived.</w:t>
+      </w:r>
     </w:p>
     <w:p>
       <w:pPr>
@@ -1570,17 +1611,72 @@
           <w:sz w:val="21"/>
           <w:szCs w:val="21"/>
         </w:rPr>
-        <w:t xml:space="preserve">. Target names may not </w:t>
-      </w:r>
+        <w:t xml:space="preserve">. </w:t>
+      </w:r>
+      <w:r>
+        <w:rPr>
+          <w:rFonts w:ascii="Helvetica" w:hAnsi="Helvetica" w:cs="Helvetica"/>
+          <w:color w:val="000000"/>
+          <w:sz w:val="21"/>
+          <w:szCs w:val="21"/>
+        </w:rPr>
+        <w:br/>
+        <w:t xml:space="preserve">      Note: </w:t>
+      </w:r>
+      <w:r>
+        <w:rPr>
+          <w:rFonts w:ascii="Helvetica" w:hAnsi="Helvetica" w:cs="Helvetica"/>
+          <w:color w:val="000000"/>
+          <w:sz w:val="21"/>
+          <w:szCs w:val="21"/>
+        </w:rPr>
+        <w:t xml:space="preserve">Target names may not </w:t>
+      </w:r>
+      <w:r>
+        <w:rPr>
+          <w:rFonts w:ascii="Helvetica" w:hAnsi="Helvetica" w:cs="Helvetica"/>
+          <w:color w:val="000000"/>
+          <w:sz w:val="21"/>
+          <w:szCs w:val="21"/>
+        </w:rPr>
+        <w:t xml:space="preserve">be </w:t>
+      </w:r>
+      <w:r>
+        <w:rPr>
+          <w:rFonts w:ascii="Helvetica" w:hAnsi="Helvetica" w:cs="Helvetica"/>
+          <w:color w:val="000000"/>
+          <w:sz w:val="21"/>
+          <w:szCs w:val="21"/>
+        </w:rPr>
+        <w:t>used for shape.</w:t>
+      </w:r>
+    </w:p>
+    <w:p>
+      <w:pPr>
+        <w:pStyle w:val="NormalWeb"/>
+        <w:numPr>
+          <w:ilvl w:val="1"/>
+          <w:numId w:val="3"/>
+        </w:numPr>
+        <w:shd w:val="clear" w:color="auto" w:fill="FFFFFF"/>
+        <w:spacing w:before="120" w:beforeAutospacing="0" w:after="120" w:afterAutospacing="0"/>
+        <w:rPr>
+          <w:rFonts w:ascii="Helvetica" w:hAnsi="Helvetica" w:cs="Helvetica"/>
+          <w:color w:val="000000"/>
+          <w:sz w:val="21"/>
+          <w:szCs w:val="21"/>
+        </w:rPr>
+      </w:pPr>
       <w:proofErr w:type="spellStart"/>
       <w:r>
         <w:rPr>
           <w:rFonts w:ascii="Helvetica" w:hAnsi="Helvetica" w:cs="Helvetica"/>
-          <w:color w:val="000000"/>
-          <w:sz w:val="21"/>
-          <w:szCs w:val="21"/>
-        </w:rPr>
-        <w:t>by</w:t>
+          <w:i/>
+          <w:color w:val="000000"/>
+          <w:sz w:val="21"/>
+          <w:szCs w:val="21"/>
+        </w:rPr>
+        <w:t>size_by</w:t>
       </w:r>
       <w:proofErr w:type="spellEnd"/>
       <w:r>
@@ -1590,8 +1686,19 @@
           <w:sz w:val="21"/>
           <w:szCs w:val="21"/>
         </w:rPr>
-        <w:t xml:space="preserve"> used for shape.</w:t>
-      </w:r>
+        <w:t xml:space="preserve"> – set this to the display name of a target.</w:t>
+      </w:r>
+      <w:r>
+        <w:rPr>
+          <w:rFonts w:ascii="Helvetica" w:hAnsi="Helvetica" w:cs="Helvetica"/>
+          <w:color w:val="000000"/>
+          <w:sz w:val="21"/>
+          <w:szCs w:val="21"/>
+        </w:rPr>
+        <w:t xml:space="preserve"> Size is shown as linear counts due to how point size distributions are perceived.</w:t>
+      </w:r>
+      <w:bookmarkStart w:id="0" w:name="_GoBack"/>
+      <w:bookmarkEnd w:id="0"/>
     </w:p>
     <w:p>
       <w:pPr>
@@ -2815,7 +2922,7 @@
           <w:color w:val="000000"/>
           <w:szCs w:val="21"/>
         </w:rPr>
-        <w:t>" # tag, factor, or target</w:t>
+        <w:t>"</w:t>
       </w:r>
     </w:p>
     <w:p>
@@ -2846,21 +2953,13 @@
         </w:rPr>
         <w:t xml:space="preserve"> = "</w:t>
       </w:r>
+      <w:proofErr w:type="spellStart"/>
       <w:r>
         <w:rPr>
           <w:rFonts w:ascii="Courier New" w:eastAsia="Times New Roman" w:hAnsi="Courier New" w:cs="Courier New"/>
           <w:color w:val="ED7D31" w:themeColor="accent2"/>
           <w:szCs w:val="21"/>
         </w:rPr>
-        <w:t xml:space="preserve"> </w:t>
-      </w:r>
-      <w:proofErr w:type="spellStart"/>
-      <w:r>
-        <w:rPr>
-          <w:rFonts w:ascii="Courier New" w:eastAsia="Times New Roman" w:hAnsi="Courier New" w:cs="Courier New"/>
-          <w:color w:val="ED7D31" w:themeColor="accent2"/>
-          <w:szCs w:val="21"/>
-        </w:rPr>
         <w:t>SegmentName</w:t>
       </w:r>
       <w:proofErr w:type="spellEnd"/>
@@ -2870,15 +2969,7 @@
           <w:color w:val="000000"/>
           <w:szCs w:val="21"/>
         </w:rPr>
-        <w:t xml:space="preserve"> </w:t>
-      </w:r>
-      <w:r>
-        <w:rPr>
-          <w:rFonts w:ascii="Courier New" w:eastAsia="Times New Roman" w:hAnsi="Courier New" w:cs="Courier New"/>
-          <w:color w:val="000000"/>
-          <w:szCs w:val="21"/>
-        </w:rPr>
-        <w:t>" # tag, or factor</w:t>
+        <w:t>"</w:t>
       </w:r>
     </w:p>
     <w:p>
@@ -2898,6 +2989,43 @@
           <w:color w:val="000000"/>
           <w:szCs w:val="21"/>
         </w:rPr>
+        <w:t>size_by</w:t>
+      </w:r>
+      <w:proofErr w:type="spellEnd"/>
+      <w:r>
+        <w:rPr>
+          <w:rFonts w:ascii="Courier New" w:eastAsia="Times New Roman" w:hAnsi="Courier New" w:cs="Courier New"/>
+          <w:color w:val="000000"/>
+          <w:szCs w:val="21"/>
+        </w:rPr>
+        <w:t xml:space="preserve"> = </w:t>
+      </w:r>
+      <w:r>
+        <w:rPr>
+          <w:rFonts w:ascii="Courier New" w:eastAsia="Times New Roman" w:hAnsi="Courier New" w:cs="Courier New"/>
+          <w:color w:val="ED7D31" w:themeColor="accent2"/>
+          <w:szCs w:val="21"/>
+        </w:rPr>
+        <w:t>NULL</w:t>
+      </w:r>
+    </w:p>
+    <w:p>
+      <w:pPr>
+        <w:spacing w:after="0" w:line="240" w:lineRule="auto"/>
+        <w:ind w:left="1080"/>
+        <w:rPr>
+          <w:rFonts w:ascii="Courier New" w:eastAsia="Times New Roman" w:hAnsi="Courier New" w:cs="Courier New"/>
+          <w:color w:val="000000"/>
+          <w:szCs w:val="21"/>
+        </w:rPr>
+      </w:pPr>
+      <w:proofErr w:type="spellStart"/>
+      <w:r>
+        <w:rPr>
+          <w:rFonts w:ascii="Courier New" w:eastAsia="Times New Roman" w:hAnsi="Courier New" w:cs="Courier New"/>
+          <w:color w:val="000000"/>
+          <w:szCs w:val="21"/>
+        </w:rPr>
         <w:t>plot_colors</w:t>
       </w:r>
       <w:proofErr w:type="spellEnd"/>
@@ -2939,7 +3067,7 @@
           <w:color w:val="000000"/>
           <w:szCs w:val="21"/>
         </w:rPr>
-        <w:t xml:space="preserve"> ")</w:t>
+        <w:t>")</w:t>
       </w:r>
     </w:p>
     <w:p>
@@ -3478,6 +3606,431 @@
     </w:p>
     <w:p>
       <w:pPr>
+        <w:jc w:val="center"/>
+        <w:rPr>
+          <w:rFonts w:ascii="Courier New" w:eastAsia="Times New Roman" w:hAnsi="Courier New" w:cs="Courier New"/>
+          <w:color w:val="000000"/>
+          <w:sz w:val="24"/>
+          <w:szCs w:val="21"/>
+        </w:rPr>
+      </w:pPr>
+    </w:p>
+    <w:p>
+      <w:pPr>
+        <w:pStyle w:val="ListParagraph"/>
+        <w:numPr>
+          <w:ilvl w:val="0"/>
+          <w:numId w:val="3"/>
+        </w:numPr>
+        <w:rPr>
+          <w:rFonts w:ascii="Courier New" w:eastAsia="Times New Roman" w:hAnsi="Courier New" w:cs="Courier New"/>
+          <w:color w:val="000000"/>
+          <w:sz w:val="24"/>
+          <w:szCs w:val="21"/>
+        </w:rPr>
+      </w:pPr>
+      <w:r>
+        <w:rPr>
+          <w:rFonts w:ascii="Helvetica" w:hAnsi="Helvetica" w:cs="Helvetica"/>
+          <w:color w:val="000000"/>
+          <w:szCs w:val="21"/>
+        </w:rPr>
+        <w:lastRenderedPageBreak/>
+        <w:t xml:space="preserve">Example 2: </w:t>
+      </w:r>
+    </w:p>
+    <w:p>
+      <w:pPr>
+        <w:spacing w:after="0" w:line="240" w:lineRule="auto"/>
+        <w:ind w:left="1080"/>
+        <w:rPr>
+          <w:rFonts w:ascii="Courier New" w:eastAsia="Times New Roman" w:hAnsi="Courier New" w:cs="Courier New"/>
+          <w:color w:val="000000"/>
+          <w:szCs w:val="21"/>
+        </w:rPr>
+      </w:pPr>
+      <w:proofErr w:type="spellStart"/>
+      <w:r>
+        <w:rPr>
+          <w:rFonts w:ascii="Courier New" w:eastAsia="Times New Roman" w:hAnsi="Courier New" w:cs="Courier New"/>
+          <w:color w:val="000000"/>
+          <w:szCs w:val="21"/>
+        </w:rPr>
+        <w:t>plot_type</w:t>
+      </w:r>
+      <w:proofErr w:type="spellEnd"/>
+      <w:r>
+        <w:rPr>
+          <w:rFonts w:ascii="Courier New" w:eastAsia="Times New Roman" w:hAnsi="Courier New" w:cs="Courier New"/>
+          <w:color w:val="000000"/>
+          <w:szCs w:val="21"/>
+        </w:rPr>
+        <w:t xml:space="preserve"> = "</w:t>
+      </w:r>
+      <w:r>
+        <w:rPr>
+          <w:rFonts w:ascii="Courier New" w:eastAsia="Times New Roman" w:hAnsi="Courier New" w:cs="Courier New"/>
+          <w:color w:val="ED7D31" w:themeColor="accent2"/>
+          <w:szCs w:val="21"/>
+        </w:rPr>
+        <w:t>PCA</w:t>
+      </w:r>
+      <w:r>
+        <w:rPr>
+          <w:rFonts w:ascii="Courier New" w:eastAsia="Times New Roman" w:hAnsi="Courier New" w:cs="Courier New"/>
+          <w:color w:val="000000"/>
+          <w:szCs w:val="21"/>
+        </w:rPr>
+        <w:t>"</w:t>
+      </w:r>
+    </w:p>
+    <w:p>
+      <w:pPr>
+        <w:spacing w:after="0" w:line="240" w:lineRule="auto"/>
+        <w:ind w:left="1080"/>
+        <w:rPr>
+          <w:rFonts w:ascii="Courier New" w:eastAsia="Times New Roman" w:hAnsi="Courier New" w:cs="Courier New"/>
+          <w:color w:val="000000"/>
+          <w:szCs w:val="21"/>
+        </w:rPr>
+      </w:pPr>
+      <w:proofErr w:type="spellStart"/>
+      <w:r>
+        <w:rPr>
+          <w:rFonts w:ascii="Courier New" w:eastAsia="Times New Roman" w:hAnsi="Courier New" w:cs="Courier New"/>
+          <w:color w:val="000000"/>
+          <w:szCs w:val="21"/>
+        </w:rPr>
+        <w:t>color_by</w:t>
+      </w:r>
+      <w:proofErr w:type="spellEnd"/>
+      <w:r>
+        <w:rPr>
+          <w:rFonts w:ascii="Courier New" w:eastAsia="Times New Roman" w:hAnsi="Courier New" w:cs="Courier New"/>
+          <w:color w:val="000000"/>
+          <w:szCs w:val="21"/>
+        </w:rPr>
+        <w:t xml:space="preserve"> = "</w:t>
+      </w:r>
+      <w:r>
+        <w:rPr>
+          <w:rFonts w:ascii="Courier New" w:eastAsia="Times New Roman" w:hAnsi="Courier New" w:cs="Courier New"/>
+          <w:color w:val="ED7D31" w:themeColor="accent2"/>
+          <w:szCs w:val="21"/>
+        </w:rPr>
+        <w:t>CD68</w:t>
+      </w:r>
+      <w:r>
+        <w:rPr>
+          <w:rFonts w:ascii="Courier New" w:eastAsia="Times New Roman" w:hAnsi="Courier New" w:cs="Courier New"/>
+          <w:color w:val="000000"/>
+          <w:szCs w:val="21"/>
+        </w:rPr>
+        <w:t>"</w:t>
+      </w:r>
+    </w:p>
+    <w:p>
+      <w:pPr>
+        <w:spacing w:after="0" w:line="240" w:lineRule="auto"/>
+        <w:ind w:left="1080"/>
+        <w:rPr>
+          <w:rFonts w:ascii="Courier New" w:eastAsia="Times New Roman" w:hAnsi="Courier New" w:cs="Courier New"/>
+          <w:color w:val="000000"/>
+          <w:szCs w:val="21"/>
+        </w:rPr>
+      </w:pPr>
+      <w:proofErr w:type="spellStart"/>
+      <w:r>
+        <w:rPr>
+          <w:rFonts w:ascii="Courier New" w:eastAsia="Times New Roman" w:hAnsi="Courier New" w:cs="Courier New"/>
+          <w:color w:val="000000"/>
+          <w:szCs w:val="21"/>
+        </w:rPr>
+        <w:t>size_by</w:t>
+      </w:r>
+      <w:proofErr w:type="spellEnd"/>
+      <w:r>
+        <w:rPr>
+          <w:rFonts w:ascii="Courier New" w:eastAsia="Times New Roman" w:hAnsi="Courier New" w:cs="Courier New"/>
+          <w:color w:val="000000"/>
+          <w:szCs w:val="21"/>
+        </w:rPr>
+        <w:t xml:space="preserve"> = </w:t>
+      </w:r>
+      <w:r>
+        <w:rPr>
+          <w:rFonts w:ascii="Courier New" w:eastAsia="Times New Roman" w:hAnsi="Courier New" w:cs="Courier New"/>
+          <w:color w:val="000000"/>
+          <w:szCs w:val="21"/>
+        </w:rPr>
+        <w:t xml:space="preserve"> "</w:t>
+      </w:r>
+      <w:r>
+        <w:rPr>
+          <w:rFonts w:ascii="Courier New" w:eastAsia="Times New Roman" w:hAnsi="Courier New" w:cs="Courier New"/>
+          <w:color w:val="ED7D31" w:themeColor="accent2"/>
+          <w:szCs w:val="21"/>
+        </w:rPr>
+        <w:t>PTPRC</w:t>
+      </w:r>
+      <w:r>
+        <w:rPr>
+          <w:rFonts w:ascii="Courier New" w:eastAsia="Times New Roman" w:hAnsi="Courier New" w:cs="Courier New"/>
+          <w:color w:val="000000"/>
+          <w:szCs w:val="21"/>
+        </w:rPr>
+        <w:t>"</w:t>
+      </w:r>
+    </w:p>
+    <w:p>
+      <w:pPr>
+        <w:spacing w:after="0" w:line="240" w:lineRule="auto"/>
+        <w:ind w:left="1080"/>
+        <w:rPr>
+          <w:rFonts w:ascii="Courier New" w:eastAsia="Times New Roman" w:hAnsi="Courier New" w:cs="Courier New"/>
+          <w:color w:val="000000"/>
+          <w:szCs w:val="21"/>
+        </w:rPr>
+      </w:pPr>
+      <w:proofErr w:type="spellStart"/>
+      <w:r>
+        <w:rPr>
+          <w:rFonts w:ascii="Courier New" w:eastAsia="Times New Roman" w:hAnsi="Courier New" w:cs="Courier New"/>
+          <w:color w:val="000000"/>
+          <w:szCs w:val="21"/>
+        </w:rPr>
+        <w:t>shape_by</w:t>
+      </w:r>
+      <w:proofErr w:type="spellEnd"/>
+      <w:r>
+        <w:rPr>
+          <w:rFonts w:ascii="Courier New" w:eastAsia="Times New Roman" w:hAnsi="Courier New" w:cs="Courier New"/>
+          <w:color w:val="000000"/>
+          <w:szCs w:val="21"/>
+        </w:rPr>
+        <w:t xml:space="preserve"> = "</w:t>
+      </w:r>
+      <w:proofErr w:type="spellStart"/>
+      <w:r>
+        <w:rPr>
+          <w:rFonts w:ascii="Courier New" w:eastAsia="Times New Roman" w:hAnsi="Courier New" w:cs="Courier New"/>
+          <w:color w:val="ED7D31" w:themeColor="accent2"/>
+          <w:szCs w:val="21"/>
+        </w:rPr>
+        <w:t>SegmentName</w:t>
+      </w:r>
+      <w:proofErr w:type="spellEnd"/>
+      <w:r>
+        <w:rPr>
+          <w:rFonts w:ascii="Courier New" w:eastAsia="Times New Roman" w:hAnsi="Courier New" w:cs="Courier New"/>
+          <w:color w:val="000000"/>
+          <w:szCs w:val="21"/>
+        </w:rPr>
+        <w:t>"</w:t>
+      </w:r>
+    </w:p>
+    <w:p>
+      <w:pPr>
+        <w:ind w:left="1080"/>
+        <w:rPr>
+          <w:rFonts w:ascii="Courier New" w:eastAsia="Times New Roman" w:hAnsi="Courier New" w:cs="Courier New"/>
+          <w:color w:val="000000"/>
+          <w:szCs w:val="21"/>
+        </w:rPr>
+      </w:pPr>
+      <w:proofErr w:type="spellStart"/>
+      <w:r>
+        <w:rPr>
+          <w:rFonts w:ascii="Courier New" w:eastAsia="Times New Roman" w:hAnsi="Courier New" w:cs="Courier New"/>
+          <w:color w:val="000000"/>
+          <w:szCs w:val="21"/>
+        </w:rPr>
+        <w:t>plot_colors</w:t>
+      </w:r>
+      <w:proofErr w:type="spellEnd"/>
+      <w:r>
+        <w:rPr>
+          <w:rFonts w:ascii="Courier New" w:eastAsia="Times New Roman" w:hAnsi="Courier New" w:cs="Courier New"/>
+          <w:color w:val="000000"/>
+          <w:szCs w:val="21"/>
+        </w:rPr>
+        <w:t xml:space="preserve"> = list("</w:t>
+      </w:r>
+      <w:r>
+        <w:rPr>
+          <w:rFonts w:ascii="Courier New" w:eastAsia="Times New Roman" w:hAnsi="Courier New" w:cs="Courier New"/>
+          <w:color w:val="ED7D31" w:themeColor="accent2"/>
+          <w:szCs w:val="21"/>
+        </w:rPr>
+        <w:t>cyan3</w:t>
+      </w:r>
+      <w:r>
+        <w:rPr>
+          <w:rFonts w:ascii="Courier New" w:eastAsia="Times New Roman" w:hAnsi="Courier New" w:cs="Courier New"/>
+          <w:color w:val="000000"/>
+          <w:szCs w:val="21"/>
+        </w:rPr>
+        <w:t>", "</w:t>
+      </w:r>
+      <w:r>
+        <w:rPr>
+          <w:rFonts w:ascii="Courier New" w:eastAsia="Times New Roman" w:hAnsi="Courier New" w:cs="Courier New"/>
+          <w:color w:val="ED7D31" w:themeColor="accent2"/>
+          <w:szCs w:val="21"/>
+        </w:rPr>
+        <w:t>black</w:t>
+      </w:r>
+      <w:r>
+        <w:rPr>
+          <w:rFonts w:ascii="Courier New" w:eastAsia="Times New Roman" w:hAnsi="Courier New" w:cs="Courier New"/>
+          <w:color w:val="000000"/>
+          <w:szCs w:val="21"/>
+        </w:rPr>
+        <w:t>", "</w:t>
+      </w:r>
+      <w:r>
+        <w:rPr>
+          <w:rFonts w:ascii="Courier New" w:eastAsia="Times New Roman" w:hAnsi="Courier New" w:cs="Courier New"/>
+          <w:color w:val="ED7D31" w:themeColor="accent2"/>
+          <w:szCs w:val="21"/>
+        </w:rPr>
+        <w:t>green3</w:t>
+      </w:r>
+      <w:r>
+        <w:rPr>
+          <w:rFonts w:ascii="Courier New" w:eastAsia="Times New Roman" w:hAnsi="Courier New" w:cs="Courier New"/>
+          <w:color w:val="000000"/>
+          <w:szCs w:val="21"/>
+        </w:rPr>
+        <w:t>")</w:t>
+      </w:r>
+      <w:r>
+        <w:rPr>
+          <w:rFonts w:ascii="Courier New" w:eastAsia="Times New Roman" w:hAnsi="Courier New" w:cs="Courier New"/>
+          <w:color w:val="000000"/>
+          <w:szCs w:val="21"/>
+        </w:rPr>
+        <w:br/>
+      </w:r>
+      <w:proofErr w:type="spellStart"/>
+      <w:r>
+        <w:rPr>
+          <w:rFonts w:ascii="Courier New" w:eastAsia="Times New Roman" w:hAnsi="Courier New" w:cs="Courier New"/>
+          <w:color w:val="000000"/>
+          <w:szCs w:val="21"/>
+        </w:rPr>
+        <w:t>color_levels</w:t>
+      </w:r>
+      <w:proofErr w:type="spellEnd"/>
+      <w:r>
+        <w:rPr>
+          <w:rFonts w:ascii="Courier New" w:eastAsia="Times New Roman" w:hAnsi="Courier New" w:cs="Courier New"/>
+          <w:color w:val="000000"/>
+          <w:szCs w:val="21"/>
+        </w:rPr>
+        <w:t xml:space="preserve"> = c("</w:t>
+      </w:r>
+      <w:r>
+        <w:rPr>
+          <w:rFonts w:ascii="Courier New" w:eastAsia="Times New Roman" w:hAnsi="Courier New" w:cs="Courier New"/>
+          <w:color w:val="ED7D31" w:themeColor="accent2"/>
+          <w:szCs w:val="21"/>
+        </w:rPr>
+        <w:t>High</w:t>
+      </w:r>
+      <w:r>
+        <w:rPr>
+          <w:rFonts w:ascii="Courier New" w:eastAsia="Times New Roman" w:hAnsi="Courier New" w:cs="Courier New"/>
+          <w:color w:val="000000"/>
+          <w:szCs w:val="21"/>
+        </w:rPr>
+        <w:t>", "</w:t>
+      </w:r>
+      <w:r>
+        <w:rPr>
+          <w:rFonts w:ascii="Courier New" w:eastAsia="Times New Roman" w:hAnsi="Courier New" w:cs="Courier New"/>
+          <w:color w:val="ED7D31" w:themeColor="accent2"/>
+          <w:szCs w:val="21"/>
+        </w:rPr>
+        <w:t>Mid</w:t>
+      </w:r>
+      <w:r>
+        <w:rPr>
+          <w:rFonts w:ascii="Courier New" w:eastAsia="Times New Roman" w:hAnsi="Courier New" w:cs="Courier New"/>
+          <w:color w:val="000000"/>
+          <w:szCs w:val="21"/>
+        </w:rPr>
+        <w:t>", "</w:t>
+      </w:r>
+      <w:r>
+        <w:rPr>
+          <w:rFonts w:ascii="Courier New" w:eastAsia="Times New Roman" w:hAnsi="Courier New" w:cs="Courier New"/>
+          <w:color w:val="ED7D31" w:themeColor="accent2"/>
+          <w:szCs w:val="21"/>
+        </w:rPr>
+        <w:t>Low</w:t>
+      </w:r>
+      <w:r>
+        <w:rPr>
+          <w:rFonts w:ascii="Courier New" w:eastAsia="Times New Roman" w:hAnsi="Courier New" w:cs="Courier New"/>
+          <w:color w:val="000000"/>
+          <w:szCs w:val="21"/>
+        </w:rPr>
+        <w:t>")</w:t>
+      </w:r>
+    </w:p>
+    <w:p>
+      <w:pPr>
+        <w:jc w:val="center"/>
+        <w:rPr>
+          <w:rFonts w:ascii="Courier New" w:eastAsia="Times New Roman" w:hAnsi="Courier New" w:cs="Courier New"/>
+          <w:color w:val="000000"/>
+          <w:szCs w:val="21"/>
+        </w:rPr>
+      </w:pPr>
+      <w:r>
+        <w:rPr>
+          <w:noProof/>
+        </w:rPr>
+        <w:drawing>
+          <wp:inline distT="0" distB="0" distL="0" distR="0" wp14:anchorId="6D57B3D8" wp14:editId="3DD2024D">
+            <wp:extent cx="3629025" cy="2735208"/>
+            <wp:effectExtent l="0" t="0" r="0" b="8255"/>
+            <wp:docPr id="5" name="Picture 5"/>
+            <wp:cNvGraphicFramePr>
+              <a:graphicFrameLocks xmlns:a="http://schemas.openxmlformats.org/drawingml/2006/main" noChangeAspect="1"/>
+            </wp:cNvGraphicFramePr>
+            <a:graphic xmlns:a="http://schemas.openxmlformats.org/drawingml/2006/main">
+              <a:graphicData uri="http://schemas.openxmlformats.org/drawingml/2006/picture">
+                <pic:pic xmlns:pic="http://schemas.openxmlformats.org/drawingml/2006/picture">
+                  <pic:nvPicPr>
+                    <pic:cNvPr id="1" name=""/>
+                    <pic:cNvPicPr/>
+                  </pic:nvPicPr>
+                  <pic:blipFill>
+                    <a:blip r:embed="rId16"/>
+                    <a:stretch>
+                      <a:fillRect/>
+                    </a:stretch>
+                  </pic:blipFill>
+                  <pic:spPr>
+                    <a:xfrm>
+                      <a:off x="0" y="0"/>
+                      <a:ext cx="3668182" cy="2764721"/>
+                    </a:xfrm>
+                    <a:prstGeom prst="rect">
+                      <a:avLst/>
+                    </a:prstGeom>
+                  </pic:spPr>
+                </pic:pic>
+              </a:graphicData>
+            </a:graphic>
+          </wp:inline>
+        </w:drawing>
+      </w:r>
+    </w:p>
+    <w:p>
+      <w:pPr>
         <w:rPr>
           <w:rFonts w:ascii="Courier New" w:eastAsia="Times New Roman" w:hAnsi="Courier New" w:cs="Courier New"/>
           <w:color w:val="000000"/>
@@ -3741,7 +4294,7 @@
                     </pic:cNvPicPr>
                   </pic:nvPicPr>
                   <pic:blipFill>
-                    <a:blip r:embed="rId16" cstate="print">
+                    <a:blip r:embed="rId17" cstate="print">
                       <a:extLst>
                         <a:ext uri="{28A0092B-C50C-407E-A947-70E740481C1C}">
                           <a14:useLocalDpi xmlns:a14="http://schemas.microsoft.com/office/drawing/2010/main" val="0"/>
@@ -3799,7 +4352,7 @@
                     </pic:cNvPicPr>
                   </pic:nvPicPr>
                   <pic:blipFill>
-                    <a:blip r:embed="rId17" cstate="print">
+                    <a:blip r:embed="rId18" cstate="print">
                       <a:extLst>
                         <a:ext uri="{28A0092B-C50C-407E-A947-70E740481C1C}">
                           <a14:useLocalDpi xmlns:a14="http://schemas.microsoft.com/office/drawing/2010/main" val="0"/>
@@ -4187,7 +4740,7 @@
                     </pic:cNvPicPr>
                   </pic:nvPicPr>
                   <pic:blipFill>
-                    <a:blip r:embed="rId18" cstate="print">
+                    <a:blip r:embed="rId19" cstate="print">
                       <a:extLst>
                         <a:ext uri="{28A0092B-C50C-407E-A947-70E740481C1C}">
                           <a14:useLocalDpi xmlns:a14="http://schemas.microsoft.com/office/drawing/2010/main" val="0"/>
@@ -4567,7 +5120,7 @@
                     </pic:cNvPicPr>
                   </pic:nvPicPr>
                   <pic:blipFill>
-                    <a:blip r:embed="rId19" cstate="print">
+                    <a:blip r:embed="rId20" cstate="print">
                       <a:extLst>
                         <a:ext uri="{28A0092B-C50C-407E-A947-70E740481C1C}">
                           <a14:useLocalDpi xmlns:a14="http://schemas.microsoft.com/office/drawing/2010/main" val="0"/>
@@ -5054,11 +5607,9 @@
         </w:rPr>
         <w:t>Variance Estimates – This shows the standard deviation &amp; proportion of variance explained for each PC as well as the cumulative proportion of variance explained</w:t>
       </w:r>
-      <w:bookmarkStart w:id="0" w:name="_GoBack"/>
-      <w:bookmarkEnd w:id="0"/>
     </w:p>
     <w:sectPr>
-      <w:footerReference w:type="default" r:id="rId20"/>
+      <w:footerReference w:type="default" r:id="rId21"/>
       <w:pgSz w:w="12240" w:h="15840"/>
       <w:pgMar w:top="720" w:right="720" w:bottom="720" w:left="720" w:header="720" w:footer="720" w:gutter="0"/>
       <w:cols w:space="720"/>

</xml_diff>

<commit_message>
#32 Add changelog, update vignette and add version number
Create changelog file for DimReduction.R plugin, update vignette, and add version number to reflect changes made.
</commit_message>
<xml_diff>
--- a/DimReduction/dimension-reduction-vignette.docx
+++ b/DimReduction/dimension-reduction-vignette.docx
@@ -249,7 +249,6 @@
           <w:szCs w:val="21"/>
         </w:rPr>
       </w:pPr>
-      <w:proofErr w:type="spellStart"/>
       <w:r>
         <w:rPr>
           <w:rFonts w:ascii="Helvetica" w:hAnsi="Helvetica" w:cs="Helvetica"/>
@@ -259,7 +258,6 @@
         </w:rPr>
         <w:t>tSNE</w:t>
       </w:r>
-      <w:proofErr w:type="spellEnd"/>
     </w:p>
     <w:p>
       <w:pPr>
@@ -823,27 +821,7 @@
           <w:sz w:val="21"/>
           <w:szCs w:val="21"/>
         </w:rPr>
-        <w:t xml:space="preserve">The </w:t>
-      </w:r>
-      <w:proofErr w:type="spellStart"/>
-      <w:r>
-        <w:rPr>
-          <w:rFonts w:ascii="Helvetica" w:hAnsi="Helvetica" w:cs="Helvetica"/>
-          <w:color w:val="000000"/>
-          <w:sz w:val="21"/>
-          <w:szCs w:val="21"/>
-        </w:rPr>
-        <w:t>DimReduction.R</w:t>
-      </w:r>
-      <w:proofErr w:type="spellEnd"/>
-      <w:r>
-        <w:rPr>
-          <w:rFonts w:ascii="Helvetica" w:hAnsi="Helvetica" w:cs="Helvetica"/>
-          <w:color w:val="000000"/>
-          <w:sz w:val="21"/>
-          <w:szCs w:val="21"/>
-        </w:rPr>
-        <w:t xml:space="preserve"> file may be loaded into the custom scripts section of the DSP-DA after you have a dataset processed and ready for analysis. To do so open the custom script section by clicking on the button shown below:</w:t>
+        <w:t>The DimReduction.R file may be loaded into the custom scripts section of the DSP-DA after you have a dataset processed and ready for analysis. To do so open the custom script section by clicking on the button shown below:</w:t>
       </w:r>
     </w:p>
     <w:p>
@@ -1014,27 +992,7 @@
           <w:sz w:val="21"/>
           <w:szCs w:val="21"/>
         </w:rPr>
-        <w:t xml:space="preserve">In the Management tab to add a new script and adjust parameters, fill out and then scroll to the bottom of the page. Use the “+” button to add the </w:t>
-      </w:r>
-      <w:proofErr w:type="spellStart"/>
-      <w:r>
-        <w:rPr>
-          <w:rFonts w:ascii="Helvetica" w:hAnsi="Helvetica" w:cs="Helvetica"/>
-          <w:color w:val="000000"/>
-          <w:sz w:val="21"/>
-          <w:szCs w:val="21"/>
-        </w:rPr>
-        <w:t>DimReduction.R</w:t>
-      </w:r>
-      <w:proofErr w:type="spellEnd"/>
-      <w:r>
-        <w:rPr>
-          <w:rFonts w:ascii="Helvetica" w:hAnsi="Helvetica" w:cs="Helvetica"/>
-          <w:color w:val="000000"/>
-          <w:sz w:val="21"/>
-          <w:szCs w:val="21"/>
-        </w:rPr>
-        <w:t xml:space="preserve"> file to the script:</w:t>
+        <w:t>In the Management tab to add a new script and adjust parameters, fill out and then scroll to the bottom of the page. Use the “+” button to add the DimReduction.R file to the script:</w:t>
       </w:r>
     </w:p>
     <w:p>
@@ -1326,45 +1284,14 @@
           <w:szCs w:val="21"/>
         </w:rPr>
       </w:pPr>
-      <w:proofErr w:type="spellStart"/>
-      <w:r>
-        <w:rPr>
-          <w:rFonts w:ascii="Helvetica" w:hAnsi="Helvetica" w:cs="Helvetica"/>
-          <w:color w:val="000000"/>
-          <w:sz w:val="21"/>
-          <w:szCs w:val="21"/>
-        </w:rPr>
-        <w:t>plot_type</w:t>
-      </w:r>
-      <w:proofErr w:type="spellEnd"/>
-      <w:r>
-        <w:rPr>
-          <w:rFonts w:ascii="Helvetica" w:hAnsi="Helvetica" w:cs="Helvetica"/>
-          <w:color w:val="000000"/>
-          <w:sz w:val="21"/>
-          <w:szCs w:val="21"/>
-        </w:rPr>
-        <w:t xml:space="preserve"> – set this to either “PCA”, “UMAP”, or “</w:t>
-      </w:r>
-      <w:proofErr w:type="spellStart"/>
-      <w:r>
-        <w:rPr>
-          <w:rFonts w:ascii="Helvetica" w:hAnsi="Helvetica" w:cs="Helvetica"/>
-          <w:color w:val="000000"/>
-          <w:sz w:val="21"/>
-          <w:szCs w:val="21"/>
-        </w:rPr>
-        <w:t>tSNE</w:t>
-      </w:r>
-      <w:proofErr w:type="spellEnd"/>
-      <w:r>
-        <w:rPr>
-          <w:rFonts w:ascii="Helvetica" w:hAnsi="Helvetica" w:cs="Helvetica"/>
-          <w:color w:val="000000"/>
-          <w:sz w:val="21"/>
-          <w:szCs w:val="21"/>
-        </w:rPr>
-        <w:t>” based on user preference. No other values</w:t>
+      <w:r>
+        <w:rPr>
+          <w:rFonts w:ascii="Helvetica" w:hAnsi="Helvetica" w:cs="Helvetica"/>
+          <w:color w:val="000000"/>
+          <w:sz w:val="21"/>
+          <w:szCs w:val="21"/>
+        </w:rPr>
+        <w:t>plot_type – set this to either “PCA”, “UMAP”, or “tSNE” based on user preference. No other values</w:t>
       </w:r>
       <w:r>
         <w:rPr>
@@ -1445,7 +1372,6 @@
           <w:szCs w:val="21"/>
         </w:rPr>
       </w:pPr>
-      <w:proofErr w:type="spellStart"/>
       <w:r>
         <w:rPr>
           <w:rFonts w:ascii="Helvetica" w:hAnsi="Helvetica" w:cs="Helvetica"/>
@@ -1454,13 +1380,83 @@
           <w:sz w:val="21"/>
           <w:szCs w:val="21"/>
         </w:rPr>
-        <w:t>color_by</w:t>
-      </w:r>
-      <w:proofErr w:type="spellEnd"/>
-      <w:r>
-        <w:rPr>
-          <w:rFonts w:ascii="Helvetica" w:hAnsi="Helvetica" w:cs="Helvetica"/>
-          <w:i/>
+        <w:t xml:space="preserve">color_by </w:t>
+      </w:r>
+      <w:r>
+        <w:rPr>
+          <w:rFonts w:ascii="Helvetica" w:hAnsi="Helvetica" w:cs="Helvetica"/>
+          <w:color w:val="000000"/>
+          <w:sz w:val="21"/>
+          <w:szCs w:val="21"/>
+        </w:rPr>
+        <w:t xml:space="preserve">– set this to the name </w:t>
+      </w:r>
+      <w:r>
+        <w:rPr>
+          <w:rFonts w:ascii="Helvetica" w:hAnsi="Helvetica" w:cs="Helvetica"/>
+          <w:color w:val="000000"/>
+          <w:sz w:val="21"/>
+          <w:szCs w:val="21"/>
+        </w:rPr>
+        <w:t xml:space="preserve">(column name) </w:t>
+      </w:r>
+      <w:r>
+        <w:rPr>
+          <w:rFonts w:ascii="Helvetica" w:hAnsi="Helvetica" w:cs="Helvetica"/>
+          <w:color w:val="000000"/>
+          <w:sz w:val="21"/>
+          <w:szCs w:val="21"/>
+        </w:rPr>
+        <w:t>of an annotation tag, factor</w:t>
+      </w:r>
+      <w:r>
+        <w:rPr>
+          <w:rFonts w:ascii="Helvetica" w:hAnsi="Helvetica" w:cs="Helvetica"/>
+          <w:color w:val="000000"/>
+          <w:sz w:val="21"/>
+          <w:szCs w:val="21"/>
+        </w:rPr>
+        <w:t xml:space="preserve"> within the segment annotations</w:t>
+      </w:r>
+      <w:r>
+        <w:rPr>
+          <w:rFonts w:ascii="Helvetica" w:hAnsi="Helvetica" w:cs="Helvetica"/>
+          <w:color w:val="000000"/>
+          <w:sz w:val="21"/>
+          <w:szCs w:val="21"/>
+        </w:rPr>
+        <w:t>,</w:t>
+      </w:r>
+      <w:r>
+        <w:rPr>
+          <w:rFonts w:ascii="Helvetica" w:hAnsi="Helvetica" w:cs="Helvetica"/>
+          <w:color w:val="000000"/>
+          <w:sz w:val="21"/>
+          <w:szCs w:val="21"/>
+        </w:rPr>
+        <w:t xml:space="preserve"> or the display name of a target. For example, you may have a factor named “Loc</w:t>
+      </w:r>
+      <w:r>
+        <w:rPr>
+          <w:rFonts w:ascii="Helvetica" w:hAnsi="Helvetica" w:cs="Helvetica"/>
+          <w:color w:val="000000"/>
+          <w:sz w:val="21"/>
+          <w:szCs w:val="21"/>
+        </w:rPr>
+        <w:t>ation</w:t>
+      </w:r>
+      <w:r>
+        <w:rPr>
+          <w:rFonts w:ascii="Helvetica" w:hAnsi="Helvetica" w:cs="Helvetica"/>
+          <w:color w:val="000000"/>
+          <w:sz w:val="21"/>
+          <w:szCs w:val="21"/>
+        </w:rPr>
+        <w:t>” that you want to visualize, this may be used with the color parameter. Alternatively, “VEGFA” can be used to color points by the continuous expression of VEGFA.</w:t>
+      </w:r>
+      <w:r>
+        <w:rPr>
+          <w:rFonts w:ascii="Helvetica" w:hAnsi="Helvetica" w:cs="Helvetica"/>
           <w:color w:val="000000"/>
           <w:sz w:val="21"/>
           <w:szCs w:val="21"/>
@@ -1474,97 +1470,7 @@
           <w:sz w:val="21"/>
           <w:szCs w:val="21"/>
         </w:rPr>
-        <w:t xml:space="preserve">– set this to the name </w:t>
-      </w:r>
-      <w:r>
-        <w:rPr>
-          <w:rFonts w:ascii="Helvetica" w:hAnsi="Helvetica" w:cs="Helvetica"/>
-          <w:color w:val="000000"/>
-          <w:sz w:val="21"/>
-          <w:szCs w:val="21"/>
-        </w:rPr>
-        <w:t xml:space="preserve">(column name) </w:t>
-      </w:r>
-      <w:r>
-        <w:rPr>
-          <w:rFonts w:ascii="Helvetica" w:hAnsi="Helvetica" w:cs="Helvetica"/>
-          <w:color w:val="000000"/>
-          <w:sz w:val="21"/>
-          <w:szCs w:val="21"/>
-        </w:rPr>
-        <w:t>of an annotation tag, factor</w:t>
-      </w:r>
-      <w:r>
-        <w:rPr>
-          <w:rFonts w:ascii="Helvetica" w:hAnsi="Helvetica" w:cs="Helvetica"/>
-          <w:color w:val="000000"/>
-          <w:sz w:val="21"/>
-          <w:szCs w:val="21"/>
-        </w:rPr>
-        <w:t xml:space="preserve"> within the segment annotations</w:t>
-      </w:r>
-      <w:r>
-        <w:rPr>
-          <w:rFonts w:ascii="Helvetica" w:hAnsi="Helvetica" w:cs="Helvetica"/>
-          <w:color w:val="000000"/>
-          <w:sz w:val="21"/>
-          <w:szCs w:val="21"/>
-        </w:rPr>
-        <w:t>,</w:t>
-      </w:r>
-      <w:r>
-        <w:rPr>
-          <w:rFonts w:ascii="Helvetica" w:hAnsi="Helvetica" w:cs="Helvetica"/>
-          <w:color w:val="000000"/>
-          <w:sz w:val="21"/>
-          <w:szCs w:val="21"/>
-        </w:rPr>
-        <w:t xml:space="preserve"> or the display name of a target. For example, you may have a factor named “Loc</w:t>
-      </w:r>
-      <w:r>
-        <w:rPr>
-          <w:rFonts w:ascii="Helvetica" w:hAnsi="Helvetica" w:cs="Helvetica"/>
-          <w:color w:val="000000"/>
-          <w:sz w:val="21"/>
-          <w:szCs w:val="21"/>
-        </w:rPr>
-        <w:t>ation</w:t>
-      </w:r>
-      <w:r>
-        <w:rPr>
-          <w:rFonts w:ascii="Helvetica" w:hAnsi="Helvetica" w:cs="Helvetica"/>
-          <w:color w:val="000000"/>
-          <w:sz w:val="21"/>
-          <w:szCs w:val="21"/>
-        </w:rPr>
-        <w:t>” that you want to visualize, this may be used with the color parameter. Alternatively, “VEGFA” can be used to color points by the continuous expression of VEGFA.</w:t>
-      </w:r>
-      <w:r>
-        <w:rPr>
-          <w:rFonts w:ascii="Helvetica" w:hAnsi="Helvetica" w:cs="Helvetica"/>
-          <w:color w:val="000000"/>
-          <w:sz w:val="21"/>
-          <w:szCs w:val="21"/>
-        </w:rPr>
-        <w:t xml:space="preserve"> </w:t>
-      </w:r>
-      <w:r>
-        <w:rPr>
-          <w:rFonts w:ascii="Helvetica" w:hAnsi="Helvetica" w:cs="Helvetica"/>
-          <w:color w:val="000000"/>
-          <w:sz w:val="21"/>
-          <w:szCs w:val="21"/>
-        </w:rPr>
-        <w:t>Color is shown as log2 counts if a</w:t>
-      </w:r>
-      <w:r>
-        <w:rPr>
-          <w:rFonts w:ascii="Helvetica" w:hAnsi="Helvetica" w:cs="Helvetica"/>
-          <w:color w:val="000000"/>
-          <w:sz w:val="21"/>
-          <w:szCs w:val="21"/>
-        </w:rPr>
-        <w:t xml:space="preserve"> target is selected due to how color distributions are perceived.</w:t>
+        <w:t>Color is shown as log2 counts if a target is selected due to how color distributions are perceived.</w:t>
       </w:r>
     </w:p>
     <w:p>
@@ -1583,7 +1489,6 @@
           <w:szCs w:val="21"/>
         </w:rPr>
       </w:pPr>
-      <w:proofErr w:type="spellStart"/>
       <w:r>
         <w:rPr>
           <w:rFonts w:ascii="Helvetica" w:hAnsi="Helvetica" w:cs="Helvetica"/>
@@ -1594,7 +1499,6 @@
         </w:rPr>
         <w:t>shape_by</w:t>
       </w:r>
-      <w:proofErr w:type="spellEnd"/>
       <w:r>
         <w:rPr>
           <w:rFonts w:ascii="Helvetica" w:hAnsi="Helvetica" w:cs="Helvetica"/>
@@ -1667,7 +1571,6 @@
           <w:szCs w:val="21"/>
         </w:rPr>
       </w:pPr>
-      <w:proofErr w:type="spellStart"/>
       <w:r>
         <w:rPr>
           <w:rFonts w:ascii="Helvetica" w:hAnsi="Helvetica" w:cs="Helvetica"/>
@@ -1678,7 +1581,6 @@
         </w:rPr>
         <w:t>size_by</w:t>
       </w:r>
-      <w:proofErr w:type="spellEnd"/>
       <w:r>
         <w:rPr>
           <w:rFonts w:ascii="Helvetica" w:hAnsi="Helvetica" w:cs="Helvetica"/>
@@ -1697,8 +1599,6 @@
         </w:rPr>
         <w:t xml:space="preserve"> Size is shown as linear counts due to how point size distributions are perceived.</w:t>
       </w:r>
-      <w:bookmarkStart w:id="0" w:name="_GoBack"/>
-      <w:bookmarkEnd w:id="0"/>
     </w:p>
     <w:p>
       <w:pPr>
@@ -1716,7 +1616,6 @@
           <w:szCs w:val="21"/>
         </w:rPr>
       </w:pPr>
-      <w:proofErr w:type="spellStart"/>
       <w:r>
         <w:rPr>
           <w:rFonts w:ascii="Helvetica" w:hAnsi="Helvetica" w:cs="Helvetica"/>
@@ -1727,7 +1626,6 @@
         </w:rPr>
         <w:t>plot_font</w:t>
       </w:r>
-      <w:proofErr w:type="spellEnd"/>
       <w:r>
         <w:rPr>
           <w:rFonts w:ascii="Helvetica" w:hAnsi="Helvetica" w:cs="Helvetica"/>
@@ -1790,7 +1688,6 @@
           <w:szCs w:val="21"/>
         </w:rPr>
       </w:pPr>
-      <w:proofErr w:type="spellStart"/>
       <w:r>
         <w:rPr>
           <w:rFonts w:ascii="Helvetica" w:hAnsi="Helvetica" w:cs="Helvetica"/>
@@ -1809,18 +1706,7 @@
           <w:sz w:val="21"/>
           <w:szCs w:val="21"/>
         </w:rPr>
-        <w:t>ave_as</w:t>
-      </w:r>
-      <w:proofErr w:type="spellEnd"/>
-      <w:r>
-        <w:rPr>
-          <w:rFonts w:ascii="Helvetica" w:hAnsi="Helvetica" w:cs="Helvetica"/>
-          <w:i/>
-          <w:color w:val="000000"/>
-          <w:sz w:val="21"/>
-          <w:szCs w:val="21"/>
-        </w:rPr>
-        <w:t xml:space="preserve"> </w:t>
+        <w:t xml:space="preserve">ave_as </w:t>
       </w:r>
       <w:r>
         <w:rPr>
@@ -1856,27 +1742,7 @@
           <w:sz w:val="21"/>
           <w:szCs w:val="21"/>
         </w:rPr>
-        <w:t xml:space="preserve"> the graphs as. If PDF is selected (default), it will save graphs as a multipage PDF, which is especially useful for PCA analysis which outputs 4 graphs. PNG or SVG formats are most appropriate for inclusion in print documents, and use a dpi resolution of 300. This may be edited further down in the script if higher resolution is needed. Search for “dpi” to change that variable. </w:t>
-      </w:r>
-      <w:proofErr w:type="gramStart"/>
-      <w:r>
-        <w:rPr>
-          <w:rFonts w:ascii="Helvetica" w:hAnsi="Helvetica" w:cs="Helvetica"/>
-          <w:color w:val="000000"/>
-          <w:sz w:val="21"/>
-          <w:szCs w:val="21"/>
-        </w:rPr>
-        <w:t>Similarly</w:t>
-      </w:r>
-      <w:proofErr w:type="gramEnd"/>
-      <w:r>
-        <w:rPr>
-          <w:rFonts w:ascii="Helvetica" w:hAnsi="Helvetica" w:cs="Helvetica"/>
-          <w:color w:val="000000"/>
-          <w:sz w:val="21"/>
-          <w:szCs w:val="21"/>
-        </w:rPr>
-        <w:t xml:space="preserve"> if a different size is needed, search for “width” or “height” within the plugin.</w:t>
+        <w:t xml:space="preserve"> the graphs as. If PDF is selected (default), it will save graphs as a multipage PDF, which is especially useful for PCA analysis which outputs 4 graphs. PNG or SVG formats are most appropriate for inclusion in print documents, and use a dpi resolution of 300. This may be edited further down in the script if higher resolution is needed. Search for “dpi” to change that variable. Similarly if a different size is needed, search for “width” or “height” within the plugin.</w:t>
       </w:r>
     </w:p>
     <w:p>
@@ -1939,7 +1805,6 @@
           <w:szCs w:val="21"/>
         </w:rPr>
       </w:pPr>
-      <w:proofErr w:type="spellStart"/>
       <w:r>
         <w:rPr>
           <w:rFonts w:ascii="Helvetica" w:hAnsi="Helvetica" w:cs="Helvetica"/>
@@ -1970,7 +1835,6 @@
         </w:rPr>
         <w:t>s</w:t>
       </w:r>
-      <w:proofErr w:type="spellEnd"/>
       <w:r>
         <w:rPr>
           <w:rFonts w:ascii="Helvetica" w:hAnsi="Helvetica" w:cs="Helvetica"/>
@@ -2015,7 +1879,6 @@
         </w:rPr>
         <w:t xml:space="preserve">colors that can be recognized by R. These should be either named colors (e.g. “orange2”) or hexadecimal colors (“#ABABAB”). At least 1 color is needed for each unique entry in the </w:t>
       </w:r>
-      <w:proofErr w:type="spellStart"/>
       <w:r>
         <w:rPr>
           <w:rFonts w:ascii="Helvetica" w:hAnsi="Helvetica" w:cs="Helvetica"/>
@@ -2026,7 +1889,6 @@
         </w:rPr>
         <w:t>color_by</w:t>
       </w:r>
-      <w:proofErr w:type="spellEnd"/>
       <w:r>
         <w:rPr>
           <w:rFonts w:ascii="Helvetica" w:hAnsi="Helvetica" w:cs="Helvetica"/>
@@ -2161,7 +2023,6 @@
           <w:szCs w:val="21"/>
         </w:rPr>
       </w:pPr>
-      <w:proofErr w:type="spellStart"/>
       <w:r>
         <w:rPr>
           <w:rFonts w:ascii="Helvetica" w:hAnsi="Helvetica" w:cs="Helvetica"/>
@@ -2182,7 +2043,6 @@
         </w:rPr>
         <w:t>olor_levels</w:t>
       </w:r>
-      <w:proofErr w:type="spellEnd"/>
       <w:r>
         <w:rPr>
           <w:rFonts w:ascii="Helvetica" w:hAnsi="Helvetica" w:cs="Helvetica"/>
@@ -2227,49 +2087,36 @@
           <w:sz w:val="21"/>
           <w:szCs w:val="21"/>
         </w:rPr>
-        <w:t xml:space="preserve"> levels that should be matched to the colors defined in </w:t>
-      </w:r>
-      <w:proofErr w:type="spellStart"/>
-      <w:r>
-        <w:rPr>
-          <w:rFonts w:ascii="Helvetica" w:hAnsi="Helvetica" w:cs="Helvetica"/>
+        <w:t xml:space="preserve"> levels that should be matched to the colors defined in plot_colors</w:t>
+      </w:r>
+      <w:r>
+        <w:rPr>
+          <w:rFonts w:ascii="Helvetica" w:hAnsi="Helvetica" w:cs="Helvetica"/>
+          <w:color w:val="000000"/>
+          <w:sz w:val="21"/>
+          <w:szCs w:val="21"/>
+        </w:rPr>
+        <w:t>.</w:t>
+      </w:r>
+      <w:r>
+        <w:rPr>
+          <w:rFonts w:ascii="Helvetica" w:hAnsi="Helvetica" w:cs="Helvetica"/>
+          <w:color w:val="000000"/>
+          <w:sz w:val="21"/>
+          <w:szCs w:val="21"/>
+        </w:rPr>
+        <w:t xml:space="preserve"> They will be used in the same order as the levels defined in </w:t>
+      </w:r>
+      <w:r>
+        <w:rPr>
+          <w:rFonts w:ascii="Helvetica" w:hAnsi="Helvetica" w:cs="Helvetica"/>
+          <w:i/>
           <w:color w:val="000000"/>
           <w:sz w:val="21"/>
           <w:szCs w:val="21"/>
         </w:rPr>
         <w:t>plot_colors</w:t>
       </w:r>
-      <w:proofErr w:type="spellEnd"/>
-      <w:r>
-        <w:rPr>
-          <w:rFonts w:ascii="Helvetica" w:hAnsi="Helvetica" w:cs="Helvetica"/>
-          <w:color w:val="000000"/>
-          <w:sz w:val="21"/>
-          <w:szCs w:val="21"/>
-        </w:rPr>
-        <w:t>.</w:t>
-      </w:r>
-      <w:r>
-        <w:rPr>
-          <w:rFonts w:ascii="Helvetica" w:hAnsi="Helvetica" w:cs="Helvetica"/>
-          <w:color w:val="000000"/>
-          <w:sz w:val="21"/>
-          <w:szCs w:val="21"/>
-        </w:rPr>
-        <w:t xml:space="preserve"> They will be used in the same order as the levels defined in </w:t>
-      </w:r>
-      <w:proofErr w:type="spellStart"/>
-      <w:r>
-        <w:rPr>
-          <w:rFonts w:ascii="Helvetica" w:hAnsi="Helvetica" w:cs="Helvetica"/>
-          <w:i/>
-          <w:color w:val="000000"/>
-          <w:sz w:val="21"/>
-          <w:szCs w:val="21"/>
-        </w:rPr>
-        <w:t>plot_colors</w:t>
-      </w:r>
-      <w:proofErr w:type="spellEnd"/>
       <w:r>
         <w:rPr>
           <w:rFonts w:ascii="Helvetica" w:hAnsi="Helvetica" w:cs="Helvetica"/>
@@ -2539,7 +2386,6 @@
         </w:rPr>
         <w:t xml:space="preserve"> </w:t>
       </w:r>
-      <w:proofErr w:type="spellStart"/>
       <w:r>
         <w:rPr>
           <w:rFonts w:ascii="Helvetica" w:hAnsi="Helvetica" w:cs="Helvetica"/>
@@ -2560,7 +2406,6 @@
         </w:rPr>
         <w:t>colors</w:t>
       </w:r>
-      <w:proofErr w:type="spellEnd"/>
       <w:r>
         <w:rPr>
           <w:rFonts w:ascii="Helvetica" w:hAnsi="Helvetica" w:cs="Helvetica"/>
@@ -2760,61 +2605,7 @@
           <w:color w:val="000000"/>
           <w:szCs w:val="21"/>
         </w:rPr>
-        <w:t xml:space="preserve">Example 2: a UMAP with color based on </w:t>
-      </w:r>
-      <w:proofErr w:type="spellStart"/>
-      <w:r>
-        <w:rPr>
-          <w:rFonts w:ascii="Helvetica" w:hAnsi="Helvetica" w:cs="Helvetica"/>
-          <w:color w:val="000000"/>
-          <w:szCs w:val="21"/>
-        </w:rPr>
-        <w:t>PanCK</w:t>
-      </w:r>
-      <w:proofErr w:type="spellEnd"/>
-      <w:r>
-        <w:rPr>
-          <w:rFonts w:ascii="Helvetica" w:hAnsi="Helvetica" w:cs="Helvetica"/>
-          <w:color w:val="000000"/>
-          <w:szCs w:val="21"/>
-        </w:rPr>
-        <w:t xml:space="preserve"> segmentation, with </w:t>
-      </w:r>
-      <w:proofErr w:type="spellStart"/>
-      <w:r>
-        <w:rPr>
-          <w:rFonts w:ascii="Helvetica" w:hAnsi="Helvetica" w:cs="Helvetica"/>
-          <w:color w:val="000000"/>
-          <w:szCs w:val="21"/>
-        </w:rPr>
-        <w:t>PanCK</w:t>
-      </w:r>
-      <w:proofErr w:type="spellEnd"/>
-      <w:r>
-        <w:rPr>
-          <w:rFonts w:ascii="Helvetica" w:hAnsi="Helvetica" w:cs="Helvetica"/>
-          <w:color w:val="000000"/>
-          <w:szCs w:val="21"/>
-        </w:rPr>
-        <w:t xml:space="preserve">+ in green and </w:t>
-      </w:r>
-      <w:proofErr w:type="spellStart"/>
-      <w:r>
-        <w:rPr>
-          <w:rFonts w:ascii="Helvetica" w:hAnsi="Helvetica" w:cs="Helvetica"/>
-          <w:color w:val="000000"/>
-          <w:szCs w:val="21"/>
-        </w:rPr>
-        <w:t>PanCK</w:t>
-      </w:r>
-      <w:proofErr w:type="spellEnd"/>
-      <w:r>
-        <w:rPr>
-          <w:rFonts w:ascii="Helvetica" w:hAnsi="Helvetica" w:cs="Helvetica"/>
-          <w:color w:val="000000"/>
-          <w:szCs w:val="21"/>
-        </w:rPr>
-        <w:t>- in cyan. Shape should be based on the slide name</w:t>
+        <w:t>Example 2: a UMAP with color based on PanCK segmentation, with PanCK+ in green and PanCK- in cyan. Shape should be based on the slide name</w:t>
       </w:r>
     </w:p>
     <w:p>
@@ -2827,23 +2618,13 @@
           <w:szCs w:val="21"/>
         </w:rPr>
       </w:pPr>
-      <w:proofErr w:type="spellStart"/>
-      <w:r>
-        <w:rPr>
-          <w:rFonts w:ascii="Courier New" w:eastAsia="Times New Roman" w:hAnsi="Courier New" w:cs="Courier New"/>
-          <w:color w:val="000000"/>
-          <w:szCs w:val="21"/>
-        </w:rPr>
-        <w:t>plot_type</w:t>
-      </w:r>
-      <w:proofErr w:type="spellEnd"/>
-      <w:r>
-        <w:rPr>
-          <w:rFonts w:ascii="Courier New" w:eastAsia="Times New Roman" w:hAnsi="Courier New" w:cs="Courier New"/>
-          <w:color w:val="000000"/>
-          <w:szCs w:val="21"/>
-        </w:rPr>
-        <w:t xml:space="preserve"> </w:t>
+      <w:r>
+        <w:rPr>
+          <w:rFonts w:ascii="Courier New" w:eastAsia="Times New Roman" w:hAnsi="Courier New" w:cs="Courier New"/>
+          <w:color w:val="000000"/>
+          <w:szCs w:val="21"/>
+        </w:rPr>
+        <w:t xml:space="preserve">plot_type </w:t>
       </w:r>
       <w:r>
         <w:rPr>
@@ -2888,25 +2669,14 @@
           <w:szCs w:val="21"/>
         </w:rPr>
       </w:pPr>
-      <w:proofErr w:type="spellStart"/>
-      <w:r>
-        <w:rPr>
-          <w:rFonts w:ascii="Courier New" w:eastAsia="Times New Roman" w:hAnsi="Courier New" w:cs="Courier New"/>
-          <w:color w:val="000000"/>
-          <w:szCs w:val="21"/>
-        </w:rPr>
-        <w:t>color_by</w:t>
-      </w:r>
-      <w:proofErr w:type="spellEnd"/>
-      <w:r>
-        <w:rPr>
-          <w:rFonts w:ascii="Courier New" w:eastAsia="Times New Roman" w:hAnsi="Courier New" w:cs="Courier New"/>
-          <w:color w:val="000000"/>
-          <w:szCs w:val="21"/>
-        </w:rPr>
-        <w:t xml:space="preserve"> = "</w:t>
-      </w:r>
-      <w:proofErr w:type="spellStart"/>
+      <w:r>
+        <w:rPr>
+          <w:rFonts w:ascii="Courier New" w:eastAsia="Times New Roman" w:hAnsi="Courier New" w:cs="Courier New"/>
+          <w:color w:val="000000"/>
+          <w:szCs w:val="21"/>
+        </w:rPr>
+        <w:t>color_by = "</w:t>
+      </w:r>
       <w:r>
         <w:rPr>
           <w:rFonts w:ascii="Courier New" w:eastAsia="Times New Roman" w:hAnsi="Courier New" w:cs="Courier New"/>
@@ -2915,7 +2685,6 @@
         </w:rPr>
         <w:t>SegmentName</w:t>
       </w:r>
-      <w:proofErr w:type="spellEnd"/>
       <w:r>
         <w:rPr>
           <w:rFonts w:ascii="Courier New" w:eastAsia="Times New Roman" w:hAnsi="Courier New" w:cs="Courier New"/>
@@ -2935,25 +2704,14 @@
           <w:szCs w:val="21"/>
         </w:rPr>
       </w:pPr>
-      <w:proofErr w:type="spellStart"/>
-      <w:r>
-        <w:rPr>
-          <w:rFonts w:ascii="Courier New" w:eastAsia="Times New Roman" w:hAnsi="Courier New" w:cs="Courier New"/>
-          <w:color w:val="000000"/>
-          <w:szCs w:val="21"/>
-        </w:rPr>
-        <w:t>shape_by</w:t>
-      </w:r>
-      <w:proofErr w:type="spellEnd"/>
-      <w:r>
-        <w:rPr>
-          <w:rFonts w:ascii="Courier New" w:eastAsia="Times New Roman" w:hAnsi="Courier New" w:cs="Courier New"/>
-          <w:color w:val="000000"/>
-          <w:szCs w:val="21"/>
-        </w:rPr>
-        <w:t xml:space="preserve"> = "</w:t>
-      </w:r>
-      <w:proofErr w:type="spellStart"/>
+      <w:r>
+        <w:rPr>
+          <w:rFonts w:ascii="Courier New" w:eastAsia="Times New Roman" w:hAnsi="Courier New" w:cs="Courier New"/>
+          <w:color w:val="000000"/>
+          <w:szCs w:val="21"/>
+        </w:rPr>
+        <w:t>shape_by = "</w:t>
+      </w:r>
       <w:r>
         <w:rPr>
           <w:rFonts w:ascii="Courier New" w:eastAsia="Times New Roman" w:hAnsi="Courier New" w:cs="Courier New"/>
@@ -2962,7 +2720,6 @@
         </w:rPr>
         <w:t>SegmentName</w:t>
       </w:r>
-      <w:proofErr w:type="spellEnd"/>
       <w:r>
         <w:rPr>
           <w:rFonts w:ascii="Courier New" w:eastAsia="Times New Roman" w:hAnsi="Courier New" w:cs="Courier New"/>
@@ -2982,23 +2739,13 @@
           <w:szCs w:val="21"/>
         </w:rPr>
       </w:pPr>
-      <w:proofErr w:type="spellStart"/>
-      <w:r>
-        <w:rPr>
-          <w:rFonts w:ascii="Courier New" w:eastAsia="Times New Roman" w:hAnsi="Courier New" w:cs="Courier New"/>
-          <w:color w:val="000000"/>
-          <w:szCs w:val="21"/>
-        </w:rPr>
-        <w:t>size_by</w:t>
-      </w:r>
-      <w:proofErr w:type="spellEnd"/>
-      <w:r>
-        <w:rPr>
-          <w:rFonts w:ascii="Courier New" w:eastAsia="Times New Roman" w:hAnsi="Courier New" w:cs="Courier New"/>
-          <w:color w:val="000000"/>
-          <w:szCs w:val="21"/>
-        </w:rPr>
-        <w:t xml:space="preserve"> = </w:t>
+      <w:r>
+        <w:rPr>
+          <w:rFonts w:ascii="Courier New" w:eastAsia="Times New Roman" w:hAnsi="Courier New" w:cs="Courier New"/>
+          <w:color w:val="000000"/>
+          <w:szCs w:val="21"/>
+        </w:rPr>
+        <w:t xml:space="preserve">size_by = </w:t>
       </w:r>
       <w:r>
         <w:rPr>
@@ -3019,23 +2766,13 @@
           <w:szCs w:val="21"/>
         </w:rPr>
       </w:pPr>
-      <w:proofErr w:type="spellStart"/>
-      <w:r>
-        <w:rPr>
-          <w:rFonts w:ascii="Courier New" w:eastAsia="Times New Roman" w:hAnsi="Courier New" w:cs="Courier New"/>
-          <w:color w:val="000000"/>
-          <w:szCs w:val="21"/>
-        </w:rPr>
-        <w:t>plot_colors</w:t>
-      </w:r>
-      <w:proofErr w:type="spellEnd"/>
-      <w:r>
-        <w:rPr>
-          <w:rFonts w:ascii="Courier New" w:eastAsia="Times New Roman" w:hAnsi="Courier New" w:cs="Courier New"/>
-          <w:color w:val="000000"/>
-          <w:szCs w:val="21"/>
-        </w:rPr>
-        <w:t xml:space="preserve"> = list("</w:t>
+      <w:r>
+        <w:rPr>
+          <w:rFonts w:ascii="Courier New" w:eastAsia="Times New Roman" w:hAnsi="Courier New" w:cs="Courier New"/>
+          <w:color w:val="000000"/>
+          <w:szCs w:val="21"/>
+        </w:rPr>
+        <w:t>plot_colors = list("</w:t>
       </w:r>
       <w:r>
         <w:rPr>
@@ -3080,67 +2817,37 @@
           <w:szCs w:val="21"/>
         </w:rPr>
       </w:pPr>
-      <w:proofErr w:type="spellStart"/>
-      <w:r>
-        <w:rPr>
-          <w:rFonts w:ascii="Courier New" w:eastAsia="Times New Roman" w:hAnsi="Courier New" w:cs="Courier New"/>
-          <w:color w:val="000000"/>
-          <w:szCs w:val="21"/>
-        </w:rPr>
-        <w:t>color_levels</w:t>
-      </w:r>
-      <w:proofErr w:type="spellEnd"/>
-      <w:r>
-        <w:rPr>
-          <w:rFonts w:ascii="Courier New" w:eastAsia="Times New Roman" w:hAnsi="Courier New" w:cs="Courier New"/>
-          <w:color w:val="000000"/>
-          <w:szCs w:val="21"/>
-        </w:rPr>
-        <w:t xml:space="preserve"> = c("</w:t>
-      </w:r>
-      <w:proofErr w:type="spellStart"/>
+      <w:r>
+        <w:rPr>
+          <w:rFonts w:ascii="Courier New" w:eastAsia="Times New Roman" w:hAnsi="Courier New" w:cs="Courier New"/>
+          <w:color w:val="000000"/>
+          <w:szCs w:val="21"/>
+        </w:rPr>
+        <w:t>color_levels = c("</w:t>
+      </w:r>
       <w:r>
         <w:rPr>
           <w:rFonts w:ascii="Courier New" w:eastAsia="Times New Roman" w:hAnsi="Courier New" w:cs="Courier New"/>
           <w:color w:val="ED7D31" w:themeColor="accent2"/>
           <w:szCs w:val="21"/>
         </w:rPr>
-        <w:t>PanCK</w:t>
-      </w:r>
-      <w:proofErr w:type="spellEnd"/>
+        <w:t>PanCK-pos</w:t>
+      </w:r>
+      <w:r>
+        <w:rPr>
+          <w:rFonts w:ascii="Courier New" w:eastAsia="Times New Roman" w:hAnsi="Courier New" w:cs="Courier New"/>
+          <w:color w:val="000000"/>
+          <w:szCs w:val="21"/>
+        </w:rPr>
+        <w:t>", "</w:t>
+      </w:r>
       <w:r>
         <w:rPr>
           <w:rFonts w:ascii="Courier New" w:eastAsia="Times New Roman" w:hAnsi="Courier New" w:cs="Courier New"/>
           <w:color w:val="ED7D31" w:themeColor="accent2"/>
           <w:szCs w:val="21"/>
         </w:rPr>
-        <w:t>-pos</w:t>
-      </w:r>
-      <w:r>
-        <w:rPr>
-          <w:rFonts w:ascii="Courier New" w:eastAsia="Times New Roman" w:hAnsi="Courier New" w:cs="Courier New"/>
-          <w:color w:val="000000"/>
-          <w:szCs w:val="21"/>
-        </w:rPr>
-        <w:t>", "</w:t>
-      </w:r>
-      <w:proofErr w:type="spellStart"/>
-      <w:r>
-        <w:rPr>
-          <w:rFonts w:ascii="Courier New" w:eastAsia="Times New Roman" w:hAnsi="Courier New" w:cs="Courier New"/>
-          <w:color w:val="ED7D31" w:themeColor="accent2"/>
-          <w:szCs w:val="21"/>
-        </w:rPr>
-        <w:t>PanCK</w:t>
-      </w:r>
-      <w:proofErr w:type="spellEnd"/>
-      <w:r>
-        <w:rPr>
-          <w:rFonts w:ascii="Courier New" w:eastAsia="Times New Roman" w:hAnsi="Courier New" w:cs="Courier New"/>
-          <w:color w:val="ED7D31" w:themeColor="accent2"/>
-          <w:szCs w:val="21"/>
-        </w:rPr>
-        <w:t>-neg</w:t>
+        <w:t>PanCK-neg</w:t>
       </w:r>
       <w:r>
         <w:rPr>
@@ -3276,23 +2983,13 @@
           <w:szCs w:val="21"/>
         </w:rPr>
       </w:pPr>
-      <w:proofErr w:type="spellStart"/>
-      <w:r>
-        <w:rPr>
-          <w:rFonts w:ascii="Courier New" w:eastAsia="Times New Roman" w:hAnsi="Courier New" w:cs="Courier New"/>
-          <w:color w:val="000000"/>
-          <w:szCs w:val="21"/>
-        </w:rPr>
-        <w:t>plot_type</w:t>
-      </w:r>
-      <w:proofErr w:type="spellEnd"/>
-      <w:r>
-        <w:rPr>
-          <w:rFonts w:ascii="Courier New" w:eastAsia="Times New Roman" w:hAnsi="Courier New" w:cs="Courier New"/>
-          <w:color w:val="000000"/>
-          <w:szCs w:val="21"/>
-        </w:rPr>
-        <w:t xml:space="preserve"> = "</w:t>
+      <w:r>
+        <w:rPr>
+          <w:rFonts w:ascii="Courier New" w:eastAsia="Times New Roman" w:hAnsi="Courier New" w:cs="Courier New"/>
+          <w:color w:val="000000"/>
+          <w:szCs w:val="21"/>
+        </w:rPr>
+        <w:t>plot_type = "</w:t>
       </w:r>
       <w:r>
         <w:rPr>
@@ -3321,23 +3018,13 @@
           <w:szCs w:val="21"/>
         </w:rPr>
       </w:pPr>
-      <w:proofErr w:type="spellStart"/>
-      <w:r>
-        <w:rPr>
-          <w:rFonts w:ascii="Courier New" w:eastAsia="Times New Roman" w:hAnsi="Courier New" w:cs="Courier New"/>
-          <w:color w:val="000000"/>
-          <w:szCs w:val="21"/>
-        </w:rPr>
-        <w:t>color_by</w:t>
-      </w:r>
-      <w:proofErr w:type="spellEnd"/>
-      <w:r>
-        <w:rPr>
-          <w:rFonts w:ascii="Courier New" w:eastAsia="Times New Roman" w:hAnsi="Courier New" w:cs="Courier New"/>
-          <w:color w:val="000000"/>
-          <w:szCs w:val="21"/>
-        </w:rPr>
-        <w:t xml:space="preserve"> = "</w:t>
+      <w:r>
+        <w:rPr>
+          <w:rFonts w:ascii="Courier New" w:eastAsia="Times New Roman" w:hAnsi="Courier New" w:cs="Courier New"/>
+          <w:color w:val="000000"/>
+          <w:szCs w:val="21"/>
+        </w:rPr>
+        <w:t>color_by = "</w:t>
       </w:r>
       <w:r>
         <w:rPr>
@@ -3366,25 +3053,14 @@
           <w:szCs w:val="21"/>
         </w:rPr>
       </w:pPr>
-      <w:proofErr w:type="spellStart"/>
-      <w:r>
-        <w:rPr>
-          <w:rFonts w:ascii="Courier New" w:eastAsia="Times New Roman" w:hAnsi="Courier New" w:cs="Courier New"/>
-          <w:color w:val="000000"/>
-          <w:szCs w:val="21"/>
-        </w:rPr>
-        <w:t>shape_by</w:t>
-      </w:r>
-      <w:proofErr w:type="spellEnd"/>
-      <w:r>
-        <w:rPr>
-          <w:rFonts w:ascii="Courier New" w:eastAsia="Times New Roman" w:hAnsi="Courier New" w:cs="Courier New"/>
-          <w:color w:val="000000"/>
-          <w:szCs w:val="21"/>
-        </w:rPr>
-        <w:t xml:space="preserve"> = "</w:t>
-      </w:r>
-      <w:proofErr w:type="spellStart"/>
+      <w:r>
+        <w:rPr>
+          <w:rFonts w:ascii="Courier New" w:eastAsia="Times New Roman" w:hAnsi="Courier New" w:cs="Courier New"/>
+          <w:color w:val="000000"/>
+          <w:szCs w:val="21"/>
+        </w:rPr>
+        <w:t>shape_by = "</w:t>
+      </w:r>
       <w:r>
         <w:rPr>
           <w:rFonts w:ascii="Courier New" w:eastAsia="Times New Roman" w:hAnsi="Courier New" w:cs="Courier New"/>
@@ -3393,7 +3069,6 @@
         </w:rPr>
         <w:t>SegmentName</w:t>
       </w:r>
-      <w:proofErr w:type="spellEnd"/>
       <w:r>
         <w:rPr>
           <w:rFonts w:ascii="Courier New" w:eastAsia="Times New Roman" w:hAnsi="Courier New" w:cs="Courier New"/>
@@ -3412,23 +3087,13 @@
           <w:szCs w:val="21"/>
         </w:rPr>
       </w:pPr>
-      <w:proofErr w:type="spellStart"/>
-      <w:r>
-        <w:rPr>
-          <w:rFonts w:ascii="Courier New" w:eastAsia="Times New Roman" w:hAnsi="Courier New" w:cs="Courier New"/>
-          <w:color w:val="000000"/>
-          <w:szCs w:val="21"/>
-        </w:rPr>
-        <w:t>plot_colors</w:t>
-      </w:r>
-      <w:proofErr w:type="spellEnd"/>
-      <w:r>
-        <w:rPr>
-          <w:rFonts w:ascii="Courier New" w:eastAsia="Times New Roman" w:hAnsi="Courier New" w:cs="Courier New"/>
-          <w:color w:val="000000"/>
-          <w:szCs w:val="21"/>
-        </w:rPr>
-        <w:t xml:space="preserve"> = list("</w:t>
+      <w:r>
+        <w:rPr>
+          <w:rFonts w:ascii="Courier New" w:eastAsia="Times New Roman" w:hAnsi="Courier New" w:cs="Courier New"/>
+          <w:color w:val="000000"/>
+          <w:szCs w:val="21"/>
+        </w:rPr>
+        <w:t>plot_colors = list("</w:t>
       </w:r>
       <w:r>
         <w:rPr>
@@ -3486,23 +3151,13 @@
         </w:rPr>
         <w:br/>
       </w:r>
-      <w:proofErr w:type="spellStart"/>
-      <w:r>
-        <w:rPr>
-          <w:rFonts w:ascii="Courier New" w:eastAsia="Times New Roman" w:hAnsi="Courier New" w:cs="Courier New"/>
-          <w:color w:val="000000"/>
-          <w:szCs w:val="21"/>
-        </w:rPr>
-        <w:t>color_levels</w:t>
-      </w:r>
-      <w:proofErr w:type="spellEnd"/>
-      <w:r>
-        <w:rPr>
-          <w:rFonts w:ascii="Courier New" w:eastAsia="Times New Roman" w:hAnsi="Courier New" w:cs="Courier New"/>
-          <w:color w:val="000000"/>
-          <w:szCs w:val="21"/>
-        </w:rPr>
-        <w:t xml:space="preserve"> = c("</w:t>
+      <w:r>
+        <w:rPr>
+          <w:rFonts w:ascii="Courier New" w:eastAsia="Times New Roman" w:hAnsi="Courier New" w:cs="Courier New"/>
+          <w:color w:val="000000"/>
+          <w:szCs w:val="21"/>
+        </w:rPr>
+        <w:t>color_levels = c("</w:t>
       </w:r>
       <w:r>
         <w:rPr>
@@ -3649,23 +3304,13 @@
           <w:szCs w:val="21"/>
         </w:rPr>
       </w:pPr>
-      <w:proofErr w:type="spellStart"/>
-      <w:r>
-        <w:rPr>
-          <w:rFonts w:ascii="Courier New" w:eastAsia="Times New Roman" w:hAnsi="Courier New" w:cs="Courier New"/>
-          <w:color w:val="000000"/>
-          <w:szCs w:val="21"/>
-        </w:rPr>
-        <w:t>plot_type</w:t>
-      </w:r>
-      <w:proofErr w:type="spellEnd"/>
-      <w:r>
-        <w:rPr>
-          <w:rFonts w:ascii="Courier New" w:eastAsia="Times New Roman" w:hAnsi="Courier New" w:cs="Courier New"/>
-          <w:color w:val="000000"/>
-          <w:szCs w:val="21"/>
-        </w:rPr>
-        <w:t xml:space="preserve"> = "</w:t>
+      <w:r>
+        <w:rPr>
+          <w:rFonts w:ascii="Courier New" w:eastAsia="Times New Roman" w:hAnsi="Courier New" w:cs="Courier New"/>
+          <w:color w:val="000000"/>
+          <w:szCs w:val="21"/>
+        </w:rPr>
+        <w:t>plot_type = "</w:t>
       </w:r>
       <w:r>
         <w:rPr>
@@ -3694,23 +3339,13 @@
           <w:szCs w:val="21"/>
         </w:rPr>
       </w:pPr>
-      <w:proofErr w:type="spellStart"/>
-      <w:r>
-        <w:rPr>
-          <w:rFonts w:ascii="Courier New" w:eastAsia="Times New Roman" w:hAnsi="Courier New" w:cs="Courier New"/>
-          <w:color w:val="000000"/>
-          <w:szCs w:val="21"/>
-        </w:rPr>
-        <w:t>color_by</w:t>
-      </w:r>
-      <w:proofErr w:type="spellEnd"/>
-      <w:r>
-        <w:rPr>
-          <w:rFonts w:ascii="Courier New" w:eastAsia="Times New Roman" w:hAnsi="Courier New" w:cs="Courier New"/>
-          <w:color w:val="000000"/>
-          <w:szCs w:val="21"/>
-        </w:rPr>
-        <w:t xml:space="preserve"> = "</w:t>
+      <w:r>
+        <w:rPr>
+          <w:rFonts w:ascii="Courier New" w:eastAsia="Times New Roman" w:hAnsi="Courier New" w:cs="Courier New"/>
+          <w:color w:val="000000"/>
+          <w:szCs w:val="21"/>
+        </w:rPr>
+        <w:t>color_by = "</w:t>
       </w:r>
       <w:r>
         <w:rPr>
@@ -3739,23 +3374,13 @@
           <w:szCs w:val="21"/>
         </w:rPr>
       </w:pPr>
-      <w:proofErr w:type="spellStart"/>
-      <w:r>
-        <w:rPr>
-          <w:rFonts w:ascii="Courier New" w:eastAsia="Times New Roman" w:hAnsi="Courier New" w:cs="Courier New"/>
-          <w:color w:val="000000"/>
-          <w:szCs w:val="21"/>
-        </w:rPr>
-        <w:t>size_by</w:t>
-      </w:r>
-      <w:proofErr w:type="spellEnd"/>
-      <w:r>
-        <w:rPr>
-          <w:rFonts w:ascii="Courier New" w:eastAsia="Times New Roman" w:hAnsi="Courier New" w:cs="Courier New"/>
-          <w:color w:val="000000"/>
-          <w:szCs w:val="21"/>
-        </w:rPr>
-        <w:t xml:space="preserve"> = </w:t>
+      <w:r>
+        <w:rPr>
+          <w:rFonts w:ascii="Courier New" w:eastAsia="Times New Roman" w:hAnsi="Courier New" w:cs="Courier New"/>
+          <w:color w:val="000000"/>
+          <w:szCs w:val="21"/>
+        </w:rPr>
+        <w:t xml:space="preserve">size_by = </w:t>
       </w:r>
       <w:r>
         <w:rPr>
@@ -3792,25 +3417,14 @@
           <w:szCs w:val="21"/>
         </w:rPr>
       </w:pPr>
-      <w:proofErr w:type="spellStart"/>
-      <w:r>
-        <w:rPr>
-          <w:rFonts w:ascii="Courier New" w:eastAsia="Times New Roman" w:hAnsi="Courier New" w:cs="Courier New"/>
-          <w:color w:val="000000"/>
-          <w:szCs w:val="21"/>
-        </w:rPr>
-        <w:t>shape_by</w:t>
-      </w:r>
-      <w:proofErr w:type="spellEnd"/>
-      <w:r>
-        <w:rPr>
-          <w:rFonts w:ascii="Courier New" w:eastAsia="Times New Roman" w:hAnsi="Courier New" w:cs="Courier New"/>
-          <w:color w:val="000000"/>
-          <w:szCs w:val="21"/>
-        </w:rPr>
-        <w:t xml:space="preserve"> = "</w:t>
-      </w:r>
-      <w:proofErr w:type="spellStart"/>
+      <w:r>
+        <w:rPr>
+          <w:rFonts w:ascii="Courier New" w:eastAsia="Times New Roman" w:hAnsi="Courier New" w:cs="Courier New"/>
+          <w:color w:val="000000"/>
+          <w:szCs w:val="21"/>
+        </w:rPr>
+        <w:t>shape_by = "</w:t>
+      </w:r>
       <w:r>
         <w:rPr>
           <w:rFonts w:ascii="Courier New" w:eastAsia="Times New Roman" w:hAnsi="Courier New" w:cs="Courier New"/>
@@ -3819,7 +3433,6 @@
         </w:rPr>
         <w:t>SegmentName</w:t>
       </w:r>
-      <w:proofErr w:type="spellEnd"/>
       <w:r>
         <w:rPr>
           <w:rFonts w:ascii="Courier New" w:eastAsia="Times New Roman" w:hAnsi="Courier New" w:cs="Courier New"/>
@@ -3838,23 +3451,13 @@
           <w:szCs w:val="21"/>
         </w:rPr>
       </w:pPr>
-      <w:proofErr w:type="spellStart"/>
-      <w:r>
-        <w:rPr>
-          <w:rFonts w:ascii="Courier New" w:eastAsia="Times New Roman" w:hAnsi="Courier New" w:cs="Courier New"/>
-          <w:color w:val="000000"/>
-          <w:szCs w:val="21"/>
-        </w:rPr>
-        <w:t>plot_colors</w:t>
-      </w:r>
-      <w:proofErr w:type="spellEnd"/>
-      <w:r>
-        <w:rPr>
-          <w:rFonts w:ascii="Courier New" w:eastAsia="Times New Roman" w:hAnsi="Courier New" w:cs="Courier New"/>
-          <w:color w:val="000000"/>
-          <w:szCs w:val="21"/>
-        </w:rPr>
-        <w:t xml:space="preserve"> = list("</w:t>
+      <w:r>
+        <w:rPr>
+          <w:rFonts w:ascii="Courier New" w:eastAsia="Times New Roman" w:hAnsi="Courier New" w:cs="Courier New"/>
+          <w:color w:val="000000"/>
+          <w:szCs w:val="21"/>
+        </w:rPr>
+        <w:t>plot_colors = list("</w:t>
       </w:r>
       <w:r>
         <w:rPr>
@@ -3912,23 +3515,13 @@
         </w:rPr>
         <w:br/>
       </w:r>
-      <w:proofErr w:type="spellStart"/>
-      <w:r>
-        <w:rPr>
-          <w:rFonts w:ascii="Courier New" w:eastAsia="Times New Roman" w:hAnsi="Courier New" w:cs="Courier New"/>
-          <w:color w:val="000000"/>
-          <w:szCs w:val="21"/>
-        </w:rPr>
-        <w:t>color_levels</w:t>
-      </w:r>
-      <w:proofErr w:type="spellEnd"/>
-      <w:r>
-        <w:rPr>
-          <w:rFonts w:ascii="Courier New" w:eastAsia="Times New Roman" w:hAnsi="Courier New" w:cs="Courier New"/>
-          <w:color w:val="000000"/>
-          <w:szCs w:val="21"/>
-        </w:rPr>
-        <w:t xml:space="preserve"> = c("</w:t>
+      <w:r>
+        <w:rPr>
+          <w:rFonts w:ascii="Courier New" w:eastAsia="Times New Roman" w:hAnsi="Courier New" w:cs="Courier New"/>
+          <w:color w:val="000000"/>
+          <w:szCs w:val="21"/>
+        </w:rPr>
+        <w:t>color_levels = c("</w:t>
       </w:r>
       <w:r>
         <w:rPr>
@@ -4150,25 +3743,90 @@
           <w:sz w:val="21"/>
           <w:szCs w:val="21"/>
         </w:rPr>
-        <w:t xml:space="preserve"> captures </w:t>
-      </w:r>
-      <w:r>
-        <w:rPr>
-          <w:rFonts w:ascii="Helvetica" w:hAnsi="Helvetica" w:cs="Helvetica"/>
-          <w:color w:val="000000"/>
-          <w:sz w:val="21"/>
-          <w:szCs w:val="21"/>
-        </w:rPr>
-        <w:t>each dimension</w:t>
-      </w:r>
-      <w:r>
-        <w:rPr>
-          <w:rFonts w:ascii="Helvetica" w:hAnsi="Helvetica" w:cs="Helvetica"/>
-          <w:color w:val="000000"/>
-          <w:sz w:val="21"/>
-          <w:szCs w:val="21"/>
-        </w:rPr>
-        <w:t xml:space="preserve"> and then looks for orthogonal </w:t>
+        <w:t xml:space="preserve"> </w:t>
+      </w:r>
+      <w:r>
+        <w:rPr>
+          <w:rFonts w:ascii="Helvetica" w:hAnsi="Helvetica" w:cs="Helvetica"/>
+          <w:color w:val="000000"/>
+          <w:sz w:val="21"/>
+          <w:szCs w:val="21"/>
+        </w:rPr>
+        <w:t xml:space="preserve">is performed on scaled, log2 transformed expression data and </w:t>
+      </w:r>
+      <w:r>
+        <w:rPr>
+          <w:rFonts w:ascii="Helvetica" w:hAnsi="Helvetica" w:cs="Helvetica"/>
+          <w:color w:val="000000"/>
+          <w:sz w:val="21"/>
+          <w:szCs w:val="21"/>
+        </w:rPr>
+        <w:t xml:space="preserve">captures </w:t>
+      </w:r>
+      <w:r>
+        <w:rPr>
+          <w:rFonts w:ascii="Helvetica" w:hAnsi="Helvetica" w:cs="Helvetica"/>
+          <w:color w:val="000000"/>
+          <w:sz w:val="21"/>
+          <w:szCs w:val="21"/>
+        </w:rPr>
+        <w:t>the</w:t>
+      </w:r>
+      <w:r>
+        <w:rPr>
+          <w:rFonts w:ascii="Helvetica" w:hAnsi="Helvetica" w:cs="Helvetica"/>
+          <w:color w:val="000000"/>
+          <w:sz w:val="21"/>
+          <w:szCs w:val="21"/>
+        </w:rPr>
+        <w:t xml:space="preserve"> </w:t>
+      </w:r>
+      <w:r>
+        <w:rPr>
+          <w:rFonts w:ascii="Helvetica" w:hAnsi="Helvetica" w:cs="Helvetica"/>
+          <w:color w:val="000000"/>
+          <w:sz w:val="21"/>
+          <w:szCs w:val="21"/>
+        </w:rPr>
+        <w:t xml:space="preserve">linearly combined axis, or principal </w:t>
+      </w:r>
+      <w:bookmarkStart w:id="0" w:name="_GoBack"/>
+      <w:bookmarkEnd w:id="0"/>
+      <w:r>
+        <w:rPr>
+          <w:rFonts w:ascii="Helvetica" w:hAnsi="Helvetica" w:cs="Helvetica"/>
+          <w:color w:val="000000"/>
+          <w:sz w:val="21"/>
+          <w:szCs w:val="21"/>
+        </w:rPr>
+        <w:t>component,</w:t>
+      </w:r>
+      <w:r>
+        <w:rPr>
+          <w:rFonts w:ascii="Helvetica" w:hAnsi="Helvetica" w:cs="Helvetica"/>
+          <w:color w:val="000000"/>
+          <w:sz w:val="21"/>
+          <w:szCs w:val="21"/>
+        </w:rPr>
+        <w:t xml:space="preserve"> </w:t>
+      </w:r>
+      <w:r>
+        <w:rPr>
+          <w:rFonts w:ascii="Helvetica" w:hAnsi="Helvetica" w:cs="Helvetica"/>
+          <w:color w:val="000000"/>
+          <w:sz w:val="21"/>
+          <w:szCs w:val="21"/>
+        </w:rPr>
+        <w:t xml:space="preserve">of expression which explains the most variation </w:t>
+      </w:r>
+      <w:r>
+        <w:rPr>
+          <w:rFonts w:ascii="Helvetica" w:hAnsi="Helvetica" w:cs="Helvetica"/>
+          <w:color w:val="000000"/>
+          <w:sz w:val="21"/>
+          <w:szCs w:val="21"/>
+        </w:rPr>
+        <w:t xml:space="preserve">and then looks for orthogonal </w:t>
       </w:r>
       <w:r>
         <w:rPr>
@@ -4179,17 +3837,15 @@
         </w:rPr>
         <w:t xml:space="preserve">axes of </w:t>
       </w:r>
-      <w:proofErr w:type="spellStart"/>
-      <w:r>
-        <w:rPr>
-          <w:rFonts w:ascii="Helvetica" w:hAnsi="Helvetica" w:cs="Helvetica"/>
-          <w:color w:val="000000"/>
-          <w:sz w:val="21"/>
-          <w:szCs w:val="21"/>
-        </w:rPr>
-        <w:t>variatin</w:t>
-      </w:r>
-      <w:proofErr w:type="spellEnd"/>
+      <w:r>
+        <w:rPr>
+          <w:rFonts w:ascii="Helvetica" w:hAnsi="Helvetica" w:cs="Helvetica"/>
+          <w:color w:val="000000"/>
+          <w:sz w:val="21"/>
+          <w:szCs w:val="21"/>
+        </w:rPr>
+        <w:t>variation</w:t>
+      </w:r>
       <w:r>
         <w:rPr>
           <w:rFonts w:ascii="Helvetica" w:hAnsi="Helvetica" w:cs="Helvetica"/>
@@ -4417,87 +4073,7 @@
           <w:sz w:val="21"/>
           <w:szCs w:val="21"/>
         </w:rPr>
-        <w:t xml:space="preserve">In this example, we observe 2 strong clusters that separate based on both PC1 and PC2 based on the segmentation strategy used, where </w:t>
-      </w:r>
-      <w:proofErr w:type="spellStart"/>
-      <w:r>
-        <w:rPr>
-          <w:rFonts w:ascii="Helvetica" w:hAnsi="Helvetica" w:cs="Helvetica"/>
-          <w:color w:val="000000"/>
-          <w:sz w:val="21"/>
-          <w:szCs w:val="21"/>
-        </w:rPr>
-        <w:t>PanCK</w:t>
-      </w:r>
-      <w:proofErr w:type="spellEnd"/>
-      <w:r>
-        <w:rPr>
-          <w:rFonts w:ascii="Helvetica" w:hAnsi="Helvetica" w:cs="Helvetica"/>
-          <w:color w:val="000000"/>
-          <w:sz w:val="21"/>
-          <w:szCs w:val="21"/>
-        </w:rPr>
-        <w:t xml:space="preserve">- regions (stroma) are on the left of the graph, and </w:t>
-      </w:r>
-      <w:proofErr w:type="spellStart"/>
-      <w:r>
-        <w:rPr>
-          <w:rFonts w:ascii="Helvetica" w:hAnsi="Helvetica" w:cs="Helvetica"/>
-          <w:color w:val="000000"/>
-          <w:sz w:val="21"/>
-          <w:szCs w:val="21"/>
-        </w:rPr>
-        <w:t>PanCK</w:t>
-      </w:r>
-      <w:proofErr w:type="spellEnd"/>
-      <w:r>
-        <w:rPr>
-          <w:rFonts w:ascii="Helvetica" w:hAnsi="Helvetica" w:cs="Helvetica"/>
-          <w:color w:val="000000"/>
-          <w:sz w:val="21"/>
-          <w:szCs w:val="21"/>
-        </w:rPr>
-        <w:t xml:space="preserve">+ regions are on the top right. Color denotes a regional factor used to categories ROIs as they were selected, and so we can further explore within-cluster distributions such as the fact that immune high tumor </w:t>
-      </w:r>
-      <w:proofErr w:type="spellStart"/>
-      <w:r>
-        <w:rPr>
-          <w:rFonts w:ascii="Helvetica" w:hAnsi="Helvetica" w:cs="Helvetica"/>
-          <w:color w:val="000000"/>
-          <w:sz w:val="21"/>
-          <w:szCs w:val="21"/>
-        </w:rPr>
-        <w:t>PanCK</w:t>
-      </w:r>
-      <w:proofErr w:type="spellEnd"/>
-      <w:r>
-        <w:rPr>
-          <w:rFonts w:ascii="Helvetica" w:hAnsi="Helvetica" w:cs="Helvetica"/>
-          <w:color w:val="000000"/>
-          <w:sz w:val="21"/>
-          <w:szCs w:val="21"/>
-        </w:rPr>
-        <w:t xml:space="preserve">+ ROIs separate from normal colon </w:t>
-      </w:r>
-      <w:proofErr w:type="spellStart"/>
-      <w:r>
-        <w:rPr>
-          <w:rFonts w:ascii="Helvetica" w:hAnsi="Helvetica" w:cs="Helvetica"/>
-          <w:color w:val="000000"/>
-          <w:sz w:val="21"/>
-          <w:szCs w:val="21"/>
-        </w:rPr>
-        <w:t>PanCK</w:t>
-      </w:r>
-      <w:proofErr w:type="spellEnd"/>
-      <w:r>
-        <w:rPr>
-          <w:rFonts w:ascii="Helvetica" w:hAnsi="Helvetica" w:cs="Helvetica"/>
-          <w:color w:val="000000"/>
-          <w:sz w:val="21"/>
-          <w:szCs w:val="21"/>
-        </w:rPr>
-        <w:t>+ ROIs. The graph on the right is also output, and it shows the cumulative variance explained by each the components measured. While we only output the first 3 PCs in the annotation data, you can see by this graph that additional PCs explain smaller &amp; smaller variances in expression. If your dataset is particularly similar or diverse more or less of the variance will be explained by the first PC. The variance explained is also shown as a percentage on the axes of the graphs.</w:t>
+        <w:t>In this example, we observe 2 strong clusters that separate based on both PC1 and PC2 based on the segmentation strategy used, where PanCK- regions (stroma) are on the left of the graph, and PanCK+ regions are on the top right. Color denotes a regional factor used to categories ROIs as they were selected, and so we can further explore within-cluster distributions such as the fact that immune high tumor PanCK+ ROIs separate from normal colon PanCK+ ROIs. The graph on the right is also output, and it shows the cumulative variance explained by each the components measured. While we only output the first 3 PCs in the annotation data, you can see by this graph that additional PCs explain smaller &amp; smaller variances in expression. If your dataset is particularly similar or diverse more or less of the variance will be explained by the first PC. The variance explained is also shown as a percentage on the axes of the graphs.</w:t>
       </w:r>
     </w:p>
     <w:p>
@@ -4527,7 +4103,6 @@
           <w:szCs w:val="21"/>
         </w:rPr>
       </w:pPr>
-      <w:proofErr w:type="spellStart"/>
       <w:r>
         <w:rPr>
           <w:rFonts w:ascii="Helvetica" w:hAnsi="Helvetica" w:cs="Helvetica"/>
@@ -4538,39 +4113,27 @@
         </w:rPr>
         <w:t>tSNE</w:t>
       </w:r>
-      <w:proofErr w:type="spellEnd"/>
-    </w:p>
-    <w:p>
-      <w:pPr>
-        <w:pStyle w:val="NormalWeb"/>
-        <w:shd w:val="clear" w:color="auto" w:fill="FFFFFF"/>
-        <w:spacing w:before="120" w:beforeAutospacing="0" w:after="120" w:afterAutospacing="0"/>
-        <w:rPr>
-          <w:rFonts w:ascii="Helvetica" w:hAnsi="Helvetica" w:cs="Helvetica"/>
-          <w:color w:val="000000"/>
-          <w:sz w:val="21"/>
-          <w:szCs w:val="21"/>
-        </w:rPr>
-      </w:pPr>
-      <w:proofErr w:type="spellStart"/>
-      <w:r>
-        <w:rPr>
-          <w:rFonts w:ascii="Helvetica" w:hAnsi="Helvetica" w:cs="Helvetica"/>
-          <w:color w:val="000000"/>
-          <w:sz w:val="21"/>
-          <w:szCs w:val="21"/>
-        </w:rPr>
-        <w:t>tSNE</w:t>
-      </w:r>
-      <w:proofErr w:type="spellEnd"/>
-      <w:r>
-        <w:rPr>
-          <w:rFonts w:ascii="Helvetica" w:hAnsi="Helvetica" w:cs="Helvetica"/>
-          <w:color w:val="000000"/>
-          <w:sz w:val="21"/>
-          <w:szCs w:val="21"/>
-        </w:rPr>
-        <w:t xml:space="preserve"> (</w:t>
+    </w:p>
+    <w:p>
+      <w:pPr>
+        <w:pStyle w:val="NormalWeb"/>
+        <w:shd w:val="clear" w:color="auto" w:fill="FFFFFF"/>
+        <w:spacing w:before="120" w:beforeAutospacing="0" w:after="120" w:afterAutospacing="0"/>
+        <w:rPr>
+          <w:rFonts w:ascii="Helvetica" w:hAnsi="Helvetica" w:cs="Helvetica"/>
+          <w:color w:val="000000"/>
+          <w:sz w:val="21"/>
+          <w:szCs w:val="21"/>
+        </w:rPr>
+      </w:pPr>
+      <w:r>
+        <w:rPr>
+          <w:rFonts w:ascii="Helvetica" w:hAnsi="Helvetica" w:cs="Helvetica"/>
+          <w:color w:val="000000"/>
+          <w:sz w:val="21"/>
+          <w:szCs w:val="21"/>
+        </w:rPr>
+        <w:t>tSNE (</w:t>
       </w:r>
       <w:r>
         <w:rPr>
@@ -4655,27 +4218,7 @@
           <w:sz w:val="21"/>
           <w:szCs w:val="21"/>
         </w:rPr>
-        <w:t xml:space="preserve">L.J.P. van der </w:t>
-      </w:r>
-      <w:proofErr w:type="spellStart"/>
-      <w:r>
-        <w:rPr>
-          <w:rFonts w:ascii="Helvetica" w:hAnsi="Helvetica" w:cs="Helvetica"/>
-          <w:color w:val="000000"/>
-          <w:sz w:val="21"/>
-          <w:szCs w:val="21"/>
-        </w:rPr>
-        <w:t>Maaten</w:t>
-      </w:r>
-      <w:proofErr w:type="spellEnd"/>
-      <w:r>
-        <w:rPr>
-          <w:rFonts w:ascii="Helvetica" w:hAnsi="Helvetica" w:cs="Helvetica"/>
-          <w:color w:val="000000"/>
-          <w:sz w:val="21"/>
-          <w:szCs w:val="21"/>
-        </w:rPr>
-        <w:t xml:space="preserve"> and G.E. Hinton. Visualizing High-Dimensional Data Using t-SNE. Journal of Machine Learning Research 9(Nov):2579-2605, 2008.</w:t>
+        <w:t>L.J.P. van der Maaten and G.E. Hinton. Visualizing High-Dimensional Data Using t-SNE. Journal of Machine Learning Research 9(Nov):2579-2605, 2008.</w:t>
       </w:r>
     </w:p>
     <w:p>
@@ -4791,67 +4334,7 @@
           <w:sz w:val="21"/>
           <w:szCs w:val="21"/>
         </w:rPr>
-        <w:t xml:space="preserve">In this particular example, </w:t>
-      </w:r>
-      <w:proofErr w:type="spellStart"/>
-      <w:r>
-        <w:rPr>
-          <w:rFonts w:ascii="Helvetica" w:hAnsi="Helvetica" w:cs="Helvetica"/>
-          <w:color w:val="000000"/>
-          <w:sz w:val="21"/>
-          <w:szCs w:val="21"/>
-        </w:rPr>
-        <w:t>tSNE</w:t>
-      </w:r>
-      <w:proofErr w:type="spellEnd"/>
-      <w:r>
-        <w:rPr>
-          <w:rFonts w:ascii="Helvetica" w:hAnsi="Helvetica" w:cs="Helvetica"/>
-          <w:color w:val="000000"/>
-          <w:sz w:val="21"/>
-          <w:szCs w:val="21"/>
-        </w:rPr>
-        <w:t xml:space="preserve"> identifies 3 clusters of samples, 1 that is based on </w:t>
-      </w:r>
-      <w:proofErr w:type="spellStart"/>
-      <w:r>
-        <w:rPr>
-          <w:rFonts w:ascii="Helvetica" w:hAnsi="Helvetica" w:cs="Helvetica"/>
-          <w:color w:val="000000"/>
-          <w:sz w:val="21"/>
-          <w:szCs w:val="21"/>
-        </w:rPr>
-        <w:t>PanCK</w:t>
-      </w:r>
-      <w:proofErr w:type="spellEnd"/>
-      <w:r>
-        <w:rPr>
-          <w:rFonts w:ascii="Helvetica" w:hAnsi="Helvetica" w:cs="Helvetica"/>
-          <w:color w:val="000000"/>
-          <w:sz w:val="21"/>
-          <w:szCs w:val="21"/>
-        </w:rPr>
-        <w:t xml:space="preserve">- segments, and then two separate clusters of </w:t>
-      </w:r>
-      <w:proofErr w:type="spellStart"/>
-      <w:r>
-        <w:rPr>
-          <w:rFonts w:ascii="Helvetica" w:hAnsi="Helvetica" w:cs="Helvetica"/>
-          <w:color w:val="000000"/>
-          <w:sz w:val="21"/>
-          <w:szCs w:val="21"/>
-        </w:rPr>
-        <w:t>PanCK</w:t>
-      </w:r>
-      <w:proofErr w:type="spellEnd"/>
-      <w:r>
-        <w:rPr>
-          <w:rFonts w:ascii="Helvetica" w:hAnsi="Helvetica" w:cs="Helvetica"/>
-          <w:color w:val="000000"/>
-          <w:sz w:val="21"/>
-          <w:szCs w:val="21"/>
-        </w:rPr>
-        <w:t xml:space="preserve">+ ROIs. While not visualized here, these </w:t>
+        <w:t xml:space="preserve">In this particular example, tSNE identifies 3 clusters of samples, 1 that is based on PanCK- segments, and then two separate clusters of PanCK+ ROIs. While not visualized here, these </w:t>
       </w:r>
       <w:r>
         <w:rPr>
@@ -5031,27 +4514,7 @@
           <w:sz w:val="21"/>
           <w:szCs w:val="21"/>
         </w:rPr>
-        <w:t xml:space="preserve">McInnes, L, Healy, J, UMAP: Uniform Manifold Approximation and Projection for Dimension Reduction, </w:t>
-      </w:r>
-      <w:proofErr w:type="spellStart"/>
-      <w:r>
-        <w:rPr>
-          <w:rFonts w:ascii="Helvetica" w:hAnsi="Helvetica" w:cs="Helvetica"/>
-          <w:color w:val="000000"/>
-          <w:sz w:val="21"/>
-          <w:szCs w:val="21"/>
-        </w:rPr>
-        <w:t>ArXiv</w:t>
-      </w:r>
-      <w:proofErr w:type="spellEnd"/>
-      <w:r>
-        <w:rPr>
-          <w:rFonts w:ascii="Helvetica" w:hAnsi="Helvetica" w:cs="Helvetica"/>
-          <w:color w:val="000000"/>
-          <w:sz w:val="21"/>
-          <w:szCs w:val="21"/>
-        </w:rPr>
-        <w:t xml:space="preserve"> e-prints 1802.03426, 2018</w:t>
+        <w:t>McInnes, L, Healy, J, UMAP: Uniform Manifold Approximation and Projection for Dimension Reduction, ArXiv e-prints 1802.03426, 2018</w:t>
       </w:r>
     </w:p>
     <w:p>
@@ -5189,105 +4652,34 @@
           <w:sz w:val="21"/>
           <w:szCs w:val="21"/>
         </w:rPr>
-        <w:t>, shape is being set by the factor “</w:t>
-      </w:r>
-      <w:proofErr w:type="spellStart"/>
-      <w:r>
-        <w:rPr>
-          <w:rFonts w:ascii="Helvetica" w:hAnsi="Helvetica" w:cs="Helvetica"/>
-          <w:color w:val="000000"/>
-          <w:sz w:val="21"/>
-          <w:szCs w:val="21"/>
-        </w:rPr>
-        <w:t>SegmentName</w:t>
-      </w:r>
-      <w:proofErr w:type="spellEnd"/>
-      <w:r>
-        <w:rPr>
-          <w:rFonts w:ascii="Helvetica" w:hAnsi="Helvetica" w:cs="Helvetica"/>
-          <w:color w:val="000000"/>
-          <w:sz w:val="21"/>
-          <w:szCs w:val="21"/>
-        </w:rPr>
-        <w:t xml:space="preserve">”, and the color palette used is “Set1”. Here we observe 3 clusters. As </w:t>
-      </w:r>
-      <w:r>
-        <w:rPr>
-          <w:rFonts w:ascii="Helvetica" w:hAnsi="Helvetica" w:cs="Helvetica"/>
-          <w:color w:val="000000"/>
-          <w:sz w:val="21"/>
-          <w:szCs w:val="21"/>
-        </w:rPr>
-        <w:t xml:space="preserve">with </w:t>
-      </w:r>
-      <w:proofErr w:type="spellStart"/>
-      <w:r>
-        <w:rPr>
-          <w:rFonts w:ascii="Helvetica" w:hAnsi="Helvetica" w:cs="Helvetica"/>
-          <w:color w:val="000000"/>
-          <w:sz w:val="21"/>
-          <w:szCs w:val="21"/>
-        </w:rPr>
-        <w:t>tSNE</w:t>
-      </w:r>
-      <w:proofErr w:type="spellEnd"/>
-      <w:r>
-        <w:rPr>
-          <w:rFonts w:ascii="Helvetica" w:hAnsi="Helvetica" w:cs="Helvetica"/>
-          <w:color w:val="000000"/>
-          <w:sz w:val="21"/>
-          <w:szCs w:val="21"/>
-        </w:rPr>
-        <w:t xml:space="preserve">, two clusters are </w:t>
-      </w:r>
-      <w:proofErr w:type="spellStart"/>
-      <w:r>
-        <w:rPr>
-          <w:rFonts w:ascii="Helvetica" w:hAnsi="Helvetica" w:cs="Helvetica"/>
-          <w:color w:val="000000"/>
-          <w:sz w:val="21"/>
-          <w:szCs w:val="21"/>
-        </w:rPr>
-        <w:t>PanCK</w:t>
-      </w:r>
-      <w:proofErr w:type="spellEnd"/>
-      <w:r>
-        <w:rPr>
-          <w:rFonts w:ascii="Helvetica" w:hAnsi="Helvetica" w:cs="Helvetica"/>
-          <w:color w:val="000000"/>
-          <w:sz w:val="21"/>
-          <w:szCs w:val="21"/>
-        </w:rPr>
-        <w:t>-positive</w:t>
-      </w:r>
-      <w:r>
-        <w:rPr>
-          <w:rFonts w:ascii="Helvetica" w:hAnsi="Helvetica" w:cs="Helvetica"/>
-          <w:color w:val="000000"/>
-          <w:sz w:val="21"/>
-          <w:szCs w:val="21"/>
-        </w:rPr>
-        <w:t xml:space="preserve">, which show higher expression of VEGFA than the </w:t>
-      </w:r>
-      <w:proofErr w:type="spellStart"/>
-      <w:r>
-        <w:rPr>
-          <w:rFonts w:ascii="Helvetica" w:hAnsi="Helvetica" w:cs="Helvetica"/>
-          <w:color w:val="000000"/>
-          <w:sz w:val="21"/>
-          <w:szCs w:val="21"/>
-        </w:rPr>
-        <w:t>PanCK</w:t>
-      </w:r>
-      <w:proofErr w:type="spellEnd"/>
-      <w:r>
-        <w:rPr>
-          <w:rFonts w:ascii="Helvetica" w:hAnsi="Helvetica" w:cs="Helvetica"/>
-          <w:color w:val="000000"/>
-          <w:sz w:val="21"/>
-          <w:szCs w:val="21"/>
-        </w:rPr>
-        <w:t>-negative segments</w:t>
+        <w:t xml:space="preserve">, shape is being set by the factor “SegmentName”, and the color palette used is “Set1”. Here we observe 3 clusters. As </w:t>
+      </w:r>
+      <w:r>
+        <w:rPr>
+          <w:rFonts w:ascii="Helvetica" w:hAnsi="Helvetica" w:cs="Helvetica"/>
+          <w:color w:val="000000"/>
+          <w:sz w:val="21"/>
+          <w:szCs w:val="21"/>
+        </w:rPr>
+        <w:t>with tSNE</w:t>
+      </w:r>
+      <w:r>
+        <w:rPr>
+          <w:rFonts w:ascii="Helvetica" w:hAnsi="Helvetica" w:cs="Helvetica"/>
+          <w:color w:val="000000"/>
+          <w:sz w:val="21"/>
+          <w:szCs w:val="21"/>
+        </w:rPr>
+        <w:t>, two clusters are PanCK-positive</w:t>
+      </w:r>
+      <w:r>
+        <w:rPr>
+          <w:rFonts w:ascii="Helvetica" w:hAnsi="Helvetica" w:cs="Helvetica"/>
+          <w:color w:val="000000"/>
+          <w:sz w:val="21"/>
+          <w:szCs w:val="21"/>
+        </w:rPr>
+        <w:t>, which show higher expression of VEGFA than the PanCK-negative segments</w:t>
       </w:r>
       <w:r>
         <w:rPr>
@@ -5382,27 +4774,7 @@
           <w:sz w:val="21"/>
           <w:szCs w:val="21"/>
         </w:rPr>
-        <w:t xml:space="preserve"> If a </w:t>
-      </w:r>
-      <w:proofErr w:type="spellStart"/>
-      <w:r>
-        <w:rPr>
-          <w:rFonts w:ascii="Helvetica" w:hAnsi="Helvetica" w:cs="Helvetica"/>
-          <w:color w:val="000000"/>
-          <w:sz w:val="21"/>
-          <w:szCs w:val="21"/>
-        </w:rPr>
-        <w:t>tSNE</w:t>
-      </w:r>
-      <w:proofErr w:type="spellEnd"/>
-      <w:r>
-        <w:rPr>
-          <w:rFonts w:ascii="Helvetica" w:hAnsi="Helvetica" w:cs="Helvetica"/>
-          <w:color w:val="000000"/>
-          <w:sz w:val="21"/>
-          <w:szCs w:val="21"/>
-        </w:rPr>
-        <w:t xml:space="preserve"> or UMAP was graphed, the spreadsheet will only have one tab (Segment Annotations).</w:t>
+        <w:t xml:space="preserve"> If a tSNE or UMAP was graphed, the spreadsheet will only have one tab (Segment Annotations).</w:t>
       </w:r>
     </w:p>
     <w:p>
@@ -5485,27 +4857,7 @@
           <w:sz w:val="21"/>
           <w:szCs w:val="21"/>
         </w:rPr>
-        <w:t xml:space="preserve">If UMAP or </w:t>
-      </w:r>
-      <w:proofErr w:type="spellStart"/>
-      <w:r>
-        <w:rPr>
-          <w:rFonts w:ascii="Helvetica" w:hAnsi="Helvetica" w:cs="Helvetica"/>
-          <w:color w:val="000000"/>
-          <w:sz w:val="21"/>
-          <w:szCs w:val="21"/>
-        </w:rPr>
-        <w:t>tSNE</w:t>
-      </w:r>
-      <w:proofErr w:type="spellEnd"/>
-      <w:r>
-        <w:rPr>
-          <w:rFonts w:ascii="Helvetica" w:hAnsi="Helvetica" w:cs="Helvetica"/>
-          <w:color w:val="000000"/>
-          <w:sz w:val="21"/>
-          <w:szCs w:val="21"/>
-        </w:rPr>
-        <w:t xml:space="preserve"> is selected 2 new columns (Dim1 and Dim2) will be added. If PCA is selected Dim3 will also be added. Dim1&amp;2 represent the graphed values, Dim3 is added in case users are interested in graphing additional PCs.</w:t>
+        <w:t>If UMAP or tSNE is selected 2 new columns (Dim1 and Dim2) will be added. If PCA is selected Dim3 will also be added. Dim1&amp;2 represent the graphed values, Dim3 is added in case users are interested in graphing additional PCs.</w:t>
       </w:r>
     </w:p>
     <w:p>
@@ -6068,7 +5420,7 @@
       </w:pPr>
     </w:pPrDefault>
   </w:docDefaults>
-  <w:latentStyles w:defLockedState="0" w:defUIPriority="99" w:defSemiHidden="0" w:defUnhideWhenUsed="0" w:defQFormat="0" w:count="375">
+  <w:latentStyles w:defLockedState="0" w:defUIPriority="99" w:defSemiHidden="0" w:defUnhideWhenUsed="0" w:defQFormat="0" w:count="376">
     <w:lsdException w:name="Normal" w:uiPriority="0" w:qFormat="1"/>
     <w:lsdException w:name="heading 1" w:uiPriority="9" w:qFormat="1"/>
     <w:lsdException w:name="heading 2" w:semiHidden="1" w:uiPriority="9" w:unhideWhenUsed="1" w:qFormat="1"/>
@@ -6174,7 +5526,6 @@
     <w:lsdException w:name="HTML Sample" w:semiHidden="1" w:unhideWhenUsed="1"/>
     <w:lsdException w:name="HTML Typewriter" w:semiHidden="1" w:unhideWhenUsed="1"/>
     <w:lsdException w:name="HTML Variable" w:semiHidden="1" w:unhideWhenUsed="1"/>
-    <w:lsdException w:name="Normal Table" w:semiHidden="1" w:unhideWhenUsed="1"/>
     <w:lsdException w:name="annotation subject" w:semiHidden="1" w:unhideWhenUsed="1"/>
     <w:lsdException w:name="No List" w:semiHidden="1" w:unhideWhenUsed="1"/>
     <w:lsdException w:name="Outline List 1" w:semiHidden="1" w:unhideWhenUsed="1"/>
@@ -6221,10 +5572,8 @@
     <w:lsdException w:name="Table Subtle 2" w:semiHidden="1" w:unhideWhenUsed="1"/>
     <w:lsdException w:name="Table Web 1" w:semiHidden="1" w:unhideWhenUsed="1"/>
     <w:lsdException w:name="Table Web 2" w:semiHidden="1" w:unhideWhenUsed="1"/>
-    <w:lsdException w:name="Table Web 3" w:semiHidden="1" w:unhideWhenUsed="1"/>
     <w:lsdException w:name="Balloon Text" w:semiHidden="1" w:unhideWhenUsed="1"/>
     <w:lsdException w:name="Table Grid" w:uiPriority="39"/>
-    <w:lsdException w:name="Table Theme" w:semiHidden="1" w:unhideWhenUsed="1"/>
     <w:lsdException w:name="Placeholder Text" w:semiHidden="1"/>
     <w:lsdException w:name="No Spacing" w:uiPriority="1" w:qFormat="1"/>
     <w:lsdException w:name="Light Shading" w:uiPriority="60"/>
@@ -6444,6 +5793,7 @@
     <w:lsdException w:name="Smart Hyperlink" w:semiHidden="1" w:unhideWhenUsed="1"/>
     <w:lsdException w:name="Hashtag" w:semiHidden="1" w:unhideWhenUsed="1"/>
     <w:lsdException w:name="Unresolved Mention" w:semiHidden="1" w:unhideWhenUsed="1"/>
+    <w:lsdException w:name="Smart Link" w:semiHidden="1" w:unhideWhenUsed="1"/>
   </w:latentStyles>
   <w:style w:type="paragraph" w:default="1" w:styleId="Normal">
     <w:name w:val="Normal"/>

</xml_diff>

<commit_message>
#32 updating vignette to match master + edited sentence
pulled copy from master and merged in update regarding scaling
</commit_message>
<xml_diff>
--- a/DimReduction/dimension-reduction-vignette.docx
+++ b/DimReduction/dimension-reduction-vignette.docx
@@ -32,90 +32,49 @@
           <w:b/>
           <w:sz w:val="28"/>
         </w:rPr>
-        <w:t>” DSP DA plugin</w:t>
-      </w:r>
-    </w:p>
-    <w:p>
-      <w:pPr>
-        <w:pStyle w:val="NormalWeb"/>
-        <w:shd w:val="clear" w:color="auto" w:fill="FFFFFF"/>
-        <w:spacing w:before="120" w:beforeAutospacing="0" w:after="120" w:afterAutospacing="0"/>
-        <w:rPr>
-          <w:rFonts w:ascii="Helvetica" w:hAnsi="Helvetica" w:cs="Helvetica"/>
-          <w:color w:val="000000"/>
-          <w:sz w:val="21"/>
-          <w:szCs w:val="21"/>
-        </w:rPr>
-      </w:pPr>
-      <w:r>
-        <w:rPr>
-          <w:rFonts w:ascii="Helvetica" w:hAnsi="Helvetica" w:cs="Helvetica"/>
-          <w:color w:val="000000"/>
-          <w:sz w:val="21"/>
-          <w:szCs w:val="21"/>
-        </w:rPr>
-        <w:t xml:space="preserve">This vignette is a guide to running the </w:t>
-      </w:r>
-      <w:r>
-        <w:rPr>
-          <w:rFonts w:ascii="Helvetica" w:hAnsi="Helvetica" w:cs="Helvetica"/>
-          <w:color w:val="000000"/>
-          <w:sz w:val="21"/>
-          <w:szCs w:val="21"/>
-        </w:rPr>
-        <w:t>Dimension Reduction</w:t>
-      </w:r>
-      <w:r>
-        <w:rPr>
-          <w:rFonts w:ascii="Helvetica" w:hAnsi="Helvetica" w:cs="Helvetica"/>
-          <w:color w:val="000000"/>
-          <w:sz w:val="21"/>
-          <w:szCs w:val="21"/>
-        </w:rPr>
-        <w:t xml:space="preserve"> </w:t>
-      </w:r>
-      <w:r>
-        <w:rPr>
-          <w:rFonts w:ascii="Helvetica" w:hAnsi="Helvetica" w:cs="Helvetica"/>
-          <w:color w:val="000000"/>
-          <w:sz w:val="21"/>
-          <w:szCs w:val="21"/>
-        </w:rPr>
-        <w:t xml:space="preserve">DSP DA plugin and interpreting the resulting plots. </w:t>
-      </w:r>
-    </w:p>
-    <w:p>
-      <w:pPr>
-        <w:pStyle w:val="NormalWeb"/>
-        <w:shd w:val="clear" w:color="auto" w:fill="FFFFFF"/>
-        <w:spacing w:before="120" w:beforeAutospacing="0" w:after="120" w:afterAutospacing="0"/>
-        <w:rPr>
-          <w:rFonts w:ascii="Helvetica" w:hAnsi="Helvetica" w:cs="Helvetica"/>
-          <w:color w:val="000000"/>
-          <w:sz w:val="21"/>
-          <w:szCs w:val="21"/>
-        </w:rPr>
-      </w:pPr>
-    </w:p>
-    <w:p>
-      <w:pPr>
-        <w:pStyle w:val="NormalWeb"/>
-        <w:shd w:val="clear" w:color="auto" w:fill="FFFFFF"/>
-        <w:spacing w:before="120" w:beforeAutospacing="0" w:after="120" w:afterAutospacing="0"/>
+        <w:t xml:space="preserve">” DSP DA </w:t>
+      </w:r>
+      <w:r>
         <w:rPr>
           <w:rFonts w:ascii="Helvetica" w:hAnsi="Helvetica" w:cs="Helvetica"/>
           <w:b/>
-          <w:color w:val="000000"/>
-          <w:szCs w:val="21"/>
-        </w:rPr>
-      </w:pPr>
-      <w:r>
+          <w:sz w:val="28"/>
+        </w:rPr>
+        <w:t>script</w:t>
+      </w:r>
+    </w:p>
+    <w:p>
+      <w:pPr>
+        <w:pStyle w:val="NormalWeb"/>
+        <w:shd w:val="clear" w:color="auto" w:fill="FFFFFF"/>
+        <w:spacing w:before="120" w:beforeAutospacing="0" w:after="120" w:afterAutospacing="0"/>
+        <w:rPr>
+          <w:rFonts w:ascii="Helvetica" w:hAnsi="Helvetica" w:cs="Helvetica"/>
+          <w:color w:val="000000"/>
+          <w:sz w:val="21"/>
+          <w:szCs w:val="21"/>
+        </w:rPr>
+      </w:pPr>
+    </w:p>
+    <w:p>
+      <w:pPr>
+        <w:pStyle w:val="NormalWeb"/>
+        <w:shd w:val="clear" w:color="auto" w:fill="FFFFFF"/>
+        <w:spacing w:before="120" w:beforeAutospacing="0" w:after="120" w:afterAutospacing="0"/>
         <w:rPr>
           <w:rFonts w:ascii="Helvetica" w:hAnsi="Helvetica" w:cs="Helvetica"/>
           <w:b/>
           <w:color w:val="000000"/>
           <w:szCs w:val="21"/>
         </w:rPr>
+      </w:pPr>
+      <w:r>
+        <w:rPr>
+          <w:rFonts w:ascii="Helvetica" w:hAnsi="Helvetica" w:cs="Helvetica"/>
+          <w:b/>
+          <w:color w:val="000000"/>
+          <w:szCs w:val="21"/>
+        </w:rPr>
         <w:t>Intended use</w:t>
       </w:r>
     </w:p>
@@ -138,16 +97,79 @@
           <w:sz w:val="21"/>
           <w:szCs w:val="21"/>
         </w:rPr>
-        <w:t xml:space="preserve">This plug-in was designed for data from the GeoMx </w:t>
-      </w:r>
-      <w:r>
-        <w:rPr>
-          <w:rFonts w:ascii="Helvetica" w:hAnsi="Helvetica" w:cs="Helvetica"/>
-          <w:color w:val="000000"/>
-          <w:sz w:val="21"/>
-          <w:szCs w:val="21"/>
-        </w:rPr>
-        <w:t>DSP Data, and may work best on high plex assays, such as the Cancer Transcriptome Atlas, but can be used with other assays</w:t>
+        <w:t>The Dimension Reduction DSP DA script</w:t>
+      </w:r>
+      <w:r>
+        <w:rPr>
+          <w:rFonts w:ascii="Helvetica" w:hAnsi="Helvetica" w:cs="Helvetica"/>
+          <w:color w:val="000000"/>
+          <w:sz w:val="21"/>
+          <w:szCs w:val="21"/>
+        </w:rPr>
+        <w:t xml:space="preserve"> was designed for data from the GeoMx </w:t>
+      </w:r>
+      <w:r>
+        <w:rPr>
+          <w:rFonts w:ascii="Helvetica" w:hAnsi="Helvetica" w:cs="Helvetica"/>
+          <w:color w:val="000000"/>
+          <w:sz w:val="21"/>
+          <w:szCs w:val="21"/>
+        </w:rPr>
+        <w:t>DSP high</w:t>
+      </w:r>
+      <w:r>
+        <w:rPr>
+          <w:rFonts w:ascii="Helvetica" w:hAnsi="Helvetica" w:cs="Helvetica"/>
+          <w:color w:val="000000"/>
+          <w:sz w:val="21"/>
+          <w:szCs w:val="21"/>
+        </w:rPr>
+        <w:t>-</w:t>
+      </w:r>
+      <w:r>
+        <w:rPr>
+          <w:rFonts w:ascii="Helvetica" w:hAnsi="Helvetica" w:cs="Helvetica"/>
+          <w:color w:val="000000"/>
+          <w:sz w:val="21"/>
+          <w:szCs w:val="21"/>
+        </w:rPr>
+        <w:t xml:space="preserve">plex </w:t>
+      </w:r>
+      <w:r>
+        <w:rPr>
+          <w:rFonts w:ascii="Helvetica" w:hAnsi="Helvetica" w:cs="Helvetica"/>
+          <w:color w:val="000000"/>
+          <w:sz w:val="21"/>
+          <w:szCs w:val="21"/>
+        </w:rPr>
+        <w:t xml:space="preserve">RNA </w:t>
+      </w:r>
+      <w:r>
+        <w:rPr>
+          <w:rFonts w:ascii="Helvetica" w:hAnsi="Helvetica" w:cs="Helvetica"/>
+          <w:color w:val="000000"/>
+          <w:sz w:val="21"/>
+          <w:szCs w:val="21"/>
+        </w:rPr>
+        <w:t xml:space="preserve">assays, such as the </w:t>
+      </w:r>
+      <w:r>
+        <w:rPr>
+          <w:rFonts w:ascii="Helvetica" w:hAnsi="Helvetica" w:cs="Helvetica"/>
+          <w:color w:val="000000"/>
+          <w:sz w:val="21"/>
+          <w:szCs w:val="21"/>
+        </w:rPr>
+        <w:t>CTA NGS readout application</w:t>
+      </w:r>
+      <w:r>
+        <w:rPr>
+          <w:rFonts w:ascii="Helvetica" w:hAnsi="Helvetica" w:cs="Helvetica"/>
+          <w:color w:val="000000"/>
+          <w:sz w:val="21"/>
+          <w:szCs w:val="21"/>
+        </w:rPr>
+        <w:t>, but can be used with other assays</w:t>
       </w:r>
       <w:r>
         <w:rPr>
@@ -178,7 +200,25 @@
           <w:sz w:val="21"/>
           <w:szCs w:val="21"/>
         </w:rPr>
-        <w:t>This plugin does the following:</w:t>
+        <w:t xml:space="preserve">This </w:t>
+      </w:r>
+      <w:r>
+        <w:rPr>
+          <w:rFonts w:ascii="Helvetica" w:hAnsi="Helvetica" w:cs="Helvetica"/>
+          <w:color w:val="000000"/>
+          <w:sz w:val="21"/>
+          <w:szCs w:val="21"/>
+        </w:rPr>
+        <w:t>script</w:t>
+      </w:r>
+      <w:r>
+        <w:rPr>
+          <w:rFonts w:ascii="Helvetica" w:hAnsi="Helvetica" w:cs="Helvetica"/>
+          <w:color w:val="000000"/>
+          <w:sz w:val="21"/>
+          <w:szCs w:val="21"/>
+        </w:rPr>
+        <w:t xml:space="preserve"> does the following:</w:t>
       </w:r>
     </w:p>
     <w:p>
@@ -204,7 +244,61 @@
           <w:sz w:val="21"/>
           <w:szCs w:val="21"/>
         </w:rPr>
-        <w:t>Performs dimension reduction analysis of the segments within the study, of the type specified by the user. Options include:</w:t>
+        <w:t xml:space="preserve">Performs dimension reduction analysis </w:t>
+      </w:r>
+      <w:r>
+        <w:rPr>
+          <w:rFonts w:ascii="Helvetica" w:hAnsi="Helvetica" w:cs="Helvetica"/>
+          <w:color w:val="000000"/>
+          <w:sz w:val="21"/>
+          <w:szCs w:val="21"/>
+        </w:rPr>
+        <w:t>as specified by the user on</w:t>
+      </w:r>
+      <w:r>
+        <w:rPr>
+          <w:rFonts w:ascii="Helvetica" w:hAnsi="Helvetica" w:cs="Helvetica"/>
+          <w:color w:val="000000"/>
+          <w:sz w:val="21"/>
+          <w:szCs w:val="21"/>
+        </w:rPr>
+        <w:t xml:space="preserve"> the segments within </w:t>
+      </w:r>
+      <w:r>
+        <w:rPr>
+          <w:rFonts w:ascii="Helvetica" w:hAnsi="Helvetica" w:cs="Helvetica"/>
+          <w:color w:val="000000"/>
+          <w:sz w:val="21"/>
+          <w:szCs w:val="21"/>
+        </w:rPr>
+        <w:t>a</w:t>
+      </w:r>
+      <w:r>
+        <w:rPr>
+          <w:rFonts w:ascii="Helvetica" w:hAnsi="Helvetica" w:cs="Helvetica"/>
+          <w:color w:val="000000"/>
+          <w:sz w:val="21"/>
+          <w:szCs w:val="21"/>
+        </w:rPr>
+        <w:t xml:space="preserve"> study</w:t>
+      </w:r>
+      <w:r>
+        <w:rPr>
+          <w:rFonts w:ascii="Helvetica" w:hAnsi="Helvetica" w:cs="Helvetica"/>
+          <w:color w:val="000000"/>
+          <w:sz w:val="21"/>
+          <w:szCs w:val="21"/>
+        </w:rPr>
+        <w:t>. Dimension reduction analysis options</w:t>
+      </w:r>
+      <w:r>
+        <w:rPr>
+          <w:rFonts w:ascii="Helvetica" w:hAnsi="Helvetica" w:cs="Helvetica"/>
+          <w:color w:val="000000"/>
+          <w:sz w:val="21"/>
+          <w:szCs w:val="21"/>
+        </w:rPr>
+        <w:t xml:space="preserve"> include:</w:t>
       </w:r>
     </w:p>
     <w:p>
@@ -249,6 +343,7 @@
           <w:szCs w:val="21"/>
         </w:rPr>
       </w:pPr>
+      <w:proofErr w:type="spellStart"/>
       <w:r>
         <w:rPr>
           <w:rFonts w:ascii="Helvetica" w:hAnsi="Helvetica" w:cs="Helvetica"/>
@@ -258,6 +353,7 @@
         </w:rPr>
         <w:t>tSNE</w:t>
       </w:r>
+      <w:proofErr w:type="spellEnd"/>
     </w:p>
     <w:p>
       <w:pPr>
@@ -459,25 +555,16 @@
           <w:sz w:val="21"/>
           <w:szCs w:val="21"/>
         </w:rPr>
-        <w:t>with the additional dimensions graphed</w:t>
-      </w:r>
-      <w:r>
-        <w:rPr>
-          <w:rFonts w:ascii="Helvetica" w:hAnsi="Helvetica" w:cs="Helvetica"/>
-          <w:color w:val="000000"/>
-          <w:sz w:val="21"/>
-          <w:szCs w:val="21"/>
-        </w:rPr>
-        <w:t xml:space="preserve"> </w:t>
-      </w:r>
-      <w:r>
-        <w:rPr>
-          <w:rFonts w:ascii="Helvetica" w:hAnsi="Helvetica" w:cs="Helvetica"/>
-          <w:color w:val="000000"/>
-          <w:sz w:val="21"/>
-          <w:szCs w:val="21"/>
-        </w:rPr>
-        <w:t xml:space="preserve">for the purpose of re-graphing with external software as a </w:t>
+        <w:t>to allow for</w:t>
+      </w:r>
+      <w:r>
+        <w:rPr>
+          <w:rFonts w:ascii="Helvetica" w:hAnsi="Helvetica" w:cs="Helvetica"/>
+          <w:color w:val="000000"/>
+          <w:sz w:val="21"/>
+          <w:szCs w:val="21"/>
+        </w:rPr>
+        <w:t xml:space="preserve"> re-graphing with external software as a </w:t>
       </w:r>
       <w:r>
         <w:rPr>
@@ -504,7 +591,25 @@
           <w:sz w:val="21"/>
           <w:szCs w:val="21"/>
         </w:rPr>
-        <w:t xml:space="preserve"> If a PCA is graphed, all principal components, loadings, and variance estimates are captured within the excel as well.</w:t>
+        <w:t xml:space="preserve"> If a PCA is graphed, all principal components, loadings, and variance estimates are captured within the </w:t>
+      </w:r>
+      <w:r>
+        <w:rPr>
+          <w:rFonts w:ascii="Helvetica" w:hAnsi="Helvetica" w:cs="Helvetica"/>
+          <w:color w:val="000000"/>
+          <w:sz w:val="21"/>
+          <w:szCs w:val="21"/>
+        </w:rPr>
+        <w:t>spreadsheet</w:t>
+      </w:r>
+      <w:r>
+        <w:rPr>
+          <w:rFonts w:ascii="Helvetica" w:hAnsi="Helvetica" w:cs="Helvetica"/>
+          <w:color w:val="000000"/>
+          <w:sz w:val="21"/>
+          <w:szCs w:val="21"/>
+        </w:rPr>
+        <w:t xml:space="preserve"> as well.</w:t>
       </w:r>
     </w:p>
     <w:p>
@@ -701,7 +806,7 @@
                     </pic:cNvPicPr>
                   </pic:nvPicPr>
                   <pic:blipFill>
-                    <a:blip r:embed="rId7" cstate="print">
+                    <a:blip r:embed="rId10" cstate="print">
                       <a:extLst>
                         <a:ext uri="{28A0092B-C50C-407E-A947-70E740481C1C}">
                           <a14:useLocalDpi xmlns:a14="http://schemas.microsoft.com/office/drawing/2010/main" val="0"/>
@@ -821,7 +926,27 @@
           <w:sz w:val="21"/>
           <w:szCs w:val="21"/>
         </w:rPr>
-        <w:t>The DimReduction.R file may be loaded into the custom scripts section of the DSP-DA after you have a dataset processed and ready for analysis. To do so open the custom script section by clicking on the button shown below:</w:t>
+        <w:t xml:space="preserve">The </w:t>
+      </w:r>
+      <w:proofErr w:type="spellStart"/>
+      <w:r>
+        <w:rPr>
+          <w:rFonts w:ascii="Helvetica" w:hAnsi="Helvetica" w:cs="Helvetica"/>
+          <w:color w:val="000000"/>
+          <w:sz w:val="21"/>
+          <w:szCs w:val="21"/>
+        </w:rPr>
+        <w:t>DimReduction.R</w:t>
+      </w:r>
+      <w:proofErr w:type="spellEnd"/>
+      <w:r>
+        <w:rPr>
+          <w:rFonts w:ascii="Helvetica" w:hAnsi="Helvetica" w:cs="Helvetica"/>
+          <w:color w:val="000000"/>
+          <w:sz w:val="21"/>
+          <w:szCs w:val="21"/>
+        </w:rPr>
+        <w:t xml:space="preserve"> file may be loaded into the custom scripts section of the DSP-DA after you have a dataset processed and ready for analysis. To do so open the custom script section by clicking on the button shown below:</w:t>
       </w:r>
     </w:p>
     <w:p>
@@ -857,7 +982,7 @@
                     <pic:cNvPicPr/>
                   </pic:nvPicPr>
                   <pic:blipFill rotWithShape="1">
-                    <a:blip r:embed="rId8"/>
+                    <a:blip r:embed="rId11"/>
                     <a:srcRect l="20169" t="20548" r="22269"/>
                     <a:stretch/>
                   </pic:blipFill>
@@ -939,7 +1064,7 @@
                     <pic:cNvPicPr/>
                   </pic:nvPicPr>
                   <pic:blipFill>
-                    <a:blip r:embed="rId9"/>
+                    <a:blip r:embed="rId12"/>
                     <a:stretch>
                       <a:fillRect/>
                     </a:stretch>
@@ -992,7 +1117,27 @@
           <w:sz w:val="21"/>
           <w:szCs w:val="21"/>
         </w:rPr>
-        <w:t>In the Management tab to add a new script and adjust parameters, fill out and then scroll to the bottom of the page. Use the “+” button to add the DimReduction.R file to the script:</w:t>
+        <w:t xml:space="preserve">In the Management tab to add a new script and adjust parameters, fill out and then scroll to the bottom of the page. Use the “+” button to add the </w:t>
+      </w:r>
+      <w:proofErr w:type="spellStart"/>
+      <w:r>
+        <w:rPr>
+          <w:rFonts w:ascii="Helvetica" w:hAnsi="Helvetica" w:cs="Helvetica"/>
+          <w:color w:val="000000"/>
+          <w:sz w:val="21"/>
+          <w:szCs w:val="21"/>
+        </w:rPr>
+        <w:t>DimReduction.R</w:t>
+      </w:r>
+      <w:proofErr w:type="spellEnd"/>
+      <w:r>
+        <w:rPr>
+          <w:rFonts w:ascii="Helvetica" w:hAnsi="Helvetica" w:cs="Helvetica"/>
+          <w:color w:val="000000"/>
+          <w:sz w:val="21"/>
+          <w:szCs w:val="21"/>
+        </w:rPr>
+        <w:t xml:space="preserve"> file to the script:</w:t>
       </w:r>
     </w:p>
     <w:p>
@@ -1028,7 +1173,7 @@
                     <pic:cNvPicPr/>
                   </pic:nvPicPr>
                   <pic:blipFill>
-                    <a:blip r:embed="rId10"/>
+                    <a:blip r:embed="rId13"/>
                     <a:stretch>
                       <a:fillRect/>
                     </a:stretch>
@@ -1136,7 +1281,7 @@
                     <pic:cNvPicPr/>
                   </pic:nvPicPr>
                   <pic:blipFill>
-                    <a:blip r:embed="rId11"/>
+                    <a:blip r:embed="rId14"/>
                     <a:stretch>
                       <a:fillRect/>
                     </a:stretch>
@@ -1265,7 +1410,7 @@
           <w:sz w:val="21"/>
           <w:szCs w:val="21"/>
         </w:rPr>
-        <w:t>There are a few settings that can be adjusted easily by the user at the top of the plug-in script. These include:</w:t>
+        <w:t>There are a few settings that can be adjusted easily by the user at the top of the script. These include:</w:t>
       </w:r>
     </w:p>
     <w:p>
@@ -1284,14 +1429,45 @@
           <w:szCs w:val="21"/>
         </w:rPr>
       </w:pPr>
-      <w:r>
-        <w:rPr>
-          <w:rFonts w:ascii="Helvetica" w:hAnsi="Helvetica" w:cs="Helvetica"/>
-          <w:color w:val="000000"/>
-          <w:sz w:val="21"/>
-          <w:szCs w:val="21"/>
-        </w:rPr>
-        <w:t>plot_type – set this to either “PCA”, “UMAP”, or “tSNE” based on user preference. No other values</w:t>
+      <w:proofErr w:type="spellStart"/>
+      <w:r>
+        <w:rPr>
+          <w:rFonts w:ascii="Helvetica" w:hAnsi="Helvetica" w:cs="Helvetica"/>
+          <w:color w:val="000000"/>
+          <w:sz w:val="21"/>
+          <w:szCs w:val="21"/>
+        </w:rPr>
+        <w:t>plot_type</w:t>
+      </w:r>
+      <w:proofErr w:type="spellEnd"/>
+      <w:r>
+        <w:rPr>
+          <w:rFonts w:ascii="Helvetica" w:hAnsi="Helvetica" w:cs="Helvetica"/>
+          <w:color w:val="000000"/>
+          <w:sz w:val="21"/>
+          <w:szCs w:val="21"/>
+        </w:rPr>
+        <w:t xml:space="preserve"> – set this to either “PCA”, “UMAP”, or “</w:t>
+      </w:r>
+      <w:proofErr w:type="spellStart"/>
+      <w:r>
+        <w:rPr>
+          <w:rFonts w:ascii="Helvetica" w:hAnsi="Helvetica" w:cs="Helvetica"/>
+          <w:color w:val="000000"/>
+          <w:sz w:val="21"/>
+          <w:szCs w:val="21"/>
+        </w:rPr>
+        <w:t>tSNE</w:t>
+      </w:r>
+      <w:proofErr w:type="spellEnd"/>
+      <w:r>
+        <w:rPr>
+          <w:rFonts w:ascii="Helvetica" w:hAnsi="Helvetica" w:cs="Helvetica"/>
+          <w:color w:val="000000"/>
+          <w:sz w:val="21"/>
+          <w:szCs w:val="21"/>
+        </w:rPr>
+        <w:t>” based on user preference. No other values</w:t>
       </w:r>
       <w:r>
         <w:rPr>
@@ -1372,6 +1548,7 @@
           <w:szCs w:val="21"/>
         </w:rPr>
       </w:pPr>
+      <w:proofErr w:type="spellStart"/>
       <w:r>
         <w:rPr>
           <w:rFonts w:ascii="Helvetica" w:hAnsi="Helvetica" w:cs="Helvetica"/>
@@ -1380,7 +1557,18 @@
           <w:sz w:val="21"/>
           <w:szCs w:val="21"/>
         </w:rPr>
-        <w:t xml:space="preserve">color_by </w:t>
+        <w:t>color_by</w:t>
+      </w:r>
+      <w:proofErr w:type="spellEnd"/>
+      <w:r>
+        <w:rPr>
+          <w:rFonts w:ascii="Helvetica" w:hAnsi="Helvetica" w:cs="Helvetica"/>
+          <w:i/>
+          <w:color w:val="000000"/>
+          <w:sz w:val="21"/>
+          <w:szCs w:val="21"/>
+        </w:rPr>
+        <w:t xml:space="preserve"> </w:t>
       </w:r>
       <w:r>
         <w:rPr>
@@ -1489,6 +1677,7 @@
           <w:szCs w:val="21"/>
         </w:rPr>
       </w:pPr>
+      <w:proofErr w:type="spellStart"/>
       <w:r>
         <w:rPr>
           <w:rFonts w:ascii="Helvetica" w:hAnsi="Helvetica" w:cs="Helvetica"/>
@@ -1499,6 +1688,7 @@
         </w:rPr>
         <w:t>shape_by</w:t>
       </w:r>
+      <w:proofErr w:type="spellEnd"/>
       <w:r>
         <w:rPr>
           <w:rFonts w:ascii="Helvetica" w:hAnsi="Helvetica" w:cs="Helvetica"/>
@@ -1571,6 +1761,7 @@
           <w:szCs w:val="21"/>
         </w:rPr>
       </w:pPr>
+      <w:proofErr w:type="spellStart"/>
       <w:r>
         <w:rPr>
           <w:rFonts w:ascii="Helvetica" w:hAnsi="Helvetica" w:cs="Helvetica"/>
@@ -1581,6 +1772,7 @@
         </w:rPr>
         <w:t>size_by</w:t>
       </w:r>
+      <w:proofErr w:type="spellEnd"/>
       <w:r>
         <w:rPr>
           <w:rFonts w:ascii="Helvetica" w:hAnsi="Helvetica" w:cs="Helvetica"/>
@@ -1616,6 +1808,7 @@
           <w:szCs w:val="21"/>
         </w:rPr>
       </w:pPr>
+      <w:proofErr w:type="spellStart"/>
       <w:r>
         <w:rPr>
           <w:rFonts w:ascii="Helvetica" w:hAnsi="Helvetica" w:cs="Helvetica"/>
@@ -1626,6 +1819,7 @@
         </w:rPr>
         <w:t>plot_font</w:t>
       </w:r>
+      <w:proofErr w:type="spellEnd"/>
       <w:r>
         <w:rPr>
           <w:rFonts w:ascii="Helvetica" w:hAnsi="Helvetica" w:cs="Helvetica"/>
@@ -1688,6 +1882,7 @@
           <w:szCs w:val="21"/>
         </w:rPr>
       </w:pPr>
+      <w:proofErr w:type="spellStart"/>
       <w:r>
         <w:rPr>
           <w:rFonts w:ascii="Helvetica" w:hAnsi="Helvetica" w:cs="Helvetica"/>
@@ -1706,7 +1901,18 @@
           <w:sz w:val="21"/>
           <w:szCs w:val="21"/>
         </w:rPr>
-        <w:t xml:space="preserve">ave_as </w:t>
+        <w:t>ave_as</w:t>
+      </w:r>
+      <w:proofErr w:type="spellEnd"/>
+      <w:r>
+        <w:rPr>
+          <w:rFonts w:ascii="Helvetica" w:hAnsi="Helvetica" w:cs="Helvetica"/>
+          <w:i/>
+          <w:color w:val="000000"/>
+          <w:sz w:val="21"/>
+          <w:szCs w:val="21"/>
+        </w:rPr>
+        <w:t xml:space="preserve"> </w:t>
       </w:r>
       <w:r>
         <w:rPr>
@@ -1742,7 +1948,43 @@
           <w:sz w:val="21"/>
           <w:szCs w:val="21"/>
         </w:rPr>
-        <w:t xml:space="preserve"> the graphs as. If PDF is selected (default), it will save graphs as a multipage PDF, which is especially useful for PCA analysis which outputs 4 graphs. PNG or SVG formats are most appropriate for inclusion in print documents, and use a dpi resolution of 300. This may be edited further down in the script if higher resolution is needed. Search for “dpi” to change that variable. Similarly if a different size is needed, search for “width” or “height” within the plugin.</w:t>
+        <w:t xml:space="preserve"> the graphs as. If PDF is selected (default), it will save graphs as a multipage PDF, which is especially useful for PCA analysis which outputs 4 graphs. PNG or SVG formats are most appropriate for inclusion in print documents, and use a dpi resolution of 300. This may be edited further down in the script if higher resolution is needed. Search for “dpi” to change that variable. Similarly</w:t>
+      </w:r>
+      <w:r>
+        <w:rPr>
+          <w:rFonts w:ascii="Helvetica" w:hAnsi="Helvetica" w:cs="Helvetica"/>
+          <w:color w:val="000000"/>
+          <w:sz w:val="21"/>
+          <w:szCs w:val="21"/>
+        </w:rPr>
+        <w:t>,</w:t>
+      </w:r>
+      <w:r>
+        <w:rPr>
+          <w:rFonts w:ascii="Helvetica" w:hAnsi="Helvetica" w:cs="Helvetica"/>
+          <w:color w:val="000000"/>
+          <w:sz w:val="21"/>
+          <w:szCs w:val="21"/>
+        </w:rPr>
+        <w:t xml:space="preserve"> if a different size is needed, search for “width” or “height” within the </w:t>
+      </w:r>
+      <w:r>
+        <w:rPr>
+          <w:rFonts w:ascii="Helvetica" w:hAnsi="Helvetica" w:cs="Helvetica"/>
+          <w:color w:val="000000"/>
+          <w:sz w:val="21"/>
+          <w:szCs w:val="21"/>
+        </w:rPr>
+        <w:t>script</w:t>
+      </w:r>
+      <w:r>
+        <w:rPr>
+          <w:rFonts w:ascii="Helvetica" w:hAnsi="Helvetica" w:cs="Helvetica"/>
+          <w:color w:val="000000"/>
+          <w:sz w:val="21"/>
+          <w:szCs w:val="21"/>
+        </w:rPr>
+        <w:t>.</w:t>
       </w:r>
     </w:p>
     <w:p>
@@ -1786,7 +2028,25 @@
           <w:sz w:val="21"/>
           <w:szCs w:val="21"/>
         </w:rPr>
-        <w:t xml:space="preserve"> [for examples see the next page]</w:t>
+        <w:t xml:space="preserve"> [</w:t>
+      </w:r>
+      <w:r>
+        <w:rPr>
+          <w:rFonts w:ascii="Helvetica" w:hAnsi="Helvetica" w:cs="Helvetica"/>
+          <w:color w:val="000000"/>
+          <w:sz w:val="21"/>
+          <w:szCs w:val="21"/>
+        </w:rPr>
+        <w:t xml:space="preserve">see Phase 4: Colors &amp; Pallet Options figure below </w:t>
+      </w:r>
+      <w:r>
+        <w:rPr>
+          <w:rFonts w:ascii="Helvetica" w:hAnsi="Helvetica" w:cs="Helvetica"/>
+          <w:color w:val="000000"/>
+          <w:sz w:val="21"/>
+          <w:szCs w:val="21"/>
+        </w:rPr>
+        <w:t>for examples]</w:t>
       </w:r>
     </w:p>
     <w:p>
@@ -1805,6 +2065,7 @@
           <w:szCs w:val="21"/>
         </w:rPr>
       </w:pPr>
+      <w:proofErr w:type="spellStart"/>
       <w:r>
         <w:rPr>
           <w:rFonts w:ascii="Helvetica" w:hAnsi="Helvetica" w:cs="Helvetica"/>
@@ -1835,6 +2096,7 @@
         </w:rPr>
         <w:t>s</w:t>
       </w:r>
+      <w:proofErr w:type="spellEnd"/>
       <w:r>
         <w:rPr>
           <w:rFonts w:ascii="Helvetica" w:hAnsi="Helvetica" w:cs="Helvetica"/>
@@ -1879,6 +2141,7 @@
         </w:rPr>
         <w:t xml:space="preserve">colors that can be recognized by R. These should be either named colors (e.g. “orange2”) or hexadecimal colors (“#ABABAB”). At least 1 color is needed for each unique entry in the </w:t>
       </w:r>
+      <w:proofErr w:type="spellStart"/>
       <w:r>
         <w:rPr>
           <w:rFonts w:ascii="Helvetica" w:hAnsi="Helvetica" w:cs="Helvetica"/>
@@ -1889,6 +2152,7 @@
         </w:rPr>
         <w:t>color_by</w:t>
       </w:r>
+      <w:proofErr w:type="spellEnd"/>
       <w:r>
         <w:rPr>
           <w:rFonts w:ascii="Helvetica" w:hAnsi="Helvetica" w:cs="Helvetica"/>
@@ -2023,6 +2287,7 @@
           <w:szCs w:val="21"/>
         </w:rPr>
       </w:pPr>
+      <w:proofErr w:type="spellStart"/>
       <w:r>
         <w:rPr>
           <w:rFonts w:ascii="Helvetica" w:hAnsi="Helvetica" w:cs="Helvetica"/>
@@ -2043,6 +2308,7 @@
         </w:rPr>
         <w:t>olor_levels</w:t>
       </w:r>
+      <w:proofErr w:type="spellEnd"/>
       <w:r>
         <w:rPr>
           <w:rFonts w:ascii="Helvetica" w:hAnsi="Helvetica" w:cs="Helvetica"/>
@@ -2087,8 +2353,19 @@
           <w:sz w:val="21"/>
           <w:szCs w:val="21"/>
         </w:rPr>
-        <w:t xml:space="preserve"> levels that should be matched to the colors defined in plot_colors</w:t>
-      </w:r>
+        <w:t xml:space="preserve"> levels that should be matched to the colors defined in </w:t>
+      </w:r>
+      <w:proofErr w:type="spellStart"/>
+      <w:r>
+        <w:rPr>
+          <w:rFonts w:ascii="Helvetica" w:hAnsi="Helvetica" w:cs="Helvetica"/>
+          <w:color w:val="000000"/>
+          <w:sz w:val="21"/>
+          <w:szCs w:val="21"/>
+        </w:rPr>
+        <w:t>plot_colors</w:t>
+      </w:r>
+      <w:proofErr w:type="spellEnd"/>
       <w:r>
         <w:rPr>
           <w:rFonts w:ascii="Helvetica" w:hAnsi="Helvetica" w:cs="Helvetica"/>
@@ -2107,6 +2384,7 @@
         </w:rPr>
         <w:t xml:space="preserve"> They will be used in the same order as the levels defined in </w:t>
       </w:r>
+      <w:proofErr w:type="spellStart"/>
       <w:r>
         <w:rPr>
           <w:rFonts w:ascii="Helvetica" w:hAnsi="Helvetica" w:cs="Helvetica"/>
@@ -2117,6 +2395,7 @@
         </w:rPr>
         <w:t>plot_colors</w:t>
       </w:r>
+      <w:proofErr w:type="spellEnd"/>
       <w:r>
         <w:rPr>
           <w:rFonts w:ascii="Helvetica" w:hAnsi="Helvetica" w:cs="Helvetica"/>
@@ -2196,7 +2475,25 @@
           <w:sz w:val="21"/>
           <w:szCs w:val="21"/>
         </w:rPr>
-        <w:t xml:space="preserve">If you have more values in your annotation tag than defined, the plugin will use “Set1” below to add new colors to the palette to represent the values. You do not have to define all of </w:t>
+        <w:t xml:space="preserve">If you have more values in your annotation tag than defined, the </w:t>
+      </w:r>
+      <w:r>
+        <w:rPr>
+          <w:rFonts w:ascii="Helvetica" w:hAnsi="Helvetica" w:cs="Helvetica"/>
+          <w:color w:val="000000"/>
+          <w:sz w:val="21"/>
+          <w:szCs w:val="21"/>
+        </w:rPr>
+        <w:t>script</w:t>
+      </w:r>
+      <w:r>
+        <w:rPr>
+          <w:rFonts w:ascii="Helvetica" w:hAnsi="Helvetica" w:cs="Helvetica"/>
+          <w:color w:val="000000"/>
+          <w:sz w:val="21"/>
+          <w:szCs w:val="21"/>
+        </w:rPr>
+        <w:t xml:space="preserve"> will use “Set1” below to add new colors to the palette to represent the values. You do not have to define all of </w:t>
       </w:r>
       <w:r>
         <w:rPr>
@@ -2308,7 +2605,7 @@
                     <pic:cNvPicPr/>
                   </pic:nvPicPr>
                   <pic:blipFill>
-                    <a:blip r:embed="rId12"/>
+                    <a:blip r:embed="rId15"/>
                     <a:stretch>
                       <a:fillRect/>
                     </a:stretch>
@@ -2386,6 +2683,7 @@
         </w:rPr>
         <w:t xml:space="preserve"> </w:t>
       </w:r>
+      <w:proofErr w:type="spellStart"/>
       <w:r>
         <w:rPr>
           <w:rFonts w:ascii="Helvetica" w:hAnsi="Helvetica" w:cs="Helvetica"/>
@@ -2406,6 +2704,7 @@
         </w:rPr>
         <w:t>colors</w:t>
       </w:r>
+      <w:proofErr w:type="spellEnd"/>
       <w:r>
         <w:rPr>
           <w:rFonts w:ascii="Helvetica" w:hAnsi="Helvetica" w:cs="Helvetica"/>
@@ -2493,7 +2792,7 @@
                     </pic:cNvPicPr>
                   </pic:nvPicPr>
                   <pic:blipFill rotWithShape="1">
-                    <a:blip r:embed="rId13" cstate="print">
+                    <a:blip r:embed="rId16" cstate="print">
                       <a:extLst>
                         <a:ext uri="{28A0092B-C50C-407E-A947-70E740481C1C}">
                           <a14:useLocalDpi xmlns:a14="http://schemas.microsoft.com/office/drawing/2010/main" val="0"/>
@@ -2605,7 +2904,61 @@
           <w:color w:val="000000"/>
           <w:szCs w:val="21"/>
         </w:rPr>
-        <w:t>Example 2: a UMAP with color based on PanCK segmentation, with PanCK+ in green and PanCK- in cyan. Shape should be based on the slide name</w:t>
+        <w:t xml:space="preserve">Example 2: a UMAP with color based on </w:t>
+      </w:r>
+      <w:proofErr w:type="spellStart"/>
+      <w:r>
+        <w:rPr>
+          <w:rFonts w:ascii="Helvetica" w:hAnsi="Helvetica" w:cs="Helvetica"/>
+          <w:color w:val="000000"/>
+          <w:szCs w:val="21"/>
+        </w:rPr>
+        <w:t>PanCK</w:t>
+      </w:r>
+      <w:proofErr w:type="spellEnd"/>
+      <w:r>
+        <w:rPr>
+          <w:rFonts w:ascii="Helvetica" w:hAnsi="Helvetica" w:cs="Helvetica"/>
+          <w:color w:val="000000"/>
+          <w:szCs w:val="21"/>
+        </w:rPr>
+        <w:t xml:space="preserve"> segmentation, with </w:t>
+      </w:r>
+      <w:proofErr w:type="spellStart"/>
+      <w:r>
+        <w:rPr>
+          <w:rFonts w:ascii="Helvetica" w:hAnsi="Helvetica" w:cs="Helvetica"/>
+          <w:color w:val="000000"/>
+          <w:szCs w:val="21"/>
+        </w:rPr>
+        <w:t>PanCK</w:t>
+      </w:r>
+      <w:proofErr w:type="spellEnd"/>
+      <w:r>
+        <w:rPr>
+          <w:rFonts w:ascii="Helvetica" w:hAnsi="Helvetica" w:cs="Helvetica"/>
+          <w:color w:val="000000"/>
+          <w:szCs w:val="21"/>
+        </w:rPr>
+        <w:t xml:space="preserve">+ in green and </w:t>
+      </w:r>
+      <w:proofErr w:type="spellStart"/>
+      <w:r>
+        <w:rPr>
+          <w:rFonts w:ascii="Helvetica" w:hAnsi="Helvetica" w:cs="Helvetica"/>
+          <w:color w:val="000000"/>
+          <w:szCs w:val="21"/>
+        </w:rPr>
+        <w:t>PanCK</w:t>
+      </w:r>
+      <w:proofErr w:type="spellEnd"/>
+      <w:r>
+        <w:rPr>
+          <w:rFonts w:ascii="Helvetica" w:hAnsi="Helvetica" w:cs="Helvetica"/>
+          <w:color w:val="000000"/>
+          <w:szCs w:val="21"/>
+        </w:rPr>
+        <w:t>- in cyan. Shape should be based on the slide name</w:t>
       </w:r>
     </w:p>
     <w:p>
@@ -2618,13 +2971,23 @@
           <w:szCs w:val="21"/>
         </w:rPr>
       </w:pPr>
-      <w:r>
-        <w:rPr>
-          <w:rFonts w:ascii="Courier New" w:eastAsia="Times New Roman" w:hAnsi="Courier New" w:cs="Courier New"/>
-          <w:color w:val="000000"/>
-          <w:szCs w:val="21"/>
-        </w:rPr>
-        <w:t xml:space="preserve">plot_type </w:t>
+      <w:proofErr w:type="spellStart"/>
+      <w:r>
+        <w:rPr>
+          <w:rFonts w:ascii="Courier New" w:eastAsia="Times New Roman" w:hAnsi="Courier New" w:cs="Courier New"/>
+          <w:color w:val="000000"/>
+          <w:szCs w:val="21"/>
+        </w:rPr>
+        <w:t>plot_type</w:t>
+      </w:r>
+      <w:proofErr w:type="spellEnd"/>
+      <w:r>
+        <w:rPr>
+          <w:rFonts w:ascii="Courier New" w:eastAsia="Times New Roman" w:hAnsi="Courier New" w:cs="Courier New"/>
+          <w:color w:val="000000"/>
+          <w:szCs w:val="21"/>
+        </w:rPr>
+        <w:t xml:space="preserve"> </w:t>
       </w:r>
       <w:r>
         <w:rPr>
@@ -2669,14 +3032,25 @@
           <w:szCs w:val="21"/>
         </w:rPr>
       </w:pPr>
-      <w:r>
-        <w:rPr>
-          <w:rFonts w:ascii="Courier New" w:eastAsia="Times New Roman" w:hAnsi="Courier New" w:cs="Courier New"/>
-          <w:color w:val="000000"/>
-          <w:szCs w:val="21"/>
-        </w:rPr>
-        <w:t>color_by = "</w:t>
-      </w:r>
+      <w:proofErr w:type="spellStart"/>
+      <w:r>
+        <w:rPr>
+          <w:rFonts w:ascii="Courier New" w:eastAsia="Times New Roman" w:hAnsi="Courier New" w:cs="Courier New"/>
+          <w:color w:val="000000"/>
+          <w:szCs w:val="21"/>
+        </w:rPr>
+        <w:t>color_by</w:t>
+      </w:r>
+      <w:proofErr w:type="spellEnd"/>
+      <w:r>
+        <w:rPr>
+          <w:rFonts w:ascii="Courier New" w:eastAsia="Times New Roman" w:hAnsi="Courier New" w:cs="Courier New"/>
+          <w:color w:val="000000"/>
+          <w:szCs w:val="21"/>
+        </w:rPr>
+        <w:t xml:space="preserve"> = "</w:t>
+      </w:r>
+      <w:proofErr w:type="spellStart"/>
       <w:r>
         <w:rPr>
           <w:rFonts w:ascii="Courier New" w:eastAsia="Times New Roman" w:hAnsi="Courier New" w:cs="Courier New"/>
@@ -2685,6 +3059,7 @@
         </w:rPr>
         <w:t>SegmentName</w:t>
       </w:r>
+      <w:proofErr w:type="spellEnd"/>
       <w:r>
         <w:rPr>
           <w:rFonts w:ascii="Courier New" w:eastAsia="Times New Roman" w:hAnsi="Courier New" w:cs="Courier New"/>
@@ -2704,14 +3079,25 @@
           <w:szCs w:val="21"/>
         </w:rPr>
       </w:pPr>
-      <w:r>
-        <w:rPr>
-          <w:rFonts w:ascii="Courier New" w:eastAsia="Times New Roman" w:hAnsi="Courier New" w:cs="Courier New"/>
-          <w:color w:val="000000"/>
-          <w:szCs w:val="21"/>
-        </w:rPr>
-        <w:t>shape_by = "</w:t>
-      </w:r>
+      <w:proofErr w:type="spellStart"/>
+      <w:r>
+        <w:rPr>
+          <w:rFonts w:ascii="Courier New" w:eastAsia="Times New Roman" w:hAnsi="Courier New" w:cs="Courier New"/>
+          <w:color w:val="000000"/>
+          <w:szCs w:val="21"/>
+        </w:rPr>
+        <w:t>shape_by</w:t>
+      </w:r>
+      <w:proofErr w:type="spellEnd"/>
+      <w:r>
+        <w:rPr>
+          <w:rFonts w:ascii="Courier New" w:eastAsia="Times New Roman" w:hAnsi="Courier New" w:cs="Courier New"/>
+          <w:color w:val="000000"/>
+          <w:szCs w:val="21"/>
+        </w:rPr>
+        <w:t xml:space="preserve"> = "</w:t>
+      </w:r>
+      <w:proofErr w:type="spellStart"/>
       <w:r>
         <w:rPr>
           <w:rFonts w:ascii="Courier New" w:eastAsia="Times New Roman" w:hAnsi="Courier New" w:cs="Courier New"/>
@@ -2720,6 +3106,7 @@
         </w:rPr>
         <w:t>SegmentName</w:t>
       </w:r>
+      <w:proofErr w:type="spellEnd"/>
       <w:r>
         <w:rPr>
           <w:rFonts w:ascii="Courier New" w:eastAsia="Times New Roman" w:hAnsi="Courier New" w:cs="Courier New"/>
@@ -2739,13 +3126,23 @@
           <w:szCs w:val="21"/>
         </w:rPr>
       </w:pPr>
-      <w:r>
-        <w:rPr>
-          <w:rFonts w:ascii="Courier New" w:eastAsia="Times New Roman" w:hAnsi="Courier New" w:cs="Courier New"/>
-          <w:color w:val="000000"/>
-          <w:szCs w:val="21"/>
-        </w:rPr>
-        <w:t xml:space="preserve">size_by = </w:t>
+      <w:proofErr w:type="spellStart"/>
+      <w:r>
+        <w:rPr>
+          <w:rFonts w:ascii="Courier New" w:eastAsia="Times New Roman" w:hAnsi="Courier New" w:cs="Courier New"/>
+          <w:color w:val="000000"/>
+          <w:szCs w:val="21"/>
+        </w:rPr>
+        <w:t>size_by</w:t>
+      </w:r>
+      <w:proofErr w:type="spellEnd"/>
+      <w:r>
+        <w:rPr>
+          <w:rFonts w:ascii="Courier New" w:eastAsia="Times New Roman" w:hAnsi="Courier New" w:cs="Courier New"/>
+          <w:color w:val="000000"/>
+          <w:szCs w:val="21"/>
+        </w:rPr>
+        <w:t xml:space="preserve"> = </w:t>
       </w:r>
       <w:r>
         <w:rPr>
@@ -2766,13 +3163,23 @@
           <w:szCs w:val="21"/>
         </w:rPr>
       </w:pPr>
-      <w:r>
-        <w:rPr>
-          <w:rFonts w:ascii="Courier New" w:eastAsia="Times New Roman" w:hAnsi="Courier New" w:cs="Courier New"/>
-          <w:color w:val="000000"/>
-          <w:szCs w:val="21"/>
-        </w:rPr>
-        <w:t>plot_colors = list("</w:t>
+      <w:proofErr w:type="spellStart"/>
+      <w:r>
+        <w:rPr>
+          <w:rFonts w:ascii="Courier New" w:eastAsia="Times New Roman" w:hAnsi="Courier New" w:cs="Courier New"/>
+          <w:color w:val="000000"/>
+          <w:szCs w:val="21"/>
+        </w:rPr>
+        <w:t>plot_colors</w:t>
+      </w:r>
+      <w:proofErr w:type="spellEnd"/>
+      <w:r>
+        <w:rPr>
+          <w:rFonts w:ascii="Courier New" w:eastAsia="Times New Roman" w:hAnsi="Courier New" w:cs="Courier New"/>
+          <w:color w:val="000000"/>
+          <w:szCs w:val="21"/>
+        </w:rPr>
+        <w:t xml:space="preserve"> = list("</w:t>
       </w:r>
       <w:r>
         <w:rPr>
@@ -2817,21 +3224,41 @@
           <w:szCs w:val="21"/>
         </w:rPr>
       </w:pPr>
-      <w:r>
-        <w:rPr>
-          <w:rFonts w:ascii="Courier New" w:eastAsia="Times New Roman" w:hAnsi="Courier New" w:cs="Courier New"/>
-          <w:color w:val="000000"/>
-          <w:szCs w:val="21"/>
-        </w:rPr>
-        <w:t>color_levels = c("</w:t>
-      </w:r>
+      <w:proofErr w:type="spellStart"/>
+      <w:r>
+        <w:rPr>
+          <w:rFonts w:ascii="Courier New" w:eastAsia="Times New Roman" w:hAnsi="Courier New" w:cs="Courier New"/>
+          <w:color w:val="000000"/>
+          <w:szCs w:val="21"/>
+        </w:rPr>
+        <w:t>color_levels</w:t>
+      </w:r>
+      <w:proofErr w:type="spellEnd"/>
+      <w:r>
+        <w:rPr>
+          <w:rFonts w:ascii="Courier New" w:eastAsia="Times New Roman" w:hAnsi="Courier New" w:cs="Courier New"/>
+          <w:color w:val="000000"/>
+          <w:szCs w:val="21"/>
+        </w:rPr>
+        <w:t xml:space="preserve"> = c("</w:t>
+      </w:r>
+      <w:proofErr w:type="spellStart"/>
       <w:r>
         <w:rPr>
           <w:rFonts w:ascii="Courier New" w:eastAsia="Times New Roman" w:hAnsi="Courier New" w:cs="Courier New"/>
           <w:color w:val="ED7D31" w:themeColor="accent2"/>
           <w:szCs w:val="21"/>
         </w:rPr>
-        <w:t>PanCK-pos</w:t>
+        <w:t>PanCK</w:t>
+      </w:r>
+      <w:proofErr w:type="spellEnd"/>
+      <w:r>
+        <w:rPr>
+          <w:rFonts w:ascii="Courier New" w:eastAsia="Times New Roman" w:hAnsi="Courier New" w:cs="Courier New"/>
+          <w:color w:val="ED7D31" w:themeColor="accent2"/>
+          <w:szCs w:val="21"/>
+        </w:rPr>
+        <w:t>-pos</w:t>
       </w:r>
       <w:r>
         <w:rPr>
@@ -2841,13 +3268,23 @@
         </w:rPr>
         <w:t>", "</w:t>
       </w:r>
+      <w:proofErr w:type="spellStart"/>
       <w:r>
         <w:rPr>
           <w:rFonts w:ascii="Courier New" w:eastAsia="Times New Roman" w:hAnsi="Courier New" w:cs="Courier New"/>
           <w:color w:val="ED7D31" w:themeColor="accent2"/>
           <w:szCs w:val="21"/>
         </w:rPr>
-        <w:t>PanCK-neg</w:t>
+        <w:t>PanCK</w:t>
+      </w:r>
+      <w:proofErr w:type="spellEnd"/>
+      <w:r>
+        <w:rPr>
+          <w:rFonts w:ascii="Courier New" w:eastAsia="Times New Roman" w:hAnsi="Courier New" w:cs="Courier New"/>
+          <w:color w:val="ED7D31" w:themeColor="accent2"/>
+          <w:szCs w:val="21"/>
+        </w:rPr>
+        <w:t>-neg</w:t>
       </w:r>
       <w:r>
         <w:rPr>
@@ -2918,7 +3355,7 @@
                     <pic:cNvPicPr/>
                   </pic:nvPicPr>
                   <pic:blipFill>
-                    <a:blip r:embed="rId14"/>
+                    <a:blip r:embed="rId17"/>
                     <a:stretch>
                       <a:fillRect/>
                     </a:stretch>
@@ -2983,13 +3420,23 @@
           <w:szCs w:val="21"/>
         </w:rPr>
       </w:pPr>
-      <w:r>
-        <w:rPr>
-          <w:rFonts w:ascii="Courier New" w:eastAsia="Times New Roman" w:hAnsi="Courier New" w:cs="Courier New"/>
-          <w:color w:val="000000"/>
-          <w:szCs w:val="21"/>
-        </w:rPr>
-        <w:t>plot_type = "</w:t>
+      <w:proofErr w:type="spellStart"/>
+      <w:r>
+        <w:rPr>
+          <w:rFonts w:ascii="Courier New" w:eastAsia="Times New Roman" w:hAnsi="Courier New" w:cs="Courier New"/>
+          <w:color w:val="000000"/>
+          <w:szCs w:val="21"/>
+        </w:rPr>
+        <w:t>plot_type</w:t>
+      </w:r>
+      <w:proofErr w:type="spellEnd"/>
+      <w:r>
+        <w:rPr>
+          <w:rFonts w:ascii="Courier New" w:eastAsia="Times New Roman" w:hAnsi="Courier New" w:cs="Courier New"/>
+          <w:color w:val="000000"/>
+          <w:szCs w:val="21"/>
+        </w:rPr>
+        <w:t xml:space="preserve"> = "</w:t>
       </w:r>
       <w:r>
         <w:rPr>
@@ -3018,13 +3465,23 @@
           <w:szCs w:val="21"/>
         </w:rPr>
       </w:pPr>
-      <w:r>
-        <w:rPr>
-          <w:rFonts w:ascii="Courier New" w:eastAsia="Times New Roman" w:hAnsi="Courier New" w:cs="Courier New"/>
-          <w:color w:val="000000"/>
-          <w:szCs w:val="21"/>
-        </w:rPr>
-        <w:t>color_by = "</w:t>
+      <w:proofErr w:type="spellStart"/>
+      <w:r>
+        <w:rPr>
+          <w:rFonts w:ascii="Courier New" w:eastAsia="Times New Roman" w:hAnsi="Courier New" w:cs="Courier New"/>
+          <w:color w:val="000000"/>
+          <w:szCs w:val="21"/>
+        </w:rPr>
+        <w:t>color_by</w:t>
+      </w:r>
+      <w:proofErr w:type="spellEnd"/>
+      <w:r>
+        <w:rPr>
+          <w:rFonts w:ascii="Courier New" w:eastAsia="Times New Roman" w:hAnsi="Courier New" w:cs="Courier New"/>
+          <w:color w:val="000000"/>
+          <w:szCs w:val="21"/>
+        </w:rPr>
+        <w:t xml:space="preserve"> = "</w:t>
       </w:r>
       <w:r>
         <w:rPr>
@@ -3053,14 +3510,25 @@
           <w:szCs w:val="21"/>
         </w:rPr>
       </w:pPr>
-      <w:r>
-        <w:rPr>
-          <w:rFonts w:ascii="Courier New" w:eastAsia="Times New Roman" w:hAnsi="Courier New" w:cs="Courier New"/>
-          <w:color w:val="000000"/>
-          <w:szCs w:val="21"/>
-        </w:rPr>
-        <w:t>shape_by = "</w:t>
-      </w:r>
+      <w:proofErr w:type="spellStart"/>
+      <w:r>
+        <w:rPr>
+          <w:rFonts w:ascii="Courier New" w:eastAsia="Times New Roman" w:hAnsi="Courier New" w:cs="Courier New"/>
+          <w:color w:val="000000"/>
+          <w:szCs w:val="21"/>
+        </w:rPr>
+        <w:t>shape_by</w:t>
+      </w:r>
+      <w:proofErr w:type="spellEnd"/>
+      <w:r>
+        <w:rPr>
+          <w:rFonts w:ascii="Courier New" w:eastAsia="Times New Roman" w:hAnsi="Courier New" w:cs="Courier New"/>
+          <w:color w:val="000000"/>
+          <w:szCs w:val="21"/>
+        </w:rPr>
+        <w:t xml:space="preserve"> = "</w:t>
+      </w:r>
+      <w:proofErr w:type="spellStart"/>
       <w:r>
         <w:rPr>
           <w:rFonts w:ascii="Courier New" w:eastAsia="Times New Roman" w:hAnsi="Courier New" w:cs="Courier New"/>
@@ -3069,6 +3537,7 @@
         </w:rPr>
         <w:t>SegmentName</w:t>
       </w:r>
+      <w:proofErr w:type="spellEnd"/>
       <w:r>
         <w:rPr>
           <w:rFonts w:ascii="Courier New" w:eastAsia="Times New Roman" w:hAnsi="Courier New" w:cs="Courier New"/>
@@ -3087,13 +3556,23 @@
           <w:szCs w:val="21"/>
         </w:rPr>
       </w:pPr>
-      <w:r>
-        <w:rPr>
-          <w:rFonts w:ascii="Courier New" w:eastAsia="Times New Roman" w:hAnsi="Courier New" w:cs="Courier New"/>
-          <w:color w:val="000000"/>
-          <w:szCs w:val="21"/>
-        </w:rPr>
-        <w:t>plot_colors = list("</w:t>
+      <w:proofErr w:type="spellStart"/>
+      <w:r>
+        <w:rPr>
+          <w:rFonts w:ascii="Courier New" w:eastAsia="Times New Roman" w:hAnsi="Courier New" w:cs="Courier New"/>
+          <w:color w:val="000000"/>
+          <w:szCs w:val="21"/>
+        </w:rPr>
+        <w:t>plot_colors</w:t>
+      </w:r>
+      <w:proofErr w:type="spellEnd"/>
+      <w:r>
+        <w:rPr>
+          <w:rFonts w:ascii="Courier New" w:eastAsia="Times New Roman" w:hAnsi="Courier New" w:cs="Courier New"/>
+          <w:color w:val="000000"/>
+          <w:szCs w:val="21"/>
+        </w:rPr>
+        <w:t xml:space="preserve"> = list("</w:t>
       </w:r>
       <w:r>
         <w:rPr>
@@ -3151,13 +3630,23 @@
         </w:rPr>
         <w:br/>
       </w:r>
-      <w:r>
-        <w:rPr>
-          <w:rFonts w:ascii="Courier New" w:eastAsia="Times New Roman" w:hAnsi="Courier New" w:cs="Courier New"/>
-          <w:color w:val="000000"/>
-          <w:szCs w:val="21"/>
-        </w:rPr>
-        <w:t>color_levels = c("</w:t>
+      <w:proofErr w:type="spellStart"/>
+      <w:r>
+        <w:rPr>
+          <w:rFonts w:ascii="Courier New" w:eastAsia="Times New Roman" w:hAnsi="Courier New" w:cs="Courier New"/>
+          <w:color w:val="000000"/>
+          <w:szCs w:val="21"/>
+        </w:rPr>
+        <w:t>color_levels</w:t>
+      </w:r>
+      <w:proofErr w:type="spellEnd"/>
+      <w:r>
+        <w:rPr>
+          <w:rFonts w:ascii="Courier New" w:eastAsia="Times New Roman" w:hAnsi="Courier New" w:cs="Courier New"/>
+          <w:color w:val="000000"/>
+          <w:szCs w:val="21"/>
+        </w:rPr>
+        <w:t xml:space="preserve"> = c("</w:t>
       </w:r>
       <w:r>
         <w:rPr>
@@ -3238,7 +3727,7 @@
                     <pic:cNvPicPr/>
                   </pic:nvPicPr>
                   <pic:blipFill>
-                    <a:blip r:embed="rId15"/>
+                    <a:blip r:embed="rId18"/>
                     <a:stretch>
                       <a:fillRect/>
                     </a:stretch>
@@ -3290,7 +3779,6 @@
           <w:color w:val="000000"/>
           <w:szCs w:val="21"/>
         </w:rPr>
-        <w:lastRenderedPageBreak/>
         <w:t xml:space="preserve">Example 2: </w:t>
       </w:r>
     </w:p>
@@ -3304,13 +3792,23 @@
           <w:szCs w:val="21"/>
         </w:rPr>
       </w:pPr>
-      <w:r>
-        <w:rPr>
-          <w:rFonts w:ascii="Courier New" w:eastAsia="Times New Roman" w:hAnsi="Courier New" w:cs="Courier New"/>
-          <w:color w:val="000000"/>
-          <w:szCs w:val="21"/>
-        </w:rPr>
-        <w:t>plot_type = "</w:t>
+      <w:proofErr w:type="spellStart"/>
+      <w:r>
+        <w:rPr>
+          <w:rFonts w:ascii="Courier New" w:eastAsia="Times New Roman" w:hAnsi="Courier New" w:cs="Courier New"/>
+          <w:color w:val="000000"/>
+          <w:szCs w:val="21"/>
+        </w:rPr>
+        <w:t>plot_type</w:t>
+      </w:r>
+      <w:proofErr w:type="spellEnd"/>
+      <w:r>
+        <w:rPr>
+          <w:rFonts w:ascii="Courier New" w:eastAsia="Times New Roman" w:hAnsi="Courier New" w:cs="Courier New"/>
+          <w:color w:val="000000"/>
+          <w:szCs w:val="21"/>
+        </w:rPr>
+        <w:t xml:space="preserve"> = "</w:t>
       </w:r>
       <w:r>
         <w:rPr>
@@ -3339,13 +3837,23 @@
           <w:szCs w:val="21"/>
         </w:rPr>
       </w:pPr>
-      <w:r>
-        <w:rPr>
-          <w:rFonts w:ascii="Courier New" w:eastAsia="Times New Roman" w:hAnsi="Courier New" w:cs="Courier New"/>
-          <w:color w:val="000000"/>
-          <w:szCs w:val="21"/>
-        </w:rPr>
-        <w:t>color_by = "</w:t>
+      <w:proofErr w:type="spellStart"/>
+      <w:r>
+        <w:rPr>
+          <w:rFonts w:ascii="Courier New" w:eastAsia="Times New Roman" w:hAnsi="Courier New" w:cs="Courier New"/>
+          <w:color w:val="000000"/>
+          <w:szCs w:val="21"/>
+        </w:rPr>
+        <w:t>color_by</w:t>
+      </w:r>
+      <w:proofErr w:type="spellEnd"/>
+      <w:r>
+        <w:rPr>
+          <w:rFonts w:ascii="Courier New" w:eastAsia="Times New Roman" w:hAnsi="Courier New" w:cs="Courier New"/>
+          <w:color w:val="000000"/>
+          <w:szCs w:val="21"/>
+        </w:rPr>
+        <w:t xml:space="preserve"> = "</w:t>
       </w:r>
       <w:r>
         <w:rPr>
@@ -3374,13 +3882,23 @@
           <w:szCs w:val="21"/>
         </w:rPr>
       </w:pPr>
-      <w:r>
-        <w:rPr>
-          <w:rFonts w:ascii="Courier New" w:eastAsia="Times New Roman" w:hAnsi="Courier New" w:cs="Courier New"/>
-          <w:color w:val="000000"/>
-          <w:szCs w:val="21"/>
-        </w:rPr>
-        <w:t xml:space="preserve">size_by = </w:t>
+      <w:proofErr w:type="spellStart"/>
+      <w:r>
+        <w:rPr>
+          <w:rFonts w:ascii="Courier New" w:eastAsia="Times New Roman" w:hAnsi="Courier New" w:cs="Courier New"/>
+          <w:color w:val="000000"/>
+          <w:szCs w:val="21"/>
+        </w:rPr>
+        <w:t>size_by</w:t>
+      </w:r>
+      <w:proofErr w:type="spellEnd"/>
+      <w:r>
+        <w:rPr>
+          <w:rFonts w:ascii="Courier New" w:eastAsia="Times New Roman" w:hAnsi="Courier New" w:cs="Courier New"/>
+          <w:color w:val="000000"/>
+          <w:szCs w:val="21"/>
+        </w:rPr>
+        <w:t xml:space="preserve"> = </w:t>
       </w:r>
       <w:r>
         <w:rPr>
@@ -3417,14 +3935,25 @@
           <w:szCs w:val="21"/>
         </w:rPr>
       </w:pPr>
-      <w:r>
-        <w:rPr>
-          <w:rFonts w:ascii="Courier New" w:eastAsia="Times New Roman" w:hAnsi="Courier New" w:cs="Courier New"/>
-          <w:color w:val="000000"/>
-          <w:szCs w:val="21"/>
-        </w:rPr>
-        <w:t>shape_by = "</w:t>
-      </w:r>
+      <w:proofErr w:type="spellStart"/>
+      <w:r>
+        <w:rPr>
+          <w:rFonts w:ascii="Courier New" w:eastAsia="Times New Roman" w:hAnsi="Courier New" w:cs="Courier New"/>
+          <w:color w:val="000000"/>
+          <w:szCs w:val="21"/>
+        </w:rPr>
+        <w:t>shape_by</w:t>
+      </w:r>
+      <w:proofErr w:type="spellEnd"/>
+      <w:r>
+        <w:rPr>
+          <w:rFonts w:ascii="Courier New" w:eastAsia="Times New Roman" w:hAnsi="Courier New" w:cs="Courier New"/>
+          <w:color w:val="000000"/>
+          <w:szCs w:val="21"/>
+        </w:rPr>
+        <w:t xml:space="preserve"> = "</w:t>
+      </w:r>
+      <w:proofErr w:type="spellStart"/>
       <w:r>
         <w:rPr>
           <w:rFonts w:ascii="Courier New" w:eastAsia="Times New Roman" w:hAnsi="Courier New" w:cs="Courier New"/>
@@ -3433,6 +3962,7 @@
         </w:rPr>
         <w:t>SegmentName</w:t>
       </w:r>
+      <w:proofErr w:type="spellEnd"/>
       <w:r>
         <w:rPr>
           <w:rFonts w:ascii="Courier New" w:eastAsia="Times New Roman" w:hAnsi="Courier New" w:cs="Courier New"/>
@@ -3451,13 +3981,23 @@
           <w:szCs w:val="21"/>
         </w:rPr>
       </w:pPr>
-      <w:r>
-        <w:rPr>
-          <w:rFonts w:ascii="Courier New" w:eastAsia="Times New Roman" w:hAnsi="Courier New" w:cs="Courier New"/>
-          <w:color w:val="000000"/>
-          <w:szCs w:val="21"/>
-        </w:rPr>
-        <w:t>plot_colors = list("</w:t>
+      <w:proofErr w:type="spellStart"/>
+      <w:r>
+        <w:rPr>
+          <w:rFonts w:ascii="Courier New" w:eastAsia="Times New Roman" w:hAnsi="Courier New" w:cs="Courier New"/>
+          <w:color w:val="000000"/>
+          <w:szCs w:val="21"/>
+        </w:rPr>
+        <w:t>plot_colors</w:t>
+      </w:r>
+      <w:proofErr w:type="spellEnd"/>
+      <w:r>
+        <w:rPr>
+          <w:rFonts w:ascii="Courier New" w:eastAsia="Times New Roman" w:hAnsi="Courier New" w:cs="Courier New"/>
+          <w:color w:val="000000"/>
+          <w:szCs w:val="21"/>
+        </w:rPr>
+        <w:t xml:space="preserve"> = list("</w:t>
       </w:r>
       <w:r>
         <w:rPr>
@@ -3515,13 +4055,23 @@
         </w:rPr>
         <w:br/>
       </w:r>
-      <w:r>
-        <w:rPr>
-          <w:rFonts w:ascii="Courier New" w:eastAsia="Times New Roman" w:hAnsi="Courier New" w:cs="Courier New"/>
-          <w:color w:val="000000"/>
-          <w:szCs w:val="21"/>
-        </w:rPr>
-        <w:t>color_levels = c("</w:t>
+      <w:proofErr w:type="spellStart"/>
+      <w:r>
+        <w:rPr>
+          <w:rFonts w:ascii="Courier New" w:eastAsia="Times New Roman" w:hAnsi="Courier New" w:cs="Courier New"/>
+          <w:color w:val="000000"/>
+          <w:szCs w:val="21"/>
+        </w:rPr>
+        <w:t>color_levels</w:t>
+      </w:r>
+      <w:proofErr w:type="spellEnd"/>
+      <w:r>
+        <w:rPr>
+          <w:rFonts w:ascii="Courier New" w:eastAsia="Times New Roman" w:hAnsi="Courier New" w:cs="Courier New"/>
+          <w:color w:val="000000"/>
+          <w:szCs w:val="21"/>
+        </w:rPr>
+        <w:t xml:space="preserve"> = c("</w:t>
       </w:r>
       <w:r>
         <w:rPr>
@@ -3601,7 +4151,7 @@
                     <pic:cNvPicPr/>
                   </pic:nvPicPr>
                   <pic:blipFill>
-                    <a:blip r:embed="rId16"/>
+                    <a:blip r:embed="rId19"/>
                     <a:stretch>
                       <a:fillRect/>
                     </a:stretch>
@@ -3734,126 +4284,25 @@
           <w:sz w:val="21"/>
           <w:szCs w:val="21"/>
         </w:rPr>
-        <w:t xml:space="preserve"> through a process called singular value decomposition. The process</w:t>
-      </w:r>
-      <w:r>
-        <w:rPr>
-          <w:rFonts w:ascii="Helvetica" w:hAnsi="Helvetica" w:cs="Helvetica"/>
-          <w:color w:val="000000"/>
-          <w:sz w:val="21"/>
-          <w:szCs w:val="21"/>
-        </w:rPr>
-        <w:t xml:space="preserve"> </w:t>
-      </w:r>
-      <w:r>
-        <w:rPr>
-          <w:rFonts w:ascii="Helvetica" w:hAnsi="Helvetica" w:cs="Helvetica"/>
-          <w:color w:val="000000"/>
-          <w:sz w:val="21"/>
-          <w:szCs w:val="21"/>
-        </w:rPr>
-        <w:t xml:space="preserve">is performed on scaled, log2 transformed expression data and </w:t>
-      </w:r>
-      <w:r>
-        <w:rPr>
-          <w:rFonts w:ascii="Helvetica" w:hAnsi="Helvetica" w:cs="Helvetica"/>
-          <w:color w:val="000000"/>
-          <w:sz w:val="21"/>
-          <w:szCs w:val="21"/>
-        </w:rPr>
-        <w:t xml:space="preserve">captures </w:t>
-      </w:r>
-      <w:r>
-        <w:rPr>
-          <w:rFonts w:ascii="Helvetica" w:hAnsi="Helvetica" w:cs="Helvetica"/>
-          <w:color w:val="000000"/>
-          <w:sz w:val="21"/>
-          <w:szCs w:val="21"/>
-        </w:rPr>
-        <w:t>the</w:t>
-      </w:r>
-      <w:r>
-        <w:rPr>
-          <w:rFonts w:ascii="Helvetica" w:hAnsi="Helvetica" w:cs="Helvetica"/>
-          <w:color w:val="000000"/>
-          <w:sz w:val="21"/>
-          <w:szCs w:val="21"/>
-        </w:rPr>
-        <w:t xml:space="preserve"> </w:t>
-      </w:r>
-      <w:r>
-        <w:rPr>
-          <w:rFonts w:ascii="Helvetica" w:hAnsi="Helvetica" w:cs="Helvetica"/>
-          <w:color w:val="000000"/>
-          <w:sz w:val="21"/>
-          <w:szCs w:val="21"/>
-        </w:rPr>
-        <w:t xml:space="preserve">linearly combined axis, or principal </w:t>
-      </w:r>
-      <w:bookmarkStart w:id="0" w:name="_GoBack"/>
-      <w:bookmarkEnd w:id="0"/>
-      <w:r>
-        <w:rPr>
-          <w:rFonts w:ascii="Helvetica" w:hAnsi="Helvetica" w:cs="Helvetica"/>
-          <w:color w:val="000000"/>
-          <w:sz w:val="21"/>
-          <w:szCs w:val="21"/>
-        </w:rPr>
-        <w:t>component,</w:t>
-      </w:r>
-      <w:r>
-        <w:rPr>
-          <w:rFonts w:ascii="Helvetica" w:hAnsi="Helvetica" w:cs="Helvetica"/>
-          <w:color w:val="000000"/>
-          <w:sz w:val="21"/>
-          <w:szCs w:val="21"/>
-        </w:rPr>
-        <w:t xml:space="preserve"> </w:t>
-      </w:r>
-      <w:r>
-        <w:rPr>
-          <w:rFonts w:ascii="Helvetica" w:hAnsi="Helvetica" w:cs="Helvetica"/>
-          <w:color w:val="000000"/>
-          <w:sz w:val="21"/>
-          <w:szCs w:val="21"/>
-        </w:rPr>
-        <w:t xml:space="preserve">of expression which explains the most variation </w:t>
-      </w:r>
-      <w:r>
-        <w:rPr>
-          <w:rFonts w:ascii="Helvetica" w:hAnsi="Helvetica" w:cs="Helvetica"/>
-          <w:color w:val="000000"/>
-          <w:sz w:val="21"/>
-          <w:szCs w:val="21"/>
-        </w:rPr>
-        <w:t xml:space="preserve">and then looks for orthogonal </w:t>
-      </w:r>
-      <w:r>
-        <w:rPr>
-          <w:rFonts w:ascii="Helvetica" w:hAnsi="Helvetica" w:cs="Helvetica"/>
-          <w:color w:val="000000"/>
-          <w:sz w:val="21"/>
-          <w:szCs w:val="21"/>
-        </w:rPr>
-        <w:t xml:space="preserve">axes of </w:t>
-      </w:r>
-      <w:r>
-        <w:rPr>
-          <w:rFonts w:ascii="Helvetica" w:hAnsi="Helvetica" w:cs="Helvetica"/>
-          <w:color w:val="000000"/>
-          <w:sz w:val="21"/>
-          <w:szCs w:val="21"/>
-        </w:rPr>
-        <w:t>variation</w:t>
-      </w:r>
-      <w:r>
-        <w:rPr>
-          <w:rFonts w:ascii="Helvetica" w:hAnsi="Helvetica" w:cs="Helvetica"/>
-          <w:color w:val="000000"/>
-          <w:sz w:val="21"/>
-          <w:szCs w:val="21"/>
-        </w:rPr>
-        <w:t xml:space="preserve"> that would explain the next most amount of variation within the dataset. These principal components </w:t>
+        <w:t xml:space="preserve"> through a process called singular value decomposition. </w:t>
+      </w:r>
+      <w:r>
+        <w:rPr>
+          <w:rFonts w:ascii="Helvetica" w:hAnsi="Helvetica" w:cs="Helvetica"/>
+          <w:color w:val="000000"/>
+          <w:sz w:val="21"/>
+          <w:szCs w:val="21"/>
+        </w:rPr>
+        <w:t xml:space="preserve">The process is performed on scaled, log2 transformed expression data and captures the linearly combined axis, or principal component, of expression which explains the most variation and then looks for orthogonal axes of variation that would explain the next most amount of variation within the dataset. </w:t>
+      </w:r>
+      <w:r>
+        <w:rPr>
+          <w:rFonts w:ascii="Helvetica" w:hAnsi="Helvetica" w:cs="Helvetica"/>
+          <w:color w:val="000000"/>
+          <w:sz w:val="21"/>
+          <w:szCs w:val="21"/>
+        </w:rPr>
+        <w:t xml:space="preserve">These principal components </w:t>
       </w:r>
       <w:r>
         <w:rPr>
@@ -3950,7 +4399,7 @@
                     </pic:cNvPicPr>
                   </pic:nvPicPr>
                   <pic:blipFill>
-                    <a:blip r:embed="rId17" cstate="print">
+                    <a:blip r:embed="rId20" cstate="print">
                       <a:extLst>
                         <a:ext uri="{28A0092B-C50C-407E-A947-70E740481C1C}">
                           <a14:useLocalDpi xmlns:a14="http://schemas.microsoft.com/office/drawing/2010/main" val="0"/>
@@ -4008,7 +4457,7 @@
                     </pic:cNvPicPr>
                   </pic:nvPicPr>
                   <pic:blipFill>
-                    <a:blip r:embed="rId18" cstate="print">
+                    <a:blip r:embed="rId21" cstate="print">
                       <a:extLst>
                         <a:ext uri="{28A0092B-C50C-407E-A947-70E740481C1C}">
                           <a14:useLocalDpi xmlns:a14="http://schemas.microsoft.com/office/drawing/2010/main" val="0"/>
@@ -4073,7 +4522,98 @@
           <w:sz w:val="21"/>
           <w:szCs w:val="21"/>
         </w:rPr>
-        <w:t>In this example, we observe 2 strong clusters that separate based on both PC1 and PC2 based on the segmentation strategy used, where PanCK- regions (stroma) are on the left of the graph, and PanCK+ regions are on the top right. Color denotes a regional factor used to categories ROIs as they were selected, and so we can further explore within-cluster distributions such as the fact that immune high tumor PanCK+ ROIs separate from normal colon PanCK+ ROIs. The graph on the right is also output, and it shows the cumulative variance explained by each the components measured. While we only output the first 3 PCs in the annotation data, you can see by this graph that additional PCs explain smaller &amp; smaller variances in expression. If your dataset is particularly similar or diverse more or less of the variance will be explained by the first PC. The variance explained is also shown as a percentage on the axes of the graphs.</w:t>
+        <w:t xml:space="preserve">In this example, we observe 2 strong clusters that separate based on both PC1 and PC2 based on the segmentation strategy used, where </w:t>
+      </w:r>
+      <w:proofErr w:type="spellStart"/>
+      <w:r>
+        <w:rPr>
+          <w:rFonts w:ascii="Helvetica" w:hAnsi="Helvetica" w:cs="Helvetica"/>
+          <w:color w:val="000000"/>
+          <w:sz w:val="21"/>
+          <w:szCs w:val="21"/>
+        </w:rPr>
+        <w:t>PanCK</w:t>
+      </w:r>
+      <w:proofErr w:type="spellEnd"/>
+      <w:r>
+        <w:rPr>
+          <w:rFonts w:ascii="Helvetica" w:hAnsi="Helvetica" w:cs="Helvetica"/>
+          <w:color w:val="000000"/>
+          <w:sz w:val="21"/>
+          <w:szCs w:val="21"/>
+        </w:rPr>
+        <w:t xml:space="preserve">- regions (stroma) are on the left of the graph, and </w:t>
+      </w:r>
+      <w:proofErr w:type="spellStart"/>
+      <w:r>
+        <w:rPr>
+          <w:rFonts w:ascii="Helvetica" w:hAnsi="Helvetica" w:cs="Helvetica"/>
+          <w:color w:val="000000"/>
+          <w:sz w:val="21"/>
+          <w:szCs w:val="21"/>
+        </w:rPr>
+        <w:t>PanCK</w:t>
+      </w:r>
+      <w:proofErr w:type="spellEnd"/>
+      <w:r>
+        <w:rPr>
+          <w:rFonts w:ascii="Helvetica" w:hAnsi="Helvetica" w:cs="Helvetica"/>
+          <w:color w:val="000000"/>
+          <w:sz w:val="21"/>
+          <w:szCs w:val="21"/>
+        </w:rPr>
+        <w:t xml:space="preserve">+ regions are on the top right. Color denotes a regional factor used to categories ROIs as they were selected, and so we can further explore within-cluster distributions such as the fact that immune high tumor </w:t>
+      </w:r>
+      <w:proofErr w:type="spellStart"/>
+      <w:r>
+        <w:rPr>
+          <w:rFonts w:ascii="Helvetica" w:hAnsi="Helvetica" w:cs="Helvetica"/>
+          <w:color w:val="000000"/>
+          <w:sz w:val="21"/>
+          <w:szCs w:val="21"/>
+        </w:rPr>
+        <w:t>PanCK</w:t>
+      </w:r>
+      <w:proofErr w:type="spellEnd"/>
+      <w:r>
+        <w:rPr>
+          <w:rFonts w:ascii="Helvetica" w:hAnsi="Helvetica" w:cs="Helvetica"/>
+          <w:color w:val="000000"/>
+          <w:sz w:val="21"/>
+          <w:szCs w:val="21"/>
+        </w:rPr>
+        <w:t xml:space="preserve">+ ROIs separate from normal colon </w:t>
+      </w:r>
+      <w:proofErr w:type="spellStart"/>
+      <w:r>
+        <w:rPr>
+          <w:rFonts w:ascii="Helvetica" w:hAnsi="Helvetica" w:cs="Helvetica"/>
+          <w:color w:val="000000"/>
+          <w:sz w:val="21"/>
+          <w:szCs w:val="21"/>
+        </w:rPr>
+        <w:t>PanCK</w:t>
+      </w:r>
+      <w:proofErr w:type="spellEnd"/>
+      <w:r>
+        <w:rPr>
+          <w:rFonts w:ascii="Helvetica" w:hAnsi="Helvetica" w:cs="Helvetica"/>
+          <w:color w:val="000000"/>
+          <w:sz w:val="21"/>
+          <w:szCs w:val="21"/>
+        </w:rPr>
+        <w:t>+ ROIs. The graph on the right is also output, and it shows the cumulative variance explained by each the components meas</w:t>
+      </w:r>
+      <w:bookmarkStart w:id="0" w:name="_GoBack"/>
+      <w:bookmarkEnd w:id="0"/>
+      <w:r>
+        <w:rPr>
+          <w:rFonts w:ascii="Helvetica" w:hAnsi="Helvetica" w:cs="Helvetica"/>
+          <w:color w:val="000000"/>
+          <w:sz w:val="21"/>
+          <w:szCs w:val="21"/>
+        </w:rPr>
+        <w:t>ured. While we only output the first 3 PCs in the annotation data, you can see by this graph that additional PCs explain smaller &amp; smaller variances in expression. If your dataset is particularly similar or diverse more or less of the variance will be explained by the first PC. The variance explained is also shown as a percentage on the axes of the graphs.</w:t>
       </w:r>
     </w:p>
     <w:p>
@@ -4103,6 +4643,7 @@
           <w:szCs w:val="21"/>
         </w:rPr>
       </w:pPr>
+      <w:proofErr w:type="spellStart"/>
       <w:r>
         <w:rPr>
           <w:rFonts w:ascii="Helvetica" w:hAnsi="Helvetica" w:cs="Helvetica"/>
@@ -4113,27 +4654,39 @@
         </w:rPr>
         <w:t>tSNE</w:t>
       </w:r>
-    </w:p>
-    <w:p>
-      <w:pPr>
-        <w:pStyle w:val="NormalWeb"/>
-        <w:shd w:val="clear" w:color="auto" w:fill="FFFFFF"/>
-        <w:spacing w:before="120" w:beforeAutospacing="0" w:after="120" w:afterAutospacing="0"/>
-        <w:rPr>
-          <w:rFonts w:ascii="Helvetica" w:hAnsi="Helvetica" w:cs="Helvetica"/>
-          <w:color w:val="000000"/>
-          <w:sz w:val="21"/>
-          <w:szCs w:val="21"/>
-        </w:rPr>
-      </w:pPr>
-      <w:r>
-        <w:rPr>
-          <w:rFonts w:ascii="Helvetica" w:hAnsi="Helvetica" w:cs="Helvetica"/>
-          <w:color w:val="000000"/>
-          <w:sz w:val="21"/>
-          <w:szCs w:val="21"/>
-        </w:rPr>
-        <w:t>tSNE (</w:t>
+      <w:proofErr w:type="spellEnd"/>
+    </w:p>
+    <w:p>
+      <w:pPr>
+        <w:pStyle w:val="NormalWeb"/>
+        <w:shd w:val="clear" w:color="auto" w:fill="FFFFFF"/>
+        <w:spacing w:before="120" w:beforeAutospacing="0" w:after="120" w:afterAutospacing="0"/>
+        <w:rPr>
+          <w:rFonts w:ascii="Helvetica" w:hAnsi="Helvetica" w:cs="Helvetica"/>
+          <w:color w:val="000000"/>
+          <w:sz w:val="21"/>
+          <w:szCs w:val="21"/>
+        </w:rPr>
+      </w:pPr>
+      <w:proofErr w:type="spellStart"/>
+      <w:r>
+        <w:rPr>
+          <w:rFonts w:ascii="Helvetica" w:hAnsi="Helvetica" w:cs="Helvetica"/>
+          <w:color w:val="000000"/>
+          <w:sz w:val="21"/>
+          <w:szCs w:val="21"/>
+        </w:rPr>
+        <w:t>tSNE</w:t>
+      </w:r>
+      <w:proofErr w:type="spellEnd"/>
+      <w:r>
+        <w:rPr>
+          <w:rFonts w:ascii="Helvetica" w:hAnsi="Helvetica" w:cs="Helvetica"/>
+          <w:color w:val="000000"/>
+          <w:sz w:val="21"/>
+          <w:szCs w:val="21"/>
+        </w:rPr>
+        <w:t xml:space="preserve"> (</w:t>
       </w:r>
       <w:r>
         <w:rPr>
@@ -4218,7 +4771,27 @@
           <w:sz w:val="21"/>
           <w:szCs w:val="21"/>
         </w:rPr>
-        <w:t>L.J.P. van der Maaten and G.E. Hinton. Visualizing High-Dimensional Data Using t-SNE. Journal of Machine Learning Research 9(Nov):2579-2605, 2008.</w:t>
+        <w:t xml:space="preserve">L.J.P. van der </w:t>
+      </w:r>
+      <w:proofErr w:type="spellStart"/>
+      <w:r>
+        <w:rPr>
+          <w:rFonts w:ascii="Helvetica" w:hAnsi="Helvetica" w:cs="Helvetica"/>
+          <w:color w:val="000000"/>
+          <w:sz w:val="21"/>
+          <w:szCs w:val="21"/>
+        </w:rPr>
+        <w:t>Maaten</w:t>
+      </w:r>
+      <w:proofErr w:type="spellEnd"/>
+      <w:r>
+        <w:rPr>
+          <w:rFonts w:ascii="Helvetica" w:hAnsi="Helvetica" w:cs="Helvetica"/>
+          <w:color w:val="000000"/>
+          <w:sz w:val="21"/>
+          <w:szCs w:val="21"/>
+        </w:rPr>
+        <w:t xml:space="preserve"> and G.E. Hinton. Visualizing High-Dimensional Data Using t-SNE. Journal of Machine Learning Research 9(Nov):2579-2605, 2008.</w:t>
       </w:r>
     </w:p>
     <w:p>
@@ -4283,7 +4856,7 @@
                     </pic:cNvPicPr>
                   </pic:nvPicPr>
                   <pic:blipFill>
-                    <a:blip r:embed="rId19" cstate="print">
+                    <a:blip r:embed="rId22" cstate="print">
                       <a:extLst>
                         <a:ext uri="{28A0092B-C50C-407E-A947-70E740481C1C}">
                           <a14:useLocalDpi xmlns:a14="http://schemas.microsoft.com/office/drawing/2010/main" val="0"/>
@@ -4334,7 +4907,67 @@
           <w:sz w:val="21"/>
           <w:szCs w:val="21"/>
         </w:rPr>
-        <w:t xml:space="preserve">In this particular example, tSNE identifies 3 clusters of samples, 1 that is based on PanCK- segments, and then two separate clusters of PanCK+ ROIs. While not visualized here, these </w:t>
+        <w:t xml:space="preserve">In this particular example, </w:t>
+      </w:r>
+      <w:proofErr w:type="spellStart"/>
+      <w:r>
+        <w:rPr>
+          <w:rFonts w:ascii="Helvetica" w:hAnsi="Helvetica" w:cs="Helvetica"/>
+          <w:color w:val="000000"/>
+          <w:sz w:val="21"/>
+          <w:szCs w:val="21"/>
+        </w:rPr>
+        <w:t>tSNE</w:t>
+      </w:r>
+      <w:proofErr w:type="spellEnd"/>
+      <w:r>
+        <w:rPr>
+          <w:rFonts w:ascii="Helvetica" w:hAnsi="Helvetica" w:cs="Helvetica"/>
+          <w:color w:val="000000"/>
+          <w:sz w:val="21"/>
+          <w:szCs w:val="21"/>
+        </w:rPr>
+        <w:t xml:space="preserve"> identifies 3 clusters of samples, 1 that is based on </w:t>
+      </w:r>
+      <w:proofErr w:type="spellStart"/>
+      <w:r>
+        <w:rPr>
+          <w:rFonts w:ascii="Helvetica" w:hAnsi="Helvetica" w:cs="Helvetica"/>
+          <w:color w:val="000000"/>
+          <w:sz w:val="21"/>
+          <w:szCs w:val="21"/>
+        </w:rPr>
+        <w:t>PanCK</w:t>
+      </w:r>
+      <w:proofErr w:type="spellEnd"/>
+      <w:r>
+        <w:rPr>
+          <w:rFonts w:ascii="Helvetica" w:hAnsi="Helvetica" w:cs="Helvetica"/>
+          <w:color w:val="000000"/>
+          <w:sz w:val="21"/>
+          <w:szCs w:val="21"/>
+        </w:rPr>
+        <w:t xml:space="preserve">- segments, and then two separate clusters of </w:t>
+      </w:r>
+      <w:proofErr w:type="spellStart"/>
+      <w:r>
+        <w:rPr>
+          <w:rFonts w:ascii="Helvetica" w:hAnsi="Helvetica" w:cs="Helvetica"/>
+          <w:color w:val="000000"/>
+          <w:sz w:val="21"/>
+          <w:szCs w:val="21"/>
+        </w:rPr>
+        <w:t>PanCK</w:t>
+      </w:r>
+      <w:proofErr w:type="spellEnd"/>
+      <w:r>
+        <w:rPr>
+          <w:rFonts w:ascii="Helvetica" w:hAnsi="Helvetica" w:cs="Helvetica"/>
+          <w:color w:val="000000"/>
+          <w:sz w:val="21"/>
+          <w:szCs w:val="21"/>
+        </w:rPr>
+        <w:t xml:space="preserve">+ ROIs. While not visualized here, these </w:t>
       </w:r>
       <w:r>
         <w:rPr>
@@ -4514,7 +5147,27 @@
           <w:sz w:val="21"/>
           <w:szCs w:val="21"/>
         </w:rPr>
-        <w:t>McInnes, L, Healy, J, UMAP: Uniform Manifold Approximation and Projection for Dimension Reduction, ArXiv e-prints 1802.03426, 2018</w:t>
+        <w:t xml:space="preserve">McInnes, L, Healy, J, UMAP: Uniform Manifold Approximation and Projection for Dimension Reduction, </w:t>
+      </w:r>
+      <w:proofErr w:type="spellStart"/>
+      <w:r>
+        <w:rPr>
+          <w:rFonts w:ascii="Helvetica" w:hAnsi="Helvetica" w:cs="Helvetica"/>
+          <w:color w:val="000000"/>
+          <w:sz w:val="21"/>
+          <w:szCs w:val="21"/>
+        </w:rPr>
+        <w:t>ArXiv</w:t>
+      </w:r>
+      <w:proofErr w:type="spellEnd"/>
+      <w:r>
+        <w:rPr>
+          <w:rFonts w:ascii="Helvetica" w:hAnsi="Helvetica" w:cs="Helvetica"/>
+          <w:color w:val="000000"/>
+          <w:sz w:val="21"/>
+          <w:szCs w:val="21"/>
+        </w:rPr>
+        <w:t xml:space="preserve"> e-prints 1802.03426, 2018</w:t>
       </w:r>
     </w:p>
     <w:p>
@@ -4583,7 +5236,7 @@
                     </pic:cNvPicPr>
                   </pic:nvPicPr>
                   <pic:blipFill>
-                    <a:blip r:embed="rId20" cstate="print">
+                    <a:blip r:embed="rId23" cstate="print">
                       <a:extLst>
                         <a:ext uri="{28A0092B-C50C-407E-A947-70E740481C1C}">
                           <a14:useLocalDpi xmlns:a14="http://schemas.microsoft.com/office/drawing/2010/main" val="0"/>
@@ -4652,34 +5305,106 @@
           <w:sz w:val="21"/>
           <w:szCs w:val="21"/>
         </w:rPr>
-        <w:t xml:space="preserve">, shape is being set by the factor “SegmentName”, and the color palette used is “Set1”. Here we observe 3 clusters. As </w:t>
-      </w:r>
-      <w:r>
-        <w:rPr>
-          <w:rFonts w:ascii="Helvetica" w:hAnsi="Helvetica" w:cs="Helvetica"/>
-          <w:color w:val="000000"/>
-          <w:sz w:val="21"/>
-          <w:szCs w:val="21"/>
-        </w:rPr>
-        <w:t>with tSNE</w:t>
-      </w:r>
-      <w:r>
-        <w:rPr>
-          <w:rFonts w:ascii="Helvetica" w:hAnsi="Helvetica" w:cs="Helvetica"/>
-          <w:color w:val="000000"/>
-          <w:sz w:val="21"/>
-          <w:szCs w:val="21"/>
-        </w:rPr>
-        <w:t>, two clusters are PanCK-positive</w:t>
-      </w:r>
-      <w:r>
-        <w:rPr>
-          <w:rFonts w:ascii="Helvetica" w:hAnsi="Helvetica" w:cs="Helvetica"/>
-          <w:color w:val="000000"/>
-          <w:sz w:val="21"/>
-          <w:szCs w:val="21"/>
-        </w:rPr>
-        <w:t>, which show higher expression of VEGFA than the PanCK-negative segments</w:t>
+        <w:t>, shape is being set by the factor “</w:t>
+      </w:r>
+      <w:proofErr w:type="spellStart"/>
+      <w:r>
+        <w:rPr>
+          <w:rFonts w:ascii="Helvetica" w:hAnsi="Helvetica" w:cs="Helvetica"/>
+          <w:color w:val="000000"/>
+          <w:sz w:val="21"/>
+          <w:szCs w:val="21"/>
+        </w:rPr>
+        <w:t>SegmentName</w:t>
+      </w:r>
+      <w:proofErr w:type="spellEnd"/>
+      <w:r>
+        <w:rPr>
+          <w:rFonts w:ascii="Helvetica" w:hAnsi="Helvetica" w:cs="Helvetica"/>
+          <w:color w:val="000000"/>
+          <w:sz w:val="21"/>
+          <w:szCs w:val="21"/>
+        </w:rPr>
+        <w:t xml:space="preserve">”, and the color palette used is “Set1”. Here we observe 3 clusters. As </w:t>
+      </w:r>
+      <w:r>
+        <w:rPr>
+          <w:rFonts w:ascii="Helvetica" w:hAnsi="Helvetica" w:cs="Helvetica"/>
+          <w:color w:val="000000"/>
+          <w:sz w:val="21"/>
+          <w:szCs w:val="21"/>
+        </w:rPr>
+        <w:t xml:space="preserve">with </w:t>
+      </w:r>
+      <w:proofErr w:type="spellStart"/>
+      <w:r>
+        <w:rPr>
+          <w:rFonts w:ascii="Helvetica" w:hAnsi="Helvetica" w:cs="Helvetica"/>
+          <w:color w:val="000000"/>
+          <w:sz w:val="21"/>
+          <w:szCs w:val="21"/>
+        </w:rPr>
+        <w:t>tSNE</w:t>
+      </w:r>
+      <w:proofErr w:type="spellEnd"/>
+      <w:r>
+        <w:rPr>
+          <w:rFonts w:ascii="Helvetica" w:hAnsi="Helvetica" w:cs="Helvetica"/>
+          <w:color w:val="000000"/>
+          <w:sz w:val="21"/>
+          <w:szCs w:val="21"/>
+        </w:rPr>
+        <w:t xml:space="preserve">, two clusters are </w:t>
+      </w:r>
+      <w:proofErr w:type="spellStart"/>
+      <w:r>
+        <w:rPr>
+          <w:rFonts w:ascii="Helvetica" w:hAnsi="Helvetica" w:cs="Helvetica"/>
+          <w:color w:val="000000"/>
+          <w:sz w:val="21"/>
+          <w:szCs w:val="21"/>
+        </w:rPr>
+        <w:lastRenderedPageBreak/>
+        <w:t>PanCK</w:t>
+      </w:r>
+      <w:proofErr w:type="spellEnd"/>
+      <w:r>
+        <w:rPr>
+          <w:rFonts w:ascii="Helvetica" w:hAnsi="Helvetica" w:cs="Helvetica"/>
+          <w:color w:val="000000"/>
+          <w:sz w:val="21"/>
+          <w:szCs w:val="21"/>
+        </w:rPr>
+        <w:t>-positive</w:t>
+      </w:r>
+      <w:r>
+        <w:rPr>
+          <w:rFonts w:ascii="Helvetica" w:hAnsi="Helvetica" w:cs="Helvetica"/>
+          <w:color w:val="000000"/>
+          <w:sz w:val="21"/>
+          <w:szCs w:val="21"/>
+        </w:rPr>
+        <w:t xml:space="preserve">, which show higher expression of VEGFA than the </w:t>
+      </w:r>
+      <w:proofErr w:type="spellStart"/>
+      <w:r>
+        <w:rPr>
+          <w:rFonts w:ascii="Helvetica" w:hAnsi="Helvetica" w:cs="Helvetica"/>
+          <w:color w:val="000000"/>
+          <w:sz w:val="21"/>
+          <w:szCs w:val="21"/>
+        </w:rPr>
+        <w:t>PanCK</w:t>
+      </w:r>
+      <w:proofErr w:type="spellEnd"/>
+      <w:r>
+        <w:rPr>
+          <w:rFonts w:ascii="Helvetica" w:hAnsi="Helvetica" w:cs="Helvetica"/>
+          <w:color w:val="000000"/>
+          <w:sz w:val="21"/>
+          <w:szCs w:val="21"/>
+        </w:rPr>
+        <w:t>-negative segments</w:t>
       </w:r>
       <w:r>
         <w:rPr>
@@ -4747,7 +5472,25 @@
           <w:sz w:val="21"/>
           <w:szCs w:val="21"/>
         </w:rPr>
-        <w:t xml:space="preserve">In addition to graphs, the plugin will also output a </w:t>
+        <w:t xml:space="preserve">In addition to graphs, the </w:t>
+      </w:r>
+      <w:r>
+        <w:rPr>
+          <w:rFonts w:ascii="Helvetica" w:hAnsi="Helvetica" w:cs="Helvetica"/>
+          <w:color w:val="000000"/>
+          <w:sz w:val="21"/>
+          <w:szCs w:val="21"/>
+        </w:rPr>
+        <w:t>script</w:t>
+      </w:r>
+      <w:r>
+        <w:rPr>
+          <w:rFonts w:ascii="Helvetica" w:hAnsi="Helvetica" w:cs="Helvetica"/>
+          <w:color w:val="000000"/>
+          <w:sz w:val="21"/>
+          <w:szCs w:val="21"/>
+        </w:rPr>
+        <w:t xml:space="preserve"> will also output a </w:t>
       </w:r>
       <w:r>
         <w:rPr>
@@ -4774,7 +5517,27 @@
           <w:sz w:val="21"/>
           <w:szCs w:val="21"/>
         </w:rPr>
-        <w:t xml:space="preserve"> If a tSNE or UMAP was graphed, the spreadsheet will only have one tab (Segment Annotations).</w:t>
+        <w:t xml:space="preserve"> If a </w:t>
+      </w:r>
+      <w:proofErr w:type="spellStart"/>
+      <w:r>
+        <w:rPr>
+          <w:rFonts w:ascii="Helvetica" w:hAnsi="Helvetica" w:cs="Helvetica"/>
+          <w:color w:val="000000"/>
+          <w:sz w:val="21"/>
+          <w:szCs w:val="21"/>
+        </w:rPr>
+        <w:t>tSNE</w:t>
+      </w:r>
+      <w:proofErr w:type="spellEnd"/>
+      <w:r>
+        <w:rPr>
+          <w:rFonts w:ascii="Helvetica" w:hAnsi="Helvetica" w:cs="Helvetica"/>
+          <w:color w:val="000000"/>
+          <w:sz w:val="21"/>
+          <w:szCs w:val="21"/>
+        </w:rPr>
+        <w:t xml:space="preserve"> or UMAP was graphed, the spreadsheet will only have one tab (Segment Annotations).</w:t>
       </w:r>
     </w:p>
     <w:p>
@@ -4857,7 +5620,27 @@
           <w:sz w:val="21"/>
           <w:szCs w:val="21"/>
         </w:rPr>
-        <w:t>If UMAP or tSNE is selected 2 new columns (Dim1 and Dim2) will be added. If PCA is selected Dim3 will also be added. Dim1&amp;2 represent the graphed values, Dim3 is added in case users are interested in graphing additional PCs.</w:t>
+        <w:t xml:space="preserve">If UMAP or </w:t>
+      </w:r>
+      <w:proofErr w:type="spellStart"/>
+      <w:r>
+        <w:rPr>
+          <w:rFonts w:ascii="Helvetica" w:hAnsi="Helvetica" w:cs="Helvetica"/>
+          <w:color w:val="000000"/>
+          <w:sz w:val="21"/>
+          <w:szCs w:val="21"/>
+        </w:rPr>
+        <w:t>tSNE</w:t>
+      </w:r>
+      <w:proofErr w:type="spellEnd"/>
+      <w:r>
+        <w:rPr>
+          <w:rFonts w:ascii="Helvetica" w:hAnsi="Helvetica" w:cs="Helvetica"/>
+          <w:color w:val="000000"/>
+          <w:sz w:val="21"/>
+          <w:szCs w:val="21"/>
+        </w:rPr>
+        <w:t xml:space="preserve"> is selected 2 new columns (Dim1 and Dim2) will be added. If PCA is selected Dim3 will also be added. Dim1&amp;2 represent the graphed values, Dim3 is added in case users are interested in graphing additional PCs.</w:t>
       </w:r>
     </w:p>
     <w:p>
@@ -4961,7 +5744,8 @@
       </w:r>
     </w:p>
     <w:sectPr>
-      <w:footerReference w:type="default" r:id="rId21"/>
+      <w:headerReference w:type="default" r:id="rId24"/>
+      <w:footerReference w:type="default" r:id="rId25"/>
       <w:pgSz w:w="12240" w:h="15840"/>
       <w:pgMar w:top="720" w:right="720" w:bottom="720" w:left="720" w:header="720" w:footer="720" w:gutter="0"/>
       <w:cols w:space="720"/>
@@ -4991,6 +5775,13 @@
       <w:r>
         <w:continuationSeparator/>
       </w:r>
+    </w:p>
+  </w:endnote>
+  <w:endnote w:type="continuationNotice" w:id="1">
+    <w:p>
+      <w:pPr>
+        <w:spacing w:after="0" w:line="240" w:lineRule="auto"/>
+      </w:pPr>
     </w:p>
   </w:endnote>
 </w:endnotes>
@@ -5071,7 +5862,24 @@
       </w:r>
     </w:p>
   </w:footnote>
+  <w:footnote w:type="continuationNotice" w:id="1">
+    <w:p>
+      <w:pPr>
+        <w:spacing w:after="0" w:line="240" w:lineRule="auto"/>
+      </w:pPr>
+    </w:p>
+  </w:footnote>
 </w:footnotes>
+</file>
+
+<file path=word/header1.xml><?xml version="1.0" encoding="utf-8"?>
+<w:hdr xmlns:wpc="http://schemas.microsoft.com/office/word/2010/wordprocessingCanvas" xmlns:cx="http://schemas.microsoft.com/office/drawing/2014/chartex" xmlns:cx1="http://schemas.microsoft.com/office/drawing/2015/9/8/chartex" xmlns:cx2="http://schemas.microsoft.com/office/drawing/2015/10/21/chartex" xmlns:cx3="http://schemas.microsoft.com/office/drawing/2016/5/9/chartex" xmlns:cx4="http://schemas.microsoft.com/office/drawing/2016/5/10/chartex" xmlns:cx5="http://schemas.microsoft.com/office/drawing/2016/5/11/chartex" xmlns:cx6="http://schemas.microsoft.com/office/drawing/2016/5/12/chartex" xmlns:cx7="http://schemas.microsoft.com/office/drawing/2016/5/13/chartex" xmlns:cx8="http://schemas.microsoft.com/office/drawing/2016/5/14/chartex" xmlns:mc="http://schemas.openxmlformats.org/markup-compatibility/2006" xmlns:aink="http://schemas.microsoft.com/office/drawing/2016/ink" xmlns:am3d="http://schemas.microsoft.com/office/drawing/2017/model3d" xmlns:o="urn:schemas-microsoft-com:office:office" xmlns:r="http://schemas.openxmlformats.org/officeDocument/2006/relationships" xmlns:m="http://schemas.openxmlformats.org/officeDocument/2006/math" xmlns:v="urn:schemas-microsoft-com:vml" xmlns:wp14="http://schemas.microsoft.com/office/word/2010/wordprocessingDrawing" xmlns:wp="http://schemas.openxmlformats.org/drawingml/2006/wordprocessingDrawing" xmlns:w10="urn:schemas-microsoft-com:office:word" xmlns:w="http://schemas.openxmlformats.org/wordprocessingml/2006/main" xmlns:w14="http://schemas.microsoft.com/office/word/2010/wordml" xmlns:w15="http://schemas.microsoft.com/office/word/2012/wordml" xmlns:w16cid="http://schemas.microsoft.com/office/word/2016/wordml/cid" xmlns:w16se="http://schemas.microsoft.com/office/word/2015/wordml/symex" xmlns:wpg="http://schemas.microsoft.com/office/word/2010/wordprocessingGroup" xmlns:wpi="http://schemas.microsoft.com/office/word/2010/wordprocessingInk" xmlns:wne="http://schemas.microsoft.com/office/word/2006/wordml" xmlns:wps="http://schemas.microsoft.com/office/word/2010/wordprocessingShape" mc:Ignorable="w14 w15 w16se w16cid wp14">
+  <w:p>
+    <w:pPr>
+      <w:pStyle w:val="Header"/>
+    </w:pPr>
+  </w:p>
+</w:hdr>
 </file>
 
 <file path=word/numbering.xml><?xml version="1.0" encoding="utf-8"?>
@@ -5526,6 +6334,7 @@
     <w:lsdException w:name="HTML Sample" w:semiHidden="1" w:unhideWhenUsed="1"/>
     <w:lsdException w:name="HTML Typewriter" w:semiHidden="1" w:unhideWhenUsed="1"/>
     <w:lsdException w:name="HTML Variable" w:semiHidden="1" w:unhideWhenUsed="1"/>
+    <w:lsdException w:name="Normal Table" w:semiHidden="1" w:unhideWhenUsed="1"/>
     <w:lsdException w:name="annotation subject" w:semiHidden="1" w:unhideWhenUsed="1"/>
     <w:lsdException w:name="No List" w:semiHidden="1" w:unhideWhenUsed="1"/>
     <w:lsdException w:name="Outline List 1" w:semiHidden="1" w:unhideWhenUsed="1"/>
@@ -5572,8 +6381,10 @@
     <w:lsdException w:name="Table Subtle 2" w:semiHidden="1" w:unhideWhenUsed="1"/>
     <w:lsdException w:name="Table Web 1" w:semiHidden="1" w:unhideWhenUsed="1"/>
     <w:lsdException w:name="Table Web 2" w:semiHidden="1" w:unhideWhenUsed="1"/>
+    <w:lsdException w:name="Table Web 3" w:semiHidden="1" w:unhideWhenUsed="1"/>
     <w:lsdException w:name="Balloon Text" w:semiHidden="1" w:unhideWhenUsed="1"/>
     <w:lsdException w:name="Table Grid" w:uiPriority="39"/>
+    <w:lsdException w:name="Table Theme" w:semiHidden="1" w:unhideWhenUsed="1"/>
     <w:lsdException w:name="Placeholder Text" w:semiHidden="1"/>
     <w:lsdException w:name="No Spacing" w:uiPriority="1" w:qFormat="1"/>
     <w:lsdException w:name="Light Shading" w:uiPriority="60"/>
@@ -5927,6 +6738,16 @@
     <w:uiPriority w:val="99"/>
     <w:rsid w:val="00B85B76"/>
   </w:style>
+  <w:style w:type="paragraph" w:styleId="Revision">
+    <w:name w:val="Revision"/>
+    <w:hidden/>
+    <w:uiPriority w:val="99"/>
+    <w:semiHidden/>
+    <w:rsid w:val="00367003"/>
+    <w:pPr>
+      <w:spacing w:after="0" w:line="240" w:lineRule="auto"/>
+    </w:pPr>
+  </w:style>
 </w:styles>
 </file>
 
@@ -6223,4 +7044,200 @@
     </a:ext>
   </a:extLst>
 </a:theme>
+</file>
+
+<file path=customXml/item1.xml><?xml version="1.0" encoding="utf-8"?>
+<ct:contentTypeSchema xmlns:ct="http://schemas.microsoft.com/office/2006/metadata/contentType" xmlns:ma="http://schemas.microsoft.com/office/2006/metadata/properties/metaAttributes" ct:_="" ma:_="" ma:contentTypeName="Document" ma:contentTypeID="0x010100948EE25D2A4CCF429FF9E8F2EDCDF231" ma:contentTypeVersion="4" ma:contentTypeDescription="Create a new document." ma:contentTypeScope="" ma:versionID="a66fc58676ede860af1d610db671f112">
+  <xsd:schema xmlns:xsd="http://www.w3.org/2001/XMLSchema" xmlns:xs="http://www.w3.org/2001/XMLSchema" xmlns:p="http://schemas.microsoft.com/office/2006/metadata/properties" xmlns:ns2="13a51d44-2ee7-445d-a695-10f52412b52d" targetNamespace="http://schemas.microsoft.com/office/2006/metadata/properties" ma:root="true" ma:fieldsID="ab9f2b303865f1bfe319115e62d0a735" ns2:_="">
+    <xsd:import namespace="13a51d44-2ee7-445d-a695-10f52412b52d"/>
+    <xsd:element name="properties">
+      <xsd:complexType>
+        <xsd:sequence>
+          <xsd:element name="documentManagement">
+            <xsd:complexType>
+              <xsd:all>
+                <xsd:element ref="ns2:MediaServiceMetadata" minOccurs="0"/>
+                <xsd:element ref="ns2:MediaServiceFastMetadata" minOccurs="0"/>
+                <xsd:element ref="ns2:MediaServiceAutoKeyPoints" minOccurs="0"/>
+                <xsd:element ref="ns2:MediaServiceKeyPoints" minOccurs="0"/>
+              </xsd:all>
+            </xsd:complexType>
+          </xsd:element>
+        </xsd:sequence>
+      </xsd:complexType>
+    </xsd:element>
+  </xsd:schema>
+  <xsd:schema xmlns:xsd="http://www.w3.org/2001/XMLSchema" xmlns:xs="http://www.w3.org/2001/XMLSchema" xmlns:dms="http://schemas.microsoft.com/office/2006/documentManagement/types" xmlns:pc="http://schemas.microsoft.com/office/infopath/2007/PartnerControls" targetNamespace="13a51d44-2ee7-445d-a695-10f52412b52d" elementFormDefault="qualified">
+    <xsd:import namespace="http://schemas.microsoft.com/office/2006/documentManagement/types"/>
+    <xsd:import namespace="http://schemas.microsoft.com/office/infopath/2007/PartnerControls"/>
+    <xsd:element name="MediaServiceMetadata" ma:index="8" nillable="true" ma:displayName="MediaServiceMetadata" ma:hidden="true" ma:internalName="MediaServiceMetadata" ma:readOnly="true">
+      <xsd:simpleType>
+        <xsd:restriction base="dms:Note"/>
+      </xsd:simpleType>
+    </xsd:element>
+    <xsd:element name="MediaServiceFastMetadata" ma:index="9" nillable="true" ma:displayName="MediaServiceFastMetadata" ma:hidden="true" ma:internalName="MediaServiceFastMetadata" ma:readOnly="true">
+      <xsd:simpleType>
+        <xsd:restriction base="dms:Note"/>
+      </xsd:simpleType>
+    </xsd:element>
+    <xsd:element name="MediaServiceAutoKeyPoints" ma:index="10" nillable="true" ma:displayName="MediaServiceAutoKeyPoints" ma:hidden="true" ma:internalName="MediaServiceAutoKeyPoints" ma:readOnly="true">
+      <xsd:simpleType>
+        <xsd:restriction base="dms:Note"/>
+      </xsd:simpleType>
+    </xsd:element>
+    <xsd:element name="MediaServiceKeyPoints" ma:index="11" nillable="true" ma:displayName="KeyPoints" ma:internalName="MediaServiceKeyPoints" ma:readOnly="true">
+      <xsd:simpleType>
+        <xsd:restriction base="dms:Note">
+          <xsd:maxLength value="255"/>
+        </xsd:restriction>
+      </xsd:simpleType>
+    </xsd:element>
+  </xsd:schema>
+  <xsd:schema xmlns="http://schemas.openxmlformats.org/package/2006/metadata/core-properties" xmlns:xsd="http://www.w3.org/2001/XMLSchema" xmlns:xsi="http://www.w3.org/2001/XMLSchema-instance" xmlns:dc="http://purl.org/dc/elements/1.1/" xmlns:dcterms="http://purl.org/dc/terms/" xmlns:odoc="http://schemas.microsoft.com/internal/obd" targetNamespace="http://schemas.openxmlformats.org/package/2006/metadata/core-properties" elementFormDefault="qualified" attributeFormDefault="unqualified" blockDefault="#all">
+    <xsd:import namespace="http://purl.org/dc/elements/1.1/" schemaLocation="http://dublincore.org/schemas/xmls/qdc/2003/04/02/dc.xsd"/>
+    <xsd:import namespace="http://purl.org/dc/terms/" schemaLocation="http://dublincore.org/schemas/xmls/qdc/2003/04/02/dcterms.xsd"/>
+    <xsd:element name="coreProperties" type="CT_coreProperties"/>
+    <xsd:complexType name="CT_coreProperties">
+      <xsd:all>
+        <xsd:element ref="dc:creator" minOccurs="0" maxOccurs="1"/>
+        <xsd:element ref="dcterms:created" minOccurs="0" maxOccurs="1"/>
+        <xsd:element ref="dc:identifier" minOccurs="0" maxOccurs="1"/>
+        <xsd:element name="contentType" minOccurs="0" maxOccurs="1" type="xsd:string" ma:index="0" ma:displayName="Content Type"/>
+        <xsd:element ref="dc:title" minOccurs="0" maxOccurs="1" ma:index="4" ma:displayName="Title"/>
+        <xsd:element ref="dc:subject" minOccurs="0" maxOccurs="1"/>
+        <xsd:element ref="dc:description" minOccurs="0" maxOccurs="1"/>
+        <xsd:element name="keywords" minOccurs="0" maxOccurs="1" type="xsd:string"/>
+        <xsd:element ref="dc:language" minOccurs="0" maxOccurs="1"/>
+        <xsd:element name="category" minOccurs="0" maxOccurs="1" type="xsd:string"/>
+        <xsd:element name="version" minOccurs="0" maxOccurs="1" type="xsd:string"/>
+        <xsd:element name="revision" minOccurs="0" maxOccurs="1" type="xsd:string">
+          <xsd:annotation>
+            <xsd:documentation>
+                        This value indicates the number of saves or revisions. The application is responsible for updating this value after each revision.
+                    </xsd:documentation>
+          </xsd:annotation>
+        </xsd:element>
+        <xsd:element name="lastModifiedBy" minOccurs="0" maxOccurs="1" type="xsd:string"/>
+        <xsd:element ref="dcterms:modified" minOccurs="0" maxOccurs="1"/>
+        <xsd:element name="contentStatus" minOccurs="0" maxOccurs="1" type="xsd:string"/>
+      </xsd:all>
+    </xsd:complexType>
+  </xsd:schema>
+  <xs:schema xmlns:pc="http://schemas.microsoft.com/office/infopath/2007/PartnerControls" xmlns:xs="http://www.w3.org/2001/XMLSchema" targetNamespace="http://schemas.microsoft.com/office/infopath/2007/PartnerControls" elementFormDefault="qualified" attributeFormDefault="unqualified">
+    <xs:element name="Person">
+      <xs:complexType>
+        <xs:sequence>
+          <xs:element ref="pc:DisplayName" minOccurs="0"/>
+          <xs:element ref="pc:AccountId" minOccurs="0"/>
+          <xs:element ref="pc:AccountType" minOccurs="0"/>
+        </xs:sequence>
+      </xs:complexType>
+    </xs:element>
+    <xs:element name="DisplayName" type="xs:string"/>
+    <xs:element name="AccountId" type="xs:string"/>
+    <xs:element name="AccountType" type="xs:string"/>
+    <xs:element name="BDCAssociatedEntity">
+      <xs:complexType>
+        <xs:sequence>
+          <xs:element ref="pc:BDCEntity" minOccurs="0" maxOccurs="unbounded"/>
+        </xs:sequence>
+        <xs:attribute ref="pc:EntityNamespace"/>
+        <xs:attribute ref="pc:EntityName"/>
+        <xs:attribute ref="pc:SystemInstanceName"/>
+        <xs:attribute ref="pc:AssociationName"/>
+      </xs:complexType>
+    </xs:element>
+    <xs:attribute name="EntityNamespace" type="xs:string"/>
+    <xs:attribute name="EntityName" type="xs:string"/>
+    <xs:attribute name="SystemInstanceName" type="xs:string"/>
+    <xs:attribute name="AssociationName" type="xs:string"/>
+    <xs:element name="BDCEntity">
+      <xs:complexType>
+        <xs:sequence>
+          <xs:element ref="pc:EntityDisplayName" minOccurs="0"/>
+          <xs:element ref="pc:EntityInstanceReference" minOccurs="0"/>
+          <xs:element ref="pc:EntityId1" minOccurs="0"/>
+          <xs:element ref="pc:EntityId2" minOccurs="0"/>
+          <xs:element ref="pc:EntityId3" minOccurs="0"/>
+          <xs:element ref="pc:EntityId4" minOccurs="0"/>
+          <xs:element ref="pc:EntityId5" minOccurs="0"/>
+        </xs:sequence>
+      </xs:complexType>
+    </xs:element>
+    <xs:element name="EntityDisplayName" type="xs:string"/>
+    <xs:element name="EntityInstanceReference" type="xs:string"/>
+    <xs:element name="EntityId1" type="xs:string"/>
+    <xs:element name="EntityId2" type="xs:string"/>
+    <xs:element name="EntityId3" type="xs:string"/>
+    <xs:element name="EntityId4" type="xs:string"/>
+    <xs:element name="EntityId5" type="xs:string"/>
+    <xs:element name="Terms">
+      <xs:complexType>
+        <xs:sequence>
+          <xs:element ref="pc:TermInfo" minOccurs="0" maxOccurs="unbounded"/>
+        </xs:sequence>
+      </xs:complexType>
+    </xs:element>
+    <xs:element name="TermInfo">
+      <xs:complexType>
+        <xs:sequence>
+          <xs:element ref="pc:TermName" minOccurs="0"/>
+          <xs:element ref="pc:TermId" minOccurs="0"/>
+        </xs:sequence>
+      </xs:complexType>
+    </xs:element>
+    <xs:element name="TermName" type="xs:string"/>
+    <xs:element name="TermId" type="xs:string"/>
+  </xs:schema>
+</ct:contentTypeSchema>
+</file>
+
+<file path=customXml/item2.xml><?xml version="1.0" encoding="utf-8"?>
+<?mso-contentType ?>
+<FormTemplates xmlns="http://schemas.microsoft.com/sharepoint/v3/contenttype/forms">
+  <Display>DocumentLibraryForm</Display>
+  <Edit>DocumentLibraryForm</Edit>
+  <New>DocumentLibraryForm</New>
+</FormTemplates>
+</file>
+
+<file path=customXml/item3.xml><?xml version="1.0" encoding="utf-8"?>
+<p:properties xmlns:p="http://schemas.microsoft.com/office/2006/metadata/properties" xmlns:xsi="http://www.w3.org/2001/XMLSchema-instance" xmlns:pc="http://schemas.microsoft.com/office/infopath/2007/PartnerControls">
+  <documentManagement/>
+</p:properties>
+</file>
+
+<file path=customXml/itemProps1.xml><?xml version="1.0" encoding="utf-8"?>
+<ds:datastoreItem xmlns:ds="http://schemas.openxmlformats.org/officeDocument/2006/customXml" ds:itemID="{0D8BDA30-205A-448B-99B2-B17DCA56E25B}">
+  <ds:schemaRefs>
+    <ds:schemaRef ds:uri="http://schemas.microsoft.com/office/2006/metadata/contentType"/>
+    <ds:schemaRef ds:uri="http://schemas.microsoft.com/office/2006/metadata/properties/metaAttributes"/>
+    <ds:schemaRef ds:uri="http://www.w3.org/2001/XMLSchema"/>
+    <ds:schemaRef ds:uri="http://schemas.microsoft.com/office/2006/metadata/properties"/>
+    <ds:schemaRef ds:uri="13a51d44-2ee7-445d-a695-10f52412b52d"/>
+    <ds:schemaRef ds:uri="http://schemas.microsoft.com/office/2006/documentManagement/types"/>
+    <ds:schemaRef ds:uri="http://schemas.microsoft.com/office/infopath/2007/PartnerControls"/>
+    <ds:schemaRef ds:uri="http://schemas.openxmlformats.org/package/2006/metadata/core-properties"/>
+    <ds:schemaRef ds:uri="http://purl.org/dc/elements/1.1/"/>
+    <ds:schemaRef ds:uri="http://purl.org/dc/terms/"/>
+    <ds:schemaRef ds:uri="http://schemas.microsoft.com/internal/obd"/>
+  </ds:schemaRefs>
+</ds:datastoreItem>
+</file>
+
+<file path=customXml/itemProps2.xml><?xml version="1.0" encoding="utf-8"?>
+<ds:datastoreItem xmlns:ds="http://schemas.openxmlformats.org/officeDocument/2006/customXml" ds:itemID="{EC2E7B9C-E911-42D0-8B78-7E18EF183CD9}">
+  <ds:schemaRefs>
+    <ds:schemaRef ds:uri="http://schemas.microsoft.com/sharepoint/v3/contenttype/forms"/>
+  </ds:schemaRefs>
+</ds:datastoreItem>
+</file>
+
+<file path=customXml/itemProps3.xml><?xml version="1.0" encoding="utf-8"?>
+<ds:datastoreItem xmlns:ds="http://schemas.openxmlformats.org/officeDocument/2006/customXml" ds:itemID="{35940A13-2E53-4A7B-8DB2-4152CF407EF5}">
+  <ds:schemaRefs>
+    <ds:schemaRef ds:uri="http://schemas.microsoft.com/office/2006/metadata/properties"/>
+    <ds:schemaRef ds:uri="http://schemas.microsoft.com/office/infopath/2007/PartnerControls"/>
+  </ds:schemaRefs>
+</ds:datastoreItem>
 </file>
</xml_diff>

<commit_message>
#32 update to vignette with tracked changes on
</commit_message>
<xml_diff>
--- a/DimReduction/dimension-reduction-vignette.docx
+++ b/DimReduction/dimension-reduction-vignette.docx
@@ -806,7 +806,7 @@
                     </pic:cNvPicPr>
                   </pic:nvPicPr>
                   <pic:blipFill>
-                    <a:blip r:embed="rId10" cstate="print">
+                    <a:blip r:embed="rId11" cstate="print">
                       <a:extLst>
                         <a:ext uri="{28A0092B-C50C-407E-A947-70E740481C1C}">
                           <a14:useLocalDpi xmlns:a14="http://schemas.microsoft.com/office/drawing/2010/main" val="0"/>
@@ -982,7 +982,7 @@
                     <pic:cNvPicPr/>
                   </pic:nvPicPr>
                   <pic:blipFill rotWithShape="1">
-                    <a:blip r:embed="rId11"/>
+                    <a:blip r:embed="rId12"/>
                     <a:srcRect l="20169" t="20548" r="22269"/>
                     <a:stretch/>
                   </pic:blipFill>
@@ -1064,7 +1064,7 @@
                     <pic:cNvPicPr/>
                   </pic:nvPicPr>
                   <pic:blipFill>
-                    <a:blip r:embed="rId12"/>
+                    <a:blip r:embed="rId13"/>
                     <a:stretch>
                       <a:fillRect/>
                     </a:stretch>
@@ -1162,114 +1162,6 @@
             <wp:extent cx="1457325" cy="1847850"/>
             <wp:effectExtent l="0" t="0" r="9525" b="0"/>
             <wp:docPr id="13" name="Picture 13"/>
-            <wp:cNvGraphicFramePr>
-              <a:graphicFrameLocks xmlns:a="http://schemas.openxmlformats.org/drawingml/2006/main" noChangeAspect="1"/>
-            </wp:cNvGraphicFramePr>
-            <a:graphic xmlns:a="http://schemas.openxmlformats.org/drawingml/2006/main">
-              <a:graphicData uri="http://schemas.openxmlformats.org/drawingml/2006/picture">
-                <pic:pic xmlns:pic="http://schemas.openxmlformats.org/drawingml/2006/picture">
-                  <pic:nvPicPr>
-                    <pic:cNvPr id="1" name=""/>
-                    <pic:cNvPicPr/>
-                  </pic:nvPicPr>
-                  <pic:blipFill>
-                    <a:blip r:embed="rId13"/>
-                    <a:stretch>
-                      <a:fillRect/>
-                    </a:stretch>
-                  </pic:blipFill>
-                  <pic:spPr>
-                    <a:xfrm>
-                      <a:off x="0" y="0"/>
-                      <a:ext cx="1457325" cy="1847850"/>
-                    </a:xfrm>
-                    <a:prstGeom prst="rect">
-                      <a:avLst/>
-                    </a:prstGeom>
-                  </pic:spPr>
-                </pic:pic>
-              </a:graphicData>
-            </a:graphic>
-          </wp:inline>
-        </w:drawing>
-      </w:r>
-    </w:p>
-    <w:p>
-      <w:pPr>
-        <w:pStyle w:val="NormalWeb"/>
-        <w:shd w:val="clear" w:color="auto" w:fill="FFFFFF"/>
-        <w:spacing w:before="120" w:beforeAutospacing="0" w:after="120" w:afterAutospacing="0"/>
-        <w:rPr>
-          <w:rFonts w:ascii="Helvetica" w:hAnsi="Helvetica" w:cs="Helvetica"/>
-          <w:color w:val="000000"/>
-          <w:sz w:val="21"/>
-          <w:szCs w:val="21"/>
-        </w:rPr>
-      </w:pPr>
-    </w:p>
-    <w:p>
-      <w:pPr>
-        <w:pStyle w:val="NormalWeb"/>
-        <w:shd w:val="clear" w:color="auto" w:fill="FFFFFF"/>
-        <w:spacing w:before="120" w:beforeAutospacing="0" w:after="120" w:afterAutospacing="0"/>
-        <w:rPr>
-          <w:rFonts w:ascii="Helvetica" w:hAnsi="Helvetica" w:cs="Helvetica"/>
-          <w:color w:val="000000"/>
-          <w:sz w:val="21"/>
-          <w:szCs w:val="21"/>
-        </w:rPr>
-      </w:pPr>
-      <w:r>
-        <w:rPr>
-          <w:rFonts w:ascii="Helvetica" w:hAnsi="Helvetica" w:cs="Helvetica"/>
-          <w:color w:val="000000"/>
-          <w:sz w:val="21"/>
-          <w:szCs w:val="21"/>
-        </w:rPr>
-        <w:t xml:space="preserve">Once added the parameters of the script can be adjusted by editing the top lines in the script and hitting the “Save” button. You do </w:t>
-      </w:r>
-      <w:r>
-        <w:rPr>
-          <w:rFonts w:ascii="Helvetica" w:hAnsi="Helvetica" w:cs="Helvetica"/>
-          <w:b/>
-          <w:color w:val="000000"/>
-          <w:sz w:val="21"/>
-          <w:szCs w:val="21"/>
-        </w:rPr>
-        <w:t>not</w:t>
-      </w:r>
-      <w:r>
-        <w:rPr>
-          <w:rFonts w:ascii="Helvetica" w:hAnsi="Helvetica" w:cs="Helvetica"/>
-          <w:color w:val="000000"/>
-          <w:sz w:val="21"/>
-          <w:szCs w:val="21"/>
-        </w:rPr>
-        <w:t xml:space="preserve"> need to check the Create new dataset button.</w:t>
-      </w:r>
-    </w:p>
-    <w:p>
-      <w:pPr>
-        <w:pStyle w:val="NormalWeb"/>
-        <w:shd w:val="clear" w:color="auto" w:fill="FFFFFF"/>
-        <w:spacing w:before="120" w:beforeAutospacing="0" w:after="120" w:afterAutospacing="0"/>
-        <w:jc w:val="center"/>
-        <w:rPr>
-          <w:rFonts w:ascii="Helvetica" w:hAnsi="Helvetica" w:cs="Helvetica"/>
-          <w:color w:val="000000"/>
-          <w:sz w:val="21"/>
-          <w:szCs w:val="21"/>
-        </w:rPr>
-      </w:pPr>
-      <w:r>
-        <w:rPr>
-          <w:noProof/>
-        </w:rPr>
-        <w:drawing>
-          <wp:inline distT="0" distB="0" distL="0" distR="0" wp14:anchorId="05105788" wp14:editId="5EFAB5CD">
-            <wp:extent cx="2752725" cy="2152650"/>
-            <wp:effectExtent l="0" t="0" r="9525" b="0"/>
-            <wp:docPr id="3" name="Picture 3"/>
             <wp:cNvGraphicFramePr>
               <a:graphicFrameLocks xmlns:a="http://schemas.openxmlformats.org/drawingml/2006/main" noChangeAspect="1"/>
             </wp:cNvGraphicFramePr>
@@ -1289,7 +1181,7 @@
                   <pic:spPr>
                     <a:xfrm>
                       <a:off x="0" y="0"/>
-                      <a:ext cx="2752725" cy="2152650"/>
+                      <a:ext cx="1457325" cy="1847850"/>
                     </a:xfrm>
                     <a:prstGeom prst="rect">
                       <a:avLst/>
@@ -1314,1272 +1206,56 @@
           <w:szCs w:val="21"/>
         </w:rPr>
       </w:pPr>
-      <w:r>
-        <w:rPr>
-          <w:rFonts w:ascii="Helvetica" w:hAnsi="Helvetica" w:cs="Helvetica"/>
-          <w:color w:val="000000"/>
-          <w:sz w:val="21"/>
-          <w:szCs w:val="21"/>
-        </w:rPr>
-        <w:t>Parameter options are described in full on the next page.</w:t>
-      </w:r>
-    </w:p>
-    <w:p>
-      <w:pPr>
-        <w:rPr>
-          <w:rFonts w:ascii="Helvetica" w:eastAsia="Times New Roman" w:hAnsi="Helvetica" w:cs="Helvetica"/>
-          <w:color w:val="000000"/>
-          <w:sz w:val="21"/>
-          <w:szCs w:val="21"/>
-        </w:rPr>
-      </w:pPr>
-      <w:r>
-        <w:rPr>
-          <w:rFonts w:ascii="Helvetica" w:hAnsi="Helvetica" w:cs="Helvetica"/>
-          <w:color w:val="000000"/>
-          <w:sz w:val="21"/>
-          <w:szCs w:val="21"/>
-        </w:rPr>
-        <w:br w:type="page"/>
-      </w:r>
-    </w:p>
-    <w:p>
-      <w:pPr>
-        <w:pStyle w:val="NormalWeb"/>
-        <w:shd w:val="clear" w:color="auto" w:fill="FFFFFF"/>
-        <w:spacing w:before="120" w:beforeAutospacing="0" w:after="120" w:afterAutospacing="0"/>
-        <w:rPr>
-          <w:rFonts w:ascii="Helvetica" w:hAnsi="Helvetica" w:cs="Helvetica"/>
-          <w:color w:val="000000"/>
-          <w:sz w:val="21"/>
-          <w:szCs w:val="21"/>
-        </w:rPr>
-      </w:pPr>
-    </w:p>
-    <w:p>
-      <w:pPr>
-        <w:pStyle w:val="NormalWeb"/>
-        <w:shd w:val="clear" w:color="auto" w:fill="FFFFFF"/>
-        <w:spacing w:before="120" w:beforeAutospacing="0" w:after="120" w:afterAutospacing="0"/>
-        <w:rPr>
-          <w:rFonts w:ascii="Helvetica" w:hAnsi="Helvetica" w:cs="Helvetica"/>
-          <w:color w:val="000000"/>
-          <w:sz w:val="21"/>
-          <w:szCs w:val="21"/>
-        </w:rPr>
-      </w:pPr>
-    </w:p>
-    <w:p>
-      <w:pPr>
-        <w:pStyle w:val="NormalWeb"/>
-        <w:shd w:val="clear" w:color="auto" w:fill="FFFFFF"/>
-        <w:spacing w:before="120" w:beforeAutospacing="0" w:after="120" w:afterAutospacing="0"/>
+    </w:p>
+    <w:p>
+      <w:pPr>
+        <w:pStyle w:val="NormalWeb"/>
+        <w:shd w:val="clear" w:color="auto" w:fill="FFFFFF"/>
+        <w:spacing w:before="120" w:beforeAutospacing="0" w:after="120" w:afterAutospacing="0"/>
+        <w:rPr>
+          <w:rFonts w:ascii="Helvetica" w:hAnsi="Helvetica" w:cs="Helvetica"/>
+          <w:color w:val="000000"/>
+          <w:sz w:val="21"/>
+          <w:szCs w:val="21"/>
+        </w:rPr>
+      </w:pPr>
+      <w:r>
+        <w:rPr>
+          <w:rFonts w:ascii="Helvetica" w:hAnsi="Helvetica" w:cs="Helvetica"/>
+          <w:color w:val="000000"/>
+          <w:sz w:val="21"/>
+          <w:szCs w:val="21"/>
+        </w:rPr>
+        <w:t xml:space="preserve">Once added the parameters of the script can be adjusted by editing the top lines in the script and hitting the “Save” button. You do </w:t>
+      </w:r>
+      <w:r>
         <w:rPr>
           <w:rFonts w:ascii="Helvetica" w:hAnsi="Helvetica" w:cs="Helvetica"/>
           <w:b/>
           <w:color w:val="000000"/>
-          <w:szCs w:val="21"/>
-        </w:rPr>
-      </w:pPr>
-      <w:r>
-        <w:rPr>
-          <w:rFonts w:ascii="Helvetica" w:hAnsi="Helvetica" w:cs="Helvetica"/>
-          <w:b/>
-          <w:color w:val="000000"/>
-          <w:szCs w:val="21"/>
-        </w:rPr>
-        <w:t>Setting User Parameters:</w:t>
-      </w:r>
-    </w:p>
-    <w:p>
-      <w:pPr>
-        <w:pStyle w:val="NormalWeb"/>
-        <w:shd w:val="clear" w:color="auto" w:fill="FFFFFF"/>
-        <w:spacing w:before="120" w:beforeAutospacing="0" w:after="120" w:afterAutospacing="0"/>
-        <w:rPr>
-          <w:rFonts w:ascii="Helvetica" w:hAnsi="Helvetica" w:cs="Helvetica"/>
-          <w:color w:val="000000"/>
-          <w:sz w:val="21"/>
-          <w:szCs w:val="21"/>
-        </w:rPr>
-      </w:pPr>
-      <w:r>
-        <w:rPr>
-          <w:rFonts w:ascii="Helvetica" w:hAnsi="Helvetica" w:cs="Helvetica"/>
-          <w:color w:val="000000"/>
-          <w:sz w:val="21"/>
-          <w:szCs w:val="21"/>
-        </w:rPr>
-        <w:t>There are a few settings that can be adjusted easily by the user at the top of the script. These include:</w:t>
-      </w:r>
-    </w:p>
-    <w:p>
-      <w:pPr>
-        <w:pStyle w:val="NormalWeb"/>
-        <w:numPr>
-          <w:ilvl w:val="0"/>
-          <w:numId w:val="3"/>
-        </w:numPr>
-        <w:shd w:val="clear" w:color="auto" w:fill="FFFFFF"/>
-        <w:spacing w:before="120" w:beforeAutospacing="0" w:after="120" w:afterAutospacing="0"/>
-        <w:rPr>
-          <w:rFonts w:ascii="Helvetica" w:hAnsi="Helvetica" w:cs="Helvetica"/>
-          <w:color w:val="000000"/>
-          <w:sz w:val="21"/>
-          <w:szCs w:val="21"/>
-        </w:rPr>
-      </w:pPr>
-      <w:proofErr w:type="spellStart"/>
-      <w:r>
-        <w:rPr>
-          <w:rFonts w:ascii="Helvetica" w:hAnsi="Helvetica" w:cs="Helvetica"/>
-          <w:color w:val="000000"/>
-          <w:sz w:val="21"/>
-          <w:szCs w:val="21"/>
-        </w:rPr>
-        <w:t>plot_type</w:t>
-      </w:r>
-      <w:proofErr w:type="spellEnd"/>
-      <w:r>
-        <w:rPr>
-          <w:rFonts w:ascii="Helvetica" w:hAnsi="Helvetica" w:cs="Helvetica"/>
-          <w:color w:val="000000"/>
-          <w:sz w:val="21"/>
-          <w:szCs w:val="21"/>
-        </w:rPr>
-        <w:t xml:space="preserve"> – set this to either “PCA”, “UMAP”, or “</w:t>
-      </w:r>
-      <w:proofErr w:type="spellStart"/>
-      <w:r>
-        <w:rPr>
-          <w:rFonts w:ascii="Helvetica" w:hAnsi="Helvetica" w:cs="Helvetica"/>
-          <w:color w:val="000000"/>
-          <w:sz w:val="21"/>
-          <w:szCs w:val="21"/>
-        </w:rPr>
-        <w:t>tSNE</w:t>
-      </w:r>
-      <w:proofErr w:type="spellEnd"/>
-      <w:r>
-        <w:rPr>
-          <w:rFonts w:ascii="Helvetica" w:hAnsi="Helvetica" w:cs="Helvetica"/>
-          <w:color w:val="000000"/>
-          <w:sz w:val="21"/>
-          <w:szCs w:val="21"/>
-        </w:rPr>
-        <w:t>” based on user preference. No other values</w:t>
-      </w:r>
-      <w:r>
-        <w:rPr>
-          <w:rFonts w:ascii="Helvetica" w:hAnsi="Helvetica" w:cs="Helvetica"/>
-          <w:color w:val="000000"/>
-          <w:sz w:val="21"/>
-          <w:szCs w:val="21"/>
-        </w:rPr>
-        <w:t xml:space="preserve"> or methods</w:t>
-      </w:r>
-      <w:r>
-        <w:rPr>
-          <w:rFonts w:ascii="Helvetica" w:hAnsi="Helvetica" w:cs="Helvetica"/>
-          <w:color w:val="000000"/>
-          <w:sz w:val="21"/>
-          <w:szCs w:val="21"/>
-        </w:rPr>
-        <w:t xml:space="preserve"> are currently supported</w:t>
-      </w:r>
-    </w:p>
-    <w:p>
-      <w:pPr>
-        <w:pStyle w:val="NormalWeb"/>
-        <w:numPr>
-          <w:ilvl w:val="0"/>
-          <w:numId w:val="3"/>
-        </w:numPr>
-        <w:shd w:val="clear" w:color="auto" w:fill="FFFFFF"/>
-        <w:spacing w:before="120" w:beforeAutospacing="0" w:after="120" w:afterAutospacing="0"/>
-        <w:rPr>
-          <w:rFonts w:ascii="Helvetica" w:hAnsi="Helvetica" w:cs="Helvetica"/>
-          <w:color w:val="000000"/>
-          <w:sz w:val="21"/>
-          <w:szCs w:val="21"/>
-        </w:rPr>
-      </w:pPr>
-      <w:r>
-        <w:rPr>
-          <w:rFonts w:ascii="Helvetica" w:hAnsi="Helvetica" w:cs="Helvetica"/>
-          <w:color w:val="000000"/>
-          <w:sz w:val="21"/>
-          <w:szCs w:val="21"/>
-        </w:rPr>
-        <w:t>Plotting parameters</w:t>
-      </w:r>
-      <w:r>
-        <w:rPr>
-          <w:rFonts w:ascii="Helvetica" w:hAnsi="Helvetica" w:cs="Helvetica"/>
-          <w:color w:val="000000"/>
-          <w:sz w:val="21"/>
-          <w:szCs w:val="21"/>
-        </w:rPr>
-        <w:t>:</w:t>
-      </w:r>
-      <w:r>
-        <w:rPr>
-          <w:rFonts w:ascii="Helvetica" w:hAnsi="Helvetica" w:cs="Helvetica"/>
-          <w:color w:val="000000"/>
-          <w:sz w:val="21"/>
-          <w:szCs w:val="21"/>
-        </w:rPr>
-        <w:t xml:space="preserve"> (any of the graphing parameters may be set to NULL to ignore the parameter)</w:t>
-      </w:r>
-    </w:p>
-    <w:p>
-      <w:pPr>
-        <w:pStyle w:val="NormalWeb"/>
-        <w:numPr>
-          <w:ilvl w:val="1"/>
-          <w:numId w:val="3"/>
-        </w:numPr>
-        <w:shd w:val="clear" w:color="auto" w:fill="FFFFFF"/>
-        <w:spacing w:before="120" w:beforeAutospacing="0" w:after="120" w:afterAutospacing="0"/>
-        <w:rPr>
-          <w:rFonts w:ascii="Helvetica" w:hAnsi="Helvetica" w:cs="Helvetica"/>
-          <w:color w:val="000000"/>
-          <w:sz w:val="21"/>
-          <w:szCs w:val="21"/>
-        </w:rPr>
-      </w:pPr>
-      <w:proofErr w:type="spellStart"/>
-      <w:r>
-        <w:rPr>
-          <w:rFonts w:ascii="Helvetica" w:hAnsi="Helvetica" w:cs="Helvetica"/>
-          <w:i/>
-          <w:color w:val="000000"/>
-          <w:sz w:val="21"/>
-          <w:szCs w:val="21"/>
-        </w:rPr>
-        <w:t>color_by</w:t>
-      </w:r>
-      <w:proofErr w:type="spellEnd"/>
-      <w:r>
-        <w:rPr>
-          <w:rFonts w:ascii="Helvetica" w:hAnsi="Helvetica" w:cs="Helvetica"/>
-          <w:i/>
-          <w:color w:val="000000"/>
-          <w:sz w:val="21"/>
-          <w:szCs w:val="21"/>
-        </w:rPr>
-        <w:t xml:space="preserve"> </w:t>
-      </w:r>
-      <w:r>
-        <w:rPr>
-          <w:rFonts w:ascii="Helvetica" w:hAnsi="Helvetica" w:cs="Helvetica"/>
-          <w:color w:val="000000"/>
-          <w:sz w:val="21"/>
-          <w:szCs w:val="21"/>
-        </w:rPr>
-        <w:t xml:space="preserve">– set this to the name </w:t>
-      </w:r>
-      <w:r>
-        <w:rPr>
-          <w:rFonts w:ascii="Helvetica" w:hAnsi="Helvetica" w:cs="Helvetica"/>
-          <w:color w:val="000000"/>
-          <w:sz w:val="21"/>
-          <w:szCs w:val="21"/>
-        </w:rPr>
-        <w:t xml:space="preserve">(column name) </w:t>
-      </w:r>
-      <w:r>
-        <w:rPr>
-          <w:rFonts w:ascii="Helvetica" w:hAnsi="Helvetica" w:cs="Helvetica"/>
-          <w:color w:val="000000"/>
-          <w:sz w:val="21"/>
-          <w:szCs w:val="21"/>
-        </w:rPr>
-        <w:t>of an annotation tag, factor</w:t>
-      </w:r>
-      <w:r>
-        <w:rPr>
-          <w:rFonts w:ascii="Helvetica" w:hAnsi="Helvetica" w:cs="Helvetica"/>
-          <w:color w:val="000000"/>
-          <w:sz w:val="21"/>
-          <w:szCs w:val="21"/>
-        </w:rPr>
-        <w:t xml:space="preserve"> within the segment annotations</w:t>
-      </w:r>
-      <w:r>
-        <w:rPr>
-          <w:rFonts w:ascii="Helvetica" w:hAnsi="Helvetica" w:cs="Helvetica"/>
-          <w:color w:val="000000"/>
-          <w:sz w:val="21"/>
-          <w:szCs w:val="21"/>
-        </w:rPr>
-        <w:t>,</w:t>
-      </w:r>
-      <w:r>
-        <w:rPr>
-          <w:rFonts w:ascii="Helvetica" w:hAnsi="Helvetica" w:cs="Helvetica"/>
-          <w:color w:val="000000"/>
-          <w:sz w:val="21"/>
-          <w:szCs w:val="21"/>
-        </w:rPr>
-        <w:t xml:space="preserve"> or the display name of a target. For example, you may have a factor named “Loc</w:t>
-      </w:r>
-      <w:r>
-        <w:rPr>
-          <w:rFonts w:ascii="Helvetica" w:hAnsi="Helvetica" w:cs="Helvetica"/>
-          <w:color w:val="000000"/>
-          <w:sz w:val="21"/>
-          <w:szCs w:val="21"/>
-        </w:rPr>
-        <w:t>ation</w:t>
-      </w:r>
-      <w:r>
-        <w:rPr>
-          <w:rFonts w:ascii="Helvetica" w:hAnsi="Helvetica" w:cs="Helvetica"/>
-          <w:color w:val="000000"/>
-          <w:sz w:val="21"/>
-          <w:szCs w:val="21"/>
-        </w:rPr>
-        <w:t>” that you want to visualize, this may be used with the color parameter. Alternatively, “VEGFA” can be used to color points by the continuous expression of VEGFA.</w:t>
-      </w:r>
-      <w:r>
-        <w:rPr>
-          <w:rFonts w:ascii="Helvetica" w:hAnsi="Helvetica" w:cs="Helvetica"/>
-          <w:color w:val="000000"/>
-          <w:sz w:val="21"/>
-          <w:szCs w:val="21"/>
-        </w:rPr>
-        <w:t xml:space="preserve"> </w:t>
-      </w:r>
-      <w:r>
-        <w:rPr>
-          <w:rFonts w:ascii="Helvetica" w:hAnsi="Helvetica" w:cs="Helvetica"/>
-          <w:color w:val="000000"/>
-          <w:sz w:val="21"/>
-          <w:szCs w:val="21"/>
-        </w:rPr>
-        <w:t>Color is shown as log2 counts if a target is selected due to how color distributions are perceived.</w:t>
-      </w:r>
-    </w:p>
-    <w:p>
-      <w:pPr>
-        <w:pStyle w:val="NormalWeb"/>
-        <w:numPr>
-          <w:ilvl w:val="1"/>
-          <w:numId w:val="3"/>
-        </w:numPr>
-        <w:shd w:val="clear" w:color="auto" w:fill="FFFFFF"/>
-        <w:spacing w:before="120" w:beforeAutospacing="0" w:after="120" w:afterAutospacing="0"/>
-        <w:rPr>
-          <w:rFonts w:ascii="Helvetica" w:hAnsi="Helvetica" w:cs="Helvetica"/>
-          <w:color w:val="000000"/>
-          <w:sz w:val="21"/>
-          <w:szCs w:val="21"/>
-        </w:rPr>
-      </w:pPr>
-      <w:proofErr w:type="spellStart"/>
-      <w:r>
-        <w:rPr>
-          <w:rFonts w:ascii="Helvetica" w:hAnsi="Helvetica" w:cs="Helvetica"/>
-          <w:i/>
-          <w:color w:val="000000"/>
-          <w:sz w:val="21"/>
-          <w:szCs w:val="21"/>
-        </w:rPr>
-        <w:t>shape_by</w:t>
-      </w:r>
-      <w:proofErr w:type="spellEnd"/>
-      <w:r>
-        <w:rPr>
-          <w:rFonts w:ascii="Helvetica" w:hAnsi="Helvetica" w:cs="Helvetica"/>
-          <w:color w:val="000000"/>
-          <w:sz w:val="21"/>
-          <w:szCs w:val="21"/>
-        </w:rPr>
-        <w:t xml:space="preserve"> - set this to the name of an annotation tag or factor</w:t>
-      </w:r>
-      <w:r>
-        <w:rPr>
-          <w:rFonts w:ascii="Helvetica" w:hAnsi="Helvetica" w:cs="Helvetica"/>
-          <w:color w:val="000000"/>
-          <w:sz w:val="21"/>
-          <w:szCs w:val="21"/>
-        </w:rPr>
-        <w:t xml:space="preserve">. </w:t>
-      </w:r>
-      <w:r>
-        <w:rPr>
-          <w:rFonts w:ascii="Helvetica" w:hAnsi="Helvetica" w:cs="Helvetica"/>
-          <w:color w:val="000000"/>
-          <w:sz w:val="21"/>
-          <w:szCs w:val="21"/>
-        </w:rPr>
-        <w:br/>
-        <w:t xml:space="preserve">      Note: </w:t>
-      </w:r>
-      <w:r>
-        <w:rPr>
-          <w:rFonts w:ascii="Helvetica" w:hAnsi="Helvetica" w:cs="Helvetica"/>
-          <w:color w:val="000000"/>
-          <w:sz w:val="21"/>
-          <w:szCs w:val="21"/>
-        </w:rPr>
-        <w:t xml:space="preserve">Target names may not </w:t>
-      </w:r>
-      <w:r>
-        <w:rPr>
-          <w:rFonts w:ascii="Helvetica" w:hAnsi="Helvetica" w:cs="Helvetica"/>
-          <w:color w:val="000000"/>
-          <w:sz w:val="21"/>
-          <w:szCs w:val="21"/>
-        </w:rPr>
-        <w:t xml:space="preserve">be </w:t>
-      </w:r>
-      <w:r>
-        <w:rPr>
-          <w:rFonts w:ascii="Helvetica" w:hAnsi="Helvetica" w:cs="Helvetica"/>
-          <w:color w:val="000000"/>
-          <w:sz w:val="21"/>
-          <w:szCs w:val="21"/>
-        </w:rPr>
-        <w:t>used for shape.</w:t>
-      </w:r>
-    </w:p>
-    <w:p>
-      <w:pPr>
-        <w:pStyle w:val="NormalWeb"/>
-        <w:numPr>
-          <w:ilvl w:val="1"/>
-          <w:numId w:val="3"/>
-        </w:numPr>
-        <w:shd w:val="clear" w:color="auto" w:fill="FFFFFF"/>
-        <w:spacing w:before="120" w:beforeAutospacing="0" w:after="120" w:afterAutospacing="0"/>
-        <w:rPr>
-          <w:rFonts w:ascii="Helvetica" w:hAnsi="Helvetica" w:cs="Helvetica"/>
-          <w:color w:val="000000"/>
-          <w:sz w:val="21"/>
-          <w:szCs w:val="21"/>
-        </w:rPr>
-      </w:pPr>
-      <w:proofErr w:type="spellStart"/>
-      <w:r>
-        <w:rPr>
-          <w:rFonts w:ascii="Helvetica" w:hAnsi="Helvetica" w:cs="Helvetica"/>
-          <w:i/>
-          <w:color w:val="000000"/>
-          <w:sz w:val="21"/>
-          <w:szCs w:val="21"/>
-        </w:rPr>
-        <w:t>size_by</w:t>
-      </w:r>
-      <w:proofErr w:type="spellEnd"/>
-      <w:r>
-        <w:rPr>
-          <w:rFonts w:ascii="Helvetica" w:hAnsi="Helvetica" w:cs="Helvetica"/>
-          <w:color w:val="000000"/>
-          <w:sz w:val="21"/>
-          <w:szCs w:val="21"/>
-        </w:rPr>
-        <w:t xml:space="preserve"> – set this to the display name of a target.</w:t>
-      </w:r>
-      <w:r>
-        <w:rPr>
-          <w:rFonts w:ascii="Helvetica" w:hAnsi="Helvetica" w:cs="Helvetica"/>
-          <w:color w:val="000000"/>
-          <w:sz w:val="21"/>
-          <w:szCs w:val="21"/>
-        </w:rPr>
-        <w:t xml:space="preserve"> Size is shown as linear counts due to how point size distributions are perceived.</w:t>
-      </w:r>
-    </w:p>
-    <w:p>
-      <w:pPr>
-        <w:pStyle w:val="NormalWeb"/>
-        <w:numPr>
-          <w:ilvl w:val="1"/>
-          <w:numId w:val="3"/>
-        </w:numPr>
-        <w:shd w:val="clear" w:color="auto" w:fill="FFFFFF"/>
-        <w:spacing w:before="120" w:beforeAutospacing="0" w:after="120" w:afterAutospacing="0"/>
-        <w:rPr>
-          <w:rFonts w:ascii="Helvetica" w:hAnsi="Helvetica" w:cs="Helvetica"/>
-          <w:color w:val="000000"/>
-          <w:sz w:val="21"/>
-          <w:szCs w:val="21"/>
-        </w:rPr>
-      </w:pPr>
-      <w:proofErr w:type="spellStart"/>
-      <w:r>
-        <w:rPr>
-          <w:rFonts w:ascii="Helvetica" w:hAnsi="Helvetica" w:cs="Helvetica"/>
-          <w:i/>
-          <w:color w:val="000000"/>
-          <w:sz w:val="21"/>
-          <w:szCs w:val="21"/>
-        </w:rPr>
-        <w:t>plot_font</w:t>
-      </w:r>
-      <w:proofErr w:type="spellEnd"/>
-      <w:r>
-        <w:rPr>
-          <w:rFonts w:ascii="Helvetica" w:hAnsi="Helvetica" w:cs="Helvetica"/>
-          <w:color w:val="000000"/>
-          <w:sz w:val="21"/>
-          <w:szCs w:val="21"/>
-        </w:rPr>
-        <w:t xml:space="preserve"> – is a list, which includes family and size. Family can be set to ‘sans’, ‘serif’, or ‘mono’ to use Helvetica, Times New Roman, or Courier New fonts</w:t>
-      </w:r>
-      <w:r>
-        <w:rPr>
-          <w:rFonts w:ascii="Helvetica" w:hAnsi="Helvetica" w:cs="Helvetica"/>
-          <w:color w:val="000000"/>
-          <w:sz w:val="21"/>
-          <w:szCs w:val="21"/>
-        </w:rPr>
-        <w:t>, respectively</w:t>
-      </w:r>
-      <w:r>
-        <w:rPr>
-          <w:rFonts w:ascii="Helvetica" w:hAnsi="Helvetica" w:cs="Helvetica"/>
-          <w:color w:val="000000"/>
-          <w:sz w:val="21"/>
-          <w:szCs w:val="21"/>
-        </w:rPr>
-        <w:t>. Additional fonts may be supported as well, but not all fonts are available. Size is relative, increasing the number (default = 15) shall increase font size relative to the plot size</w:t>
-      </w:r>
-      <w:r>
-        <w:rPr>
-          <w:rFonts w:ascii="Helvetica" w:hAnsi="Helvetica" w:cs="Helvetica"/>
-          <w:color w:val="000000"/>
-          <w:sz w:val="21"/>
-          <w:szCs w:val="21"/>
-        </w:rPr>
-        <w:t xml:space="preserve"> for all labels on the plots</w:t>
-      </w:r>
-      <w:r>
-        <w:rPr>
-          <w:rFonts w:ascii="Helvetica" w:hAnsi="Helvetica" w:cs="Helvetica"/>
-          <w:color w:val="000000"/>
-          <w:sz w:val="21"/>
-          <w:szCs w:val="21"/>
-        </w:rPr>
-        <w:t>.</w:t>
-      </w:r>
-    </w:p>
-    <w:p>
-      <w:pPr>
-        <w:pStyle w:val="NormalWeb"/>
-        <w:numPr>
-          <w:ilvl w:val="1"/>
-          <w:numId w:val="3"/>
-        </w:numPr>
-        <w:shd w:val="clear" w:color="auto" w:fill="FFFFFF"/>
-        <w:spacing w:before="120" w:beforeAutospacing="0" w:after="120" w:afterAutospacing="0"/>
-        <w:rPr>
-          <w:rFonts w:ascii="Helvetica" w:hAnsi="Helvetica" w:cs="Helvetica"/>
-          <w:color w:val="000000"/>
-          <w:sz w:val="21"/>
-          <w:szCs w:val="21"/>
-        </w:rPr>
-      </w:pPr>
-      <w:proofErr w:type="spellStart"/>
-      <w:r>
-        <w:rPr>
-          <w:rFonts w:ascii="Helvetica" w:hAnsi="Helvetica" w:cs="Helvetica"/>
-          <w:i/>
-          <w:color w:val="000000"/>
-          <w:sz w:val="21"/>
-          <w:szCs w:val="21"/>
-        </w:rPr>
-        <w:t>s</w:t>
-      </w:r>
-      <w:r>
-        <w:rPr>
-          <w:rFonts w:ascii="Helvetica" w:hAnsi="Helvetica" w:cs="Helvetica"/>
-          <w:i/>
-          <w:color w:val="000000"/>
-          <w:sz w:val="21"/>
-          <w:szCs w:val="21"/>
-        </w:rPr>
-        <w:t>ave_as</w:t>
-      </w:r>
-      <w:proofErr w:type="spellEnd"/>
-      <w:r>
-        <w:rPr>
-          <w:rFonts w:ascii="Helvetica" w:hAnsi="Helvetica" w:cs="Helvetica"/>
-          <w:i/>
-          <w:color w:val="000000"/>
-          <w:sz w:val="21"/>
-          <w:szCs w:val="21"/>
-        </w:rPr>
-        <w:t xml:space="preserve"> </w:t>
-      </w:r>
-      <w:r>
-        <w:rPr>
-          <w:rFonts w:ascii="Helvetica" w:hAnsi="Helvetica" w:cs="Helvetica"/>
-          <w:color w:val="000000"/>
-          <w:sz w:val="21"/>
-          <w:szCs w:val="21"/>
-        </w:rPr>
-        <w:t xml:space="preserve">– is a string which defines the type of </w:t>
-      </w:r>
-      <w:r>
-        <w:rPr>
-          <w:rFonts w:ascii="Helvetica" w:hAnsi="Helvetica" w:cs="Helvetica"/>
-          <w:color w:val="000000"/>
-          <w:sz w:val="21"/>
-          <w:szCs w:val="21"/>
-        </w:rPr>
-        <w:t>format</w:t>
-      </w:r>
-      <w:r>
-        <w:rPr>
-          <w:rFonts w:ascii="Helvetica" w:hAnsi="Helvetica" w:cs="Helvetica"/>
-          <w:color w:val="000000"/>
-          <w:sz w:val="21"/>
-          <w:szCs w:val="21"/>
-        </w:rPr>
-        <w:t xml:space="preserve"> you would like to save</w:t>
-      </w:r>
-      <w:r>
-        <w:rPr>
-          <w:rFonts w:ascii="Helvetica" w:hAnsi="Helvetica" w:cs="Helvetica"/>
-          <w:color w:val="000000"/>
-          <w:sz w:val="21"/>
-          <w:szCs w:val="21"/>
-        </w:rPr>
-        <w:t xml:space="preserve"> the graphs as. If PDF is selected (default), it will save graphs as a multipage PDF, which is especially useful for PCA analysis which outputs 4 graphs. PNG or SVG formats are most appropriate for inclusion in print documents, and use a dpi resolution of 300. This may be edited further down in the script if higher resolution is needed. Search for “dpi” to change that variable. Similarly</w:t>
-      </w:r>
-      <w:r>
-        <w:rPr>
-          <w:rFonts w:ascii="Helvetica" w:hAnsi="Helvetica" w:cs="Helvetica"/>
-          <w:color w:val="000000"/>
-          <w:sz w:val="21"/>
-          <w:szCs w:val="21"/>
-        </w:rPr>
-        <w:t>,</w:t>
-      </w:r>
-      <w:r>
-        <w:rPr>
-          <w:rFonts w:ascii="Helvetica" w:hAnsi="Helvetica" w:cs="Helvetica"/>
-          <w:color w:val="000000"/>
-          <w:sz w:val="21"/>
-          <w:szCs w:val="21"/>
-        </w:rPr>
-        <w:t xml:space="preserve"> if a different size is needed, search for “width” or “height” within the </w:t>
-      </w:r>
-      <w:r>
-        <w:rPr>
-          <w:rFonts w:ascii="Helvetica" w:hAnsi="Helvetica" w:cs="Helvetica"/>
-          <w:color w:val="000000"/>
-          <w:sz w:val="21"/>
-          <w:szCs w:val="21"/>
-        </w:rPr>
-        <w:t>script</w:t>
-      </w:r>
-      <w:r>
-        <w:rPr>
-          <w:rFonts w:ascii="Helvetica" w:hAnsi="Helvetica" w:cs="Helvetica"/>
-          <w:color w:val="000000"/>
-          <w:sz w:val="21"/>
-          <w:szCs w:val="21"/>
-        </w:rPr>
-        <w:t>.</w:t>
-      </w:r>
-    </w:p>
-    <w:p>
-      <w:pPr>
-        <w:pStyle w:val="NormalWeb"/>
-        <w:numPr>
-          <w:ilvl w:val="0"/>
-          <w:numId w:val="3"/>
-        </w:numPr>
-        <w:shd w:val="clear" w:color="auto" w:fill="FFFFFF"/>
-        <w:spacing w:before="120" w:beforeAutospacing="0" w:after="120" w:afterAutospacing="0"/>
-        <w:rPr>
-          <w:rFonts w:ascii="Helvetica" w:hAnsi="Helvetica" w:cs="Helvetica"/>
-          <w:color w:val="000000"/>
-          <w:sz w:val="21"/>
-          <w:szCs w:val="21"/>
-        </w:rPr>
-      </w:pPr>
-      <w:r>
-        <w:rPr>
-          <w:rFonts w:ascii="Helvetica" w:hAnsi="Helvetica" w:cs="Helvetica"/>
-          <w:color w:val="000000"/>
-          <w:sz w:val="21"/>
-          <w:szCs w:val="21"/>
-        </w:rPr>
-        <w:t>Controls for colors</w:t>
-      </w:r>
-      <w:r>
-        <w:rPr>
-          <w:rFonts w:ascii="Helvetica" w:hAnsi="Helvetica" w:cs="Helvetica"/>
-          <w:color w:val="000000"/>
-          <w:sz w:val="21"/>
-          <w:szCs w:val="21"/>
-        </w:rPr>
-        <w:t>:</w:t>
-      </w:r>
-      <w:r>
-        <w:rPr>
-          <w:rFonts w:ascii="Helvetica" w:hAnsi="Helvetica" w:cs="Helvetica"/>
-          <w:color w:val="000000"/>
-          <w:sz w:val="21"/>
-          <w:szCs w:val="21"/>
-        </w:rPr>
-        <w:t xml:space="preserve"> [</w:t>
-      </w:r>
-      <w:r>
-        <w:rPr>
-          <w:rFonts w:ascii="Helvetica" w:hAnsi="Helvetica" w:cs="Helvetica"/>
-          <w:color w:val="000000"/>
-          <w:sz w:val="21"/>
-          <w:szCs w:val="21"/>
-        </w:rPr>
-        <w:t xml:space="preserve">see Phase 4: Colors &amp; Pallet Options figure below </w:t>
-      </w:r>
-      <w:r>
-        <w:rPr>
-          <w:rFonts w:ascii="Helvetica" w:hAnsi="Helvetica" w:cs="Helvetica"/>
-          <w:color w:val="000000"/>
-          <w:sz w:val="21"/>
-          <w:szCs w:val="21"/>
-        </w:rPr>
-        <w:t>for examples]</w:t>
-      </w:r>
-    </w:p>
-    <w:p>
-      <w:pPr>
-        <w:pStyle w:val="NormalWeb"/>
-        <w:numPr>
-          <w:ilvl w:val="1"/>
-          <w:numId w:val="3"/>
-        </w:numPr>
-        <w:shd w:val="clear" w:color="auto" w:fill="FFFFFF"/>
-        <w:spacing w:before="120" w:beforeAutospacing="0" w:after="120" w:afterAutospacing="0"/>
-        <w:rPr>
-          <w:rFonts w:ascii="Helvetica" w:hAnsi="Helvetica" w:cs="Helvetica"/>
-          <w:color w:val="000000"/>
-          <w:sz w:val="21"/>
-          <w:szCs w:val="21"/>
-        </w:rPr>
-      </w:pPr>
-      <w:proofErr w:type="spellStart"/>
-      <w:r>
-        <w:rPr>
-          <w:rFonts w:ascii="Helvetica" w:hAnsi="Helvetica" w:cs="Helvetica"/>
-          <w:i/>
-          <w:color w:val="000000"/>
-          <w:sz w:val="21"/>
-          <w:szCs w:val="21"/>
-        </w:rPr>
-        <w:t>plot_</w:t>
-      </w:r>
-      <w:r>
-        <w:rPr>
-          <w:rFonts w:ascii="Helvetica" w:hAnsi="Helvetica" w:cs="Helvetica"/>
-          <w:i/>
-          <w:color w:val="000000"/>
-          <w:sz w:val="21"/>
-          <w:szCs w:val="21"/>
-        </w:rPr>
-        <w:t>color</w:t>
-      </w:r>
-      <w:r>
-        <w:rPr>
-          <w:rFonts w:ascii="Helvetica" w:hAnsi="Helvetica" w:cs="Helvetica"/>
-          <w:i/>
-          <w:color w:val="000000"/>
-          <w:sz w:val="21"/>
-          <w:szCs w:val="21"/>
-        </w:rPr>
-        <w:t>s</w:t>
-      </w:r>
-      <w:proofErr w:type="spellEnd"/>
-      <w:r>
-        <w:rPr>
-          <w:rFonts w:ascii="Helvetica" w:hAnsi="Helvetica" w:cs="Helvetica"/>
-          <w:color w:val="000000"/>
-          <w:sz w:val="21"/>
-          <w:szCs w:val="21"/>
-        </w:rPr>
-        <w:t xml:space="preserve"> – </w:t>
-      </w:r>
-      <w:r>
-        <w:rPr>
-          <w:rFonts w:ascii="Helvetica" w:hAnsi="Helvetica" w:cs="Helvetica"/>
-          <w:color w:val="000000"/>
-          <w:sz w:val="21"/>
-          <w:szCs w:val="21"/>
-        </w:rPr>
-        <w:t>is a list which should contain either:</w:t>
-      </w:r>
-    </w:p>
-    <w:p>
-      <w:pPr>
-        <w:pStyle w:val="NormalWeb"/>
-        <w:numPr>
-          <w:ilvl w:val="2"/>
-          <w:numId w:val="3"/>
-        </w:numPr>
-        <w:shd w:val="clear" w:color="auto" w:fill="FFFFFF"/>
-        <w:spacing w:before="120" w:beforeAutospacing="0" w:after="120" w:afterAutospacing="0"/>
-        <w:rPr>
-          <w:rFonts w:ascii="Helvetica" w:hAnsi="Helvetica" w:cs="Helvetica"/>
-          <w:color w:val="000000"/>
-          <w:sz w:val="21"/>
-          <w:szCs w:val="21"/>
-        </w:rPr>
-      </w:pPr>
-      <w:r>
-        <w:rPr>
-          <w:rFonts w:ascii="Helvetica" w:hAnsi="Helvetica" w:cs="Helvetica"/>
-          <w:color w:val="000000"/>
-          <w:sz w:val="21"/>
-          <w:szCs w:val="21"/>
-        </w:rPr>
-        <w:t xml:space="preserve">colors that can be recognized by R. These should be either named colors (e.g. “orange2”) or hexadecimal colors (“#ABABAB”). At least 1 color is needed for each unique entry in the </w:t>
-      </w:r>
-      <w:proofErr w:type="spellStart"/>
-      <w:r>
-        <w:rPr>
-          <w:rFonts w:ascii="Helvetica" w:hAnsi="Helvetica" w:cs="Helvetica"/>
-          <w:i/>
-          <w:color w:val="000000"/>
-          <w:sz w:val="21"/>
-          <w:szCs w:val="21"/>
-        </w:rPr>
-        <w:t>color_by</w:t>
-      </w:r>
-      <w:proofErr w:type="spellEnd"/>
-      <w:r>
-        <w:rPr>
-          <w:rFonts w:ascii="Helvetica" w:hAnsi="Helvetica" w:cs="Helvetica"/>
-          <w:color w:val="000000"/>
-          <w:sz w:val="21"/>
-          <w:szCs w:val="21"/>
-        </w:rPr>
-        <w:t xml:space="preserve"> column.</w:t>
-      </w:r>
-      <w:r>
-        <w:rPr>
-          <w:rFonts w:ascii="Helvetica" w:hAnsi="Helvetica" w:cs="Helvetica"/>
-          <w:color w:val="000000"/>
-          <w:sz w:val="21"/>
-          <w:szCs w:val="21"/>
-        </w:rPr>
-        <w:t xml:space="preserve"> See below for a cheat sheet of all named R colors.</w:t>
-      </w:r>
-    </w:p>
-    <w:p>
-      <w:pPr>
-        <w:pStyle w:val="NormalWeb"/>
-        <w:numPr>
-          <w:ilvl w:val="2"/>
-          <w:numId w:val="3"/>
-        </w:numPr>
-        <w:shd w:val="clear" w:color="auto" w:fill="FFFFFF"/>
-        <w:spacing w:before="120" w:beforeAutospacing="0" w:after="120" w:afterAutospacing="0"/>
-        <w:rPr>
-          <w:rFonts w:ascii="Helvetica" w:hAnsi="Helvetica" w:cs="Helvetica"/>
-          <w:color w:val="000000"/>
-          <w:sz w:val="21"/>
-          <w:szCs w:val="21"/>
-        </w:rPr>
-      </w:pPr>
-      <w:r>
-        <w:rPr>
-          <w:rFonts w:ascii="Helvetica" w:hAnsi="Helvetica" w:cs="Helvetica"/>
-          <w:color w:val="000000"/>
-          <w:sz w:val="21"/>
-          <w:szCs w:val="21"/>
-        </w:rPr>
-        <w:t xml:space="preserve">Alternative, if you do not want to specify all the colors, you may set the first color to the </w:t>
-      </w:r>
-      <w:r>
-        <w:rPr>
-          <w:rFonts w:ascii="Helvetica" w:hAnsi="Helvetica" w:cs="Helvetica"/>
-          <w:color w:val="000000"/>
-          <w:sz w:val="21"/>
-          <w:szCs w:val="21"/>
-        </w:rPr>
-        <w:t xml:space="preserve">name of a color palette from the palettes listed </w:t>
-      </w:r>
-      <w:r>
-        <w:rPr>
-          <w:rFonts w:ascii="Helvetica" w:hAnsi="Helvetica" w:cs="Helvetica"/>
-          <w:color w:val="000000"/>
-          <w:sz w:val="21"/>
-          <w:szCs w:val="21"/>
-        </w:rPr>
-        <w:t>below</w:t>
-      </w:r>
-      <w:r>
-        <w:rPr>
-          <w:rFonts w:ascii="Helvetica" w:hAnsi="Helvetica" w:cs="Helvetica"/>
-          <w:color w:val="000000"/>
-          <w:sz w:val="21"/>
-          <w:szCs w:val="21"/>
-        </w:rPr>
-        <w:t>. For example</w:t>
-      </w:r>
-      <w:r>
-        <w:rPr>
-          <w:rFonts w:ascii="Helvetica" w:hAnsi="Helvetica" w:cs="Helvetica"/>
-          <w:color w:val="000000"/>
-          <w:sz w:val="21"/>
-          <w:szCs w:val="21"/>
-        </w:rPr>
-        <w:t>,</w:t>
-      </w:r>
-      <w:r>
-        <w:rPr>
-          <w:rFonts w:ascii="Helvetica" w:hAnsi="Helvetica" w:cs="Helvetica"/>
-          <w:color w:val="000000"/>
-          <w:sz w:val="21"/>
-          <w:szCs w:val="21"/>
-        </w:rPr>
-        <w:t xml:space="preserve"> “Dark2” or “</w:t>
-      </w:r>
-      <w:r>
-        <w:rPr>
-          <w:rFonts w:ascii="Helvetica" w:hAnsi="Helvetica" w:cs="Helvetica"/>
-          <w:color w:val="000000"/>
-          <w:sz w:val="21"/>
-          <w:szCs w:val="21"/>
-        </w:rPr>
-        <w:t>Set3</w:t>
-      </w:r>
-      <w:r>
-        <w:rPr>
-          <w:rFonts w:ascii="Helvetica" w:hAnsi="Helvetica" w:cs="Helvetica"/>
-          <w:color w:val="000000"/>
-          <w:sz w:val="21"/>
-          <w:szCs w:val="21"/>
-        </w:rPr>
-        <w:t>”</w:t>
-      </w:r>
-      <w:r>
-        <w:rPr>
-          <w:rFonts w:ascii="Helvetica" w:hAnsi="Helvetica" w:cs="Helvetica"/>
-          <w:color w:val="000000"/>
-          <w:sz w:val="21"/>
-          <w:szCs w:val="21"/>
-        </w:rPr>
-        <w:t>.</w:t>
-      </w:r>
-    </w:p>
-    <w:p>
-      <w:pPr>
-        <w:pStyle w:val="NormalWeb"/>
-        <w:numPr>
-          <w:ilvl w:val="1"/>
-          <w:numId w:val="3"/>
-        </w:numPr>
-        <w:shd w:val="clear" w:color="auto" w:fill="FFFFFF"/>
-        <w:spacing w:before="120" w:beforeAutospacing="0" w:after="120" w:afterAutospacing="0"/>
-        <w:rPr>
-          <w:rFonts w:ascii="Helvetica" w:hAnsi="Helvetica" w:cs="Helvetica"/>
-          <w:i/>
-          <w:color w:val="000000"/>
-          <w:sz w:val="21"/>
-          <w:szCs w:val="21"/>
-        </w:rPr>
-      </w:pPr>
-      <w:proofErr w:type="spellStart"/>
-      <w:r>
-        <w:rPr>
-          <w:rFonts w:ascii="Helvetica" w:hAnsi="Helvetica" w:cs="Helvetica"/>
-          <w:i/>
-          <w:color w:val="000000"/>
-          <w:sz w:val="21"/>
-          <w:szCs w:val="21"/>
-        </w:rPr>
-        <w:t>c</w:t>
-      </w:r>
-      <w:r>
-        <w:rPr>
-          <w:rFonts w:ascii="Helvetica" w:hAnsi="Helvetica" w:cs="Helvetica"/>
-          <w:i/>
-          <w:color w:val="000000"/>
-          <w:sz w:val="21"/>
-          <w:szCs w:val="21"/>
-        </w:rPr>
-        <w:t>olor_levels</w:t>
-      </w:r>
-      <w:proofErr w:type="spellEnd"/>
-      <w:r>
-        <w:rPr>
-          <w:rFonts w:ascii="Helvetica" w:hAnsi="Helvetica" w:cs="Helvetica"/>
-          <w:i/>
-          <w:color w:val="000000"/>
-          <w:sz w:val="21"/>
-          <w:szCs w:val="21"/>
-        </w:rPr>
-        <w:t xml:space="preserve"> </w:t>
-      </w:r>
-      <w:r>
-        <w:rPr>
-          <w:rFonts w:ascii="Helvetica" w:hAnsi="Helvetica" w:cs="Helvetica"/>
-          <w:color w:val="000000"/>
-          <w:sz w:val="21"/>
-          <w:szCs w:val="21"/>
-        </w:rPr>
-        <w:t>– is a list of the annotation tag</w:t>
-      </w:r>
-      <w:r>
-        <w:rPr>
-          <w:rFonts w:ascii="Helvetica" w:hAnsi="Helvetica" w:cs="Helvetica"/>
-          <w:color w:val="000000"/>
-          <w:sz w:val="21"/>
-          <w:szCs w:val="21"/>
-        </w:rPr>
-        <w:t>/</w:t>
-      </w:r>
-      <w:r>
-        <w:rPr>
-          <w:rFonts w:ascii="Helvetica" w:hAnsi="Helvetica" w:cs="Helvetica"/>
-          <w:color w:val="000000"/>
-          <w:sz w:val="21"/>
-          <w:szCs w:val="21"/>
-        </w:rPr>
-        <w:t>factor</w:t>
-      </w:r>
-      <w:r>
-        <w:rPr>
-          <w:rFonts w:ascii="Helvetica" w:hAnsi="Helvetica" w:cs="Helvetica"/>
-          <w:color w:val="000000"/>
-          <w:sz w:val="21"/>
-          <w:szCs w:val="21"/>
-        </w:rPr>
-        <w:t xml:space="preserve"> levels that should be matched to the colors defined in </w:t>
-      </w:r>
-      <w:proofErr w:type="spellStart"/>
-      <w:r>
-        <w:rPr>
-          <w:rFonts w:ascii="Helvetica" w:hAnsi="Helvetica" w:cs="Helvetica"/>
-          <w:color w:val="000000"/>
-          <w:sz w:val="21"/>
-          <w:szCs w:val="21"/>
-        </w:rPr>
-        <w:t>plot_colors</w:t>
-      </w:r>
-      <w:proofErr w:type="spellEnd"/>
-      <w:r>
-        <w:rPr>
-          <w:rFonts w:ascii="Helvetica" w:hAnsi="Helvetica" w:cs="Helvetica"/>
-          <w:color w:val="000000"/>
-          <w:sz w:val="21"/>
-          <w:szCs w:val="21"/>
-        </w:rPr>
-        <w:t>.</w:t>
-      </w:r>
-      <w:r>
-        <w:rPr>
-          <w:rFonts w:ascii="Helvetica" w:hAnsi="Helvetica" w:cs="Helvetica"/>
-          <w:color w:val="000000"/>
-          <w:sz w:val="21"/>
-          <w:szCs w:val="21"/>
-        </w:rPr>
-        <w:t xml:space="preserve"> They will be used in the same order as the levels defined in </w:t>
-      </w:r>
-      <w:proofErr w:type="spellStart"/>
-      <w:r>
-        <w:rPr>
-          <w:rFonts w:ascii="Helvetica" w:hAnsi="Helvetica" w:cs="Helvetica"/>
-          <w:i/>
-          <w:color w:val="000000"/>
-          <w:sz w:val="21"/>
-          <w:szCs w:val="21"/>
-        </w:rPr>
-        <w:t>plot_colors</w:t>
-      </w:r>
-      <w:proofErr w:type="spellEnd"/>
-      <w:r>
-        <w:rPr>
-          <w:rFonts w:ascii="Helvetica" w:hAnsi="Helvetica" w:cs="Helvetica"/>
-          <w:color w:val="000000"/>
-          <w:sz w:val="21"/>
-          <w:szCs w:val="21"/>
-        </w:rPr>
-        <w:t>. Additional notes:</w:t>
-      </w:r>
-    </w:p>
-    <w:p>
-      <w:pPr>
-        <w:pStyle w:val="NormalWeb"/>
-        <w:numPr>
-          <w:ilvl w:val="2"/>
-          <w:numId w:val="3"/>
-        </w:numPr>
-        <w:shd w:val="clear" w:color="auto" w:fill="FFFFFF"/>
-        <w:spacing w:before="120" w:beforeAutospacing="0" w:after="120" w:afterAutospacing="0"/>
-        <w:rPr>
-          <w:rFonts w:ascii="Helvetica" w:hAnsi="Helvetica" w:cs="Helvetica"/>
-          <w:i/>
-          <w:color w:val="000000"/>
-          <w:sz w:val="21"/>
-          <w:szCs w:val="21"/>
-        </w:rPr>
-      </w:pPr>
-      <w:r>
-        <w:rPr>
-          <w:rFonts w:ascii="Helvetica" w:hAnsi="Helvetica" w:cs="Helvetica"/>
-          <w:color w:val="000000"/>
-          <w:sz w:val="21"/>
-          <w:szCs w:val="21"/>
-        </w:rPr>
-        <w:t xml:space="preserve">If coloring by a target set this </w:t>
-      </w:r>
-      <w:r>
-        <w:rPr>
-          <w:rFonts w:ascii="Helvetica" w:hAnsi="Helvetica" w:cs="Helvetica"/>
-          <w:color w:val="000000"/>
-          <w:sz w:val="21"/>
-          <w:szCs w:val="21"/>
-        </w:rPr>
-        <w:t>to “High”, “Mid”, and “Low”</w:t>
-      </w:r>
-      <w:r>
-        <w:rPr>
-          <w:rFonts w:ascii="Helvetica" w:hAnsi="Helvetica" w:cs="Helvetica"/>
-          <w:color w:val="000000"/>
-          <w:sz w:val="21"/>
-          <w:szCs w:val="21"/>
-        </w:rPr>
-        <w:t>. “Mid” is optional, if you only want to specify the colors to be used with the minimum and the maximum values. “Mid” defines the color for the median value of a target.</w:t>
-      </w:r>
-    </w:p>
-    <w:p>
-      <w:pPr>
-        <w:pStyle w:val="NormalWeb"/>
-        <w:numPr>
-          <w:ilvl w:val="2"/>
-          <w:numId w:val="3"/>
-        </w:numPr>
-        <w:shd w:val="clear" w:color="auto" w:fill="FFFFFF"/>
-        <w:spacing w:before="120" w:beforeAutospacing="0" w:after="120" w:afterAutospacing="0"/>
-        <w:rPr>
-          <w:rFonts w:ascii="Helvetica" w:hAnsi="Helvetica" w:cs="Helvetica"/>
-          <w:i/>
-          <w:color w:val="000000"/>
-          <w:sz w:val="21"/>
-          <w:szCs w:val="21"/>
-        </w:rPr>
-      </w:pPr>
-      <w:r>
-        <w:rPr>
-          <w:rFonts w:ascii="Helvetica" w:hAnsi="Helvetica" w:cs="Helvetica"/>
-          <w:color w:val="000000"/>
-          <w:sz w:val="21"/>
-          <w:szCs w:val="21"/>
-        </w:rPr>
-        <w:t xml:space="preserve">If you have more values in your annotation tag than defined, the </w:t>
-      </w:r>
-      <w:r>
-        <w:rPr>
-          <w:rFonts w:ascii="Helvetica" w:hAnsi="Helvetica" w:cs="Helvetica"/>
-          <w:color w:val="000000"/>
-          <w:sz w:val="21"/>
-          <w:szCs w:val="21"/>
-        </w:rPr>
-        <w:t>script</w:t>
-      </w:r>
-      <w:r>
-        <w:rPr>
-          <w:rFonts w:ascii="Helvetica" w:hAnsi="Helvetica" w:cs="Helvetica"/>
-          <w:color w:val="000000"/>
-          <w:sz w:val="21"/>
-          <w:szCs w:val="21"/>
-        </w:rPr>
-        <w:t xml:space="preserve"> will use “Set1” below to add new colors to the palette to represent the values. You do not have to define all of </w:t>
-      </w:r>
-      <w:r>
-        <w:rPr>
-          <w:rFonts w:ascii="Helvetica" w:hAnsi="Helvetica" w:cs="Helvetica"/>
-          <w:color w:val="000000"/>
-          <w:sz w:val="21"/>
-          <w:szCs w:val="21"/>
-        </w:rPr>
-        <w:t>levels within the tag or factor</w:t>
-      </w:r>
-      <w:r>
-        <w:rPr>
-          <w:rFonts w:ascii="Helvetica" w:hAnsi="Helvetica" w:cs="Helvetica"/>
-          <w:color w:val="000000"/>
-          <w:sz w:val="21"/>
-          <w:szCs w:val="21"/>
-        </w:rPr>
-        <w:t xml:space="preserve">, but </w:t>
-      </w:r>
-      <w:r>
-        <w:rPr>
-          <w:rFonts w:ascii="Helvetica" w:hAnsi="Helvetica" w:cs="Helvetica"/>
-          <w:color w:val="000000"/>
-          <w:sz w:val="21"/>
-          <w:szCs w:val="21"/>
-        </w:rPr>
-        <w:t>undefined levels</w:t>
-      </w:r>
-      <w:r>
-        <w:rPr>
-          <w:rFonts w:ascii="Helvetica" w:hAnsi="Helvetica" w:cs="Helvetica"/>
-          <w:color w:val="000000"/>
-          <w:sz w:val="21"/>
-          <w:szCs w:val="21"/>
-        </w:rPr>
-        <w:t xml:space="preserve"> will be added in alphanumeric order.</w:t>
-      </w:r>
-    </w:p>
-    <w:p>
-      <w:pPr>
-        <w:rPr>
-          <w:rFonts w:ascii="Helvetica" w:hAnsi="Helvetica" w:cs="Helvetica"/>
-          <w:b/>
-          <w:color w:val="000000"/>
-          <w:sz w:val="21"/>
-          <w:szCs w:val="21"/>
-        </w:rPr>
-      </w:pPr>
-      <w:r>
-        <w:rPr>
-          <w:rFonts w:ascii="Helvetica" w:hAnsi="Helvetica" w:cs="Helvetica"/>
-          <w:b/>
-          <w:color w:val="000000"/>
-          <w:sz w:val="21"/>
-          <w:szCs w:val="21"/>
-        </w:rPr>
-        <w:br w:type="page"/>
-      </w:r>
-    </w:p>
-    <w:p>
-      <w:pPr>
-        <w:rPr>
-          <w:rFonts w:ascii="Helvetica" w:hAnsi="Helvetica" w:cs="Helvetica"/>
-          <w:b/>
-          <w:color w:val="000000"/>
-          <w:sz w:val="21"/>
-          <w:szCs w:val="21"/>
-        </w:rPr>
-      </w:pPr>
-      <w:r>
-        <w:rPr>
-          <w:rFonts w:ascii="Helvetica" w:hAnsi="Helvetica" w:cs="Helvetica"/>
-          <w:b/>
-          <w:color w:val="000000"/>
-          <w:sz w:val="21"/>
-          <w:szCs w:val="21"/>
-        </w:rPr>
-        <w:lastRenderedPageBreak/>
-        <w:t>Named R Colors:</w:t>
-      </w:r>
-    </w:p>
-    <w:p>
-      <w:pPr>
-        <w:rPr>
-          <w:rFonts w:ascii="Helvetica" w:hAnsi="Helvetica" w:cs="Helvetica"/>
-          <w:b/>
+          <w:sz w:val="21"/>
+          <w:szCs w:val="21"/>
+        </w:rPr>
+        <w:t>not</w:t>
+      </w:r>
+      <w:r>
+        <w:rPr>
+          <w:rFonts w:ascii="Helvetica" w:hAnsi="Helvetica" w:cs="Helvetica"/>
+          <w:color w:val="000000"/>
+          <w:sz w:val="21"/>
+          <w:szCs w:val="21"/>
+        </w:rPr>
+        <w:t xml:space="preserve"> need to check the Create new dataset button.</w:t>
+      </w:r>
+    </w:p>
+    <w:p>
+      <w:pPr>
+        <w:pStyle w:val="NormalWeb"/>
+        <w:shd w:val="clear" w:color="auto" w:fill="FFFFFF"/>
+        <w:spacing w:before="120" w:beforeAutospacing="0" w:after="120" w:afterAutospacing="0"/>
+        <w:jc w:val="center"/>
+        <w:rPr>
+          <w:rFonts w:ascii="Helvetica" w:hAnsi="Helvetica" w:cs="Helvetica"/>
           <w:color w:val="000000"/>
           <w:sz w:val="21"/>
           <w:szCs w:val="21"/>
@@ -2590,10 +1266,10 @@
           <w:noProof/>
         </w:rPr>
         <w:drawing>
-          <wp:inline distT="0" distB="0" distL="0" distR="0" wp14:anchorId="590E05B8" wp14:editId="461B997E">
-            <wp:extent cx="6858000" cy="4542155"/>
-            <wp:effectExtent l="0" t="0" r="0" b="0"/>
-            <wp:docPr id="6" name="Picture 6"/>
+          <wp:inline distT="0" distB="0" distL="0" distR="0" wp14:anchorId="05105788" wp14:editId="5EFAB5CD">
+            <wp:extent cx="2752725" cy="2152650"/>
+            <wp:effectExtent l="0" t="0" r="9525" b="0"/>
+            <wp:docPr id="3" name="Picture 3"/>
             <wp:cNvGraphicFramePr>
               <a:graphicFrameLocks xmlns:a="http://schemas.openxmlformats.org/drawingml/2006/main" noChangeAspect="1"/>
             </wp:cNvGraphicFramePr>
@@ -2613,6 +1289,1330 @@
                   <pic:spPr>
                     <a:xfrm>
                       <a:off x="0" y="0"/>
+                      <a:ext cx="2752725" cy="2152650"/>
+                    </a:xfrm>
+                    <a:prstGeom prst="rect">
+                      <a:avLst/>
+                    </a:prstGeom>
+                  </pic:spPr>
+                </pic:pic>
+              </a:graphicData>
+            </a:graphic>
+          </wp:inline>
+        </w:drawing>
+      </w:r>
+    </w:p>
+    <w:p>
+      <w:pPr>
+        <w:pStyle w:val="NormalWeb"/>
+        <w:shd w:val="clear" w:color="auto" w:fill="FFFFFF"/>
+        <w:spacing w:before="120" w:beforeAutospacing="0" w:after="120" w:afterAutospacing="0"/>
+        <w:rPr>
+          <w:rFonts w:ascii="Helvetica" w:hAnsi="Helvetica" w:cs="Helvetica"/>
+          <w:color w:val="000000"/>
+          <w:sz w:val="21"/>
+          <w:szCs w:val="21"/>
+        </w:rPr>
+      </w:pPr>
+      <w:r>
+        <w:rPr>
+          <w:rFonts w:ascii="Helvetica" w:hAnsi="Helvetica" w:cs="Helvetica"/>
+          <w:color w:val="000000"/>
+          <w:sz w:val="21"/>
+          <w:szCs w:val="21"/>
+        </w:rPr>
+        <w:t>Parameter options are described in full on the next page.</w:t>
+      </w:r>
+    </w:p>
+    <w:p>
+      <w:pPr>
+        <w:rPr>
+          <w:rFonts w:ascii="Helvetica" w:eastAsia="Times New Roman" w:hAnsi="Helvetica" w:cs="Helvetica"/>
+          <w:color w:val="000000"/>
+          <w:sz w:val="21"/>
+          <w:szCs w:val="21"/>
+        </w:rPr>
+      </w:pPr>
+      <w:r>
+        <w:rPr>
+          <w:rFonts w:ascii="Helvetica" w:hAnsi="Helvetica" w:cs="Helvetica"/>
+          <w:color w:val="000000"/>
+          <w:sz w:val="21"/>
+          <w:szCs w:val="21"/>
+        </w:rPr>
+        <w:br w:type="page"/>
+      </w:r>
+    </w:p>
+    <w:p>
+      <w:pPr>
+        <w:pStyle w:val="NormalWeb"/>
+        <w:shd w:val="clear" w:color="auto" w:fill="FFFFFF"/>
+        <w:spacing w:before="120" w:beforeAutospacing="0" w:after="120" w:afterAutospacing="0"/>
+        <w:rPr>
+          <w:rFonts w:ascii="Helvetica" w:hAnsi="Helvetica" w:cs="Helvetica"/>
+          <w:color w:val="000000"/>
+          <w:sz w:val="21"/>
+          <w:szCs w:val="21"/>
+        </w:rPr>
+      </w:pPr>
+    </w:p>
+    <w:p>
+      <w:pPr>
+        <w:pStyle w:val="NormalWeb"/>
+        <w:shd w:val="clear" w:color="auto" w:fill="FFFFFF"/>
+        <w:spacing w:before="120" w:beforeAutospacing="0" w:after="120" w:afterAutospacing="0"/>
+        <w:rPr>
+          <w:rFonts w:ascii="Helvetica" w:hAnsi="Helvetica" w:cs="Helvetica"/>
+          <w:color w:val="000000"/>
+          <w:sz w:val="21"/>
+          <w:szCs w:val="21"/>
+        </w:rPr>
+      </w:pPr>
+    </w:p>
+    <w:p>
+      <w:pPr>
+        <w:pStyle w:val="NormalWeb"/>
+        <w:shd w:val="clear" w:color="auto" w:fill="FFFFFF"/>
+        <w:spacing w:before="120" w:beforeAutospacing="0" w:after="120" w:afterAutospacing="0"/>
+        <w:rPr>
+          <w:rFonts w:ascii="Helvetica" w:hAnsi="Helvetica" w:cs="Helvetica"/>
+          <w:b/>
+          <w:color w:val="000000"/>
+          <w:szCs w:val="21"/>
+        </w:rPr>
+      </w:pPr>
+      <w:r>
+        <w:rPr>
+          <w:rFonts w:ascii="Helvetica" w:hAnsi="Helvetica" w:cs="Helvetica"/>
+          <w:b/>
+          <w:color w:val="000000"/>
+          <w:szCs w:val="21"/>
+        </w:rPr>
+        <w:t>Setting User Parameters:</w:t>
+      </w:r>
+    </w:p>
+    <w:p>
+      <w:pPr>
+        <w:pStyle w:val="NormalWeb"/>
+        <w:shd w:val="clear" w:color="auto" w:fill="FFFFFF"/>
+        <w:spacing w:before="120" w:beforeAutospacing="0" w:after="120" w:afterAutospacing="0"/>
+        <w:rPr>
+          <w:rFonts w:ascii="Helvetica" w:hAnsi="Helvetica" w:cs="Helvetica"/>
+          <w:color w:val="000000"/>
+          <w:sz w:val="21"/>
+          <w:szCs w:val="21"/>
+        </w:rPr>
+      </w:pPr>
+      <w:r>
+        <w:rPr>
+          <w:rFonts w:ascii="Helvetica" w:hAnsi="Helvetica" w:cs="Helvetica"/>
+          <w:color w:val="000000"/>
+          <w:sz w:val="21"/>
+          <w:szCs w:val="21"/>
+        </w:rPr>
+        <w:t>There are a few settings that can be adjusted easily by the user at the top of the script. These include:</w:t>
+      </w:r>
+    </w:p>
+    <w:p>
+      <w:pPr>
+        <w:pStyle w:val="NormalWeb"/>
+        <w:numPr>
+          <w:ilvl w:val="0"/>
+          <w:numId w:val="3"/>
+        </w:numPr>
+        <w:shd w:val="clear" w:color="auto" w:fill="FFFFFF"/>
+        <w:spacing w:before="120" w:beforeAutospacing="0" w:after="120" w:afterAutospacing="0"/>
+        <w:rPr>
+          <w:rFonts w:ascii="Helvetica" w:hAnsi="Helvetica" w:cs="Helvetica"/>
+          <w:color w:val="000000"/>
+          <w:sz w:val="21"/>
+          <w:szCs w:val="21"/>
+        </w:rPr>
+      </w:pPr>
+      <w:proofErr w:type="spellStart"/>
+      <w:r>
+        <w:rPr>
+          <w:rFonts w:ascii="Helvetica" w:hAnsi="Helvetica" w:cs="Helvetica"/>
+          <w:color w:val="000000"/>
+          <w:sz w:val="21"/>
+          <w:szCs w:val="21"/>
+        </w:rPr>
+        <w:t>plot_type</w:t>
+      </w:r>
+      <w:proofErr w:type="spellEnd"/>
+      <w:r>
+        <w:rPr>
+          <w:rFonts w:ascii="Helvetica" w:hAnsi="Helvetica" w:cs="Helvetica"/>
+          <w:color w:val="000000"/>
+          <w:sz w:val="21"/>
+          <w:szCs w:val="21"/>
+        </w:rPr>
+        <w:t xml:space="preserve"> – set this to either “PCA”, “UMAP”, or “</w:t>
+      </w:r>
+      <w:proofErr w:type="spellStart"/>
+      <w:r>
+        <w:rPr>
+          <w:rFonts w:ascii="Helvetica" w:hAnsi="Helvetica" w:cs="Helvetica"/>
+          <w:color w:val="000000"/>
+          <w:sz w:val="21"/>
+          <w:szCs w:val="21"/>
+        </w:rPr>
+        <w:t>tSNE</w:t>
+      </w:r>
+      <w:proofErr w:type="spellEnd"/>
+      <w:r>
+        <w:rPr>
+          <w:rFonts w:ascii="Helvetica" w:hAnsi="Helvetica" w:cs="Helvetica"/>
+          <w:color w:val="000000"/>
+          <w:sz w:val="21"/>
+          <w:szCs w:val="21"/>
+        </w:rPr>
+        <w:t>” based on user preference. No other values</w:t>
+      </w:r>
+      <w:r>
+        <w:rPr>
+          <w:rFonts w:ascii="Helvetica" w:hAnsi="Helvetica" w:cs="Helvetica"/>
+          <w:color w:val="000000"/>
+          <w:sz w:val="21"/>
+          <w:szCs w:val="21"/>
+        </w:rPr>
+        <w:t xml:space="preserve"> or methods</w:t>
+      </w:r>
+      <w:r>
+        <w:rPr>
+          <w:rFonts w:ascii="Helvetica" w:hAnsi="Helvetica" w:cs="Helvetica"/>
+          <w:color w:val="000000"/>
+          <w:sz w:val="21"/>
+          <w:szCs w:val="21"/>
+        </w:rPr>
+        <w:t xml:space="preserve"> are currently supported</w:t>
+      </w:r>
+    </w:p>
+    <w:p>
+      <w:pPr>
+        <w:pStyle w:val="NormalWeb"/>
+        <w:numPr>
+          <w:ilvl w:val="0"/>
+          <w:numId w:val="3"/>
+        </w:numPr>
+        <w:shd w:val="clear" w:color="auto" w:fill="FFFFFF"/>
+        <w:spacing w:before="120" w:beforeAutospacing="0" w:after="120" w:afterAutospacing="0"/>
+        <w:rPr>
+          <w:rFonts w:ascii="Helvetica" w:hAnsi="Helvetica" w:cs="Helvetica"/>
+          <w:color w:val="000000"/>
+          <w:sz w:val="21"/>
+          <w:szCs w:val="21"/>
+        </w:rPr>
+      </w:pPr>
+      <w:r>
+        <w:rPr>
+          <w:rFonts w:ascii="Helvetica" w:hAnsi="Helvetica" w:cs="Helvetica"/>
+          <w:color w:val="000000"/>
+          <w:sz w:val="21"/>
+          <w:szCs w:val="21"/>
+        </w:rPr>
+        <w:t>Plotting parameters</w:t>
+      </w:r>
+      <w:r>
+        <w:rPr>
+          <w:rFonts w:ascii="Helvetica" w:hAnsi="Helvetica" w:cs="Helvetica"/>
+          <w:color w:val="000000"/>
+          <w:sz w:val="21"/>
+          <w:szCs w:val="21"/>
+        </w:rPr>
+        <w:t>:</w:t>
+      </w:r>
+      <w:r>
+        <w:rPr>
+          <w:rFonts w:ascii="Helvetica" w:hAnsi="Helvetica" w:cs="Helvetica"/>
+          <w:color w:val="000000"/>
+          <w:sz w:val="21"/>
+          <w:szCs w:val="21"/>
+        </w:rPr>
+        <w:t xml:space="preserve"> (any of the graphing parameters may be set to NULL to ignore the parameter)</w:t>
+      </w:r>
+    </w:p>
+    <w:p>
+      <w:pPr>
+        <w:pStyle w:val="NormalWeb"/>
+        <w:numPr>
+          <w:ilvl w:val="1"/>
+          <w:numId w:val="3"/>
+        </w:numPr>
+        <w:shd w:val="clear" w:color="auto" w:fill="FFFFFF"/>
+        <w:spacing w:before="120" w:beforeAutospacing="0" w:after="120" w:afterAutospacing="0"/>
+        <w:rPr>
+          <w:rFonts w:ascii="Helvetica" w:hAnsi="Helvetica" w:cs="Helvetica"/>
+          <w:color w:val="000000"/>
+          <w:sz w:val="21"/>
+          <w:szCs w:val="21"/>
+        </w:rPr>
+      </w:pPr>
+      <w:proofErr w:type="spellStart"/>
+      <w:r>
+        <w:rPr>
+          <w:rFonts w:ascii="Helvetica" w:hAnsi="Helvetica" w:cs="Helvetica"/>
+          <w:i/>
+          <w:color w:val="000000"/>
+          <w:sz w:val="21"/>
+          <w:szCs w:val="21"/>
+        </w:rPr>
+        <w:t>color_by</w:t>
+      </w:r>
+      <w:proofErr w:type="spellEnd"/>
+      <w:r>
+        <w:rPr>
+          <w:rFonts w:ascii="Helvetica" w:hAnsi="Helvetica" w:cs="Helvetica"/>
+          <w:i/>
+          <w:color w:val="000000"/>
+          <w:sz w:val="21"/>
+          <w:szCs w:val="21"/>
+        </w:rPr>
+        <w:t xml:space="preserve"> </w:t>
+      </w:r>
+      <w:r>
+        <w:rPr>
+          <w:rFonts w:ascii="Helvetica" w:hAnsi="Helvetica" w:cs="Helvetica"/>
+          <w:color w:val="000000"/>
+          <w:sz w:val="21"/>
+          <w:szCs w:val="21"/>
+        </w:rPr>
+        <w:t xml:space="preserve">– set this to the name </w:t>
+      </w:r>
+      <w:r>
+        <w:rPr>
+          <w:rFonts w:ascii="Helvetica" w:hAnsi="Helvetica" w:cs="Helvetica"/>
+          <w:color w:val="000000"/>
+          <w:sz w:val="21"/>
+          <w:szCs w:val="21"/>
+        </w:rPr>
+        <w:t xml:space="preserve">(column name) </w:t>
+      </w:r>
+      <w:r>
+        <w:rPr>
+          <w:rFonts w:ascii="Helvetica" w:hAnsi="Helvetica" w:cs="Helvetica"/>
+          <w:color w:val="000000"/>
+          <w:sz w:val="21"/>
+          <w:szCs w:val="21"/>
+        </w:rPr>
+        <w:t>of an annotation tag, factor</w:t>
+      </w:r>
+      <w:r>
+        <w:rPr>
+          <w:rFonts w:ascii="Helvetica" w:hAnsi="Helvetica" w:cs="Helvetica"/>
+          <w:color w:val="000000"/>
+          <w:sz w:val="21"/>
+          <w:szCs w:val="21"/>
+        </w:rPr>
+        <w:t xml:space="preserve"> within the segment annotations</w:t>
+      </w:r>
+      <w:r>
+        <w:rPr>
+          <w:rFonts w:ascii="Helvetica" w:hAnsi="Helvetica" w:cs="Helvetica"/>
+          <w:color w:val="000000"/>
+          <w:sz w:val="21"/>
+          <w:szCs w:val="21"/>
+        </w:rPr>
+        <w:t>,</w:t>
+      </w:r>
+      <w:r>
+        <w:rPr>
+          <w:rFonts w:ascii="Helvetica" w:hAnsi="Helvetica" w:cs="Helvetica"/>
+          <w:color w:val="000000"/>
+          <w:sz w:val="21"/>
+          <w:szCs w:val="21"/>
+        </w:rPr>
+        <w:t xml:space="preserve"> or the display name of a target. For example, you may have a factor named “Loc</w:t>
+      </w:r>
+      <w:r>
+        <w:rPr>
+          <w:rFonts w:ascii="Helvetica" w:hAnsi="Helvetica" w:cs="Helvetica"/>
+          <w:color w:val="000000"/>
+          <w:sz w:val="21"/>
+          <w:szCs w:val="21"/>
+        </w:rPr>
+        <w:t>ation</w:t>
+      </w:r>
+      <w:r>
+        <w:rPr>
+          <w:rFonts w:ascii="Helvetica" w:hAnsi="Helvetica" w:cs="Helvetica"/>
+          <w:color w:val="000000"/>
+          <w:sz w:val="21"/>
+          <w:szCs w:val="21"/>
+        </w:rPr>
+        <w:t>” that you want to visualize, this may be used with the color parameter. Alternatively, “VEGFA” can be used to color points by the continuous expression of VEGFA.</w:t>
+      </w:r>
+      <w:r>
+        <w:rPr>
+          <w:rFonts w:ascii="Helvetica" w:hAnsi="Helvetica" w:cs="Helvetica"/>
+          <w:color w:val="000000"/>
+          <w:sz w:val="21"/>
+          <w:szCs w:val="21"/>
+        </w:rPr>
+        <w:t xml:space="preserve"> </w:t>
+      </w:r>
+      <w:r>
+        <w:rPr>
+          <w:rFonts w:ascii="Helvetica" w:hAnsi="Helvetica" w:cs="Helvetica"/>
+          <w:color w:val="000000"/>
+          <w:sz w:val="21"/>
+          <w:szCs w:val="21"/>
+        </w:rPr>
+        <w:t>Color is shown as log2 counts if a target is selected due to how color distributions are perceived.</w:t>
+      </w:r>
+    </w:p>
+    <w:p>
+      <w:pPr>
+        <w:pStyle w:val="NormalWeb"/>
+        <w:numPr>
+          <w:ilvl w:val="1"/>
+          <w:numId w:val="3"/>
+        </w:numPr>
+        <w:shd w:val="clear" w:color="auto" w:fill="FFFFFF"/>
+        <w:spacing w:before="120" w:beforeAutospacing="0" w:after="120" w:afterAutospacing="0"/>
+        <w:rPr>
+          <w:rFonts w:ascii="Helvetica" w:hAnsi="Helvetica" w:cs="Helvetica"/>
+          <w:color w:val="000000"/>
+          <w:sz w:val="21"/>
+          <w:szCs w:val="21"/>
+        </w:rPr>
+      </w:pPr>
+      <w:proofErr w:type="spellStart"/>
+      <w:r>
+        <w:rPr>
+          <w:rFonts w:ascii="Helvetica" w:hAnsi="Helvetica" w:cs="Helvetica"/>
+          <w:i/>
+          <w:color w:val="000000"/>
+          <w:sz w:val="21"/>
+          <w:szCs w:val="21"/>
+        </w:rPr>
+        <w:t>shape_by</w:t>
+      </w:r>
+      <w:proofErr w:type="spellEnd"/>
+      <w:r>
+        <w:rPr>
+          <w:rFonts w:ascii="Helvetica" w:hAnsi="Helvetica" w:cs="Helvetica"/>
+          <w:color w:val="000000"/>
+          <w:sz w:val="21"/>
+          <w:szCs w:val="21"/>
+        </w:rPr>
+        <w:t xml:space="preserve"> - set this to the name of an annotation tag or factor</w:t>
+      </w:r>
+      <w:r>
+        <w:rPr>
+          <w:rFonts w:ascii="Helvetica" w:hAnsi="Helvetica" w:cs="Helvetica"/>
+          <w:color w:val="000000"/>
+          <w:sz w:val="21"/>
+          <w:szCs w:val="21"/>
+        </w:rPr>
+        <w:t xml:space="preserve">. </w:t>
+      </w:r>
+      <w:r>
+        <w:rPr>
+          <w:rFonts w:ascii="Helvetica" w:hAnsi="Helvetica" w:cs="Helvetica"/>
+          <w:color w:val="000000"/>
+          <w:sz w:val="21"/>
+          <w:szCs w:val="21"/>
+        </w:rPr>
+        <w:br/>
+        <w:t xml:space="preserve">      Note: </w:t>
+      </w:r>
+      <w:r>
+        <w:rPr>
+          <w:rFonts w:ascii="Helvetica" w:hAnsi="Helvetica" w:cs="Helvetica"/>
+          <w:color w:val="000000"/>
+          <w:sz w:val="21"/>
+          <w:szCs w:val="21"/>
+        </w:rPr>
+        <w:t xml:space="preserve">Target names may not </w:t>
+      </w:r>
+      <w:r>
+        <w:rPr>
+          <w:rFonts w:ascii="Helvetica" w:hAnsi="Helvetica" w:cs="Helvetica"/>
+          <w:color w:val="000000"/>
+          <w:sz w:val="21"/>
+          <w:szCs w:val="21"/>
+        </w:rPr>
+        <w:t xml:space="preserve">be </w:t>
+      </w:r>
+      <w:r>
+        <w:rPr>
+          <w:rFonts w:ascii="Helvetica" w:hAnsi="Helvetica" w:cs="Helvetica"/>
+          <w:color w:val="000000"/>
+          <w:sz w:val="21"/>
+          <w:szCs w:val="21"/>
+        </w:rPr>
+        <w:t>used for shape.</w:t>
+      </w:r>
+    </w:p>
+    <w:p>
+      <w:pPr>
+        <w:pStyle w:val="NormalWeb"/>
+        <w:numPr>
+          <w:ilvl w:val="1"/>
+          <w:numId w:val="3"/>
+        </w:numPr>
+        <w:shd w:val="clear" w:color="auto" w:fill="FFFFFF"/>
+        <w:spacing w:before="120" w:beforeAutospacing="0" w:after="120" w:afterAutospacing="0"/>
+        <w:rPr>
+          <w:rFonts w:ascii="Helvetica" w:hAnsi="Helvetica" w:cs="Helvetica"/>
+          <w:color w:val="000000"/>
+          <w:sz w:val="21"/>
+          <w:szCs w:val="21"/>
+        </w:rPr>
+      </w:pPr>
+      <w:proofErr w:type="spellStart"/>
+      <w:r>
+        <w:rPr>
+          <w:rFonts w:ascii="Helvetica" w:hAnsi="Helvetica" w:cs="Helvetica"/>
+          <w:i/>
+          <w:color w:val="000000"/>
+          <w:sz w:val="21"/>
+          <w:szCs w:val="21"/>
+        </w:rPr>
+        <w:t>size_by</w:t>
+      </w:r>
+      <w:proofErr w:type="spellEnd"/>
+      <w:r>
+        <w:rPr>
+          <w:rFonts w:ascii="Helvetica" w:hAnsi="Helvetica" w:cs="Helvetica"/>
+          <w:color w:val="000000"/>
+          <w:sz w:val="21"/>
+          <w:szCs w:val="21"/>
+        </w:rPr>
+        <w:t xml:space="preserve"> – set this to the display name of a target.</w:t>
+      </w:r>
+      <w:r>
+        <w:rPr>
+          <w:rFonts w:ascii="Helvetica" w:hAnsi="Helvetica" w:cs="Helvetica"/>
+          <w:color w:val="000000"/>
+          <w:sz w:val="21"/>
+          <w:szCs w:val="21"/>
+        </w:rPr>
+        <w:t xml:space="preserve"> Size is shown as linear counts due to how point size distributions are perceived.</w:t>
+      </w:r>
+    </w:p>
+    <w:p>
+      <w:pPr>
+        <w:pStyle w:val="NormalWeb"/>
+        <w:numPr>
+          <w:ilvl w:val="1"/>
+          <w:numId w:val="3"/>
+        </w:numPr>
+        <w:shd w:val="clear" w:color="auto" w:fill="FFFFFF"/>
+        <w:spacing w:before="120" w:beforeAutospacing="0" w:after="120" w:afterAutospacing="0"/>
+        <w:rPr>
+          <w:rFonts w:ascii="Helvetica" w:hAnsi="Helvetica" w:cs="Helvetica"/>
+          <w:color w:val="000000"/>
+          <w:sz w:val="21"/>
+          <w:szCs w:val="21"/>
+        </w:rPr>
+      </w:pPr>
+      <w:proofErr w:type="spellStart"/>
+      <w:r>
+        <w:rPr>
+          <w:rFonts w:ascii="Helvetica" w:hAnsi="Helvetica" w:cs="Helvetica"/>
+          <w:i/>
+          <w:color w:val="000000"/>
+          <w:sz w:val="21"/>
+          <w:szCs w:val="21"/>
+        </w:rPr>
+        <w:t>plot_font</w:t>
+      </w:r>
+      <w:proofErr w:type="spellEnd"/>
+      <w:r>
+        <w:rPr>
+          <w:rFonts w:ascii="Helvetica" w:hAnsi="Helvetica" w:cs="Helvetica"/>
+          <w:color w:val="000000"/>
+          <w:sz w:val="21"/>
+          <w:szCs w:val="21"/>
+        </w:rPr>
+        <w:t xml:space="preserve"> – is a list, which includes family and size. Family can be set to ‘sans’, ‘serif’, or ‘mono’ to use Helvetica, Times New Roman, or Courier New fonts</w:t>
+      </w:r>
+      <w:r>
+        <w:rPr>
+          <w:rFonts w:ascii="Helvetica" w:hAnsi="Helvetica" w:cs="Helvetica"/>
+          <w:color w:val="000000"/>
+          <w:sz w:val="21"/>
+          <w:szCs w:val="21"/>
+        </w:rPr>
+        <w:t>, respectively</w:t>
+      </w:r>
+      <w:r>
+        <w:rPr>
+          <w:rFonts w:ascii="Helvetica" w:hAnsi="Helvetica" w:cs="Helvetica"/>
+          <w:color w:val="000000"/>
+          <w:sz w:val="21"/>
+          <w:szCs w:val="21"/>
+        </w:rPr>
+        <w:t>. Additional fonts may be supported as well, but not all fonts are available. Size is relative, increasing the number (default = 15) shall increase font size relative to the plot size</w:t>
+      </w:r>
+      <w:r>
+        <w:rPr>
+          <w:rFonts w:ascii="Helvetica" w:hAnsi="Helvetica" w:cs="Helvetica"/>
+          <w:color w:val="000000"/>
+          <w:sz w:val="21"/>
+          <w:szCs w:val="21"/>
+        </w:rPr>
+        <w:t xml:space="preserve"> for all labels on the plots</w:t>
+      </w:r>
+      <w:r>
+        <w:rPr>
+          <w:rFonts w:ascii="Helvetica" w:hAnsi="Helvetica" w:cs="Helvetica"/>
+          <w:color w:val="000000"/>
+          <w:sz w:val="21"/>
+          <w:szCs w:val="21"/>
+        </w:rPr>
+        <w:t>.</w:t>
+      </w:r>
+    </w:p>
+    <w:p>
+      <w:pPr>
+        <w:pStyle w:val="NormalWeb"/>
+        <w:numPr>
+          <w:ilvl w:val="1"/>
+          <w:numId w:val="3"/>
+        </w:numPr>
+        <w:shd w:val="clear" w:color="auto" w:fill="FFFFFF"/>
+        <w:spacing w:before="120" w:beforeAutospacing="0" w:after="120" w:afterAutospacing="0"/>
+        <w:rPr>
+          <w:rFonts w:ascii="Helvetica" w:hAnsi="Helvetica" w:cs="Helvetica"/>
+          <w:color w:val="000000"/>
+          <w:sz w:val="21"/>
+          <w:szCs w:val="21"/>
+        </w:rPr>
+      </w:pPr>
+      <w:proofErr w:type="spellStart"/>
+      <w:r>
+        <w:rPr>
+          <w:rFonts w:ascii="Helvetica" w:hAnsi="Helvetica" w:cs="Helvetica"/>
+          <w:i/>
+          <w:color w:val="000000"/>
+          <w:sz w:val="21"/>
+          <w:szCs w:val="21"/>
+        </w:rPr>
+        <w:t>s</w:t>
+      </w:r>
+      <w:r>
+        <w:rPr>
+          <w:rFonts w:ascii="Helvetica" w:hAnsi="Helvetica" w:cs="Helvetica"/>
+          <w:i/>
+          <w:color w:val="000000"/>
+          <w:sz w:val="21"/>
+          <w:szCs w:val="21"/>
+        </w:rPr>
+        <w:t>ave_as</w:t>
+      </w:r>
+      <w:proofErr w:type="spellEnd"/>
+      <w:r>
+        <w:rPr>
+          <w:rFonts w:ascii="Helvetica" w:hAnsi="Helvetica" w:cs="Helvetica"/>
+          <w:i/>
+          <w:color w:val="000000"/>
+          <w:sz w:val="21"/>
+          <w:szCs w:val="21"/>
+        </w:rPr>
+        <w:t xml:space="preserve"> </w:t>
+      </w:r>
+      <w:r>
+        <w:rPr>
+          <w:rFonts w:ascii="Helvetica" w:hAnsi="Helvetica" w:cs="Helvetica"/>
+          <w:color w:val="000000"/>
+          <w:sz w:val="21"/>
+          <w:szCs w:val="21"/>
+        </w:rPr>
+        <w:t xml:space="preserve">– is a string which defines the type of </w:t>
+      </w:r>
+      <w:r>
+        <w:rPr>
+          <w:rFonts w:ascii="Helvetica" w:hAnsi="Helvetica" w:cs="Helvetica"/>
+          <w:color w:val="000000"/>
+          <w:sz w:val="21"/>
+          <w:szCs w:val="21"/>
+        </w:rPr>
+        <w:t>format</w:t>
+      </w:r>
+      <w:r>
+        <w:rPr>
+          <w:rFonts w:ascii="Helvetica" w:hAnsi="Helvetica" w:cs="Helvetica"/>
+          <w:color w:val="000000"/>
+          <w:sz w:val="21"/>
+          <w:szCs w:val="21"/>
+        </w:rPr>
+        <w:t xml:space="preserve"> you would like to save</w:t>
+      </w:r>
+      <w:r>
+        <w:rPr>
+          <w:rFonts w:ascii="Helvetica" w:hAnsi="Helvetica" w:cs="Helvetica"/>
+          <w:color w:val="000000"/>
+          <w:sz w:val="21"/>
+          <w:szCs w:val="21"/>
+        </w:rPr>
+        <w:t xml:space="preserve"> the graphs as. If PDF is selected (default), it will save graphs as a multipage PDF, which is especially useful for PCA analysis which outputs 4 graphs. PNG or SVG formats are most appropriate for inclusion in print documents, and use a dpi resolution of 300. This may be edited further down in the script if higher resolution is needed. Search for “dpi” to change that variable. Similarly</w:t>
+      </w:r>
+      <w:r>
+        <w:rPr>
+          <w:rFonts w:ascii="Helvetica" w:hAnsi="Helvetica" w:cs="Helvetica"/>
+          <w:color w:val="000000"/>
+          <w:sz w:val="21"/>
+          <w:szCs w:val="21"/>
+        </w:rPr>
+        <w:t>,</w:t>
+      </w:r>
+      <w:r>
+        <w:rPr>
+          <w:rFonts w:ascii="Helvetica" w:hAnsi="Helvetica" w:cs="Helvetica"/>
+          <w:color w:val="000000"/>
+          <w:sz w:val="21"/>
+          <w:szCs w:val="21"/>
+        </w:rPr>
+        <w:t xml:space="preserve"> if a different size is needed, search for “width” or “height” within the </w:t>
+      </w:r>
+      <w:r>
+        <w:rPr>
+          <w:rFonts w:ascii="Helvetica" w:hAnsi="Helvetica" w:cs="Helvetica"/>
+          <w:color w:val="000000"/>
+          <w:sz w:val="21"/>
+          <w:szCs w:val="21"/>
+        </w:rPr>
+        <w:t>script</w:t>
+      </w:r>
+      <w:r>
+        <w:rPr>
+          <w:rFonts w:ascii="Helvetica" w:hAnsi="Helvetica" w:cs="Helvetica"/>
+          <w:color w:val="000000"/>
+          <w:sz w:val="21"/>
+          <w:szCs w:val="21"/>
+        </w:rPr>
+        <w:t>.</w:t>
+      </w:r>
+    </w:p>
+    <w:p>
+      <w:pPr>
+        <w:pStyle w:val="NormalWeb"/>
+        <w:numPr>
+          <w:ilvl w:val="0"/>
+          <w:numId w:val="3"/>
+        </w:numPr>
+        <w:shd w:val="clear" w:color="auto" w:fill="FFFFFF"/>
+        <w:spacing w:before="120" w:beforeAutospacing="0" w:after="120" w:afterAutospacing="0"/>
+        <w:rPr>
+          <w:rFonts w:ascii="Helvetica" w:hAnsi="Helvetica" w:cs="Helvetica"/>
+          <w:color w:val="000000"/>
+          <w:sz w:val="21"/>
+          <w:szCs w:val="21"/>
+        </w:rPr>
+      </w:pPr>
+      <w:r>
+        <w:rPr>
+          <w:rFonts w:ascii="Helvetica" w:hAnsi="Helvetica" w:cs="Helvetica"/>
+          <w:color w:val="000000"/>
+          <w:sz w:val="21"/>
+          <w:szCs w:val="21"/>
+        </w:rPr>
+        <w:t>Controls for colors</w:t>
+      </w:r>
+      <w:r>
+        <w:rPr>
+          <w:rFonts w:ascii="Helvetica" w:hAnsi="Helvetica" w:cs="Helvetica"/>
+          <w:color w:val="000000"/>
+          <w:sz w:val="21"/>
+          <w:szCs w:val="21"/>
+        </w:rPr>
+        <w:t>:</w:t>
+      </w:r>
+      <w:r>
+        <w:rPr>
+          <w:rFonts w:ascii="Helvetica" w:hAnsi="Helvetica" w:cs="Helvetica"/>
+          <w:color w:val="000000"/>
+          <w:sz w:val="21"/>
+          <w:szCs w:val="21"/>
+        </w:rPr>
+        <w:t xml:space="preserve"> [</w:t>
+      </w:r>
+      <w:r>
+        <w:rPr>
+          <w:rFonts w:ascii="Helvetica" w:hAnsi="Helvetica" w:cs="Helvetica"/>
+          <w:color w:val="000000"/>
+          <w:sz w:val="21"/>
+          <w:szCs w:val="21"/>
+        </w:rPr>
+        <w:t xml:space="preserve">see Phase 4: Colors &amp; Pallet Options figure below </w:t>
+      </w:r>
+      <w:r>
+        <w:rPr>
+          <w:rFonts w:ascii="Helvetica" w:hAnsi="Helvetica" w:cs="Helvetica"/>
+          <w:color w:val="000000"/>
+          <w:sz w:val="21"/>
+          <w:szCs w:val="21"/>
+        </w:rPr>
+        <w:t>for examples]</w:t>
+      </w:r>
+    </w:p>
+    <w:p>
+      <w:pPr>
+        <w:pStyle w:val="NormalWeb"/>
+        <w:numPr>
+          <w:ilvl w:val="1"/>
+          <w:numId w:val="3"/>
+        </w:numPr>
+        <w:shd w:val="clear" w:color="auto" w:fill="FFFFFF"/>
+        <w:spacing w:before="120" w:beforeAutospacing="0" w:after="120" w:afterAutospacing="0"/>
+        <w:rPr>
+          <w:rFonts w:ascii="Helvetica" w:hAnsi="Helvetica" w:cs="Helvetica"/>
+          <w:color w:val="000000"/>
+          <w:sz w:val="21"/>
+          <w:szCs w:val="21"/>
+        </w:rPr>
+      </w:pPr>
+      <w:proofErr w:type="spellStart"/>
+      <w:r>
+        <w:rPr>
+          <w:rFonts w:ascii="Helvetica" w:hAnsi="Helvetica" w:cs="Helvetica"/>
+          <w:i/>
+          <w:color w:val="000000"/>
+          <w:sz w:val="21"/>
+          <w:szCs w:val="21"/>
+        </w:rPr>
+        <w:t>plot_</w:t>
+      </w:r>
+      <w:r>
+        <w:rPr>
+          <w:rFonts w:ascii="Helvetica" w:hAnsi="Helvetica" w:cs="Helvetica"/>
+          <w:i/>
+          <w:color w:val="000000"/>
+          <w:sz w:val="21"/>
+          <w:szCs w:val="21"/>
+        </w:rPr>
+        <w:t>color</w:t>
+      </w:r>
+      <w:r>
+        <w:rPr>
+          <w:rFonts w:ascii="Helvetica" w:hAnsi="Helvetica" w:cs="Helvetica"/>
+          <w:i/>
+          <w:color w:val="000000"/>
+          <w:sz w:val="21"/>
+          <w:szCs w:val="21"/>
+        </w:rPr>
+        <w:t>s</w:t>
+      </w:r>
+      <w:proofErr w:type="spellEnd"/>
+      <w:r>
+        <w:rPr>
+          <w:rFonts w:ascii="Helvetica" w:hAnsi="Helvetica" w:cs="Helvetica"/>
+          <w:color w:val="000000"/>
+          <w:sz w:val="21"/>
+          <w:szCs w:val="21"/>
+        </w:rPr>
+        <w:t xml:space="preserve"> – </w:t>
+      </w:r>
+      <w:r>
+        <w:rPr>
+          <w:rFonts w:ascii="Helvetica" w:hAnsi="Helvetica" w:cs="Helvetica"/>
+          <w:color w:val="000000"/>
+          <w:sz w:val="21"/>
+          <w:szCs w:val="21"/>
+        </w:rPr>
+        <w:t>is a list which should contain either:</w:t>
+      </w:r>
+    </w:p>
+    <w:p>
+      <w:pPr>
+        <w:pStyle w:val="NormalWeb"/>
+        <w:numPr>
+          <w:ilvl w:val="2"/>
+          <w:numId w:val="3"/>
+        </w:numPr>
+        <w:shd w:val="clear" w:color="auto" w:fill="FFFFFF"/>
+        <w:spacing w:before="120" w:beforeAutospacing="0" w:after="120" w:afterAutospacing="0"/>
+        <w:rPr>
+          <w:rFonts w:ascii="Helvetica" w:hAnsi="Helvetica" w:cs="Helvetica"/>
+          <w:color w:val="000000"/>
+          <w:sz w:val="21"/>
+          <w:szCs w:val="21"/>
+        </w:rPr>
+      </w:pPr>
+      <w:r>
+        <w:rPr>
+          <w:rFonts w:ascii="Helvetica" w:hAnsi="Helvetica" w:cs="Helvetica"/>
+          <w:color w:val="000000"/>
+          <w:sz w:val="21"/>
+          <w:szCs w:val="21"/>
+        </w:rPr>
+        <w:t xml:space="preserve">colors that can be recognized by R. These should be either named colors (e.g. “orange2”) or hexadecimal colors (“#ABABAB”). At least 1 color is needed for each unique entry in the </w:t>
+      </w:r>
+      <w:proofErr w:type="spellStart"/>
+      <w:r>
+        <w:rPr>
+          <w:rFonts w:ascii="Helvetica" w:hAnsi="Helvetica" w:cs="Helvetica"/>
+          <w:i/>
+          <w:color w:val="000000"/>
+          <w:sz w:val="21"/>
+          <w:szCs w:val="21"/>
+        </w:rPr>
+        <w:t>color_by</w:t>
+      </w:r>
+      <w:proofErr w:type="spellEnd"/>
+      <w:r>
+        <w:rPr>
+          <w:rFonts w:ascii="Helvetica" w:hAnsi="Helvetica" w:cs="Helvetica"/>
+          <w:color w:val="000000"/>
+          <w:sz w:val="21"/>
+          <w:szCs w:val="21"/>
+        </w:rPr>
+        <w:t xml:space="preserve"> column.</w:t>
+      </w:r>
+      <w:r>
+        <w:rPr>
+          <w:rFonts w:ascii="Helvetica" w:hAnsi="Helvetica" w:cs="Helvetica"/>
+          <w:color w:val="000000"/>
+          <w:sz w:val="21"/>
+          <w:szCs w:val="21"/>
+        </w:rPr>
+        <w:t xml:space="preserve"> See below for a cheat sheet of all named R colors.</w:t>
+      </w:r>
+    </w:p>
+    <w:p>
+      <w:pPr>
+        <w:pStyle w:val="NormalWeb"/>
+        <w:numPr>
+          <w:ilvl w:val="2"/>
+          <w:numId w:val="3"/>
+        </w:numPr>
+        <w:shd w:val="clear" w:color="auto" w:fill="FFFFFF"/>
+        <w:spacing w:before="120" w:beforeAutospacing="0" w:after="120" w:afterAutospacing="0"/>
+        <w:rPr>
+          <w:rFonts w:ascii="Helvetica" w:hAnsi="Helvetica" w:cs="Helvetica"/>
+          <w:color w:val="000000"/>
+          <w:sz w:val="21"/>
+          <w:szCs w:val="21"/>
+        </w:rPr>
+      </w:pPr>
+      <w:r>
+        <w:rPr>
+          <w:rFonts w:ascii="Helvetica" w:hAnsi="Helvetica" w:cs="Helvetica"/>
+          <w:color w:val="000000"/>
+          <w:sz w:val="21"/>
+          <w:szCs w:val="21"/>
+        </w:rPr>
+        <w:t xml:space="preserve">Alternative, if you do not want to specify all the colors, you may set the first color to the </w:t>
+      </w:r>
+      <w:r>
+        <w:rPr>
+          <w:rFonts w:ascii="Helvetica" w:hAnsi="Helvetica" w:cs="Helvetica"/>
+          <w:color w:val="000000"/>
+          <w:sz w:val="21"/>
+          <w:szCs w:val="21"/>
+        </w:rPr>
+        <w:t xml:space="preserve">name of a color palette from the palettes listed </w:t>
+      </w:r>
+      <w:r>
+        <w:rPr>
+          <w:rFonts w:ascii="Helvetica" w:hAnsi="Helvetica" w:cs="Helvetica"/>
+          <w:color w:val="000000"/>
+          <w:sz w:val="21"/>
+          <w:szCs w:val="21"/>
+        </w:rPr>
+        <w:t>below</w:t>
+      </w:r>
+      <w:r>
+        <w:rPr>
+          <w:rFonts w:ascii="Helvetica" w:hAnsi="Helvetica" w:cs="Helvetica"/>
+          <w:color w:val="000000"/>
+          <w:sz w:val="21"/>
+          <w:szCs w:val="21"/>
+        </w:rPr>
+        <w:t>. For example</w:t>
+      </w:r>
+      <w:r>
+        <w:rPr>
+          <w:rFonts w:ascii="Helvetica" w:hAnsi="Helvetica" w:cs="Helvetica"/>
+          <w:color w:val="000000"/>
+          <w:sz w:val="21"/>
+          <w:szCs w:val="21"/>
+        </w:rPr>
+        <w:t>,</w:t>
+      </w:r>
+      <w:r>
+        <w:rPr>
+          <w:rFonts w:ascii="Helvetica" w:hAnsi="Helvetica" w:cs="Helvetica"/>
+          <w:color w:val="000000"/>
+          <w:sz w:val="21"/>
+          <w:szCs w:val="21"/>
+        </w:rPr>
+        <w:t xml:space="preserve"> “Dark2” or “</w:t>
+      </w:r>
+      <w:r>
+        <w:rPr>
+          <w:rFonts w:ascii="Helvetica" w:hAnsi="Helvetica" w:cs="Helvetica"/>
+          <w:color w:val="000000"/>
+          <w:sz w:val="21"/>
+          <w:szCs w:val="21"/>
+        </w:rPr>
+        <w:t>Set3</w:t>
+      </w:r>
+      <w:r>
+        <w:rPr>
+          <w:rFonts w:ascii="Helvetica" w:hAnsi="Helvetica" w:cs="Helvetica"/>
+          <w:color w:val="000000"/>
+          <w:sz w:val="21"/>
+          <w:szCs w:val="21"/>
+        </w:rPr>
+        <w:t>”</w:t>
+      </w:r>
+      <w:r>
+        <w:rPr>
+          <w:rFonts w:ascii="Helvetica" w:hAnsi="Helvetica" w:cs="Helvetica"/>
+          <w:color w:val="000000"/>
+          <w:sz w:val="21"/>
+          <w:szCs w:val="21"/>
+        </w:rPr>
+        <w:t>.</w:t>
+      </w:r>
+    </w:p>
+    <w:p>
+      <w:pPr>
+        <w:pStyle w:val="NormalWeb"/>
+        <w:numPr>
+          <w:ilvl w:val="1"/>
+          <w:numId w:val="3"/>
+        </w:numPr>
+        <w:shd w:val="clear" w:color="auto" w:fill="FFFFFF"/>
+        <w:spacing w:before="120" w:beforeAutospacing="0" w:after="120" w:afterAutospacing="0"/>
+        <w:rPr>
+          <w:rFonts w:ascii="Helvetica" w:hAnsi="Helvetica" w:cs="Helvetica"/>
+          <w:i/>
+          <w:color w:val="000000"/>
+          <w:sz w:val="21"/>
+          <w:szCs w:val="21"/>
+        </w:rPr>
+      </w:pPr>
+      <w:proofErr w:type="spellStart"/>
+      <w:r>
+        <w:rPr>
+          <w:rFonts w:ascii="Helvetica" w:hAnsi="Helvetica" w:cs="Helvetica"/>
+          <w:i/>
+          <w:color w:val="000000"/>
+          <w:sz w:val="21"/>
+          <w:szCs w:val="21"/>
+        </w:rPr>
+        <w:t>c</w:t>
+      </w:r>
+      <w:r>
+        <w:rPr>
+          <w:rFonts w:ascii="Helvetica" w:hAnsi="Helvetica" w:cs="Helvetica"/>
+          <w:i/>
+          <w:color w:val="000000"/>
+          <w:sz w:val="21"/>
+          <w:szCs w:val="21"/>
+        </w:rPr>
+        <w:t>olor_levels</w:t>
+      </w:r>
+      <w:proofErr w:type="spellEnd"/>
+      <w:r>
+        <w:rPr>
+          <w:rFonts w:ascii="Helvetica" w:hAnsi="Helvetica" w:cs="Helvetica"/>
+          <w:i/>
+          <w:color w:val="000000"/>
+          <w:sz w:val="21"/>
+          <w:szCs w:val="21"/>
+        </w:rPr>
+        <w:t xml:space="preserve"> </w:t>
+      </w:r>
+      <w:r>
+        <w:rPr>
+          <w:rFonts w:ascii="Helvetica" w:hAnsi="Helvetica" w:cs="Helvetica"/>
+          <w:color w:val="000000"/>
+          <w:sz w:val="21"/>
+          <w:szCs w:val="21"/>
+        </w:rPr>
+        <w:t>– is a list of the annotation tag</w:t>
+      </w:r>
+      <w:r>
+        <w:rPr>
+          <w:rFonts w:ascii="Helvetica" w:hAnsi="Helvetica" w:cs="Helvetica"/>
+          <w:color w:val="000000"/>
+          <w:sz w:val="21"/>
+          <w:szCs w:val="21"/>
+        </w:rPr>
+        <w:t>/</w:t>
+      </w:r>
+      <w:r>
+        <w:rPr>
+          <w:rFonts w:ascii="Helvetica" w:hAnsi="Helvetica" w:cs="Helvetica"/>
+          <w:color w:val="000000"/>
+          <w:sz w:val="21"/>
+          <w:szCs w:val="21"/>
+        </w:rPr>
+        <w:t>factor</w:t>
+      </w:r>
+      <w:r>
+        <w:rPr>
+          <w:rFonts w:ascii="Helvetica" w:hAnsi="Helvetica" w:cs="Helvetica"/>
+          <w:color w:val="000000"/>
+          <w:sz w:val="21"/>
+          <w:szCs w:val="21"/>
+        </w:rPr>
+        <w:t xml:space="preserve"> levels that should be matched to the colors defined in </w:t>
+      </w:r>
+      <w:proofErr w:type="spellStart"/>
+      <w:r>
+        <w:rPr>
+          <w:rFonts w:ascii="Helvetica" w:hAnsi="Helvetica" w:cs="Helvetica"/>
+          <w:color w:val="000000"/>
+          <w:sz w:val="21"/>
+          <w:szCs w:val="21"/>
+        </w:rPr>
+        <w:t>plot_colors</w:t>
+      </w:r>
+      <w:proofErr w:type="spellEnd"/>
+      <w:r>
+        <w:rPr>
+          <w:rFonts w:ascii="Helvetica" w:hAnsi="Helvetica" w:cs="Helvetica"/>
+          <w:color w:val="000000"/>
+          <w:sz w:val="21"/>
+          <w:szCs w:val="21"/>
+        </w:rPr>
+        <w:t>.</w:t>
+      </w:r>
+      <w:r>
+        <w:rPr>
+          <w:rFonts w:ascii="Helvetica" w:hAnsi="Helvetica" w:cs="Helvetica"/>
+          <w:color w:val="000000"/>
+          <w:sz w:val="21"/>
+          <w:szCs w:val="21"/>
+        </w:rPr>
+        <w:t xml:space="preserve"> They will be used in the same order as the levels defined in </w:t>
+      </w:r>
+      <w:proofErr w:type="spellStart"/>
+      <w:r>
+        <w:rPr>
+          <w:rFonts w:ascii="Helvetica" w:hAnsi="Helvetica" w:cs="Helvetica"/>
+          <w:i/>
+          <w:color w:val="000000"/>
+          <w:sz w:val="21"/>
+          <w:szCs w:val="21"/>
+        </w:rPr>
+        <w:t>plot_colors</w:t>
+      </w:r>
+      <w:proofErr w:type="spellEnd"/>
+      <w:r>
+        <w:rPr>
+          <w:rFonts w:ascii="Helvetica" w:hAnsi="Helvetica" w:cs="Helvetica"/>
+          <w:color w:val="000000"/>
+          <w:sz w:val="21"/>
+          <w:szCs w:val="21"/>
+        </w:rPr>
+        <w:t>. Additional notes:</w:t>
+      </w:r>
+    </w:p>
+    <w:p>
+      <w:pPr>
+        <w:pStyle w:val="NormalWeb"/>
+        <w:numPr>
+          <w:ilvl w:val="2"/>
+          <w:numId w:val="3"/>
+        </w:numPr>
+        <w:shd w:val="clear" w:color="auto" w:fill="FFFFFF"/>
+        <w:spacing w:before="120" w:beforeAutospacing="0" w:after="120" w:afterAutospacing="0"/>
+        <w:rPr>
+          <w:rFonts w:ascii="Helvetica" w:hAnsi="Helvetica" w:cs="Helvetica"/>
+          <w:i/>
+          <w:color w:val="000000"/>
+          <w:sz w:val="21"/>
+          <w:szCs w:val="21"/>
+        </w:rPr>
+      </w:pPr>
+      <w:r>
+        <w:rPr>
+          <w:rFonts w:ascii="Helvetica" w:hAnsi="Helvetica" w:cs="Helvetica"/>
+          <w:color w:val="000000"/>
+          <w:sz w:val="21"/>
+          <w:szCs w:val="21"/>
+        </w:rPr>
+        <w:t xml:space="preserve">If coloring by a target set this </w:t>
+      </w:r>
+      <w:r>
+        <w:rPr>
+          <w:rFonts w:ascii="Helvetica" w:hAnsi="Helvetica" w:cs="Helvetica"/>
+          <w:color w:val="000000"/>
+          <w:sz w:val="21"/>
+          <w:szCs w:val="21"/>
+        </w:rPr>
+        <w:t>to “High”, “Mid”, and “Low”</w:t>
+      </w:r>
+      <w:r>
+        <w:rPr>
+          <w:rFonts w:ascii="Helvetica" w:hAnsi="Helvetica" w:cs="Helvetica"/>
+          <w:color w:val="000000"/>
+          <w:sz w:val="21"/>
+          <w:szCs w:val="21"/>
+        </w:rPr>
+        <w:t>. “Mid” is optional, if you only want to specify the colors to be used with the minimum and the maximum values. “Mid” defines the color for the median value of a target.</w:t>
+      </w:r>
+    </w:p>
+    <w:p>
+      <w:pPr>
+        <w:pStyle w:val="NormalWeb"/>
+        <w:numPr>
+          <w:ilvl w:val="2"/>
+          <w:numId w:val="3"/>
+        </w:numPr>
+        <w:shd w:val="clear" w:color="auto" w:fill="FFFFFF"/>
+        <w:spacing w:before="120" w:beforeAutospacing="0" w:after="120" w:afterAutospacing="0"/>
+        <w:rPr>
+          <w:rFonts w:ascii="Helvetica" w:hAnsi="Helvetica" w:cs="Helvetica"/>
+          <w:i/>
+          <w:color w:val="000000"/>
+          <w:sz w:val="21"/>
+          <w:szCs w:val="21"/>
+        </w:rPr>
+      </w:pPr>
+      <w:r>
+        <w:rPr>
+          <w:rFonts w:ascii="Helvetica" w:hAnsi="Helvetica" w:cs="Helvetica"/>
+          <w:color w:val="000000"/>
+          <w:sz w:val="21"/>
+          <w:szCs w:val="21"/>
+        </w:rPr>
+        <w:t xml:space="preserve">If you have more values in your annotation tag than defined, the </w:t>
+      </w:r>
+      <w:r>
+        <w:rPr>
+          <w:rFonts w:ascii="Helvetica" w:hAnsi="Helvetica" w:cs="Helvetica"/>
+          <w:color w:val="000000"/>
+          <w:sz w:val="21"/>
+          <w:szCs w:val="21"/>
+        </w:rPr>
+        <w:t>script</w:t>
+      </w:r>
+      <w:r>
+        <w:rPr>
+          <w:rFonts w:ascii="Helvetica" w:hAnsi="Helvetica" w:cs="Helvetica"/>
+          <w:color w:val="000000"/>
+          <w:sz w:val="21"/>
+          <w:szCs w:val="21"/>
+        </w:rPr>
+        <w:t xml:space="preserve"> will use “Set1” below to add new colors to the palette to represent the values. You do not have to define all of </w:t>
+      </w:r>
+      <w:r>
+        <w:rPr>
+          <w:rFonts w:ascii="Helvetica" w:hAnsi="Helvetica" w:cs="Helvetica"/>
+          <w:color w:val="000000"/>
+          <w:sz w:val="21"/>
+          <w:szCs w:val="21"/>
+        </w:rPr>
+        <w:t>levels within the tag or factor</w:t>
+      </w:r>
+      <w:r>
+        <w:rPr>
+          <w:rFonts w:ascii="Helvetica" w:hAnsi="Helvetica" w:cs="Helvetica"/>
+          <w:color w:val="000000"/>
+          <w:sz w:val="21"/>
+          <w:szCs w:val="21"/>
+        </w:rPr>
+        <w:t xml:space="preserve">, but </w:t>
+      </w:r>
+      <w:r>
+        <w:rPr>
+          <w:rFonts w:ascii="Helvetica" w:hAnsi="Helvetica" w:cs="Helvetica"/>
+          <w:color w:val="000000"/>
+          <w:sz w:val="21"/>
+          <w:szCs w:val="21"/>
+        </w:rPr>
+        <w:t>undefined levels</w:t>
+      </w:r>
+      <w:r>
+        <w:rPr>
+          <w:rFonts w:ascii="Helvetica" w:hAnsi="Helvetica" w:cs="Helvetica"/>
+          <w:color w:val="000000"/>
+          <w:sz w:val="21"/>
+          <w:szCs w:val="21"/>
+        </w:rPr>
+        <w:t xml:space="preserve"> will be added in alphanumeric order.</w:t>
+      </w:r>
+    </w:p>
+    <w:p>
+      <w:pPr>
+        <w:rPr>
+          <w:rFonts w:ascii="Helvetica" w:hAnsi="Helvetica" w:cs="Helvetica"/>
+          <w:b/>
+          <w:color w:val="000000"/>
+          <w:sz w:val="21"/>
+          <w:szCs w:val="21"/>
+        </w:rPr>
+      </w:pPr>
+      <w:r>
+        <w:rPr>
+          <w:rFonts w:ascii="Helvetica" w:hAnsi="Helvetica" w:cs="Helvetica"/>
+          <w:b/>
+          <w:color w:val="000000"/>
+          <w:sz w:val="21"/>
+          <w:szCs w:val="21"/>
+        </w:rPr>
+        <w:br w:type="page"/>
+      </w:r>
+    </w:p>
+    <w:p>
+      <w:pPr>
+        <w:rPr>
+          <w:rFonts w:ascii="Helvetica" w:hAnsi="Helvetica" w:cs="Helvetica"/>
+          <w:b/>
+          <w:color w:val="000000"/>
+          <w:sz w:val="21"/>
+          <w:szCs w:val="21"/>
+        </w:rPr>
+      </w:pPr>
+      <w:r>
+        <w:rPr>
+          <w:rFonts w:ascii="Helvetica" w:hAnsi="Helvetica" w:cs="Helvetica"/>
+          <w:b/>
+          <w:color w:val="000000"/>
+          <w:sz w:val="21"/>
+          <w:szCs w:val="21"/>
+        </w:rPr>
+        <w:lastRenderedPageBreak/>
+        <w:t>Named R Colors:</w:t>
+      </w:r>
+    </w:p>
+    <w:p>
+      <w:pPr>
+        <w:rPr>
+          <w:rFonts w:ascii="Helvetica" w:hAnsi="Helvetica" w:cs="Helvetica"/>
+          <w:b/>
+          <w:color w:val="000000"/>
+          <w:sz w:val="21"/>
+          <w:szCs w:val="21"/>
+        </w:rPr>
+      </w:pPr>
+      <w:r>
+        <w:rPr>
+          <w:noProof/>
+        </w:rPr>
+        <w:drawing>
+          <wp:inline distT="0" distB="0" distL="0" distR="0" wp14:anchorId="590E05B8" wp14:editId="461B997E">
+            <wp:extent cx="6858000" cy="4542155"/>
+            <wp:effectExtent l="0" t="0" r="0" b="0"/>
+            <wp:docPr id="6" name="Picture 6"/>
+            <wp:cNvGraphicFramePr>
+              <a:graphicFrameLocks xmlns:a="http://schemas.openxmlformats.org/drawingml/2006/main" noChangeAspect="1"/>
+            </wp:cNvGraphicFramePr>
+            <a:graphic xmlns:a="http://schemas.openxmlformats.org/drawingml/2006/main">
+              <a:graphicData uri="http://schemas.openxmlformats.org/drawingml/2006/picture">
+                <pic:pic xmlns:pic="http://schemas.openxmlformats.org/drawingml/2006/picture">
+                  <pic:nvPicPr>
+                    <pic:cNvPr id="1" name=""/>
+                    <pic:cNvPicPr/>
+                  </pic:nvPicPr>
+                  <pic:blipFill>
+                    <a:blip r:embed="rId16"/>
+                    <a:stretch>
+                      <a:fillRect/>
+                    </a:stretch>
+                  </pic:blipFill>
+                  <pic:spPr>
+                    <a:xfrm>
+                      <a:off x="0" y="0"/>
                       <a:ext cx="6858000" cy="4542155"/>
                     </a:xfrm>
                     <a:prstGeom prst="rect">
@@ -2792,7 +2792,7 @@
                     </pic:cNvPicPr>
                   </pic:nvPicPr>
                   <pic:blipFill rotWithShape="1">
-                    <a:blip r:embed="rId16" cstate="print">
+                    <a:blip r:embed="rId17" cstate="print">
                       <a:extLst>
                         <a:ext uri="{28A0092B-C50C-407E-A947-70E740481C1C}">
                           <a14:useLocalDpi xmlns:a14="http://schemas.microsoft.com/office/drawing/2010/main" val="0"/>
@@ -3355,7 +3355,7 @@
                     <pic:cNvPicPr/>
                   </pic:nvPicPr>
                   <pic:blipFill>
-                    <a:blip r:embed="rId17"/>
+                    <a:blip r:embed="rId18"/>
                     <a:stretch>
                       <a:fillRect/>
                     </a:stretch>
@@ -3716,430 +3716,6 @@
             <wp:extent cx="3124200" cy="2359350"/>
             <wp:effectExtent l="0" t="0" r="0" b="3175"/>
             <wp:docPr id="16" name="Picture 16"/>
-            <wp:cNvGraphicFramePr>
-              <a:graphicFrameLocks xmlns:a="http://schemas.openxmlformats.org/drawingml/2006/main" noChangeAspect="1"/>
-            </wp:cNvGraphicFramePr>
-            <a:graphic xmlns:a="http://schemas.openxmlformats.org/drawingml/2006/main">
-              <a:graphicData uri="http://schemas.openxmlformats.org/drawingml/2006/picture">
-                <pic:pic xmlns:pic="http://schemas.openxmlformats.org/drawingml/2006/picture">
-                  <pic:nvPicPr>
-                    <pic:cNvPr id="1" name=""/>
-                    <pic:cNvPicPr/>
-                  </pic:nvPicPr>
-                  <pic:blipFill>
-                    <a:blip r:embed="rId18"/>
-                    <a:stretch>
-                      <a:fillRect/>
-                    </a:stretch>
-                  </pic:blipFill>
-                  <pic:spPr>
-                    <a:xfrm>
-                      <a:off x="0" y="0"/>
-                      <a:ext cx="3131589" cy="2364930"/>
-                    </a:xfrm>
-                    <a:prstGeom prst="rect">
-                      <a:avLst/>
-                    </a:prstGeom>
-                  </pic:spPr>
-                </pic:pic>
-              </a:graphicData>
-            </a:graphic>
-          </wp:inline>
-        </w:drawing>
-      </w:r>
-    </w:p>
-    <w:p>
-      <w:pPr>
-        <w:jc w:val="center"/>
-        <w:rPr>
-          <w:rFonts w:ascii="Courier New" w:eastAsia="Times New Roman" w:hAnsi="Courier New" w:cs="Courier New"/>
-          <w:color w:val="000000"/>
-          <w:sz w:val="24"/>
-          <w:szCs w:val="21"/>
-        </w:rPr>
-      </w:pPr>
-    </w:p>
-    <w:p>
-      <w:pPr>
-        <w:pStyle w:val="ListParagraph"/>
-        <w:numPr>
-          <w:ilvl w:val="0"/>
-          <w:numId w:val="3"/>
-        </w:numPr>
-        <w:rPr>
-          <w:rFonts w:ascii="Courier New" w:eastAsia="Times New Roman" w:hAnsi="Courier New" w:cs="Courier New"/>
-          <w:color w:val="000000"/>
-          <w:sz w:val="24"/>
-          <w:szCs w:val="21"/>
-        </w:rPr>
-      </w:pPr>
-      <w:r>
-        <w:rPr>
-          <w:rFonts w:ascii="Helvetica" w:hAnsi="Helvetica" w:cs="Helvetica"/>
-          <w:color w:val="000000"/>
-          <w:szCs w:val="21"/>
-        </w:rPr>
-        <w:t xml:space="preserve">Example 2: </w:t>
-      </w:r>
-    </w:p>
-    <w:p>
-      <w:pPr>
-        <w:spacing w:after="0" w:line="240" w:lineRule="auto"/>
-        <w:ind w:left="1080"/>
-        <w:rPr>
-          <w:rFonts w:ascii="Courier New" w:eastAsia="Times New Roman" w:hAnsi="Courier New" w:cs="Courier New"/>
-          <w:color w:val="000000"/>
-          <w:szCs w:val="21"/>
-        </w:rPr>
-      </w:pPr>
-      <w:proofErr w:type="spellStart"/>
-      <w:r>
-        <w:rPr>
-          <w:rFonts w:ascii="Courier New" w:eastAsia="Times New Roman" w:hAnsi="Courier New" w:cs="Courier New"/>
-          <w:color w:val="000000"/>
-          <w:szCs w:val="21"/>
-        </w:rPr>
-        <w:t>plot_type</w:t>
-      </w:r>
-      <w:proofErr w:type="spellEnd"/>
-      <w:r>
-        <w:rPr>
-          <w:rFonts w:ascii="Courier New" w:eastAsia="Times New Roman" w:hAnsi="Courier New" w:cs="Courier New"/>
-          <w:color w:val="000000"/>
-          <w:szCs w:val="21"/>
-        </w:rPr>
-        <w:t xml:space="preserve"> = "</w:t>
-      </w:r>
-      <w:r>
-        <w:rPr>
-          <w:rFonts w:ascii="Courier New" w:eastAsia="Times New Roman" w:hAnsi="Courier New" w:cs="Courier New"/>
-          <w:color w:val="ED7D31" w:themeColor="accent2"/>
-          <w:szCs w:val="21"/>
-        </w:rPr>
-        <w:t>PCA</w:t>
-      </w:r>
-      <w:r>
-        <w:rPr>
-          <w:rFonts w:ascii="Courier New" w:eastAsia="Times New Roman" w:hAnsi="Courier New" w:cs="Courier New"/>
-          <w:color w:val="000000"/>
-          <w:szCs w:val="21"/>
-        </w:rPr>
-        <w:t>"</w:t>
-      </w:r>
-    </w:p>
-    <w:p>
-      <w:pPr>
-        <w:spacing w:after="0" w:line="240" w:lineRule="auto"/>
-        <w:ind w:left="1080"/>
-        <w:rPr>
-          <w:rFonts w:ascii="Courier New" w:eastAsia="Times New Roman" w:hAnsi="Courier New" w:cs="Courier New"/>
-          <w:color w:val="000000"/>
-          <w:szCs w:val="21"/>
-        </w:rPr>
-      </w:pPr>
-      <w:proofErr w:type="spellStart"/>
-      <w:r>
-        <w:rPr>
-          <w:rFonts w:ascii="Courier New" w:eastAsia="Times New Roman" w:hAnsi="Courier New" w:cs="Courier New"/>
-          <w:color w:val="000000"/>
-          <w:szCs w:val="21"/>
-        </w:rPr>
-        <w:t>color_by</w:t>
-      </w:r>
-      <w:proofErr w:type="spellEnd"/>
-      <w:r>
-        <w:rPr>
-          <w:rFonts w:ascii="Courier New" w:eastAsia="Times New Roman" w:hAnsi="Courier New" w:cs="Courier New"/>
-          <w:color w:val="000000"/>
-          <w:szCs w:val="21"/>
-        </w:rPr>
-        <w:t xml:space="preserve"> = "</w:t>
-      </w:r>
-      <w:r>
-        <w:rPr>
-          <w:rFonts w:ascii="Courier New" w:eastAsia="Times New Roman" w:hAnsi="Courier New" w:cs="Courier New"/>
-          <w:color w:val="ED7D31" w:themeColor="accent2"/>
-          <w:szCs w:val="21"/>
-        </w:rPr>
-        <w:t>CD68</w:t>
-      </w:r>
-      <w:r>
-        <w:rPr>
-          <w:rFonts w:ascii="Courier New" w:eastAsia="Times New Roman" w:hAnsi="Courier New" w:cs="Courier New"/>
-          <w:color w:val="000000"/>
-          <w:szCs w:val="21"/>
-        </w:rPr>
-        <w:t>"</w:t>
-      </w:r>
-    </w:p>
-    <w:p>
-      <w:pPr>
-        <w:spacing w:after="0" w:line="240" w:lineRule="auto"/>
-        <w:ind w:left="1080"/>
-        <w:rPr>
-          <w:rFonts w:ascii="Courier New" w:eastAsia="Times New Roman" w:hAnsi="Courier New" w:cs="Courier New"/>
-          <w:color w:val="000000"/>
-          <w:szCs w:val="21"/>
-        </w:rPr>
-      </w:pPr>
-      <w:proofErr w:type="spellStart"/>
-      <w:r>
-        <w:rPr>
-          <w:rFonts w:ascii="Courier New" w:eastAsia="Times New Roman" w:hAnsi="Courier New" w:cs="Courier New"/>
-          <w:color w:val="000000"/>
-          <w:szCs w:val="21"/>
-        </w:rPr>
-        <w:t>size_by</w:t>
-      </w:r>
-      <w:proofErr w:type="spellEnd"/>
-      <w:r>
-        <w:rPr>
-          <w:rFonts w:ascii="Courier New" w:eastAsia="Times New Roman" w:hAnsi="Courier New" w:cs="Courier New"/>
-          <w:color w:val="000000"/>
-          <w:szCs w:val="21"/>
-        </w:rPr>
-        <w:t xml:space="preserve"> = </w:t>
-      </w:r>
-      <w:r>
-        <w:rPr>
-          <w:rFonts w:ascii="Courier New" w:eastAsia="Times New Roman" w:hAnsi="Courier New" w:cs="Courier New"/>
-          <w:color w:val="000000"/>
-          <w:szCs w:val="21"/>
-        </w:rPr>
-        <w:t xml:space="preserve"> "</w:t>
-      </w:r>
-      <w:r>
-        <w:rPr>
-          <w:rFonts w:ascii="Courier New" w:eastAsia="Times New Roman" w:hAnsi="Courier New" w:cs="Courier New"/>
-          <w:color w:val="ED7D31" w:themeColor="accent2"/>
-          <w:szCs w:val="21"/>
-        </w:rPr>
-        <w:t>PTPRC</w:t>
-      </w:r>
-      <w:r>
-        <w:rPr>
-          <w:rFonts w:ascii="Courier New" w:eastAsia="Times New Roman" w:hAnsi="Courier New" w:cs="Courier New"/>
-          <w:color w:val="000000"/>
-          <w:szCs w:val="21"/>
-        </w:rPr>
-        <w:t>"</w:t>
-      </w:r>
-    </w:p>
-    <w:p>
-      <w:pPr>
-        <w:spacing w:after="0" w:line="240" w:lineRule="auto"/>
-        <w:ind w:left="1080"/>
-        <w:rPr>
-          <w:rFonts w:ascii="Courier New" w:eastAsia="Times New Roman" w:hAnsi="Courier New" w:cs="Courier New"/>
-          <w:color w:val="000000"/>
-          <w:szCs w:val="21"/>
-        </w:rPr>
-      </w:pPr>
-      <w:proofErr w:type="spellStart"/>
-      <w:r>
-        <w:rPr>
-          <w:rFonts w:ascii="Courier New" w:eastAsia="Times New Roman" w:hAnsi="Courier New" w:cs="Courier New"/>
-          <w:color w:val="000000"/>
-          <w:szCs w:val="21"/>
-        </w:rPr>
-        <w:t>shape_by</w:t>
-      </w:r>
-      <w:proofErr w:type="spellEnd"/>
-      <w:r>
-        <w:rPr>
-          <w:rFonts w:ascii="Courier New" w:eastAsia="Times New Roman" w:hAnsi="Courier New" w:cs="Courier New"/>
-          <w:color w:val="000000"/>
-          <w:szCs w:val="21"/>
-        </w:rPr>
-        <w:t xml:space="preserve"> = "</w:t>
-      </w:r>
-      <w:proofErr w:type="spellStart"/>
-      <w:r>
-        <w:rPr>
-          <w:rFonts w:ascii="Courier New" w:eastAsia="Times New Roman" w:hAnsi="Courier New" w:cs="Courier New"/>
-          <w:color w:val="ED7D31" w:themeColor="accent2"/>
-          <w:szCs w:val="21"/>
-        </w:rPr>
-        <w:t>SegmentName</w:t>
-      </w:r>
-      <w:proofErr w:type="spellEnd"/>
-      <w:r>
-        <w:rPr>
-          <w:rFonts w:ascii="Courier New" w:eastAsia="Times New Roman" w:hAnsi="Courier New" w:cs="Courier New"/>
-          <w:color w:val="000000"/>
-          <w:szCs w:val="21"/>
-        </w:rPr>
-        <w:t>"</w:t>
-      </w:r>
-    </w:p>
-    <w:p>
-      <w:pPr>
-        <w:ind w:left="1080"/>
-        <w:rPr>
-          <w:rFonts w:ascii="Courier New" w:eastAsia="Times New Roman" w:hAnsi="Courier New" w:cs="Courier New"/>
-          <w:color w:val="000000"/>
-          <w:szCs w:val="21"/>
-        </w:rPr>
-      </w:pPr>
-      <w:proofErr w:type="spellStart"/>
-      <w:r>
-        <w:rPr>
-          <w:rFonts w:ascii="Courier New" w:eastAsia="Times New Roman" w:hAnsi="Courier New" w:cs="Courier New"/>
-          <w:color w:val="000000"/>
-          <w:szCs w:val="21"/>
-        </w:rPr>
-        <w:t>plot_colors</w:t>
-      </w:r>
-      <w:proofErr w:type="spellEnd"/>
-      <w:r>
-        <w:rPr>
-          <w:rFonts w:ascii="Courier New" w:eastAsia="Times New Roman" w:hAnsi="Courier New" w:cs="Courier New"/>
-          <w:color w:val="000000"/>
-          <w:szCs w:val="21"/>
-        </w:rPr>
-        <w:t xml:space="preserve"> = list("</w:t>
-      </w:r>
-      <w:r>
-        <w:rPr>
-          <w:rFonts w:ascii="Courier New" w:eastAsia="Times New Roman" w:hAnsi="Courier New" w:cs="Courier New"/>
-          <w:color w:val="ED7D31" w:themeColor="accent2"/>
-          <w:szCs w:val="21"/>
-        </w:rPr>
-        <w:t>cyan3</w:t>
-      </w:r>
-      <w:r>
-        <w:rPr>
-          <w:rFonts w:ascii="Courier New" w:eastAsia="Times New Roman" w:hAnsi="Courier New" w:cs="Courier New"/>
-          <w:color w:val="000000"/>
-          <w:szCs w:val="21"/>
-        </w:rPr>
-        <w:t>", "</w:t>
-      </w:r>
-      <w:r>
-        <w:rPr>
-          <w:rFonts w:ascii="Courier New" w:eastAsia="Times New Roman" w:hAnsi="Courier New" w:cs="Courier New"/>
-          <w:color w:val="ED7D31" w:themeColor="accent2"/>
-          <w:szCs w:val="21"/>
-        </w:rPr>
-        <w:t>black</w:t>
-      </w:r>
-      <w:r>
-        <w:rPr>
-          <w:rFonts w:ascii="Courier New" w:eastAsia="Times New Roman" w:hAnsi="Courier New" w:cs="Courier New"/>
-          <w:color w:val="000000"/>
-          <w:szCs w:val="21"/>
-        </w:rPr>
-        <w:t>", "</w:t>
-      </w:r>
-      <w:r>
-        <w:rPr>
-          <w:rFonts w:ascii="Courier New" w:eastAsia="Times New Roman" w:hAnsi="Courier New" w:cs="Courier New"/>
-          <w:color w:val="ED7D31" w:themeColor="accent2"/>
-          <w:szCs w:val="21"/>
-        </w:rPr>
-        <w:t>green3</w:t>
-      </w:r>
-      <w:r>
-        <w:rPr>
-          <w:rFonts w:ascii="Courier New" w:eastAsia="Times New Roman" w:hAnsi="Courier New" w:cs="Courier New"/>
-          <w:color w:val="000000"/>
-          <w:szCs w:val="21"/>
-        </w:rPr>
-        <w:t>")</w:t>
-      </w:r>
-      <w:r>
-        <w:rPr>
-          <w:rFonts w:ascii="Courier New" w:eastAsia="Times New Roman" w:hAnsi="Courier New" w:cs="Courier New"/>
-          <w:color w:val="000000"/>
-          <w:szCs w:val="21"/>
-        </w:rPr>
-        <w:br/>
-      </w:r>
-      <w:proofErr w:type="spellStart"/>
-      <w:r>
-        <w:rPr>
-          <w:rFonts w:ascii="Courier New" w:eastAsia="Times New Roman" w:hAnsi="Courier New" w:cs="Courier New"/>
-          <w:color w:val="000000"/>
-          <w:szCs w:val="21"/>
-        </w:rPr>
-        <w:t>color_levels</w:t>
-      </w:r>
-      <w:proofErr w:type="spellEnd"/>
-      <w:r>
-        <w:rPr>
-          <w:rFonts w:ascii="Courier New" w:eastAsia="Times New Roman" w:hAnsi="Courier New" w:cs="Courier New"/>
-          <w:color w:val="000000"/>
-          <w:szCs w:val="21"/>
-        </w:rPr>
-        <w:t xml:space="preserve"> = c("</w:t>
-      </w:r>
-      <w:r>
-        <w:rPr>
-          <w:rFonts w:ascii="Courier New" w:eastAsia="Times New Roman" w:hAnsi="Courier New" w:cs="Courier New"/>
-          <w:color w:val="ED7D31" w:themeColor="accent2"/>
-          <w:szCs w:val="21"/>
-        </w:rPr>
-        <w:t>High</w:t>
-      </w:r>
-      <w:r>
-        <w:rPr>
-          <w:rFonts w:ascii="Courier New" w:eastAsia="Times New Roman" w:hAnsi="Courier New" w:cs="Courier New"/>
-          <w:color w:val="000000"/>
-          <w:szCs w:val="21"/>
-        </w:rPr>
-        <w:t>", "</w:t>
-      </w:r>
-      <w:r>
-        <w:rPr>
-          <w:rFonts w:ascii="Courier New" w:eastAsia="Times New Roman" w:hAnsi="Courier New" w:cs="Courier New"/>
-          <w:color w:val="ED7D31" w:themeColor="accent2"/>
-          <w:szCs w:val="21"/>
-        </w:rPr>
-        <w:t>Mid</w:t>
-      </w:r>
-      <w:r>
-        <w:rPr>
-          <w:rFonts w:ascii="Courier New" w:eastAsia="Times New Roman" w:hAnsi="Courier New" w:cs="Courier New"/>
-          <w:color w:val="000000"/>
-          <w:szCs w:val="21"/>
-        </w:rPr>
-        <w:t>", "</w:t>
-      </w:r>
-      <w:r>
-        <w:rPr>
-          <w:rFonts w:ascii="Courier New" w:eastAsia="Times New Roman" w:hAnsi="Courier New" w:cs="Courier New"/>
-          <w:color w:val="ED7D31" w:themeColor="accent2"/>
-          <w:szCs w:val="21"/>
-        </w:rPr>
-        <w:t>Low</w:t>
-      </w:r>
-      <w:r>
-        <w:rPr>
-          <w:rFonts w:ascii="Courier New" w:eastAsia="Times New Roman" w:hAnsi="Courier New" w:cs="Courier New"/>
-          <w:color w:val="000000"/>
-          <w:szCs w:val="21"/>
-        </w:rPr>
-        <w:t>")</w:t>
-      </w:r>
-    </w:p>
-    <w:p>
-      <w:pPr>
-        <w:jc w:val="center"/>
-        <w:rPr>
-          <w:rFonts w:ascii="Courier New" w:eastAsia="Times New Roman" w:hAnsi="Courier New" w:cs="Courier New"/>
-          <w:color w:val="000000"/>
-          <w:szCs w:val="21"/>
-        </w:rPr>
-      </w:pPr>
-      <w:r>
-        <w:rPr>
-          <w:noProof/>
-        </w:rPr>
-        <w:drawing>
-          <wp:inline distT="0" distB="0" distL="0" distR="0" wp14:anchorId="6D57B3D8" wp14:editId="3DD2024D">
-            <wp:extent cx="3629025" cy="2735208"/>
-            <wp:effectExtent l="0" t="0" r="0" b="8255"/>
-            <wp:docPr id="5" name="Picture 5"/>
             <wp:cNvGraphicFramePr>
               <a:graphicFrameLocks xmlns:a="http://schemas.openxmlformats.org/drawingml/2006/main" noChangeAspect="1"/>
             </wp:cNvGraphicFramePr>
@@ -4159,6 +3735,430 @@
                   <pic:spPr>
                     <a:xfrm>
                       <a:off x="0" y="0"/>
+                      <a:ext cx="3131589" cy="2364930"/>
+                    </a:xfrm>
+                    <a:prstGeom prst="rect">
+                      <a:avLst/>
+                    </a:prstGeom>
+                  </pic:spPr>
+                </pic:pic>
+              </a:graphicData>
+            </a:graphic>
+          </wp:inline>
+        </w:drawing>
+      </w:r>
+    </w:p>
+    <w:p>
+      <w:pPr>
+        <w:jc w:val="center"/>
+        <w:rPr>
+          <w:rFonts w:ascii="Courier New" w:eastAsia="Times New Roman" w:hAnsi="Courier New" w:cs="Courier New"/>
+          <w:color w:val="000000"/>
+          <w:sz w:val="24"/>
+          <w:szCs w:val="21"/>
+        </w:rPr>
+      </w:pPr>
+    </w:p>
+    <w:p>
+      <w:pPr>
+        <w:pStyle w:val="ListParagraph"/>
+        <w:numPr>
+          <w:ilvl w:val="0"/>
+          <w:numId w:val="3"/>
+        </w:numPr>
+        <w:rPr>
+          <w:rFonts w:ascii="Courier New" w:eastAsia="Times New Roman" w:hAnsi="Courier New" w:cs="Courier New"/>
+          <w:color w:val="000000"/>
+          <w:sz w:val="24"/>
+          <w:szCs w:val="21"/>
+        </w:rPr>
+      </w:pPr>
+      <w:r>
+        <w:rPr>
+          <w:rFonts w:ascii="Helvetica" w:hAnsi="Helvetica" w:cs="Helvetica"/>
+          <w:color w:val="000000"/>
+          <w:szCs w:val="21"/>
+        </w:rPr>
+        <w:t xml:space="preserve">Example 2: </w:t>
+      </w:r>
+    </w:p>
+    <w:p>
+      <w:pPr>
+        <w:spacing w:after="0" w:line="240" w:lineRule="auto"/>
+        <w:ind w:left="1080"/>
+        <w:rPr>
+          <w:rFonts w:ascii="Courier New" w:eastAsia="Times New Roman" w:hAnsi="Courier New" w:cs="Courier New"/>
+          <w:color w:val="000000"/>
+          <w:szCs w:val="21"/>
+        </w:rPr>
+      </w:pPr>
+      <w:proofErr w:type="spellStart"/>
+      <w:r>
+        <w:rPr>
+          <w:rFonts w:ascii="Courier New" w:eastAsia="Times New Roman" w:hAnsi="Courier New" w:cs="Courier New"/>
+          <w:color w:val="000000"/>
+          <w:szCs w:val="21"/>
+        </w:rPr>
+        <w:t>plot_type</w:t>
+      </w:r>
+      <w:proofErr w:type="spellEnd"/>
+      <w:r>
+        <w:rPr>
+          <w:rFonts w:ascii="Courier New" w:eastAsia="Times New Roman" w:hAnsi="Courier New" w:cs="Courier New"/>
+          <w:color w:val="000000"/>
+          <w:szCs w:val="21"/>
+        </w:rPr>
+        <w:t xml:space="preserve"> = "</w:t>
+      </w:r>
+      <w:r>
+        <w:rPr>
+          <w:rFonts w:ascii="Courier New" w:eastAsia="Times New Roman" w:hAnsi="Courier New" w:cs="Courier New"/>
+          <w:color w:val="ED7D31" w:themeColor="accent2"/>
+          <w:szCs w:val="21"/>
+        </w:rPr>
+        <w:t>PCA</w:t>
+      </w:r>
+      <w:r>
+        <w:rPr>
+          <w:rFonts w:ascii="Courier New" w:eastAsia="Times New Roman" w:hAnsi="Courier New" w:cs="Courier New"/>
+          <w:color w:val="000000"/>
+          <w:szCs w:val="21"/>
+        </w:rPr>
+        <w:t>"</w:t>
+      </w:r>
+    </w:p>
+    <w:p>
+      <w:pPr>
+        <w:spacing w:after="0" w:line="240" w:lineRule="auto"/>
+        <w:ind w:left="1080"/>
+        <w:rPr>
+          <w:rFonts w:ascii="Courier New" w:eastAsia="Times New Roman" w:hAnsi="Courier New" w:cs="Courier New"/>
+          <w:color w:val="000000"/>
+          <w:szCs w:val="21"/>
+        </w:rPr>
+      </w:pPr>
+      <w:proofErr w:type="spellStart"/>
+      <w:r>
+        <w:rPr>
+          <w:rFonts w:ascii="Courier New" w:eastAsia="Times New Roman" w:hAnsi="Courier New" w:cs="Courier New"/>
+          <w:color w:val="000000"/>
+          <w:szCs w:val="21"/>
+        </w:rPr>
+        <w:t>color_by</w:t>
+      </w:r>
+      <w:proofErr w:type="spellEnd"/>
+      <w:r>
+        <w:rPr>
+          <w:rFonts w:ascii="Courier New" w:eastAsia="Times New Roman" w:hAnsi="Courier New" w:cs="Courier New"/>
+          <w:color w:val="000000"/>
+          <w:szCs w:val="21"/>
+        </w:rPr>
+        <w:t xml:space="preserve"> = "</w:t>
+      </w:r>
+      <w:r>
+        <w:rPr>
+          <w:rFonts w:ascii="Courier New" w:eastAsia="Times New Roman" w:hAnsi="Courier New" w:cs="Courier New"/>
+          <w:color w:val="ED7D31" w:themeColor="accent2"/>
+          <w:szCs w:val="21"/>
+        </w:rPr>
+        <w:t>CD68</w:t>
+      </w:r>
+      <w:r>
+        <w:rPr>
+          <w:rFonts w:ascii="Courier New" w:eastAsia="Times New Roman" w:hAnsi="Courier New" w:cs="Courier New"/>
+          <w:color w:val="000000"/>
+          <w:szCs w:val="21"/>
+        </w:rPr>
+        <w:t>"</w:t>
+      </w:r>
+    </w:p>
+    <w:p>
+      <w:pPr>
+        <w:spacing w:after="0" w:line="240" w:lineRule="auto"/>
+        <w:ind w:left="1080"/>
+        <w:rPr>
+          <w:rFonts w:ascii="Courier New" w:eastAsia="Times New Roman" w:hAnsi="Courier New" w:cs="Courier New"/>
+          <w:color w:val="000000"/>
+          <w:szCs w:val="21"/>
+        </w:rPr>
+      </w:pPr>
+      <w:proofErr w:type="spellStart"/>
+      <w:r>
+        <w:rPr>
+          <w:rFonts w:ascii="Courier New" w:eastAsia="Times New Roman" w:hAnsi="Courier New" w:cs="Courier New"/>
+          <w:color w:val="000000"/>
+          <w:szCs w:val="21"/>
+        </w:rPr>
+        <w:t>size_by</w:t>
+      </w:r>
+      <w:proofErr w:type="spellEnd"/>
+      <w:r>
+        <w:rPr>
+          <w:rFonts w:ascii="Courier New" w:eastAsia="Times New Roman" w:hAnsi="Courier New" w:cs="Courier New"/>
+          <w:color w:val="000000"/>
+          <w:szCs w:val="21"/>
+        </w:rPr>
+        <w:t xml:space="preserve"> = </w:t>
+      </w:r>
+      <w:r>
+        <w:rPr>
+          <w:rFonts w:ascii="Courier New" w:eastAsia="Times New Roman" w:hAnsi="Courier New" w:cs="Courier New"/>
+          <w:color w:val="000000"/>
+          <w:szCs w:val="21"/>
+        </w:rPr>
+        <w:t xml:space="preserve"> "</w:t>
+      </w:r>
+      <w:r>
+        <w:rPr>
+          <w:rFonts w:ascii="Courier New" w:eastAsia="Times New Roman" w:hAnsi="Courier New" w:cs="Courier New"/>
+          <w:color w:val="ED7D31" w:themeColor="accent2"/>
+          <w:szCs w:val="21"/>
+        </w:rPr>
+        <w:t>PTPRC</w:t>
+      </w:r>
+      <w:r>
+        <w:rPr>
+          <w:rFonts w:ascii="Courier New" w:eastAsia="Times New Roman" w:hAnsi="Courier New" w:cs="Courier New"/>
+          <w:color w:val="000000"/>
+          <w:szCs w:val="21"/>
+        </w:rPr>
+        <w:t>"</w:t>
+      </w:r>
+    </w:p>
+    <w:p>
+      <w:pPr>
+        <w:spacing w:after="0" w:line="240" w:lineRule="auto"/>
+        <w:ind w:left="1080"/>
+        <w:rPr>
+          <w:rFonts w:ascii="Courier New" w:eastAsia="Times New Roman" w:hAnsi="Courier New" w:cs="Courier New"/>
+          <w:color w:val="000000"/>
+          <w:szCs w:val="21"/>
+        </w:rPr>
+      </w:pPr>
+      <w:proofErr w:type="spellStart"/>
+      <w:r>
+        <w:rPr>
+          <w:rFonts w:ascii="Courier New" w:eastAsia="Times New Roman" w:hAnsi="Courier New" w:cs="Courier New"/>
+          <w:color w:val="000000"/>
+          <w:szCs w:val="21"/>
+        </w:rPr>
+        <w:t>shape_by</w:t>
+      </w:r>
+      <w:proofErr w:type="spellEnd"/>
+      <w:r>
+        <w:rPr>
+          <w:rFonts w:ascii="Courier New" w:eastAsia="Times New Roman" w:hAnsi="Courier New" w:cs="Courier New"/>
+          <w:color w:val="000000"/>
+          <w:szCs w:val="21"/>
+        </w:rPr>
+        <w:t xml:space="preserve"> = "</w:t>
+      </w:r>
+      <w:proofErr w:type="spellStart"/>
+      <w:r>
+        <w:rPr>
+          <w:rFonts w:ascii="Courier New" w:eastAsia="Times New Roman" w:hAnsi="Courier New" w:cs="Courier New"/>
+          <w:color w:val="ED7D31" w:themeColor="accent2"/>
+          <w:szCs w:val="21"/>
+        </w:rPr>
+        <w:t>SegmentName</w:t>
+      </w:r>
+      <w:proofErr w:type="spellEnd"/>
+      <w:r>
+        <w:rPr>
+          <w:rFonts w:ascii="Courier New" w:eastAsia="Times New Roman" w:hAnsi="Courier New" w:cs="Courier New"/>
+          <w:color w:val="000000"/>
+          <w:szCs w:val="21"/>
+        </w:rPr>
+        <w:t>"</w:t>
+      </w:r>
+    </w:p>
+    <w:p>
+      <w:pPr>
+        <w:ind w:left="1080"/>
+        <w:rPr>
+          <w:rFonts w:ascii="Courier New" w:eastAsia="Times New Roman" w:hAnsi="Courier New" w:cs="Courier New"/>
+          <w:color w:val="000000"/>
+          <w:szCs w:val="21"/>
+        </w:rPr>
+      </w:pPr>
+      <w:proofErr w:type="spellStart"/>
+      <w:r>
+        <w:rPr>
+          <w:rFonts w:ascii="Courier New" w:eastAsia="Times New Roman" w:hAnsi="Courier New" w:cs="Courier New"/>
+          <w:color w:val="000000"/>
+          <w:szCs w:val="21"/>
+        </w:rPr>
+        <w:t>plot_colors</w:t>
+      </w:r>
+      <w:proofErr w:type="spellEnd"/>
+      <w:r>
+        <w:rPr>
+          <w:rFonts w:ascii="Courier New" w:eastAsia="Times New Roman" w:hAnsi="Courier New" w:cs="Courier New"/>
+          <w:color w:val="000000"/>
+          <w:szCs w:val="21"/>
+        </w:rPr>
+        <w:t xml:space="preserve"> = list("</w:t>
+      </w:r>
+      <w:r>
+        <w:rPr>
+          <w:rFonts w:ascii="Courier New" w:eastAsia="Times New Roman" w:hAnsi="Courier New" w:cs="Courier New"/>
+          <w:color w:val="ED7D31" w:themeColor="accent2"/>
+          <w:szCs w:val="21"/>
+        </w:rPr>
+        <w:t>cyan3</w:t>
+      </w:r>
+      <w:r>
+        <w:rPr>
+          <w:rFonts w:ascii="Courier New" w:eastAsia="Times New Roman" w:hAnsi="Courier New" w:cs="Courier New"/>
+          <w:color w:val="000000"/>
+          <w:szCs w:val="21"/>
+        </w:rPr>
+        <w:t>", "</w:t>
+      </w:r>
+      <w:r>
+        <w:rPr>
+          <w:rFonts w:ascii="Courier New" w:eastAsia="Times New Roman" w:hAnsi="Courier New" w:cs="Courier New"/>
+          <w:color w:val="ED7D31" w:themeColor="accent2"/>
+          <w:szCs w:val="21"/>
+        </w:rPr>
+        <w:t>black</w:t>
+      </w:r>
+      <w:r>
+        <w:rPr>
+          <w:rFonts w:ascii="Courier New" w:eastAsia="Times New Roman" w:hAnsi="Courier New" w:cs="Courier New"/>
+          <w:color w:val="000000"/>
+          <w:szCs w:val="21"/>
+        </w:rPr>
+        <w:t>", "</w:t>
+      </w:r>
+      <w:r>
+        <w:rPr>
+          <w:rFonts w:ascii="Courier New" w:eastAsia="Times New Roman" w:hAnsi="Courier New" w:cs="Courier New"/>
+          <w:color w:val="ED7D31" w:themeColor="accent2"/>
+          <w:szCs w:val="21"/>
+        </w:rPr>
+        <w:t>green3</w:t>
+      </w:r>
+      <w:r>
+        <w:rPr>
+          <w:rFonts w:ascii="Courier New" w:eastAsia="Times New Roman" w:hAnsi="Courier New" w:cs="Courier New"/>
+          <w:color w:val="000000"/>
+          <w:szCs w:val="21"/>
+        </w:rPr>
+        <w:t>")</w:t>
+      </w:r>
+      <w:r>
+        <w:rPr>
+          <w:rFonts w:ascii="Courier New" w:eastAsia="Times New Roman" w:hAnsi="Courier New" w:cs="Courier New"/>
+          <w:color w:val="000000"/>
+          <w:szCs w:val="21"/>
+        </w:rPr>
+        <w:br/>
+      </w:r>
+      <w:proofErr w:type="spellStart"/>
+      <w:r>
+        <w:rPr>
+          <w:rFonts w:ascii="Courier New" w:eastAsia="Times New Roman" w:hAnsi="Courier New" w:cs="Courier New"/>
+          <w:color w:val="000000"/>
+          <w:szCs w:val="21"/>
+        </w:rPr>
+        <w:t>color_levels</w:t>
+      </w:r>
+      <w:proofErr w:type="spellEnd"/>
+      <w:r>
+        <w:rPr>
+          <w:rFonts w:ascii="Courier New" w:eastAsia="Times New Roman" w:hAnsi="Courier New" w:cs="Courier New"/>
+          <w:color w:val="000000"/>
+          <w:szCs w:val="21"/>
+        </w:rPr>
+        <w:t xml:space="preserve"> = c("</w:t>
+      </w:r>
+      <w:r>
+        <w:rPr>
+          <w:rFonts w:ascii="Courier New" w:eastAsia="Times New Roman" w:hAnsi="Courier New" w:cs="Courier New"/>
+          <w:color w:val="ED7D31" w:themeColor="accent2"/>
+          <w:szCs w:val="21"/>
+        </w:rPr>
+        <w:t>High</w:t>
+      </w:r>
+      <w:r>
+        <w:rPr>
+          <w:rFonts w:ascii="Courier New" w:eastAsia="Times New Roman" w:hAnsi="Courier New" w:cs="Courier New"/>
+          <w:color w:val="000000"/>
+          <w:szCs w:val="21"/>
+        </w:rPr>
+        <w:t>", "</w:t>
+      </w:r>
+      <w:r>
+        <w:rPr>
+          <w:rFonts w:ascii="Courier New" w:eastAsia="Times New Roman" w:hAnsi="Courier New" w:cs="Courier New"/>
+          <w:color w:val="ED7D31" w:themeColor="accent2"/>
+          <w:szCs w:val="21"/>
+        </w:rPr>
+        <w:t>Mid</w:t>
+      </w:r>
+      <w:r>
+        <w:rPr>
+          <w:rFonts w:ascii="Courier New" w:eastAsia="Times New Roman" w:hAnsi="Courier New" w:cs="Courier New"/>
+          <w:color w:val="000000"/>
+          <w:szCs w:val="21"/>
+        </w:rPr>
+        <w:t>", "</w:t>
+      </w:r>
+      <w:r>
+        <w:rPr>
+          <w:rFonts w:ascii="Courier New" w:eastAsia="Times New Roman" w:hAnsi="Courier New" w:cs="Courier New"/>
+          <w:color w:val="ED7D31" w:themeColor="accent2"/>
+          <w:szCs w:val="21"/>
+        </w:rPr>
+        <w:t>Low</w:t>
+      </w:r>
+      <w:r>
+        <w:rPr>
+          <w:rFonts w:ascii="Courier New" w:eastAsia="Times New Roman" w:hAnsi="Courier New" w:cs="Courier New"/>
+          <w:color w:val="000000"/>
+          <w:szCs w:val="21"/>
+        </w:rPr>
+        <w:t>")</w:t>
+      </w:r>
+    </w:p>
+    <w:p>
+      <w:pPr>
+        <w:jc w:val="center"/>
+        <w:rPr>
+          <w:rFonts w:ascii="Courier New" w:eastAsia="Times New Roman" w:hAnsi="Courier New" w:cs="Courier New"/>
+          <w:color w:val="000000"/>
+          <w:szCs w:val="21"/>
+        </w:rPr>
+      </w:pPr>
+      <w:r>
+        <w:rPr>
+          <w:noProof/>
+        </w:rPr>
+        <w:drawing>
+          <wp:inline distT="0" distB="0" distL="0" distR="0" wp14:anchorId="6D57B3D8" wp14:editId="3DD2024D">
+            <wp:extent cx="3629025" cy="2735208"/>
+            <wp:effectExtent l="0" t="0" r="0" b="8255"/>
+            <wp:docPr id="5" name="Picture 5"/>
+            <wp:cNvGraphicFramePr>
+              <a:graphicFrameLocks xmlns:a="http://schemas.openxmlformats.org/drawingml/2006/main" noChangeAspect="1"/>
+            </wp:cNvGraphicFramePr>
+            <a:graphic xmlns:a="http://schemas.openxmlformats.org/drawingml/2006/main">
+              <a:graphicData uri="http://schemas.openxmlformats.org/drawingml/2006/picture">
+                <pic:pic xmlns:pic="http://schemas.openxmlformats.org/drawingml/2006/picture">
+                  <pic:nvPicPr>
+                    <pic:cNvPr id="1" name=""/>
+                    <pic:cNvPicPr/>
+                  </pic:nvPicPr>
+                  <pic:blipFill>
+                    <a:blip r:embed="rId20"/>
+                    <a:stretch>
+                      <a:fillRect/>
+                    </a:stretch>
+                  </pic:blipFill>
+                  <pic:spPr>
+                    <a:xfrm>
+                      <a:off x="0" y="0"/>
                       <a:ext cx="3668182" cy="2764721"/>
                     </a:xfrm>
                     <a:prstGeom prst="rect">
@@ -4284,25 +4284,83 @@
           <w:sz w:val="21"/>
           <w:szCs w:val="21"/>
         </w:rPr>
-        <w:t xml:space="preserve"> through a process called singular value decomposition. </w:t>
-      </w:r>
-      <w:r>
-        <w:rPr>
-          <w:rFonts w:ascii="Helvetica" w:hAnsi="Helvetica" w:cs="Helvetica"/>
-          <w:color w:val="000000"/>
-          <w:sz w:val="21"/>
-          <w:szCs w:val="21"/>
-        </w:rPr>
-        <w:t xml:space="preserve">The process is performed on scaled, log2 transformed expression data and captures the linearly combined axis, or principal component, of expression which explains the most variation and then looks for orthogonal axes of variation that would explain the next most amount of variation within the dataset. </w:t>
-      </w:r>
-      <w:r>
-        <w:rPr>
-          <w:rFonts w:ascii="Helvetica" w:hAnsi="Helvetica" w:cs="Helvetica"/>
-          <w:color w:val="000000"/>
-          <w:sz w:val="21"/>
-          <w:szCs w:val="21"/>
-        </w:rPr>
-        <w:t xml:space="preserve">These principal components </w:t>
+        <w:t xml:space="preserve"> through a process called singular value decomposition. The process</w:t>
+      </w:r>
+      <w:r>
+        <w:rPr>
+          <w:rFonts w:ascii="Helvetica" w:hAnsi="Helvetica" w:cs="Helvetica"/>
+          <w:color w:val="000000"/>
+          <w:sz w:val="21"/>
+          <w:szCs w:val="21"/>
+        </w:rPr>
+        <w:t xml:space="preserve"> </w:t>
+      </w:r>
+      <w:ins w:id="0" w:author="Jason Reeves" w:date="2021-03-12T19:06:00Z">
+        <w:r>
+          <w:rPr>
+            <w:rFonts w:ascii="Helvetica" w:hAnsi="Helvetica" w:cs="Helvetica"/>
+            <w:color w:val="000000"/>
+            <w:sz w:val="21"/>
+            <w:szCs w:val="21"/>
+          </w:rPr>
+          <w:t xml:space="preserve">is performed on scaled, log2 transformed expression data and </w:t>
+        </w:r>
+      </w:ins>
+      <w:bookmarkStart w:id="1" w:name="_GoBack"/>
+      <w:bookmarkEnd w:id="1"/>
+      <w:r>
+        <w:rPr>
+          <w:rFonts w:ascii="Helvetica" w:hAnsi="Helvetica" w:cs="Helvetica"/>
+          <w:color w:val="000000"/>
+          <w:sz w:val="21"/>
+          <w:szCs w:val="21"/>
+        </w:rPr>
+        <w:t xml:space="preserve">captures </w:t>
+      </w:r>
+      <w:r>
+        <w:rPr>
+          <w:rFonts w:ascii="Helvetica" w:hAnsi="Helvetica" w:cs="Helvetica"/>
+          <w:color w:val="000000"/>
+          <w:sz w:val="21"/>
+          <w:szCs w:val="21"/>
+        </w:rPr>
+        <w:t>each dimension</w:t>
+      </w:r>
+      <w:r>
+        <w:rPr>
+          <w:rFonts w:ascii="Helvetica" w:hAnsi="Helvetica" w:cs="Helvetica"/>
+          <w:color w:val="000000"/>
+          <w:sz w:val="21"/>
+          <w:szCs w:val="21"/>
+        </w:rPr>
+        <w:t xml:space="preserve"> and then looks for orthogonal </w:t>
+      </w:r>
+      <w:r>
+        <w:rPr>
+          <w:rFonts w:ascii="Helvetica" w:hAnsi="Helvetica" w:cs="Helvetica"/>
+          <w:color w:val="000000"/>
+          <w:sz w:val="21"/>
+          <w:szCs w:val="21"/>
+        </w:rPr>
+        <w:t xml:space="preserve">axes of </w:t>
+      </w:r>
+      <w:r>
+        <w:rPr>
+          <w:rFonts w:ascii="Helvetica" w:hAnsi="Helvetica" w:cs="Helvetica"/>
+          <w:color w:val="000000"/>
+          <w:sz w:val="21"/>
+          <w:szCs w:val="21"/>
+        </w:rPr>
+        <w:t>variation</w:t>
+      </w:r>
+      <w:r>
+        <w:rPr>
+          <w:rFonts w:ascii="Helvetica" w:hAnsi="Helvetica" w:cs="Helvetica"/>
+          <w:color w:val="000000"/>
+          <w:sz w:val="21"/>
+          <w:szCs w:val="21"/>
+        </w:rPr>
+        <w:t xml:space="preserve"> that would explain the next most amount of variation within the dataset. These principal components </w:t>
       </w:r>
       <w:r>
         <w:rPr>
@@ -4399,7 +4457,7 @@
                     </pic:cNvPicPr>
                   </pic:nvPicPr>
                   <pic:blipFill>
-                    <a:blip r:embed="rId20" cstate="print">
+                    <a:blip r:embed="rId21" cstate="print">
                       <a:extLst>
                         <a:ext uri="{28A0092B-C50C-407E-A947-70E740481C1C}">
                           <a14:useLocalDpi xmlns:a14="http://schemas.microsoft.com/office/drawing/2010/main" val="0"/>
@@ -4457,7 +4515,7 @@
                     </pic:cNvPicPr>
                   </pic:nvPicPr>
                   <pic:blipFill>
-                    <a:blip r:embed="rId21" cstate="print">
+                    <a:blip r:embed="rId22" cstate="print">
                       <a:extLst>
                         <a:ext uri="{28A0092B-C50C-407E-A947-70E740481C1C}">
                           <a14:useLocalDpi xmlns:a14="http://schemas.microsoft.com/office/drawing/2010/main" val="0"/>
@@ -4602,18 +4660,7 @@
           <w:sz w:val="21"/>
           <w:szCs w:val="21"/>
         </w:rPr>
-        <w:t>+ ROIs. The graph on the right is also output, and it shows the cumulative variance explained by each the components meas</w:t>
-      </w:r>
-      <w:bookmarkStart w:id="0" w:name="_GoBack"/>
-      <w:bookmarkEnd w:id="0"/>
-      <w:r>
-        <w:rPr>
-          <w:rFonts w:ascii="Helvetica" w:hAnsi="Helvetica" w:cs="Helvetica"/>
-          <w:color w:val="000000"/>
-          <w:sz w:val="21"/>
-          <w:szCs w:val="21"/>
-        </w:rPr>
-        <w:t>ured. While we only output the first 3 PCs in the annotation data, you can see by this graph that additional PCs explain smaller &amp; smaller variances in expression. If your dataset is particularly similar or diverse more or less of the variance will be explained by the first PC. The variance explained is also shown as a percentage on the axes of the graphs.</w:t>
+        <w:t>+ ROIs. The graph on the right is also output, and it shows the cumulative variance explained by each the components measured. While we only output the first 3 PCs in the annotation data, you can see by this graph that additional PCs explain smaller &amp; smaller variances in expression. If your dataset is particularly similar or diverse more or less of the variance will be explained by the first PC. The variance explained is also shown as a percentage on the axes of the graphs.</w:t>
       </w:r>
     </w:p>
     <w:p>
@@ -4856,7 +4903,7 @@
                     </pic:cNvPicPr>
                   </pic:nvPicPr>
                   <pic:blipFill>
-                    <a:blip r:embed="rId22" cstate="print">
+                    <a:blip r:embed="rId23" cstate="print">
                       <a:extLst>
                         <a:ext uri="{28A0092B-C50C-407E-A947-70E740481C1C}">
                           <a14:useLocalDpi xmlns:a14="http://schemas.microsoft.com/office/drawing/2010/main" val="0"/>
@@ -5236,7 +5283,7 @@
                     </pic:cNvPicPr>
                   </pic:nvPicPr>
                   <pic:blipFill>
-                    <a:blip r:embed="rId23" cstate="print">
+                    <a:blip r:embed="rId24" cstate="print">
                       <a:extLst>
                         <a:ext uri="{28A0092B-C50C-407E-A947-70E740481C1C}">
                           <a14:useLocalDpi xmlns:a14="http://schemas.microsoft.com/office/drawing/2010/main" val="0"/>
@@ -5744,8 +5791,8 @@
       </w:r>
     </w:p>
     <w:sectPr>
-      <w:headerReference w:type="default" r:id="rId24"/>
-      <w:footerReference w:type="default" r:id="rId25"/>
+      <w:headerReference w:type="default" r:id="rId25"/>
+      <w:footerReference w:type="default" r:id="rId26"/>
       <w:pgSz w:w="12240" w:h="15840"/>
       <w:pgMar w:top="720" w:right="720" w:bottom="720" w:left="720" w:header="720" w:footer="720" w:gutter="0"/>
       <w:cols w:space="720"/>
@@ -6209,6 +6256,14 @@
     <w:abstractNumId w:val="1"/>
   </w:num>
 </w:numbering>
+</file>
+
+<file path=word/people.xml><?xml version="1.0" encoding="utf-8"?>
+<w15:people xmlns:wpc="http://schemas.microsoft.com/office/word/2010/wordprocessingCanvas" xmlns:cx="http://schemas.microsoft.com/office/drawing/2014/chartex" xmlns:cx1="http://schemas.microsoft.com/office/drawing/2015/9/8/chartex" xmlns:cx2="http://schemas.microsoft.com/office/drawing/2015/10/21/chartex" xmlns:cx3="http://schemas.microsoft.com/office/drawing/2016/5/9/chartex" xmlns:cx4="http://schemas.microsoft.com/office/drawing/2016/5/10/chartex" xmlns:cx5="http://schemas.microsoft.com/office/drawing/2016/5/11/chartex" xmlns:cx6="http://schemas.microsoft.com/office/drawing/2016/5/12/chartex" xmlns:cx7="http://schemas.microsoft.com/office/drawing/2016/5/13/chartex" xmlns:cx8="http://schemas.microsoft.com/office/drawing/2016/5/14/chartex" xmlns:mc="http://schemas.openxmlformats.org/markup-compatibility/2006" xmlns:aink="http://schemas.microsoft.com/office/drawing/2016/ink" xmlns:am3d="http://schemas.microsoft.com/office/drawing/2017/model3d" xmlns:o="urn:schemas-microsoft-com:office:office" xmlns:r="http://schemas.openxmlformats.org/officeDocument/2006/relationships" xmlns:m="http://schemas.openxmlformats.org/officeDocument/2006/math" xmlns:v="urn:schemas-microsoft-com:vml" xmlns:wp14="http://schemas.microsoft.com/office/word/2010/wordprocessingDrawing" xmlns:wp="http://schemas.openxmlformats.org/drawingml/2006/wordprocessingDrawing" xmlns:w10="urn:schemas-microsoft-com:office:word" xmlns:w="http://schemas.openxmlformats.org/wordprocessingml/2006/main" xmlns:w14="http://schemas.microsoft.com/office/word/2010/wordml" xmlns:w15="http://schemas.microsoft.com/office/word/2012/wordml" xmlns:w16cid="http://schemas.microsoft.com/office/word/2016/wordml/cid" xmlns:w16se="http://schemas.microsoft.com/office/word/2015/wordml/symex" xmlns:wpg="http://schemas.microsoft.com/office/word/2010/wordprocessingGroup" xmlns:wpi="http://schemas.microsoft.com/office/word/2010/wordprocessingInk" xmlns:wne="http://schemas.microsoft.com/office/word/2006/wordml" xmlns:wps="http://schemas.microsoft.com/office/word/2010/wordprocessingShape" mc:Ignorable="w14 w15 w16se w16cid wp14">
+  <w15:person w15:author="Jason Reeves">
+    <w15:presenceInfo w15:providerId="AD" w15:userId="S::jreeves@nanostring.com::9b68753d-c28b-4558-95ad-36c3eca7976a"/>
+  </w15:person>
+</w15:people>
 </file>
 
 <file path=word/styles.xml><?xml version="1.0" encoding="utf-8"?>
@@ -7047,6 +7102,21 @@
 </file>
 
 <file path=customXml/item1.xml><?xml version="1.0" encoding="utf-8"?>
+<?mso-contentType ?>
+<FormTemplates xmlns="http://schemas.microsoft.com/sharepoint/v3/contenttype/forms">
+  <Display>DocumentLibraryForm</Display>
+  <Edit>DocumentLibraryForm</Edit>
+  <New>DocumentLibraryForm</New>
+</FormTemplates>
+</file>
+
+<file path=customXml/item2.xml><?xml version="1.0" encoding="utf-8"?>
+<p:properties xmlns:p="http://schemas.microsoft.com/office/2006/metadata/properties" xmlns:xsi="http://www.w3.org/2001/XMLSchema-instance" xmlns:pc="http://schemas.microsoft.com/office/infopath/2007/PartnerControls">
+  <documentManagement/>
+</p:properties>
+</file>
+
+<file path=customXml/item3.xml><?xml version="1.0" encoding="utf-8"?>
 <ct:contentTypeSchema xmlns:ct="http://schemas.microsoft.com/office/2006/metadata/contentType" xmlns:ma="http://schemas.microsoft.com/office/2006/metadata/properties/metaAttributes" ct:_="" ma:_="" ma:contentTypeName="Document" ma:contentTypeID="0x010100948EE25D2A4CCF429FF9E8F2EDCDF231" ma:contentTypeVersion="4" ma:contentTypeDescription="Create a new document." ma:contentTypeScope="" ma:versionID="a66fc58676ede860af1d610db671f112">
   <xsd:schema xmlns:xsd="http://www.w3.org/2001/XMLSchema" xmlns:xs="http://www.w3.org/2001/XMLSchema" xmlns:p="http://schemas.microsoft.com/office/2006/metadata/properties" xmlns:ns2="13a51d44-2ee7-445d-a695-10f52412b52d" targetNamespace="http://schemas.microsoft.com/office/2006/metadata/properties" ma:root="true" ma:fieldsID="ab9f2b303865f1bfe319115e62d0a735" ns2:_="">
     <xsd:import namespace="13a51d44-2ee7-445d-a695-10f52412b52d"/>
@@ -7192,22 +7262,28 @@
 </ct:contentTypeSchema>
 </file>
 
-<file path=customXml/item2.xml><?xml version="1.0" encoding="utf-8"?>
-<?mso-contentType ?>
-<FormTemplates xmlns="http://schemas.microsoft.com/sharepoint/v3/contenttype/forms">
-  <Display>DocumentLibraryForm</Display>
-  <Edit>DocumentLibraryForm</Edit>
-  <New>DocumentLibraryForm</New>
-</FormTemplates>
-</file>
-
-<file path=customXml/item3.xml><?xml version="1.0" encoding="utf-8"?>
-<p:properties xmlns:p="http://schemas.microsoft.com/office/2006/metadata/properties" xmlns:xsi="http://www.w3.org/2001/XMLSchema-instance" xmlns:pc="http://schemas.microsoft.com/office/infopath/2007/PartnerControls">
-  <documentManagement/>
-</p:properties>
+<file path=customXml/item4.xml><?xml version="1.0" encoding="utf-8"?>
+<b:Sources xmlns:b="http://schemas.openxmlformats.org/officeDocument/2006/bibliography" xmlns="http://schemas.openxmlformats.org/officeDocument/2006/bibliography" SelectedStyle="\MLASeventhEditionOfficeOnline.xsl" StyleName="MLA" Version="7"/>
 </file>
 
 <file path=customXml/itemProps1.xml><?xml version="1.0" encoding="utf-8"?>
+<ds:datastoreItem xmlns:ds="http://schemas.openxmlformats.org/officeDocument/2006/customXml" ds:itemID="{EC2E7B9C-E911-42D0-8B78-7E18EF183CD9}">
+  <ds:schemaRefs>
+    <ds:schemaRef ds:uri="http://schemas.microsoft.com/sharepoint/v3/contenttype/forms"/>
+  </ds:schemaRefs>
+</ds:datastoreItem>
+</file>
+
+<file path=customXml/itemProps2.xml><?xml version="1.0" encoding="utf-8"?>
+<ds:datastoreItem xmlns:ds="http://schemas.openxmlformats.org/officeDocument/2006/customXml" ds:itemID="{35940A13-2E53-4A7B-8DB2-4152CF407EF5}">
+  <ds:schemaRefs>
+    <ds:schemaRef ds:uri="http://schemas.microsoft.com/office/2006/metadata/properties"/>
+    <ds:schemaRef ds:uri="http://schemas.microsoft.com/office/infopath/2007/PartnerControls"/>
+  </ds:schemaRefs>
+</ds:datastoreItem>
+</file>
+
+<file path=customXml/itemProps3.xml><?xml version="1.0" encoding="utf-8"?>
 <ds:datastoreItem xmlns:ds="http://schemas.openxmlformats.org/officeDocument/2006/customXml" ds:itemID="{0D8BDA30-205A-448B-99B2-B17DCA56E25B}">
   <ds:schemaRefs>
     <ds:schemaRef ds:uri="http://schemas.microsoft.com/office/2006/metadata/contentType"/>
@@ -7225,19 +7301,10 @@
 </ds:datastoreItem>
 </file>
 
-<file path=customXml/itemProps2.xml><?xml version="1.0" encoding="utf-8"?>
-<ds:datastoreItem xmlns:ds="http://schemas.openxmlformats.org/officeDocument/2006/customXml" ds:itemID="{EC2E7B9C-E911-42D0-8B78-7E18EF183CD9}">
+<file path=customXml/itemProps4.xml><?xml version="1.0" encoding="utf-8"?>
+<ds:datastoreItem xmlns:ds="http://schemas.openxmlformats.org/officeDocument/2006/customXml" ds:itemID="{4D2253B0-BE37-4F08-ADBE-0B5EFC869778}">
   <ds:schemaRefs>
-    <ds:schemaRef ds:uri="http://schemas.microsoft.com/sharepoint/v3/contenttype/forms"/>
-  </ds:schemaRefs>
-</ds:datastoreItem>
-</file>
-
-<file path=customXml/itemProps3.xml><?xml version="1.0" encoding="utf-8"?>
-<ds:datastoreItem xmlns:ds="http://schemas.openxmlformats.org/officeDocument/2006/customXml" ds:itemID="{35940A13-2E53-4A7B-8DB2-4152CF407EF5}">
-  <ds:schemaRefs>
-    <ds:schemaRef ds:uri="http://schemas.microsoft.com/office/2006/metadata/properties"/>
-    <ds:schemaRef ds:uri="http://schemas.microsoft.com/office/infopath/2007/PartnerControls"/>
+    <ds:schemaRef ds:uri="http://schemas.openxmlformats.org/officeDocument/2006/bibliography"/>
   </ds:schemaRefs>
 </ds:datastoreItem>
 </file>
</xml_diff>

<commit_message>
accept changes in the vignette
</commit_message>
<xml_diff>
--- a/DimReduction/dimension-reduction-vignette.docx
+++ b/DimReduction/dimension-reduction-vignette.docx
@@ -1,6 +1,6 @@
 
 <file path=word/document.xml><?xml version="1.0" encoding="utf-8"?>
-<w:document xmlns:wpc="http://schemas.microsoft.com/office/word/2010/wordprocessingCanvas" xmlns:cx="http://schemas.microsoft.com/office/drawing/2014/chartex" xmlns:cx1="http://schemas.microsoft.com/office/drawing/2015/9/8/chartex" xmlns:cx2="http://schemas.microsoft.com/office/drawing/2015/10/21/chartex" xmlns:cx3="http://schemas.microsoft.com/office/drawing/2016/5/9/chartex" xmlns:cx4="http://schemas.microsoft.com/office/drawing/2016/5/10/chartex" xmlns:cx5="http://schemas.microsoft.com/office/drawing/2016/5/11/chartex" xmlns:cx6="http://schemas.microsoft.com/office/drawing/2016/5/12/chartex" xmlns:cx7="http://schemas.microsoft.com/office/drawing/2016/5/13/chartex" xmlns:cx8="http://schemas.microsoft.com/office/drawing/2016/5/14/chartex" xmlns:mc="http://schemas.openxmlformats.org/markup-compatibility/2006" xmlns:aink="http://schemas.microsoft.com/office/drawing/2016/ink" xmlns:am3d="http://schemas.microsoft.com/office/drawing/2017/model3d" xmlns:o="urn:schemas-microsoft-com:office:office" xmlns:r="http://schemas.openxmlformats.org/officeDocument/2006/relationships" xmlns:m="http://schemas.openxmlformats.org/officeDocument/2006/math" xmlns:v="urn:schemas-microsoft-com:vml" xmlns:wp14="http://schemas.microsoft.com/office/word/2010/wordprocessingDrawing" xmlns:wp="http://schemas.openxmlformats.org/drawingml/2006/wordprocessingDrawing" xmlns:w10="urn:schemas-microsoft-com:office:word" xmlns:w="http://schemas.openxmlformats.org/wordprocessingml/2006/main" xmlns:w14="http://schemas.microsoft.com/office/word/2010/wordml" xmlns:w15="http://schemas.microsoft.com/office/word/2012/wordml" xmlns:w16cid="http://schemas.microsoft.com/office/word/2016/wordml/cid" xmlns:w16se="http://schemas.microsoft.com/office/word/2015/wordml/symex" xmlns:wpg="http://schemas.microsoft.com/office/word/2010/wordprocessingGroup" xmlns:wpi="http://schemas.microsoft.com/office/word/2010/wordprocessingInk" xmlns:wne="http://schemas.microsoft.com/office/word/2006/wordml" xmlns:wps="http://schemas.microsoft.com/office/word/2010/wordprocessingShape" mc:Ignorable="w14 w15 w16se w16cid wp14">
+<w:document xmlns:wpc="http://schemas.microsoft.com/office/word/2010/wordprocessingCanvas" xmlns:cx="http://schemas.microsoft.com/office/drawing/2014/chartex" xmlns:cx1="http://schemas.microsoft.com/office/drawing/2015/9/8/chartex" xmlns:cx2="http://schemas.microsoft.com/office/drawing/2015/10/21/chartex" xmlns:cx3="http://schemas.microsoft.com/office/drawing/2016/5/9/chartex" xmlns:cx4="http://schemas.microsoft.com/office/drawing/2016/5/10/chartex" xmlns:cx5="http://schemas.microsoft.com/office/drawing/2016/5/11/chartex" xmlns:cx6="http://schemas.microsoft.com/office/drawing/2016/5/12/chartex" xmlns:cx7="http://schemas.microsoft.com/office/drawing/2016/5/13/chartex" xmlns:cx8="http://schemas.microsoft.com/office/drawing/2016/5/14/chartex" xmlns:mc="http://schemas.openxmlformats.org/markup-compatibility/2006" xmlns:aink="http://schemas.microsoft.com/office/drawing/2016/ink" xmlns:am3d="http://schemas.microsoft.com/office/drawing/2017/model3d" xmlns:o="urn:schemas-microsoft-com:office:office" xmlns:r="http://schemas.openxmlformats.org/officeDocument/2006/relationships" xmlns:m="http://schemas.openxmlformats.org/officeDocument/2006/math" xmlns:v="urn:schemas-microsoft-com:vml" xmlns:wp14="http://schemas.microsoft.com/office/word/2010/wordprocessingDrawing" xmlns:wp="http://schemas.openxmlformats.org/drawingml/2006/wordprocessingDrawing" xmlns:w10="urn:schemas-microsoft-com:office:word" xmlns:w="http://schemas.openxmlformats.org/wordprocessingml/2006/main" xmlns:w14="http://schemas.microsoft.com/office/word/2010/wordml" xmlns:w15="http://schemas.microsoft.com/office/word/2012/wordml" xmlns:w16cex="http://schemas.microsoft.com/office/word/2018/wordml/cex" xmlns:w16cid="http://schemas.microsoft.com/office/word/2016/wordml/cid" xmlns:w16="http://schemas.microsoft.com/office/word/2018/wordml" xmlns:w16se="http://schemas.microsoft.com/office/word/2015/wordml/symex" xmlns:wpg="http://schemas.microsoft.com/office/word/2010/wordprocessingGroup" xmlns:wpi="http://schemas.microsoft.com/office/word/2010/wordprocessingInk" xmlns:wne="http://schemas.microsoft.com/office/word/2006/wordml" xmlns:wps="http://schemas.microsoft.com/office/word/2010/wordprocessingShape" mc:Ignorable="w14 w15 w16se w16cid w16 w16cex wp14">
   <w:body>
     <w:p>
       <w:pPr>
@@ -2571,7 +2571,6 @@
           <w:sz w:val="21"/>
           <w:szCs w:val="21"/>
         </w:rPr>
-        <w:lastRenderedPageBreak/>
         <w:t>Named R Colors:</w:t>
       </w:r>
     </w:p>
@@ -2852,7 +2851,6 @@
           <w:color w:val="000000"/>
           <w:szCs w:val="21"/>
         </w:rPr>
-        <w:lastRenderedPageBreak/>
         <w:t>Example</w:t>
       </w:r>
       <w:r>
@@ -4210,7 +4208,6 @@
           <w:color w:val="000000"/>
           <w:szCs w:val="21"/>
         </w:rPr>
-        <w:lastRenderedPageBreak/>
         <w:t>Interpretation of result</w:t>
       </w:r>
       <w:r>
@@ -4295,19 +4292,15 @@
         </w:rPr>
         <w:t xml:space="preserve"> </w:t>
       </w:r>
-      <w:ins w:id="0" w:author="Jason Reeves" w:date="2021-03-12T19:06:00Z">
-        <w:r>
-          <w:rPr>
-            <w:rFonts w:ascii="Helvetica" w:hAnsi="Helvetica" w:cs="Helvetica"/>
-            <w:color w:val="000000"/>
-            <w:sz w:val="21"/>
-            <w:szCs w:val="21"/>
-          </w:rPr>
-          <w:t xml:space="preserve">is performed on scaled, log2 transformed expression data and </w:t>
-        </w:r>
-      </w:ins>
-      <w:bookmarkStart w:id="1" w:name="_GoBack"/>
-      <w:bookmarkEnd w:id="1"/>
+      <w:r>
+        <w:rPr>
+          <w:rFonts w:ascii="Helvetica" w:hAnsi="Helvetica" w:cs="Helvetica"/>
+          <w:color w:val="000000"/>
+          <w:sz w:val="21"/>
+          <w:szCs w:val="21"/>
+        </w:rPr>
+        <w:t xml:space="preserve">is performed on scaled, log2 transformed expression data and </w:t>
+      </w:r>
       <w:r>
         <w:rPr>
           <w:rFonts w:ascii="Helvetica" w:hAnsi="Helvetica" w:cs="Helvetica"/>
@@ -4884,7 +4877,6 @@
           <w:sz w:val="21"/>
           <w:szCs w:val="21"/>
         </w:rPr>
-        <w:lastRenderedPageBreak/>
         <w:drawing>
           <wp:inline distT="0" distB="0" distL="0" distR="0" wp14:anchorId="6E553557" wp14:editId="7030A4B7">
             <wp:extent cx="3556000" cy="2667000"/>
@@ -5411,7 +5403,6 @@
           <w:sz w:val="21"/>
           <w:szCs w:val="21"/>
         </w:rPr>
-        <w:lastRenderedPageBreak/>
         <w:t>PanCK</w:t>
       </w:r>
       <w:proofErr w:type="spellEnd"/>
@@ -5803,7 +5794,7 @@
 </file>
 
 <file path=word/endnotes.xml><?xml version="1.0" encoding="utf-8"?>
-<w:endnotes xmlns:wpc="http://schemas.microsoft.com/office/word/2010/wordprocessingCanvas" xmlns:cx="http://schemas.microsoft.com/office/drawing/2014/chartex" xmlns:cx1="http://schemas.microsoft.com/office/drawing/2015/9/8/chartex" xmlns:cx2="http://schemas.microsoft.com/office/drawing/2015/10/21/chartex" xmlns:cx3="http://schemas.microsoft.com/office/drawing/2016/5/9/chartex" xmlns:cx4="http://schemas.microsoft.com/office/drawing/2016/5/10/chartex" xmlns:cx5="http://schemas.microsoft.com/office/drawing/2016/5/11/chartex" xmlns:cx6="http://schemas.microsoft.com/office/drawing/2016/5/12/chartex" xmlns:cx7="http://schemas.microsoft.com/office/drawing/2016/5/13/chartex" xmlns:cx8="http://schemas.microsoft.com/office/drawing/2016/5/14/chartex" xmlns:mc="http://schemas.openxmlformats.org/markup-compatibility/2006" xmlns:aink="http://schemas.microsoft.com/office/drawing/2016/ink" xmlns:am3d="http://schemas.microsoft.com/office/drawing/2017/model3d" xmlns:o="urn:schemas-microsoft-com:office:office" xmlns:r="http://schemas.openxmlformats.org/officeDocument/2006/relationships" xmlns:m="http://schemas.openxmlformats.org/officeDocument/2006/math" xmlns:v="urn:schemas-microsoft-com:vml" xmlns:wp14="http://schemas.microsoft.com/office/word/2010/wordprocessingDrawing" xmlns:wp="http://schemas.openxmlformats.org/drawingml/2006/wordprocessingDrawing" xmlns:w10="urn:schemas-microsoft-com:office:word" xmlns:w="http://schemas.openxmlformats.org/wordprocessingml/2006/main" xmlns:w14="http://schemas.microsoft.com/office/word/2010/wordml" xmlns:w15="http://schemas.microsoft.com/office/word/2012/wordml" xmlns:w16cid="http://schemas.microsoft.com/office/word/2016/wordml/cid" xmlns:w16se="http://schemas.microsoft.com/office/word/2015/wordml/symex" xmlns:wpg="http://schemas.microsoft.com/office/word/2010/wordprocessingGroup" xmlns:wpi="http://schemas.microsoft.com/office/word/2010/wordprocessingInk" xmlns:wne="http://schemas.microsoft.com/office/word/2006/wordml" xmlns:wps="http://schemas.microsoft.com/office/word/2010/wordprocessingShape" mc:Ignorable="w14 w15 w16se w16cid wp14">
+<w:endnotes xmlns:wpc="http://schemas.microsoft.com/office/word/2010/wordprocessingCanvas" xmlns:cx="http://schemas.microsoft.com/office/drawing/2014/chartex" xmlns:cx1="http://schemas.microsoft.com/office/drawing/2015/9/8/chartex" xmlns:cx2="http://schemas.microsoft.com/office/drawing/2015/10/21/chartex" xmlns:cx3="http://schemas.microsoft.com/office/drawing/2016/5/9/chartex" xmlns:cx4="http://schemas.microsoft.com/office/drawing/2016/5/10/chartex" xmlns:cx5="http://schemas.microsoft.com/office/drawing/2016/5/11/chartex" xmlns:cx6="http://schemas.microsoft.com/office/drawing/2016/5/12/chartex" xmlns:cx7="http://schemas.microsoft.com/office/drawing/2016/5/13/chartex" xmlns:cx8="http://schemas.microsoft.com/office/drawing/2016/5/14/chartex" xmlns:mc="http://schemas.openxmlformats.org/markup-compatibility/2006" xmlns:aink="http://schemas.microsoft.com/office/drawing/2016/ink" xmlns:am3d="http://schemas.microsoft.com/office/drawing/2017/model3d" xmlns:o="urn:schemas-microsoft-com:office:office" xmlns:r="http://schemas.openxmlformats.org/officeDocument/2006/relationships" xmlns:m="http://schemas.openxmlformats.org/officeDocument/2006/math" xmlns:v="urn:schemas-microsoft-com:vml" xmlns:wp14="http://schemas.microsoft.com/office/word/2010/wordprocessingDrawing" xmlns:wp="http://schemas.openxmlformats.org/drawingml/2006/wordprocessingDrawing" xmlns:w10="urn:schemas-microsoft-com:office:word" xmlns:w="http://schemas.openxmlformats.org/wordprocessingml/2006/main" xmlns:w14="http://schemas.microsoft.com/office/word/2010/wordml" xmlns:w15="http://schemas.microsoft.com/office/word/2012/wordml" xmlns:w16cex="http://schemas.microsoft.com/office/word/2018/wordml/cex" xmlns:w16cid="http://schemas.microsoft.com/office/word/2016/wordml/cid" xmlns:w16="http://schemas.microsoft.com/office/word/2018/wordml" xmlns:w16se="http://schemas.microsoft.com/office/word/2015/wordml/symex" xmlns:wpg="http://schemas.microsoft.com/office/word/2010/wordprocessingGroup" xmlns:wpi="http://schemas.microsoft.com/office/word/2010/wordprocessingInk" xmlns:wne="http://schemas.microsoft.com/office/word/2006/wordml" xmlns:wps="http://schemas.microsoft.com/office/word/2010/wordprocessingShape" mc:Ignorable="w14 w15 w16se w16cid w16 w16cex wp14">
   <w:endnote w:type="separator" w:id="-1">
     <w:p>
       <w:pPr>
@@ -5835,7 +5826,7 @@
 </file>
 
 <file path=word/footer1.xml><?xml version="1.0" encoding="utf-8"?>
-<w:ftr xmlns:wpc="http://schemas.microsoft.com/office/word/2010/wordprocessingCanvas" xmlns:cx="http://schemas.microsoft.com/office/drawing/2014/chartex" xmlns:cx1="http://schemas.microsoft.com/office/drawing/2015/9/8/chartex" xmlns:cx2="http://schemas.microsoft.com/office/drawing/2015/10/21/chartex" xmlns:cx3="http://schemas.microsoft.com/office/drawing/2016/5/9/chartex" xmlns:cx4="http://schemas.microsoft.com/office/drawing/2016/5/10/chartex" xmlns:cx5="http://schemas.microsoft.com/office/drawing/2016/5/11/chartex" xmlns:cx6="http://schemas.microsoft.com/office/drawing/2016/5/12/chartex" xmlns:cx7="http://schemas.microsoft.com/office/drawing/2016/5/13/chartex" xmlns:cx8="http://schemas.microsoft.com/office/drawing/2016/5/14/chartex" xmlns:mc="http://schemas.openxmlformats.org/markup-compatibility/2006" xmlns:aink="http://schemas.microsoft.com/office/drawing/2016/ink" xmlns:am3d="http://schemas.microsoft.com/office/drawing/2017/model3d" xmlns:o="urn:schemas-microsoft-com:office:office" xmlns:r="http://schemas.openxmlformats.org/officeDocument/2006/relationships" xmlns:m="http://schemas.openxmlformats.org/officeDocument/2006/math" xmlns:v="urn:schemas-microsoft-com:vml" xmlns:wp14="http://schemas.microsoft.com/office/word/2010/wordprocessingDrawing" xmlns:wp="http://schemas.openxmlformats.org/drawingml/2006/wordprocessingDrawing" xmlns:w10="urn:schemas-microsoft-com:office:word" xmlns:w="http://schemas.openxmlformats.org/wordprocessingml/2006/main" xmlns:w14="http://schemas.microsoft.com/office/word/2010/wordml" xmlns:w15="http://schemas.microsoft.com/office/word/2012/wordml" xmlns:w16cid="http://schemas.microsoft.com/office/word/2016/wordml/cid" xmlns:w16se="http://schemas.microsoft.com/office/word/2015/wordml/symex" xmlns:wpg="http://schemas.microsoft.com/office/word/2010/wordprocessingGroup" xmlns:wpi="http://schemas.microsoft.com/office/word/2010/wordprocessingInk" xmlns:wne="http://schemas.microsoft.com/office/word/2006/wordml" xmlns:wps="http://schemas.microsoft.com/office/word/2010/wordprocessingShape" mc:Ignorable="w14 w15 w16se w16cid wp14">
+<w:ftr xmlns:wpc="http://schemas.microsoft.com/office/word/2010/wordprocessingCanvas" xmlns:cx="http://schemas.microsoft.com/office/drawing/2014/chartex" xmlns:cx1="http://schemas.microsoft.com/office/drawing/2015/9/8/chartex" xmlns:cx2="http://schemas.microsoft.com/office/drawing/2015/10/21/chartex" xmlns:cx3="http://schemas.microsoft.com/office/drawing/2016/5/9/chartex" xmlns:cx4="http://schemas.microsoft.com/office/drawing/2016/5/10/chartex" xmlns:cx5="http://schemas.microsoft.com/office/drawing/2016/5/11/chartex" xmlns:cx6="http://schemas.microsoft.com/office/drawing/2016/5/12/chartex" xmlns:cx7="http://schemas.microsoft.com/office/drawing/2016/5/13/chartex" xmlns:cx8="http://schemas.microsoft.com/office/drawing/2016/5/14/chartex" xmlns:mc="http://schemas.openxmlformats.org/markup-compatibility/2006" xmlns:aink="http://schemas.microsoft.com/office/drawing/2016/ink" xmlns:am3d="http://schemas.microsoft.com/office/drawing/2017/model3d" xmlns:o="urn:schemas-microsoft-com:office:office" xmlns:r="http://schemas.openxmlformats.org/officeDocument/2006/relationships" xmlns:m="http://schemas.openxmlformats.org/officeDocument/2006/math" xmlns:v="urn:schemas-microsoft-com:vml" xmlns:wp14="http://schemas.microsoft.com/office/word/2010/wordprocessingDrawing" xmlns:wp="http://schemas.openxmlformats.org/drawingml/2006/wordprocessingDrawing" xmlns:w10="urn:schemas-microsoft-com:office:word" xmlns:w="http://schemas.openxmlformats.org/wordprocessingml/2006/main" xmlns:w14="http://schemas.microsoft.com/office/word/2010/wordml" xmlns:w15="http://schemas.microsoft.com/office/word/2012/wordml" xmlns:w16cex="http://schemas.microsoft.com/office/word/2018/wordml/cex" xmlns:w16cid="http://schemas.microsoft.com/office/word/2016/wordml/cid" xmlns:w16="http://schemas.microsoft.com/office/word/2018/wordml" xmlns:w16se="http://schemas.microsoft.com/office/word/2015/wordml/symex" xmlns:wpg="http://schemas.microsoft.com/office/word/2010/wordprocessingGroup" xmlns:wpi="http://schemas.microsoft.com/office/word/2010/wordprocessingInk" xmlns:wne="http://schemas.microsoft.com/office/word/2006/wordml" xmlns:wps="http://schemas.microsoft.com/office/word/2010/wordprocessingShape" mc:Ignorable="w14 w15 w16se w16cid w16 w16cex wp14">
   <w:sdt>
     <w:sdtPr>
       <w:id w:val="-282737352"/>
@@ -5888,7 +5879,7 @@
 </file>
 
 <file path=word/footnotes.xml><?xml version="1.0" encoding="utf-8"?>
-<w:footnotes xmlns:wpc="http://schemas.microsoft.com/office/word/2010/wordprocessingCanvas" xmlns:cx="http://schemas.microsoft.com/office/drawing/2014/chartex" xmlns:cx1="http://schemas.microsoft.com/office/drawing/2015/9/8/chartex" xmlns:cx2="http://schemas.microsoft.com/office/drawing/2015/10/21/chartex" xmlns:cx3="http://schemas.microsoft.com/office/drawing/2016/5/9/chartex" xmlns:cx4="http://schemas.microsoft.com/office/drawing/2016/5/10/chartex" xmlns:cx5="http://schemas.microsoft.com/office/drawing/2016/5/11/chartex" xmlns:cx6="http://schemas.microsoft.com/office/drawing/2016/5/12/chartex" xmlns:cx7="http://schemas.microsoft.com/office/drawing/2016/5/13/chartex" xmlns:cx8="http://schemas.microsoft.com/office/drawing/2016/5/14/chartex" xmlns:mc="http://schemas.openxmlformats.org/markup-compatibility/2006" xmlns:aink="http://schemas.microsoft.com/office/drawing/2016/ink" xmlns:am3d="http://schemas.microsoft.com/office/drawing/2017/model3d" xmlns:o="urn:schemas-microsoft-com:office:office" xmlns:r="http://schemas.openxmlformats.org/officeDocument/2006/relationships" xmlns:m="http://schemas.openxmlformats.org/officeDocument/2006/math" xmlns:v="urn:schemas-microsoft-com:vml" xmlns:wp14="http://schemas.microsoft.com/office/word/2010/wordprocessingDrawing" xmlns:wp="http://schemas.openxmlformats.org/drawingml/2006/wordprocessingDrawing" xmlns:w10="urn:schemas-microsoft-com:office:word" xmlns:w="http://schemas.openxmlformats.org/wordprocessingml/2006/main" xmlns:w14="http://schemas.microsoft.com/office/word/2010/wordml" xmlns:w15="http://schemas.microsoft.com/office/word/2012/wordml" xmlns:w16cid="http://schemas.microsoft.com/office/word/2016/wordml/cid" xmlns:w16se="http://schemas.microsoft.com/office/word/2015/wordml/symex" xmlns:wpg="http://schemas.microsoft.com/office/word/2010/wordprocessingGroup" xmlns:wpi="http://schemas.microsoft.com/office/word/2010/wordprocessingInk" xmlns:wne="http://schemas.microsoft.com/office/word/2006/wordml" xmlns:wps="http://schemas.microsoft.com/office/word/2010/wordprocessingShape" mc:Ignorable="w14 w15 w16se w16cid wp14">
+<w:footnotes xmlns:wpc="http://schemas.microsoft.com/office/word/2010/wordprocessingCanvas" xmlns:cx="http://schemas.microsoft.com/office/drawing/2014/chartex" xmlns:cx1="http://schemas.microsoft.com/office/drawing/2015/9/8/chartex" xmlns:cx2="http://schemas.microsoft.com/office/drawing/2015/10/21/chartex" xmlns:cx3="http://schemas.microsoft.com/office/drawing/2016/5/9/chartex" xmlns:cx4="http://schemas.microsoft.com/office/drawing/2016/5/10/chartex" xmlns:cx5="http://schemas.microsoft.com/office/drawing/2016/5/11/chartex" xmlns:cx6="http://schemas.microsoft.com/office/drawing/2016/5/12/chartex" xmlns:cx7="http://schemas.microsoft.com/office/drawing/2016/5/13/chartex" xmlns:cx8="http://schemas.microsoft.com/office/drawing/2016/5/14/chartex" xmlns:mc="http://schemas.openxmlformats.org/markup-compatibility/2006" xmlns:aink="http://schemas.microsoft.com/office/drawing/2016/ink" xmlns:am3d="http://schemas.microsoft.com/office/drawing/2017/model3d" xmlns:o="urn:schemas-microsoft-com:office:office" xmlns:r="http://schemas.openxmlformats.org/officeDocument/2006/relationships" xmlns:m="http://schemas.openxmlformats.org/officeDocument/2006/math" xmlns:v="urn:schemas-microsoft-com:vml" xmlns:wp14="http://schemas.microsoft.com/office/word/2010/wordprocessingDrawing" xmlns:wp="http://schemas.openxmlformats.org/drawingml/2006/wordprocessingDrawing" xmlns:w10="urn:schemas-microsoft-com:office:word" xmlns:w="http://schemas.openxmlformats.org/wordprocessingml/2006/main" xmlns:w14="http://schemas.microsoft.com/office/word/2010/wordml" xmlns:w15="http://schemas.microsoft.com/office/word/2012/wordml" xmlns:w16cex="http://schemas.microsoft.com/office/word/2018/wordml/cex" xmlns:w16cid="http://schemas.microsoft.com/office/word/2016/wordml/cid" xmlns:w16="http://schemas.microsoft.com/office/word/2018/wordml" xmlns:w16se="http://schemas.microsoft.com/office/word/2015/wordml/symex" xmlns:wpg="http://schemas.microsoft.com/office/word/2010/wordprocessingGroup" xmlns:wpi="http://schemas.microsoft.com/office/word/2010/wordprocessingInk" xmlns:wne="http://schemas.microsoft.com/office/word/2006/wordml" xmlns:wps="http://schemas.microsoft.com/office/word/2010/wordprocessingShape" mc:Ignorable="w14 w15 w16se w16cid w16 w16cex wp14">
   <w:footnote w:type="separator" w:id="-1">
     <w:p>
       <w:pPr>
@@ -5920,7 +5911,7 @@
 </file>
 
 <file path=word/header1.xml><?xml version="1.0" encoding="utf-8"?>
-<w:hdr xmlns:wpc="http://schemas.microsoft.com/office/word/2010/wordprocessingCanvas" xmlns:cx="http://schemas.microsoft.com/office/drawing/2014/chartex" xmlns:cx1="http://schemas.microsoft.com/office/drawing/2015/9/8/chartex" xmlns:cx2="http://schemas.microsoft.com/office/drawing/2015/10/21/chartex" xmlns:cx3="http://schemas.microsoft.com/office/drawing/2016/5/9/chartex" xmlns:cx4="http://schemas.microsoft.com/office/drawing/2016/5/10/chartex" xmlns:cx5="http://schemas.microsoft.com/office/drawing/2016/5/11/chartex" xmlns:cx6="http://schemas.microsoft.com/office/drawing/2016/5/12/chartex" xmlns:cx7="http://schemas.microsoft.com/office/drawing/2016/5/13/chartex" xmlns:cx8="http://schemas.microsoft.com/office/drawing/2016/5/14/chartex" xmlns:mc="http://schemas.openxmlformats.org/markup-compatibility/2006" xmlns:aink="http://schemas.microsoft.com/office/drawing/2016/ink" xmlns:am3d="http://schemas.microsoft.com/office/drawing/2017/model3d" xmlns:o="urn:schemas-microsoft-com:office:office" xmlns:r="http://schemas.openxmlformats.org/officeDocument/2006/relationships" xmlns:m="http://schemas.openxmlformats.org/officeDocument/2006/math" xmlns:v="urn:schemas-microsoft-com:vml" xmlns:wp14="http://schemas.microsoft.com/office/word/2010/wordprocessingDrawing" xmlns:wp="http://schemas.openxmlformats.org/drawingml/2006/wordprocessingDrawing" xmlns:w10="urn:schemas-microsoft-com:office:word" xmlns:w="http://schemas.openxmlformats.org/wordprocessingml/2006/main" xmlns:w14="http://schemas.microsoft.com/office/word/2010/wordml" xmlns:w15="http://schemas.microsoft.com/office/word/2012/wordml" xmlns:w16cid="http://schemas.microsoft.com/office/word/2016/wordml/cid" xmlns:w16se="http://schemas.microsoft.com/office/word/2015/wordml/symex" xmlns:wpg="http://schemas.microsoft.com/office/word/2010/wordprocessingGroup" xmlns:wpi="http://schemas.microsoft.com/office/word/2010/wordprocessingInk" xmlns:wne="http://schemas.microsoft.com/office/word/2006/wordml" xmlns:wps="http://schemas.microsoft.com/office/word/2010/wordprocessingShape" mc:Ignorable="w14 w15 w16se w16cid wp14">
+<w:hdr xmlns:wpc="http://schemas.microsoft.com/office/word/2010/wordprocessingCanvas" xmlns:cx="http://schemas.microsoft.com/office/drawing/2014/chartex" xmlns:cx1="http://schemas.microsoft.com/office/drawing/2015/9/8/chartex" xmlns:cx2="http://schemas.microsoft.com/office/drawing/2015/10/21/chartex" xmlns:cx3="http://schemas.microsoft.com/office/drawing/2016/5/9/chartex" xmlns:cx4="http://schemas.microsoft.com/office/drawing/2016/5/10/chartex" xmlns:cx5="http://schemas.microsoft.com/office/drawing/2016/5/11/chartex" xmlns:cx6="http://schemas.microsoft.com/office/drawing/2016/5/12/chartex" xmlns:cx7="http://schemas.microsoft.com/office/drawing/2016/5/13/chartex" xmlns:cx8="http://schemas.microsoft.com/office/drawing/2016/5/14/chartex" xmlns:mc="http://schemas.openxmlformats.org/markup-compatibility/2006" xmlns:aink="http://schemas.microsoft.com/office/drawing/2016/ink" xmlns:am3d="http://schemas.microsoft.com/office/drawing/2017/model3d" xmlns:o="urn:schemas-microsoft-com:office:office" xmlns:r="http://schemas.openxmlformats.org/officeDocument/2006/relationships" xmlns:m="http://schemas.openxmlformats.org/officeDocument/2006/math" xmlns:v="urn:schemas-microsoft-com:vml" xmlns:wp14="http://schemas.microsoft.com/office/word/2010/wordprocessingDrawing" xmlns:wp="http://schemas.openxmlformats.org/drawingml/2006/wordprocessingDrawing" xmlns:w10="urn:schemas-microsoft-com:office:word" xmlns:w="http://schemas.openxmlformats.org/wordprocessingml/2006/main" xmlns:w14="http://schemas.microsoft.com/office/word/2010/wordml" xmlns:w15="http://schemas.microsoft.com/office/word/2012/wordml" xmlns:w16cex="http://schemas.microsoft.com/office/word/2018/wordml/cex" xmlns:w16cid="http://schemas.microsoft.com/office/word/2016/wordml/cid" xmlns:w16="http://schemas.microsoft.com/office/word/2018/wordml" xmlns:w16se="http://schemas.microsoft.com/office/word/2015/wordml/symex" xmlns:wpg="http://schemas.microsoft.com/office/word/2010/wordprocessingGroup" xmlns:wpi="http://schemas.microsoft.com/office/word/2010/wordprocessingInk" xmlns:wne="http://schemas.microsoft.com/office/word/2006/wordml" xmlns:wps="http://schemas.microsoft.com/office/word/2010/wordprocessingShape" mc:Ignorable="w14 w15 w16se w16cid w16 w16cex wp14">
   <w:p>
     <w:pPr>
       <w:pStyle w:val="Header"/>
@@ -5930,7 +5921,7 @@
 </file>
 
 <file path=word/numbering.xml><?xml version="1.0" encoding="utf-8"?>
-<w:numbering xmlns:wpc="http://schemas.microsoft.com/office/word/2010/wordprocessingCanvas" xmlns:cx="http://schemas.microsoft.com/office/drawing/2014/chartex" xmlns:cx1="http://schemas.microsoft.com/office/drawing/2015/9/8/chartex" xmlns:cx2="http://schemas.microsoft.com/office/drawing/2015/10/21/chartex" xmlns:cx3="http://schemas.microsoft.com/office/drawing/2016/5/9/chartex" xmlns:cx4="http://schemas.microsoft.com/office/drawing/2016/5/10/chartex" xmlns:cx5="http://schemas.microsoft.com/office/drawing/2016/5/11/chartex" xmlns:cx6="http://schemas.microsoft.com/office/drawing/2016/5/12/chartex" xmlns:cx7="http://schemas.microsoft.com/office/drawing/2016/5/13/chartex" xmlns:cx8="http://schemas.microsoft.com/office/drawing/2016/5/14/chartex" xmlns:mc="http://schemas.openxmlformats.org/markup-compatibility/2006" xmlns:aink="http://schemas.microsoft.com/office/drawing/2016/ink" xmlns:am3d="http://schemas.microsoft.com/office/drawing/2017/model3d" xmlns:o="urn:schemas-microsoft-com:office:office" xmlns:r="http://schemas.openxmlformats.org/officeDocument/2006/relationships" xmlns:m="http://schemas.openxmlformats.org/officeDocument/2006/math" xmlns:v="urn:schemas-microsoft-com:vml" xmlns:wp14="http://schemas.microsoft.com/office/word/2010/wordprocessingDrawing" xmlns:wp="http://schemas.openxmlformats.org/drawingml/2006/wordprocessingDrawing" xmlns:w10="urn:schemas-microsoft-com:office:word" xmlns:w="http://schemas.openxmlformats.org/wordprocessingml/2006/main" xmlns:w14="http://schemas.microsoft.com/office/word/2010/wordml" xmlns:w15="http://schemas.microsoft.com/office/word/2012/wordml" xmlns:w16cid="http://schemas.microsoft.com/office/word/2016/wordml/cid" xmlns:w16se="http://schemas.microsoft.com/office/word/2015/wordml/symex" xmlns:wpg="http://schemas.microsoft.com/office/word/2010/wordprocessingGroup" xmlns:wpi="http://schemas.microsoft.com/office/word/2010/wordprocessingInk" xmlns:wne="http://schemas.microsoft.com/office/word/2006/wordml" xmlns:wps="http://schemas.microsoft.com/office/word/2010/wordprocessingShape" mc:Ignorable="w14 w15 w16se w16cid wp14">
+<w:numbering xmlns:wpc="http://schemas.microsoft.com/office/word/2010/wordprocessingCanvas" xmlns:cx="http://schemas.microsoft.com/office/drawing/2014/chartex" xmlns:cx1="http://schemas.microsoft.com/office/drawing/2015/9/8/chartex" xmlns:cx2="http://schemas.microsoft.com/office/drawing/2015/10/21/chartex" xmlns:cx3="http://schemas.microsoft.com/office/drawing/2016/5/9/chartex" xmlns:cx4="http://schemas.microsoft.com/office/drawing/2016/5/10/chartex" xmlns:cx5="http://schemas.microsoft.com/office/drawing/2016/5/11/chartex" xmlns:cx6="http://schemas.microsoft.com/office/drawing/2016/5/12/chartex" xmlns:cx7="http://schemas.microsoft.com/office/drawing/2016/5/13/chartex" xmlns:cx8="http://schemas.microsoft.com/office/drawing/2016/5/14/chartex" xmlns:mc="http://schemas.openxmlformats.org/markup-compatibility/2006" xmlns:aink="http://schemas.microsoft.com/office/drawing/2016/ink" xmlns:am3d="http://schemas.microsoft.com/office/drawing/2017/model3d" xmlns:o="urn:schemas-microsoft-com:office:office" xmlns:r="http://schemas.openxmlformats.org/officeDocument/2006/relationships" xmlns:m="http://schemas.openxmlformats.org/officeDocument/2006/math" xmlns:v="urn:schemas-microsoft-com:vml" xmlns:wp14="http://schemas.microsoft.com/office/word/2010/wordprocessingDrawing" xmlns:wp="http://schemas.openxmlformats.org/drawingml/2006/wordprocessingDrawing" xmlns:w10="urn:schemas-microsoft-com:office:word" xmlns:w="http://schemas.openxmlformats.org/wordprocessingml/2006/main" xmlns:w14="http://schemas.microsoft.com/office/word/2010/wordml" xmlns:w15="http://schemas.microsoft.com/office/word/2012/wordml" xmlns:w16cex="http://schemas.microsoft.com/office/word/2018/wordml/cex" xmlns:w16cid="http://schemas.microsoft.com/office/word/2016/wordml/cid" xmlns:w16="http://schemas.microsoft.com/office/word/2018/wordml" xmlns:w16se="http://schemas.microsoft.com/office/word/2015/wordml/symex" xmlns:wpg="http://schemas.microsoft.com/office/word/2010/wordprocessingGroup" xmlns:wpi="http://schemas.microsoft.com/office/word/2010/wordprocessingInk" xmlns:wne="http://schemas.microsoft.com/office/word/2006/wordml" xmlns:wps="http://schemas.microsoft.com/office/word/2010/wordprocessingShape" mc:Ignorable="w14 w15 w16se w16cid w16 w16cex wp14">
   <w:abstractNum w:abstractNumId="0" w15:restartNumberingAfterBreak="0">
     <w:nsid w:val="68EE4ED6"/>
     <w:multiLevelType w:val="hybridMultilevel"/>
@@ -6258,16 +6249,8 @@
 </w:numbering>
 </file>
 
-<file path=word/people.xml><?xml version="1.0" encoding="utf-8"?>
-<w15:people xmlns:wpc="http://schemas.microsoft.com/office/word/2010/wordprocessingCanvas" xmlns:cx="http://schemas.microsoft.com/office/drawing/2014/chartex" xmlns:cx1="http://schemas.microsoft.com/office/drawing/2015/9/8/chartex" xmlns:cx2="http://schemas.microsoft.com/office/drawing/2015/10/21/chartex" xmlns:cx3="http://schemas.microsoft.com/office/drawing/2016/5/9/chartex" xmlns:cx4="http://schemas.microsoft.com/office/drawing/2016/5/10/chartex" xmlns:cx5="http://schemas.microsoft.com/office/drawing/2016/5/11/chartex" xmlns:cx6="http://schemas.microsoft.com/office/drawing/2016/5/12/chartex" xmlns:cx7="http://schemas.microsoft.com/office/drawing/2016/5/13/chartex" xmlns:cx8="http://schemas.microsoft.com/office/drawing/2016/5/14/chartex" xmlns:mc="http://schemas.openxmlformats.org/markup-compatibility/2006" xmlns:aink="http://schemas.microsoft.com/office/drawing/2016/ink" xmlns:am3d="http://schemas.microsoft.com/office/drawing/2017/model3d" xmlns:o="urn:schemas-microsoft-com:office:office" xmlns:r="http://schemas.openxmlformats.org/officeDocument/2006/relationships" xmlns:m="http://schemas.openxmlformats.org/officeDocument/2006/math" xmlns:v="urn:schemas-microsoft-com:vml" xmlns:wp14="http://schemas.microsoft.com/office/word/2010/wordprocessingDrawing" xmlns:wp="http://schemas.openxmlformats.org/drawingml/2006/wordprocessingDrawing" xmlns:w10="urn:schemas-microsoft-com:office:word" xmlns:w="http://schemas.openxmlformats.org/wordprocessingml/2006/main" xmlns:w14="http://schemas.microsoft.com/office/word/2010/wordml" xmlns:w15="http://schemas.microsoft.com/office/word/2012/wordml" xmlns:w16cid="http://schemas.microsoft.com/office/word/2016/wordml/cid" xmlns:w16se="http://schemas.microsoft.com/office/word/2015/wordml/symex" xmlns:wpg="http://schemas.microsoft.com/office/word/2010/wordprocessingGroup" xmlns:wpi="http://schemas.microsoft.com/office/word/2010/wordprocessingInk" xmlns:wne="http://schemas.microsoft.com/office/word/2006/wordml" xmlns:wps="http://schemas.microsoft.com/office/word/2010/wordprocessingShape" mc:Ignorable="w14 w15 w16se w16cid wp14">
-  <w15:person w15:author="Jason Reeves">
-    <w15:presenceInfo w15:providerId="AD" w15:userId="S::jreeves@nanostring.com::9b68753d-c28b-4558-95ad-36c3eca7976a"/>
-  </w15:person>
-</w15:people>
-</file>
-
 <file path=word/styles.xml><?xml version="1.0" encoding="utf-8"?>
-<w:styles xmlns:mc="http://schemas.openxmlformats.org/markup-compatibility/2006" xmlns:r="http://schemas.openxmlformats.org/officeDocument/2006/relationships" xmlns:w="http://schemas.openxmlformats.org/wordprocessingml/2006/main" xmlns:w14="http://schemas.microsoft.com/office/word/2010/wordml" xmlns:w15="http://schemas.microsoft.com/office/word/2012/wordml" xmlns:w16cid="http://schemas.microsoft.com/office/word/2016/wordml/cid" xmlns:w16se="http://schemas.microsoft.com/office/word/2015/wordml/symex" mc:Ignorable="w14 w15 w16se w16cid">
+<w:styles xmlns:mc="http://schemas.openxmlformats.org/markup-compatibility/2006" xmlns:r="http://schemas.openxmlformats.org/officeDocument/2006/relationships" xmlns:w="http://schemas.openxmlformats.org/wordprocessingml/2006/main" xmlns:w14="http://schemas.microsoft.com/office/word/2010/wordml" xmlns:w15="http://schemas.microsoft.com/office/word/2012/wordml" xmlns:w16cex="http://schemas.microsoft.com/office/word/2018/wordml/cex" xmlns:w16cid="http://schemas.microsoft.com/office/word/2016/wordml/cid" xmlns:w16="http://schemas.microsoft.com/office/word/2018/wordml" xmlns:w16se="http://schemas.microsoft.com/office/word/2015/wordml/symex" mc:Ignorable="w14 w15 w16se w16cid w16 w16cex">
   <w:docDefaults>
     <w:rPrDefault>
       <w:rPr>
@@ -7111,9 +7094,7 @@
 </file>
 
 <file path=customXml/item2.xml><?xml version="1.0" encoding="utf-8"?>
-<p:properties xmlns:p="http://schemas.microsoft.com/office/2006/metadata/properties" xmlns:xsi="http://www.w3.org/2001/XMLSchema-instance" xmlns:pc="http://schemas.microsoft.com/office/infopath/2007/PartnerControls">
-  <documentManagement/>
-</p:properties>
+<b:Sources xmlns:b="http://schemas.openxmlformats.org/officeDocument/2006/bibliography" xmlns="http://schemas.openxmlformats.org/officeDocument/2006/bibliography" SelectedStyle="\MLASeventhEditionOfficeOnline.xsl" StyleName="MLA" Version="7"/>
 </file>
 
 <file path=customXml/item3.xml><?xml version="1.0" encoding="utf-8"?>
@@ -7263,7 +7244,9 @@
 </file>
 
 <file path=customXml/item4.xml><?xml version="1.0" encoding="utf-8"?>
-<b:Sources xmlns:b="http://schemas.openxmlformats.org/officeDocument/2006/bibliography" xmlns="http://schemas.openxmlformats.org/officeDocument/2006/bibliography" SelectedStyle="\MLASeventhEditionOfficeOnline.xsl" StyleName="MLA" Version="7"/>
+<p:properties xmlns:p="http://schemas.microsoft.com/office/2006/metadata/properties" xmlns:xsi="http://www.w3.org/2001/XMLSchema-instance" xmlns:pc="http://schemas.microsoft.com/office/infopath/2007/PartnerControls">
+  <documentManagement/>
+</p:properties>
 </file>
 
 <file path=customXml/itemProps1.xml><?xml version="1.0" encoding="utf-8"?>
@@ -7275,10 +7258,9 @@
 </file>
 
 <file path=customXml/itemProps2.xml><?xml version="1.0" encoding="utf-8"?>
-<ds:datastoreItem xmlns:ds="http://schemas.openxmlformats.org/officeDocument/2006/customXml" ds:itemID="{35940A13-2E53-4A7B-8DB2-4152CF407EF5}">
+<ds:datastoreItem xmlns:ds="http://schemas.openxmlformats.org/officeDocument/2006/customXml" ds:itemID="{4D2253B0-BE37-4F08-ADBE-0B5EFC869778}">
   <ds:schemaRefs>
-    <ds:schemaRef ds:uri="http://schemas.microsoft.com/office/2006/metadata/properties"/>
-    <ds:schemaRef ds:uri="http://schemas.microsoft.com/office/infopath/2007/PartnerControls"/>
+    <ds:schemaRef ds:uri="http://schemas.openxmlformats.org/officeDocument/2006/bibliography"/>
   </ds:schemaRefs>
 </ds:datastoreItem>
 </file>
@@ -7302,9 +7284,10 @@
 </file>
 
 <file path=customXml/itemProps4.xml><?xml version="1.0" encoding="utf-8"?>
-<ds:datastoreItem xmlns:ds="http://schemas.openxmlformats.org/officeDocument/2006/customXml" ds:itemID="{4D2253B0-BE37-4F08-ADBE-0B5EFC869778}">
+<ds:datastoreItem xmlns:ds="http://schemas.openxmlformats.org/officeDocument/2006/customXml" ds:itemID="{35940A13-2E53-4A7B-8DB2-4152CF407EF5}">
   <ds:schemaRefs>
-    <ds:schemaRef ds:uri="http://schemas.openxmlformats.org/officeDocument/2006/bibliography"/>
+    <ds:schemaRef ds:uri="http://schemas.microsoft.com/office/2006/metadata/properties"/>
+    <ds:schemaRef ds:uri="http://schemas.microsoft.com/office/infopath/2007/PartnerControls"/>
   </ds:schemaRefs>
 </ds:datastoreItem>
 </file>
</xml_diff>

<commit_message>
#43 , #44 Improved argument validation for DimReduction
Various improvements/implementations of input validation and clarifications in script.

- Check that filetype is from valid list, or FAIL
- Allow NULL *or* NA for color_by
- Linked reference to vignette for colors and RBrewer palettes
- Amendment of extend_palette to avoid warning when extending <3
- Set up palette in the case of plot_colors = NULL or NA
- Test for valid colors, with override if first value of list is an RBrewer palette
</commit_message>
<xml_diff>
--- a/DimReduction/dimension-reduction-vignette.docx
+++ b/DimReduction/dimension-reduction-vignette.docx
@@ -1,6 +1,6 @@
 
 <file path=word/document.xml><?xml version="1.0" encoding="utf-8"?>
-<w:document xmlns:wpc="http://schemas.microsoft.com/office/word/2010/wordprocessingCanvas" xmlns:cx="http://schemas.microsoft.com/office/drawing/2014/chartex" xmlns:cx1="http://schemas.microsoft.com/office/drawing/2015/9/8/chartex" xmlns:cx2="http://schemas.microsoft.com/office/drawing/2015/10/21/chartex" xmlns:cx3="http://schemas.microsoft.com/office/drawing/2016/5/9/chartex" xmlns:cx4="http://schemas.microsoft.com/office/drawing/2016/5/10/chartex" xmlns:cx5="http://schemas.microsoft.com/office/drawing/2016/5/11/chartex" xmlns:cx6="http://schemas.microsoft.com/office/drawing/2016/5/12/chartex" xmlns:cx7="http://schemas.microsoft.com/office/drawing/2016/5/13/chartex" xmlns:cx8="http://schemas.microsoft.com/office/drawing/2016/5/14/chartex" xmlns:mc="http://schemas.openxmlformats.org/markup-compatibility/2006" xmlns:aink="http://schemas.microsoft.com/office/drawing/2016/ink" xmlns:am3d="http://schemas.microsoft.com/office/drawing/2017/model3d" xmlns:o="urn:schemas-microsoft-com:office:office" xmlns:r="http://schemas.openxmlformats.org/officeDocument/2006/relationships" xmlns:m="http://schemas.openxmlformats.org/officeDocument/2006/math" xmlns:v="urn:schemas-microsoft-com:vml" xmlns:wp14="http://schemas.microsoft.com/office/word/2010/wordprocessingDrawing" xmlns:wp="http://schemas.openxmlformats.org/drawingml/2006/wordprocessingDrawing" xmlns:w10="urn:schemas-microsoft-com:office:word" xmlns:w="http://schemas.openxmlformats.org/wordprocessingml/2006/main" xmlns:w14="http://schemas.microsoft.com/office/word/2010/wordml" xmlns:w15="http://schemas.microsoft.com/office/word/2012/wordml" xmlns:w16cid="http://schemas.microsoft.com/office/word/2016/wordml/cid" xmlns:w16se="http://schemas.microsoft.com/office/word/2015/wordml/symex" xmlns:wpg="http://schemas.microsoft.com/office/word/2010/wordprocessingGroup" xmlns:wpi="http://schemas.microsoft.com/office/word/2010/wordprocessingInk" xmlns:wne="http://schemas.microsoft.com/office/word/2006/wordml" xmlns:wps="http://schemas.microsoft.com/office/word/2010/wordprocessingShape" mc:Ignorable="w14 w15 w16se w16cid wp14">
+<w:document xmlns:wpc="http://schemas.microsoft.com/office/word/2010/wordprocessingCanvas" xmlns:cx="http://schemas.microsoft.com/office/drawing/2014/chartex" xmlns:cx1="http://schemas.microsoft.com/office/drawing/2015/9/8/chartex" xmlns:cx2="http://schemas.microsoft.com/office/drawing/2015/10/21/chartex" xmlns:cx3="http://schemas.microsoft.com/office/drawing/2016/5/9/chartex" xmlns:cx4="http://schemas.microsoft.com/office/drawing/2016/5/10/chartex" xmlns:cx5="http://schemas.microsoft.com/office/drawing/2016/5/11/chartex" xmlns:cx6="http://schemas.microsoft.com/office/drawing/2016/5/12/chartex" xmlns:cx7="http://schemas.microsoft.com/office/drawing/2016/5/13/chartex" xmlns:cx8="http://schemas.microsoft.com/office/drawing/2016/5/14/chartex" xmlns:mc="http://schemas.openxmlformats.org/markup-compatibility/2006" xmlns:aink="http://schemas.microsoft.com/office/drawing/2016/ink" xmlns:am3d="http://schemas.microsoft.com/office/drawing/2017/model3d" xmlns:o="urn:schemas-microsoft-com:office:office" xmlns:r="http://schemas.openxmlformats.org/officeDocument/2006/relationships" xmlns:m="http://schemas.openxmlformats.org/officeDocument/2006/math" xmlns:v="urn:schemas-microsoft-com:vml" xmlns:wp14="http://schemas.microsoft.com/office/word/2010/wordprocessingDrawing" xmlns:wp="http://schemas.openxmlformats.org/drawingml/2006/wordprocessingDrawing" xmlns:w10="urn:schemas-microsoft-com:office:word" xmlns:w="http://schemas.openxmlformats.org/wordprocessingml/2006/main" xmlns:w14="http://schemas.microsoft.com/office/word/2010/wordml" xmlns:w15="http://schemas.microsoft.com/office/word/2012/wordml" xmlns:w16cex="http://schemas.microsoft.com/office/word/2018/wordml/cex" xmlns:w16cid="http://schemas.microsoft.com/office/word/2016/wordml/cid" xmlns:w16="http://schemas.microsoft.com/office/word/2018/wordml" xmlns:w16se="http://schemas.microsoft.com/office/word/2015/wordml/symex" xmlns:wpg="http://schemas.microsoft.com/office/word/2010/wordprocessingGroup" xmlns:wpi="http://schemas.microsoft.com/office/word/2010/wordprocessingInk" xmlns:wne="http://schemas.microsoft.com/office/word/2006/wordml" xmlns:wps="http://schemas.microsoft.com/office/word/2010/wordprocessingShape" mc:Ignorable="w14 w15 w16se w16cid w16 w16cex wp14">
   <w:body>
     <w:p>
       <w:pPr>
@@ -343,7 +343,6 @@
           <w:szCs w:val="21"/>
         </w:rPr>
       </w:pPr>
-      <w:proofErr w:type="spellStart"/>
       <w:r>
         <w:rPr>
           <w:rFonts w:ascii="Helvetica" w:hAnsi="Helvetica" w:cs="Helvetica"/>
@@ -353,7 +352,6 @@
         </w:rPr>
         <w:t>tSNE</w:t>
       </w:r>
-      <w:proofErr w:type="spellEnd"/>
     </w:p>
     <w:p>
       <w:pPr>
@@ -1447,27 +1445,7 @@
           <w:sz w:val="21"/>
           <w:szCs w:val="21"/>
         </w:rPr>
-        <w:t xml:space="preserve"> – set this to either “PCA”, “UMAP”, or “</w:t>
-      </w:r>
-      <w:proofErr w:type="spellStart"/>
-      <w:r>
-        <w:rPr>
-          <w:rFonts w:ascii="Helvetica" w:hAnsi="Helvetica" w:cs="Helvetica"/>
-          <w:color w:val="000000"/>
-          <w:sz w:val="21"/>
-          <w:szCs w:val="21"/>
-        </w:rPr>
-        <w:t>tSNE</w:t>
-      </w:r>
-      <w:proofErr w:type="spellEnd"/>
-      <w:r>
-        <w:rPr>
-          <w:rFonts w:ascii="Helvetica" w:hAnsi="Helvetica" w:cs="Helvetica"/>
-          <w:color w:val="000000"/>
-          <w:sz w:val="21"/>
-          <w:szCs w:val="21"/>
-        </w:rPr>
-        <w:t>” based on user preference. No other values</w:t>
+        <w:t xml:space="preserve"> – set this to either “PCA”, “UMAP”, or “tSNE” based on user preference. No other values</w:t>
       </w:r>
       <w:r>
         <w:rPr>
@@ -2904,61 +2882,7 @@
           <w:color w:val="000000"/>
           <w:szCs w:val="21"/>
         </w:rPr>
-        <w:t xml:space="preserve">Example 2: a UMAP with color based on </w:t>
-      </w:r>
-      <w:proofErr w:type="spellStart"/>
-      <w:r>
-        <w:rPr>
-          <w:rFonts w:ascii="Helvetica" w:hAnsi="Helvetica" w:cs="Helvetica"/>
-          <w:color w:val="000000"/>
-          <w:szCs w:val="21"/>
-        </w:rPr>
-        <w:t>PanCK</w:t>
-      </w:r>
-      <w:proofErr w:type="spellEnd"/>
-      <w:r>
-        <w:rPr>
-          <w:rFonts w:ascii="Helvetica" w:hAnsi="Helvetica" w:cs="Helvetica"/>
-          <w:color w:val="000000"/>
-          <w:szCs w:val="21"/>
-        </w:rPr>
-        <w:t xml:space="preserve"> segmentation, with </w:t>
-      </w:r>
-      <w:proofErr w:type="spellStart"/>
-      <w:r>
-        <w:rPr>
-          <w:rFonts w:ascii="Helvetica" w:hAnsi="Helvetica" w:cs="Helvetica"/>
-          <w:color w:val="000000"/>
-          <w:szCs w:val="21"/>
-        </w:rPr>
-        <w:t>PanCK</w:t>
-      </w:r>
-      <w:proofErr w:type="spellEnd"/>
-      <w:r>
-        <w:rPr>
-          <w:rFonts w:ascii="Helvetica" w:hAnsi="Helvetica" w:cs="Helvetica"/>
-          <w:color w:val="000000"/>
-          <w:szCs w:val="21"/>
-        </w:rPr>
-        <w:t xml:space="preserve">+ in green and </w:t>
-      </w:r>
-      <w:proofErr w:type="spellStart"/>
-      <w:r>
-        <w:rPr>
-          <w:rFonts w:ascii="Helvetica" w:hAnsi="Helvetica" w:cs="Helvetica"/>
-          <w:color w:val="000000"/>
-          <w:szCs w:val="21"/>
-        </w:rPr>
-        <w:t>PanCK</w:t>
-      </w:r>
-      <w:proofErr w:type="spellEnd"/>
-      <w:r>
-        <w:rPr>
-          <w:rFonts w:ascii="Helvetica" w:hAnsi="Helvetica" w:cs="Helvetica"/>
-          <w:color w:val="000000"/>
-          <w:szCs w:val="21"/>
-        </w:rPr>
-        <w:t>- in cyan. Shape should be based on the slide name</w:t>
+        <w:t>Example 2: a UMAP with color based on PanCK segmentation, with PanCK+ in green and PanCK- in cyan. Shape should be based on the slide name</w:t>
       </w:r>
     </w:p>
     <w:p>
@@ -3242,49 +3166,29 @@
         </w:rPr>
         <w:t xml:space="preserve"> = c("</w:t>
       </w:r>
-      <w:proofErr w:type="spellStart"/>
       <w:r>
         <w:rPr>
           <w:rFonts w:ascii="Courier New" w:eastAsia="Times New Roman" w:hAnsi="Courier New" w:cs="Courier New"/>
           <w:color w:val="ED7D31" w:themeColor="accent2"/>
           <w:szCs w:val="21"/>
         </w:rPr>
-        <w:t>PanCK</w:t>
-      </w:r>
-      <w:proofErr w:type="spellEnd"/>
+        <w:t>PanCK-pos</w:t>
+      </w:r>
+      <w:r>
+        <w:rPr>
+          <w:rFonts w:ascii="Courier New" w:eastAsia="Times New Roman" w:hAnsi="Courier New" w:cs="Courier New"/>
+          <w:color w:val="000000"/>
+          <w:szCs w:val="21"/>
+        </w:rPr>
+        <w:t>", "</w:t>
+      </w:r>
       <w:r>
         <w:rPr>
           <w:rFonts w:ascii="Courier New" w:eastAsia="Times New Roman" w:hAnsi="Courier New" w:cs="Courier New"/>
           <w:color w:val="ED7D31" w:themeColor="accent2"/>
           <w:szCs w:val="21"/>
         </w:rPr>
-        <w:t>-pos</w:t>
-      </w:r>
-      <w:r>
-        <w:rPr>
-          <w:rFonts w:ascii="Courier New" w:eastAsia="Times New Roman" w:hAnsi="Courier New" w:cs="Courier New"/>
-          <w:color w:val="000000"/>
-          <w:szCs w:val="21"/>
-        </w:rPr>
-        <w:t>", "</w:t>
-      </w:r>
-      <w:proofErr w:type="spellStart"/>
-      <w:r>
-        <w:rPr>
-          <w:rFonts w:ascii="Courier New" w:eastAsia="Times New Roman" w:hAnsi="Courier New" w:cs="Courier New"/>
-          <w:color w:val="ED7D31" w:themeColor="accent2"/>
-          <w:szCs w:val="21"/>
-        </w:rPr>
-        <w:t>PanCK</w:t>
-      </w:r>
-      <w:proofErr w:type="spellEnd"/>
-      <w:r>
-        <w:rPr>
-          <w:rFonts w:ascii="Courier New" w:eastAsia="Times New Roman" w:hAnsi="Courier New" w:cs="Courier New"/>
-          <w:color w:val="ED7D31" w:themeColor="accent2"/>
-          <w:szCs w:val="21"/>
-        </w:rPr>
-        <w:t>-neg</w:t>
+        <w:t>PanCK-neg</w:t>
       </w:r>
       <w:r>
         <w:rPr>
@@ -3779,7 +3683,23 @@
           <w:color w:val="000000"/>
           <w:szCs w:val="21"/>
         </w:rPr>
-        <w:t xml:space="preserve">Example 2: </w:t>
+        <w:t xml:space="preserve">Example </w:t>
+      </w:r>
+      <w:r>
+        <w:rPr>
+          <w:rFonts w:ascii="Helvetica" w:hAnsi="Helvetica" w:cs="Helvetica"/>
+          <w:color w:val="000000"/>
+          <w:szCs w:val="21"/>
+        </w:rPr>
+        <w:t>3</w:t>
+      </w:r>
+      <w:r>
+        <w:rPr>
+          <w:rFonts w:ascii="Helvetica" w:hAnsi="Helvetica" w:cs="Helvetica"/>
+          <w:color w:val="000000"/>
+          <w:szCs w:val="21"/>
+        </w:rPr>
+        <w:t xml:space="preserve">: </w:t>
       </w:r>
     </w:p>
     <w:p>
@@ -4295,19 +4215,15 @@
         </w:rPr>
         <w:t xml:space="preserve"> </w:t>
       </w:r>
-      <w:ins w:id="0" w:author="Jason Reeves" w:date="2021-03-12T19:06:00Z">
-        <w:r>
-          <w:rPr>
-            <w:rFonts w:ascii="Helvetica" w:hAnsi="Helvetica" w:cs="Helvetica"/>
-            <w:color w:val="000000"/>
-            <w:sz w:val="21"/>
-            <w:szCs w:val="21"/>
-          </w:rPr>
-          <w:t xml:space="preserve">is performed on scaled, log2 transformed expression data and </w:t>
-        </w:r>
-      </w:ins>
-      <w:bookmarkStart w:id="1" w:name="_GoBack"/>
-      <w:bookmarkEnd w:id="1"/>
+      <w:r>
+        <w:rPr>
+          <w:rFonts w:ascii="Helvetica" w:hAnsi="Helvetica" w:cs="Helvetica"/>
+          <w:color w:val="000000"/>
+          <w:sz w:val="21"/>
+          <w:szCs w:val="21"/>
+        </w:rPr>
+        <w:t xml:space="preserve">is performed on scaled, log2 transformed expression data and </w:t>
+      </w:r>
       <w:r>
         <w:rPr>
           <w:rFonts w:ascii="Helvetica" w:hAnsi="Helvetica" w:cs="Helvetica"/>
@@ -4580,87 +4496,7 @@
           <w:sz w:val="21"/>
           <w:szCs w:val="21"/>
         </w:rPr>
-        <w:t xml:space="preserve">In this example, we observe 2 strong clusters that separate based on both PC1 and PC2 based on the segmentation strategy used, where </w:t>
-      </w:r>
-      <w:proofErr w:type="spellStart"/>
-      <w:r>
-        <w:rPr>
-          <w:rFonts w:ascii="Helvetica" w:hAnsi="Helvetica" w:cs="Helvetica"/>
-          <w:color w:val="000000"/>
-          <w:sz w:val="21"/>
-          <w:szCs w:val="21"/>
-        </w:rPr>
-        <w:t>PanCK</w:t>
-      </w:r>
-      <w:proofErr w:type="spellEnd"/>
-      <w:r>
-        <w:rPr>
-          <w:rFonts w:ascii="Helvetica" w:hAnsi="Helvetica" w:cs="Helvetica"/>
-          <w:color w:val="000000"/>
-          <w:sz w:val="21"/>
-          <w:szCs w:val="21"/>
-        </w:rPr>
-        <w:t xml:space="preserve">- regions (stroma) are on the left of the graph, and </w:t>
-      </w:r>
-      <w:proofErr w:type="spellStart"/>
-      <w:r>
-        <w:rPr>
-          <w:rFonts w:ascii="Helvetica" w:hAnsi="Helvetica" w:cs="Helvetica"/>
-          <w:color w:val="000000"/>
-          <w:sz w:val="21"/>
-          <w:szCs w:val="21"/>
-        </w:rPr>
-        <w:t>PanCK</w:t>
-      </w:r>
-      <w:proofErr w:type="spellEnd"/>
-      <w:r>
-        <w:rPr>
-          <w:rFonts w:ascii="Helvetica" w:hAnsi="Helvetica" w:cs="Helvetica"/>
-          <w:color w:val="000000"/>
-          <w:sz w:val="21"/>
-          <w:szCs w:val="21"/>
-        </w:rPr>
-        <w:t xml:space="preserve">+ regions are on the top right. Color denotes a regional factor used to categories ROIs as they were selected, and so we can further explore within-cluster distributions such as the fact that immune high tumor </w:t>
-      </w:r>
-      <w:proofErr w:type="spellStart"/>
-      <w:r>
-        <w:rPr>
-          <w:rFonts w:ascii="Helvetica" w:hAnsi="Helvetica" w:cs="Helvetica"/>
-          <w:color w:val="000000"/>
-          <w:sz w:val="21"/>
-          <w:szCs w:val="21"/>
-        </w:rPr>
-        <w:t>PanCK</w:t>
-      </w:r>
-      <w:proofErr w:type="spellEnd"/>
-      <w:r>
-        <w:rPr>
-          <w:rFonts w:ascii="Helvetica" w:hAnsi="Helvetica" w:cs="Helvetica"/>
-          <w:color w:val="000000"/>
-          <w:sz w:val="21"/>
-          <w:szCs w:val="21"/>
-        </w:rPr>
-        <w:t xml:space="preserve">+ ROIs separate from normal colon </w:t>
-      </w:r>
-      <w:proofErr w:type="spellStart"/>
-      <w:r>
-        <w:rPr>
-          <w:rFonts w:ascii="Helvetica" w:hAnsi="Helvetica" w:cs="Helvetica"/>
-          <w:color w:val="000000"/>
-          <w:sz w:val="21"/>
-          <w:szCs w:val="21"/>
-        </w:rPr>
-        <w:t>PanCK</w:t>
-      </w:r>
-      <w:proofErr w:type="spellEnd"/>
-      <w:r>
-        <w:rPr>
-          <w:rFonts w:ascii="Helvetica" w:hAnsi="Helvetica" w:cs="Helvetica"/>
-          <w:color w:val="000000"/>
-          <w:sz w:val="21"/>
-          <w:szCs w:val="21"/>
-        </w:rPr>
-        <w:t>+ ROIs. The graph on the right is also output, and it shows the cumulative variance explained by each the components measured. While we only output the first 3 PCs in the annotation data, you can see by this graph that additional PCs explain smaller &amp; smaller variances in expression. If your dataset is particularly similar or diverse more or less of the variance will be explained by the first PC. The variance explained is also shown as a percentage on the axes of the graphs.</w:t>
+        <w:t>In this example, we observe 2 strong clusters that separate based on both PC1 and PC2 based on the segmentation strategy used, where PanCK- regions (stroma) are on the left of the graph, and PanCK+ regions are on the top right. Color denotes a regional factor used to categories ROIs as they were selected, and so we can further explore within-cluster distributions such as the fact that immune high tumor PanCK+ ROIs separate from normal colon PanCK+ ROIs. The graph on the right is also output, and it shows the cumulative variance explained by each the components measured. While we only output the first 3 PCs in the annotation data, you can see by this graph that additional PCs explain smaller &amp; smaller variances in expression. If your dataset is particularly similar or diverse more or less of the variance will be explained by the first PC. The variance explained is also shown as a percentage on the axes of the graphs.</w:t>
       </w:r>
     </w:p>
     <w:p>
@@ -4690,7 +4526,6 @@
           <w:szCs w:val="21"/>
         </w:rPr>
       </w:pPr>
-      <w:proofErr w:type="spellStart"/>
       <w:r>
         <w:rPr>
           <w:rFonts w:ascii="Helvetica" w:hAnsi="Helvetica" w:cs="Helvetica"/>
@@ -4701,39 +4536,27 @@
         </w:rPr>
         <w:t>tSNE</w:t>
       </w:r>
-      <w:proofErr w:type="spellEnd"/>
-    </w:p>
-    <w:p>
-      <w:pPr>
-        <w:pStyle w:val="NormalWeb"/>
-        <w:shd w:val="clear" w:color="auto" w:fill="FFFFFF"/>
-        <w:spacing w:before="120" w:beforeAutospacing="0" w:after="120" w:afterAutospacing="0"/>
-        <w:rPr>
-          <w:rFonts w:ascii="Helvetica" w:hAnsi="Helvetica" w:cs="Helvetica"/>
-          <w:color w:val="000000"/>
-          <w:sz w:val="21"/>
-          <w:szCs w:val="21"/>
-        </w:rPr>
-      </w:pPr>
-      <w:proofErr w:type="spellStart"/>
-      <w:r>
-        <w:rPr>
-          <w:rFonts w:ascii="Helvetica" w:hAnsi="Helvetica" w:cs="Helvetica"/>
-          <w:color w:val="000000"/>
-          <w:sz w:val="21"/>
-          <w:szCs w:val="21"/>
-        </w:rPr>
-        <w:t>tSNE</w:t>
-      </w:r>
-      <w:proofErr w:type="spellEnd"/>
-      <w:r>
-        <w:rPr>
-          <w:rFonts w:ascii="Helvetica" w:hAnsi="Helvetica" w:cs="Helvetica"/>
-          <w:color w:val="000000"/>
-          <w:sz w:val="21"/>
-          <w:szCs w:val="21"/>
-        </w:rPr>
-        <w:t xml:space="preserve"> (</w:t>
+    </w:p>
+    <w:p>
+      <w:pPr>
+        <w:pStyle w:val="NormalWeb"/>
+        <w:shd w:val="clear" w:color="auto" w:fill="FFFFFF"/>
+        <w:spacing w:before="120" w:beforeAutospacing="0" w:after="120" w:afterAutospacing="0"/>
+        <w:rPr>
+          <w:rFonts w:ascii="Helvetica" w:hAnsi="Helvetica" w:cs="Helvetica"/>
+          <w:color w:val="000000"/>
+          <w:sz w:val="21"/>
+          <w:szCs w:val="21"/>
+        </w:rPr>
+      </w:pPr>
+      <w:r>
+        <w:rPr>
+          <w:rFonts w:ascii="Helvetica" w:hAnsi="Helvetica" w:cs="Helvetica"/>
+          <w:color w:val="000000"/>
+          <w:sz w:val="21"/>
+          <w:szCs w:val="21"/>
+        </w:rPr>
+        <w:t>tSNE (</w:t>
       </w:r>
       <w:r>
         <w:rPr>
@@ -4954,67 +4777,7 @@
           <w:sz w:val="21"/>
           <w:szCs w:val="21"/>
         </w:rPr>
-        <w:t xml:space="preserve">In this particular example, </w:t>
-      </w:r>
-      <w:proofErr w:type="spellStart"/>
-      <w:r>
-        <w:rPr>
-          <w:rFonts w:ascii="Helvetica" w:hAnsi="Helvetica" w:cs="Helvetica"/>
-          <w:color w:val="000000"/>
-          <w:sz w:val="21"/>
-          <w:szCs w:val="21"/>
-        </w:rPr>
-        <w:t>tSNE</w:t>
-      </w:r>
-      <w:proofErr w:type="spellEnd"/>
-      <w:r>
-        <w:rPr>
-          <w:rFonts w:ascii="Helvetica" w:hAnsi="Helvetica" w:cs="Helvetica"/>
-          <w:color w:val="000000"/>
-          <w:sz w:val="21"/>
-          <w:szCs w:val="21"/>
-        </w:rPr>
-        <w:t xml:space="preserve"> identifies 3 clusters of samples, 1 that is based on </w:t>
-      </w:r>
-      <w:proofErr w:type="spellStart"/>
-      <w:r>
-        <w:rPr>
-          <w:rFonts w:ascii="Helvetica" w:hAnsi="Helvetica" w:cs="Helvetica"/>
-          <w:color w:val="000000"/>
-          <w:sz w:val="21"/>
-          <w:szCs w:val="21"/>
-        </w:rPr>
-        <w:t>PanCK</w:t>
-      </w:r>
-      <w:proofErr w:type="spellEnd"/>
-      <w:r>
-        <w:rPr>
-          <w:rFonts w:ascii="Helvetica" w:hAnsi="Helvetica" w:cs="Helvetica"/>
-          <w:color w:val="000000"/>
-          <w:sz w:val="21"/>
-          <w:szCs w:val="21"/>
-        </w:rPr>
-        <w:t xml:space="preserve">- segments, and then two separate clusters of </w:t>
-      </w:r>
-      <w:proofErr w:type="spellStart"/>
-      <w:r>
-        <w:rPr>
-          <w:rFonts w:ascii="Helvetica" w:hAnsi="Helvetica" w:cs="Helvetica"/>
-          <w:color w:val="000000"/>
-          <w:sz w:val="21"/>
-          <w:szCs w:val="21"/>
-        </w:rPr>
-        <w:t>PanCK</w:t>
-      </w:r>
-      <w:proofErr w:type="spellEnd"/>
-      <w:r>
-        <w:rPr>
-          <w:rFonts w:ascii="Helvetica" w:hAnsi="Helvetica" w:cs="Helvetica"/>
-          <w:color w:val="000000"/>
-          <w:sz w:val="21"/>
-          <w:szCs w:val="21"/>
-        </w:rPr>
-        <w:t xml:space="preserve">+ ROIs. While not visualized here, these </w:t>
+        <w:t xml:space="preserve">In this particular example, tSNE identifies 3 clusters of samples, 1 that is based on PanCK- segments, and then two separate clusters of PanCK+ ROIs. While not visualized here, these </w:t>
       </w:r>
       <w:r>
         <w:rPr>
@@ -5163,7 +4926,25 @@
           <w:sz w:val="21"/>
           <w:szCs w:val="21"/>
         </w:rPr>
-        <w:t>) is a method of dimension reduction developed for developing a reproducible method for graphing samples in a non-linearly constrained fashion. It has been heavily used by the single- For more information about this method see the reference below:</w:t>
+        <w:t>) is a method of dimension reduction developed for developing a reproducible method for graphing samples in a non-linearly constrained fashion. It has been heavily used by the single-</w:t>
+      </w:r>
+      <w:r>
+        <w:rPr>
+          <w:rFonts w:ascii="Helvetica" w:hAnsi="Helvetica" w:cs="Helvetica"/>
+          <w:color w:val="000000"/>
+          <w:sz w:val="21"/>
+          <w:szCs w:val="21"/>
+        </w:rPr>
+        <w:t>cell RNAseq community.</w:t>
+      </w:r>
+      <w:r>
+        <w:rPr>
+          <w:rFonts w:ascii="Helvetica" w:hAnsi="Helvetica" w:cs="Helvetica"/>
+          <w:color w:val="000000"/>
+          <w:sz w:val="21"/>
+          <w:szCs w:val="21"/>
+        </w:rPr>
+        <w:t xml:space="preserve"> For more information about this method see the reference below:</w:t>
       </w:r>
     </w:p>
     <w:p>
@@ -5381,19 +5162,8 @@
           <w:sz w:val="21"/>
           <w:szCs w:val="21"/>
         </w:rPr>
-        <w:t xml:space="preserve">with </w:t>
-      </w:r>
-      <w:proofErr w:type="spellStart"/>
-      <w:r>
-        <w:rPr>
-          <w:rFonts w:ascii="Helvetica" w:hAnsi="Helvetica" w:cs="Helvetica"/>
-          <w:color w:val="000000"/>
-          <w:sz w:val="21"/>
-          <w:szCs w:val="21"/>
-        </w:rPr>
-        <w:t>tSNE</w:t>
-      </w:r>
-      <w:proofErr w:type="spellEnd"/>
+        <w:t>with tSNE</w:t>
+      </w:r>
       <w:r>
         <w:rPr>
           <w:rFonts w:ascii="Helvetica" w:hAnsi="Helvetica" w:cs="Helvetica"/>
@@ -5403,7 +5173,6 @@
         </w:rPr>
         <w:t xml:space="preserve">, two clusters are </w:t>
       </w:r>
-      <w:proofErr w:type="spellStart"/>
       <w:r>
         <w:rPr>
           <w:rFonts w:ascii="Helvetica" w:hAnsi="Helvetica" w:cs="Helvetica"/>
@@ -5412,46 +5181,16 @@
           <w:szCs w:val="21"/>
         </w:rPr>
         <w:lastRenderedPageBreak/>
-        <w:t>PanCK</w:t>
-      </w:r>
-      <w:proofErr w:type="spellEnd"/>
-      <w:r>
-        <w:rPr>
-          <w:rFonts w:ascii="Helvetica" w:hAnsi="Helvetica" w:cs="Helvetica"/>
-          <w:color w:val="000000"/>
-          <w:sz w:val="21"/>
-          <w:szCs w:val="21"/>
-        </w:rPr>
-        <w:t>-positive</w:t>
-      </w:r>
-      <w:r>
-        <w:rPr>
-          <w:rFonts w:ascii="Helvetica" w:hAnsi="Helvetica" w:cs="Helvetica"/>
-          <w:color w:val="000000"/>
-          <w:sz w:val="21"/>
-          <w:szCs w:val="21"/>
-        </w:rPr>
-        <w:t xml:space="preserve">, which show higher expression of VEGFA than the </w:t>
-      </w:r>
-      <w:proofErr w:type="spellStart"/>
-      <w:r>
-        <w:rPr>
-          <w:rFonts w:ascii="Helvetica" w:hAnsi="Helvetica" w:cs="Helvetica"/>
-          <w:color w:val="000000"/>
-          <w:sz w:val="21"/>
-          <w:szCs w:val="21"/>
-        </w:rPr>
-        <w:t>PanCK</w:t>
-      </w:r>
-      <w:proofErr w:type="spellEnd"/>
-      <w:r>
-        <w:rPr>
-          <w:rFonts w:ascii="Helvetica" w:hAnsi="Helvetica" w:cs="Helvetica"/>
-          <w:color w:val="000000"/>
-          <w:sz w:val="21"/>
-          <w:szCs w:val="21"/>
-        </w:rPr>
-        <w:t>-negative segments</w:t>
+        <w:t>PanCK-positive</w:t>
+      </w:r>
+      <w:r>
+        <w:rPr>
+          <w:rFonts w:ascii="Helvetica" w:hAnsi="Helvetica" w:cs="Helvetica"/>
+          <w:color w:val="000000"/>
+          <w:sz w:val="21"/>
+          <w:szCs w:val="21"/>
+        </w:rPr>
+        <w:t>, which show higher expression of VEGFA than the PanCK-negative segments</w:t>
       </w:r>
       <w:r>
         <w:rPr>
@@ -5564,27 +5303,7 @@
           <w:sz w:val="21"/>
           <w:szCs w:val="21"/>
         </w:rPr>
-        <w:t xml:space="preserve"> If a </w:t>
-      </w:r>
-      <w:proofErr w:type="spellStart"/>
-      <w:r>
-        <w:rPr>
-          <w:rFonts w:ascii="Helvetica" w:hAnsi="Helvetica" w:cs="Helvetica"/>
-          <w:color w:val="000000"/>
-          <w:sz w:val="21"/>
-          <w:szCs w:val="21"/>
-        </w:rPr>
-        <w:t>tSNE</w:t>
-      </w:r>
-      <w:proofErr w:type="spellEnd"/>
-      <w:r>
-        <w:rPr>
-          <w:rFonts w:ascii="Helvetica" w:hAnsi="Helvetica" w:cs="Helvetica"/>
-          <w:color w:val="000000"/>
-          <w:sz w:val="21"/>
-          <w:szCs w:val="21"/>
-        </w:rPr>
-        <w:t xml:space="preserve"> or UMAP was graphed, the spreadsheet will only have one tab (Segment Annotations).</w:t>
+        <w:t xml:space="preserve"> If a tSNE or UMAP was graphed, the spreadsheet will only have one tab (Segment Annotations).</w:t>
       </w:r>
     </w:p>
     <w:p>
@@ -5667,27 +5386,7 @@
           <w:sz w:val="21"/>
           <w:szCs w:val="21"/>
         </w:rPr>
-        <w:t xml:space="preserve">If UMAP or </w:t>
-      </w:r>
-      <w:proofErr w:type="spellStart"/>
-      <w:r>
-        <w:rPr>
-          <w:rFonts w:ascii="Helvetica" w:hAnsi="Helvetica" w:cs="Helvetica"/>
-          <w:color w:val="000000"/>
-          <w:sz w:val="21"/>
-          <w:szCs w:val="21"/>
-        </w:rPr>
-        <w:t>tSNE</w:t>
-      </w:r>
-      <w:proofErr w:type="spellEnd"/>
-      <w:r>
-        <w:rPr>
-          <w:rFonts w:ascii="Helvetica" w:hAnsi="Helvetica" w:cs="Helvetica"/>
-          <w:color w:val="000000"/>
-          <w:sz w:val="21"/>
-          <w:szCs w:val="21"/>
-        </w:rPr>
-        <w:t xml:space="preserve"> is selected 2 new columns (Dim1 and Dim2) will be added. If PCA is selected Dim3 will also be added. Dim1&amp;2 represent the graphed values, Dim3 is added in case users are interested in graphing additional PCs.</w:t>
+        <w:t>If UMAP or tSNE is selected 2 new columns (Dim1 and Dim2) will be added. If PCA is selected Dim3 will also be added. Dim1&amp;2 represent the graphed values, Dim3 is added in case users are interested in graphing additional PCs.</w:t>
       </w:r>
     </w:p>
     <w:p>
@@ -5803,7 +5502,7 @@
 </file>
 
 <file path=word/endnotes.xml><?xml version="1.0" encoding="utf-8"?>
-<w:endnotes xmlns:wpc="http://schemas.microsoft.com/office/word/2010/wordprocessingCanvas" xmlns:cx="http://schemas.microsoft.com/office/drawing/2014/chartex" xmlns:cx1="http://schemas.microsoft.com/office/drawing/2015/9/8/chartex" xmlns:cx2="http://schemas.microsoft.com/office/drawing/2015/10/21/chartex" xmlns:cx3="http://schemas.microsoft.com/office/drawing/2016/5/9/chartex" xmlns:cx4="http://schemas.microsoft.com/office/drawing/2016/5/10/chartex" xmlns:cx5="http://schemas.microsoft.com/office/drawing/2016/5/11/chartex" xmlns:cx6="http://schemas.microsoft.com/office/drawing/2016/5/12/chartex" xmlns:cx7="http://schemas.microsoft.com/office/drawing/2016/5/13/chartex" xmlns:cx8="http://schemas.microsoft.com/office/drawing/2016/5/14/chartex" xmlns:mc="http://schemas.openxmlformats.org/markup-compatibility/2006" xmlns:aink="http://schemas.microsoft.com/office/drawing/2016/ink" xmlns:am3d="http://schemas.microsoft.com/office/drawing/2017/model3d" xmlns:o="urn:schemas-microsoft-com:office:office" xmlns:r="http://schemas.openxmlformats.org/officeDocument/2006/relationships" xmlns:m="http://schemas.openxmlformats.org/officeDocument/2006/math" xmlns:v="urn:schemas-microsoft-com:vml" xmlns:wp14="http://schemas.microsoft.com/office/word/2010/wordprocessingDrawing" xmlns:wp="http://schemas.openxmlformats.org/drawingml/2006/wordprocessingDrawing" xmlns:w10="urn:schemas-microsoft-com:office:word" xmlns:w="http://schemas.openxmlformats.org/wordprocessingml/2006/main" xmlns:w14="http://schemas.microsoft.com/office/word/2010/wordml" xmlns:w15="http://schemas.microsoft.com/office/word/2012/wordml" xmlns:w16cid="http://schemas.microsoft.com/office/word/2016/wordml/cid" xmlns:w16se="http://schemas.microsoft.com/office/word/2015/wordml/symex" xmlns:wpg="http://schemas.microsoft.com/office/word/2010/wordprocessingGroup" xmlns:wpi="http://schemas.microsoft.com/office/word/2010/wordprocessingInk" xmlns:wne="http://schemas.microsoft.com/office/word/2006/wordml" xmlns:wps="http://schemas.microsoft.com/office/word/2010/wordprocessingShape" mc:Ignorable="w14 w15 w16se w16cid wp14">
+<w:endnotes xmlns:wpc="http://schemas.microsoft.com/office/word/2010/wordprocessingCanvas" xmlns:cx="http://schemas.microsoft.com/office/drawing/2014/chartex" xmlns:cx1="http://schemas.microsoft.com/office/drawing/2015/9/8/chartex" xmlns:cx2="http://schemas.microsoft.com/office/drawing/2015/10/21/chartex" xmlns:cx3="http://schemas.microsoft.com/office/drawing/2016/5/9/chartex" xmlns:cx4="http://schemas.microsoft.com/office/drawing/2016/5/10/chartex" xmlns:cx5="http://schemas.microsoft.com/office/drawing/2016/5/11/chartex" xmlns:cx6="http://schemas.microsoft.com/office/drawing/2016/5/12/chartex" xmlns:cx7="http://schemas.microsoft.com/office/drawing/2016/5/13/chartex" xmlns:cx8="http://schemas.microsoft.com/office/drawing/2016/5/14/chartex" xmlns:mc="http://schemas.openxmlformats.org/markup-compatibility/2006" xmlns:aink="http://schemas.microsoft.com/office/drawing/2016/ink" xmlns:am3d="http://schemas.microsoft.com/office/drawing/2017/model3d" xmlns:o="urn:schemas-microsoft-com:office:office" xmlns:r="http://schemas.openxmlformats.org/officeDocument/2006/relationships" xmlns:m="http://schemas.openxmlformats.org/officeDocument/2006/math" xmlns:v="urn:schemas-microsoft-com:vml" xmlns:wp14="http://schemas.microsoft.com/office/word/2010/wordprocessingDrawing" xmlns:wp="http://schemas.openxmlformats.org/drawingml/2006/wordprocessingDrawing" xmlns:w10="urn:schemas-microsoft-com:office:word" xmlns:w="http://schemas.openxmlformats.org/wordprocessingml/2006/main" xmlns:w14="http://schemas.microsoft.com/office/word/2010/wordml" xmlns:w15="http://schemas.microsoft.com/office/word/2012/wordml" xmlns:w16cex="http://schemas.microsoft.com/office/word/2018/wordml/cex" xmlns:w16cid="http://schemas.microsoft.com/office/word/2016/wordml/cid" xmlns:w16="http://schemas.microsoft.com/office/word/2018/wordml" xmlns:w16se="http://schemas.microsoft.com/office/word/2015/wordml/symex" xmlns:wpg="http://schemas.microsoft.com/office/word/2010/wordprocessingGroup" xmlns:wpi="http://schemas.microsoft.com/office/word/2010/wordprocessingInk" xmlns:wne="http://schemas.microsoft.com/office/word/2006/wordml" xmlns:wps="http://schemas.microsoft.com/office/word/2010/wordprocessingShape" mc:Ignorable="w14 w15 w16se w16cid w16 w16cex wp14">
   <w:endnote w:type="separator" w:id="-1">
     <w:p>
       <w:pPr>
@@ -5835,7 +5534,7 @@
 </file>
 
 <file path=word/footer1.xml><?xml version="1.0" encoding="utf-8"?>
-<w:ftr xmlns:wpc="http://schemas.microsoft.com/office/word/2010/wordprocessingCanvas" xmlns:cx="http://schemas.microsoft.com/office/drawing/2014/chartex" xmlns:cx1="http://schemas.microsoft.com/office/drawing/2015/9/8/chartex" xmlns:cx2="http://schemas.microsoft.com/office/drawing/2015/10/21/chartex" xmlns:cx3="http://schemas.microsoft.com/office/drawing/2016/5/9/chartex" xmlns:cx4="http://schemas.microsoft.com/office/drawing/2016/5/10/chartex" xmlns:cx5="http://schemas.microsoft.com/office/drawing/2016/5/11/chartex" xmlns:cx6="http://schemas.microsoft.com/office/drawing/2016/5/12/chartex" xmlns:cx7="http://schemas.microsoft.com/office/drawing/2016/5/13/chartex" xmlns:cx8="http://schemas.microsoft.com/office/drawing/2016/5/14/chartex" xmlns:mc="http://schemas.openxmlformats.org/markup-compatibility/2006" xmlns:aink="http://schemas.microsoft.com/office/drawing/2016/ink" xmlns:am3d="http://schemas.microsoft.com/office/drawing/2017/model3d" xmlns:o="urn:schemas-microsoft-com:office:office" xmlns:r="http://schemas.openxmlformats.org/officeDocument/2006/relationships" xmlns:m="http://schemas.openxmlformats.org/officeDocument/2006/math" xmlns:v="urn:schemas-microsoft-com:vml" xmlns:wp14="http://schemas.microsoft.com/office/word/2010/wordprocessingDrawing" xmlns:wp="http://schemas.openxmlformats.org/drawingml/2006/wordprocessingDrawing" xmlns:w10="urn:schemas-microsoft-com:office:word" xmlns:w="http://schemas.openxmlformats.org/wordprocessingml/2006/main" xmlns:w14="http://schemas.microsoft.com/office/word/2010/wordml" xmlns:w15="http://schemas.microsoft.com/office/word/2012/wordml" xmlns:w16cid="http://schemas.microsoft.com/office/word/2016/wordml/cid" xmlns:w16se="http://schemas.microsoft.com/office/word/2015/wordml/symex" xmlns:wpg="http://schemas.microsoft.com/office/word/2010/wordprocessingGroup" xmlns:wpi="http://schemas.microsoft.com/office/word/2010/wordprocessingInk" xmlns:wne="http://schemas.microsoft.com/office/word/2006/wordml" xmlns:wps="http://schemas.microsoft.com/office/word/2010/wordprocessingShape" mc:Ignorable="w14 w15 w16se w16cid wp14">
+<w:ftr xmlns:wpc="http://schemas.microsoft.com/office/word/2010/wordprocessingCanvas" xmlns:cx="http://schemas.microsoft.com/office/drawing/2014/chartex" xmlns:cx1="http://schemas.microsoft.com/office/drawing/2015/9/8/chartex" xmlns:cx2="http://schemas.microsoft.com/office/drawing/2015/10/21/chartex" xmlns:cx3="http://schemas.microsoft.com/office/drawing/2016/5/9/chartex" xmlns:cx4="http://schemas.microsoft.com/office/drawing/2016/5/10/chartex" xmlns:cx5="http://schemas.microsoft.com/office/drawing/2016/5/11/chartex" xmlns:cx6="http://schemas.microsoft.com/office/drawing/2016/5/12/chartex" xmlns:cx7="http://schemas.microsoft.com/office/drawing/2016/5/13/chartex" xmlns:cx8="http://schemas.microsoft.com/office/drawing/2016/5/14/chartex" xmlns:mc="http://schemas.openxmlformats.org/markup-compatibility/2006" xmlns:aink="http://schemas.microsoft.com/office/drawing/2016/ink" xmlns:am3d="http://schemas.microsoft.com/office/drawing/2017/model3d" xmlns:o="urn:schemas-microsoft-com:office:office" xmlns:r="http://schemas.openxmlformats.org/officeDocument/2006/relationships" xmlns:m="http://schemas.openxmlformats.org/officeDocument/2006/math" xmlns:v="urn:schemas-microsoft-com:vml" xmlns:wp14="http://schemas.microsoft.com/office/word/2010/wordprocessingDrawing" xmlns:wp="http://schemas.openxmlformats.org/drawingml/2006/wordprocessingDrawing" xmlns:w10="urn:schemas-microsoft-com:office:word" xmlns:w="http://schemas.openxmlformats.org/wordprocessingml/2006/main" xmlns:w14="http://schemas.microsoft.com/office/word/2010/wordml" xmlns:w15="http://schemas.microsoft.com/office/word/2012/wordml" xmlns:w16cex="http://schemas.microsoft.com/office/word/2018/wordml/cex" xmlns:w16cid="http://schemas.microsoft.com/office/word/2016/wordml/cid" xmlns:w16="http://schemas.microsoft.com/office/word/2018/wordml" xmlns:w16se="http://schemas.microsoft.com/office/word/2015/wordml/symex" xmlns:wpg="http://schemas.microsoft.com/office/word/2010/wordprocessingGroup" xmlns:wpi="http://schemas.microsoft.com/office/word/2010/wordprocessingInk" xmlns:wne="http://schemas.microsoft.com/office/word/2006/wordml" xmlns:wps="http://schemas.microsoft.com/office/word/2010/wordprocessingShape" mc:Ignorable="w14 w15 w16se w16cid w16 w16cex wp14">
   <w:sdt>
     <w:sdtPr>
       <w:id w:val="-282737352"/>
@@ -5888,7 +5587,7 @@
 </file>
 
 <file path=word/footnotes.xml><?xml version="1.0" encoding="utf-8"?>
-<w:footnotes xmlns:wpc="http://schemas.microsoft.com/office/word/2010/wordprocessingCanvas" xmlns:cx="http://schemas.microsoft.com/office/drawing/2014/chartex" xmlns:cx1="http://schemas.microsoft.com/office/drawing/2015/9/8/chartex" xmlns:cx2="http://schemas.microsoft.com/office/drawing/2015/10/21/chartex" xmlns:cx3="http://schemas.microsoft.com/office/drawing/2016/5/9/chartex" xmlns:cx4="http://schemas.microsoft.com/office/drawing/2016/5/10/chartex" xmlns:cx5="http://schemas.microsoft.com/office/drawing/2016/5/11/chartex" xmlns:cx6="http://schemas.microsoft.com/office/drawing/2016/5/12/chartex" xmlns:cx7="http://schemas.microsoft.com/office/drawing/2016/5/13/chartex" xmlns:cx8="http://schemas.microsoft.com/office/drawing/2016/5/14/chartex" xmlns:mc="http://schemas.openxmlformats.org/markup-compatibility/2006" xmlns:aink="http://schemas.microsoft.com/office/drawing/2016/ink" xmlns:am3d="http://schemas.microsoft.com/office/drawing/2017/model3d" xmlns:o="urn:schemas-microsoft-com:office:office" xmlns:r="http://schemas.openxmlformats.org/officeDocument/2006/relationships" xmlns:m="http://schemas.openxmlformats.org/officeDocument/2006/math" xmlns:v="urn:schemas-microsoft-com:vml" xmlns:wp14="http://schemas.microsoft.com/office/word/2010/wordprocessingDrawing" xmlns:wp="http://schemas.openxmlformats.org/drawingml/2006/wordprocessingDrawing" xmlns:w10="urn:schemas-microsoft-com:office:word" xmlns:w="http://schemas.openxmlformats.org/wordprocessingml/2006/main" xmlns:w14="http://schemas.microsoft.com/office/word/2010/wordml" xmlns:w15="http://schemas.microsoft.com/office/word/2012/wordml" xmlns:w16cid="http://schemas.microsoft.com/office/word/2016/wordml/cid" xmlns:w16se="http://schemas.microsoft.com/office/word/2015/wordml/symex" xmlns:wpg="http://schemas.microsoft.com/office/word/2010/wordprocessingGroup" xmlns:wpi="http://schemas.microsoft.com/office/word/2010/wordprocessingInk" xmlns:wne="http://schemas.microsoft.com/office/word/2006/wordml" xmlns:wps="http://schemas.microsoft.com/office/word/2010/wordprocessingShape" mc:Ignorable="w14 w15 w16se w16cid wp14">
+<w:footnotes xmlns:wpc="http://schemas.microsoft.com/office/word/2010/wordprocessingCanvas" xmlns:cx="http://schemas.microsoft.com/office/drawing/2014/chartex" xmlns:cx1="http://schemas.microsoft.com/office/drawing/2015/9/8/chartex" xmlns:cx2="http://schemas.microsoft.com/office/drawing/2015/10/21/chartex" xmlns:cx3="http://schemas.microsoft.com/office/drawing/2016/5/9/chartex" xmlns:cx4="http://schemas.microsoft.com/office/drawing/2016/5/10/chartex" xmlns:cx5="http://schemas.microsoft.com/office/drawing/2016/5/11/chartex" xmlns:cx6="http://schemas.microsoft.com/office/drawing/2016/5/12/chartex" xmlns:cx7="http://schemas.microsoft.com/office/drawing/2016/5/13/chartex" xmlns:cx8="http://schemas.microsoft.com/office/drawing/2016/5/14/chartex" xmlns:mc="http://schemas.openxmlformats.org/markup-compatibility/2006" xmlns:aink="http://schemas.microsoft.com/office/drawing/2016/ink" xmlns:am3d="http://schemas.microsoft.com/office/drawing/2017/model3d" xmlns:o="urn:schemas-microsoft-com:office:office" xmlns:r="http://schemas.openxmlformats.org/officeDocument/2006/relationships" xmlns:m="http://schemas.openxmlformats.org/officeDocument/2006/math" xmlns:v="urn:schemas-microsoft-com:vml" xmlns:wp14="http://schemas.microsoft.com/office/word/2010/wordprocessingDrawing" xmlns:wp="http://schemas.openxmlformats.org/drawingml/2006/wordprocessingDrawing" xmlns:w10="urn:schemas-microsoft-com:office:word" xmlns:w="http://schemas.openxmlformats.org/wordprocessingml/2006/main" xmlns:w14="http://schemas.microsoft.com/office/word/2010/wordml" xmlns:w15="http://schemas.microsoft.com/office/word/2012/wordml" xmlns:w16cex="http://schemas.microsoft.com/office/word/2018/wordml/cex" xmlns:w16cid="http://schemas.microsoft.com/office/word/2016/wordml/cid" xmlns:w16="http://schemas.microsoft.com/office/word/2018/wordml" xmlns:w16se="http://schemas.microsoft.com/office/word/2015/wordml/symex" xmlns:wpg="http://schemas.microsoft.com/office/word/2010/wordprocessingGroup" xmlns:wpi="http://schemas.microsoft.com/office/word/2010/wordprocessingInk" xmlns:wne="http://schemas.microsoft.com/office/word/2006/wordml" xmlns:wps="http://schemas.microsoft.com/office/word/2010/wordprocessingShape" mc:Ignorable="w14 w15 w16se w16cid w16 w16cex wp14">
   <w:footnote w:type="separator" w:id="-1">
     <w:p>
       <w:pPr>
@@ -5920,7 +5619,7 @@
 </file>
 
 <file path=word/header1.xml><?xml version="1.0" encoding="utf-8"?>
-<w:hdr xmlns:wpc="http://schemas.microsoft.com/office/word/2010/wordprocessingCanvas" xmlns:cx="http://schemas.microsoft.com/office/drawing/2014/chartex" xmlns:cx1="http://schemas.microsoft.com/office/drawing/2015/9/8/chartex" xmlns:cx2="http://schemas.microsoft.com/office/drawing/2015/10/21/chartex" xmlns:cx3="http://schemas.microsoft.com/office/drawing/2016/5/9/chartex" xmlns:cx4="http://schemas.microsoft.com/office/drawing/2016/5/10/chartex" xmlns:cx5="http://schemas.microsoft.com/office/drawing/2016/5/11/chartex" xmlns:cx6="http://schemas.microsoft.com/office/drawing/2016/5/12/chartex" xmlns:cx7="http://schemas.microsoft.com/office/drawing/2016/5/13/chartex" xmlns:cx8="http://schemas.microsoft.com/office/drawing/2016/5/14/chartex" xmlns:mc="http://schemas.openxmlformats.org/markup-compatibility/2006" xmlns:aink="http://schemas.microsoft.com/office/drawing/2016/ink" xmlns:am3d="http://schemas.microsoft.com/office/drawing/2017/model3d" xmlns:o="urn:schemas-microsoft-com:office:office" xmlns:r="http://schemas.openxmlformats.org/officeDocument/2006/relationships" xmlns:m="http://schemas.openxmlformats.org/officeDocument/2006/math" xmlns:v="urn:schemas-microsoft-com:vml" xmlns:wp14="http://schemas.microsoft.com/office/word/2010/wordprocessingDrawing" xmlns:wp="http://schemas.openxmlformats.org/drawingml/2006/wordprocessingDrawing" xmlns:w10="urn:schemas-microsoft-com:office:word" xmlns:w="http://schemas.openxmlformats.org/wordprocessingml/2006/main" xmlns:w14="http://schemas.microsoft.com/office/word/2010/wordml" xmlns:w15="http://schemas.microsoft.com/office/word/2012/wordml" xmlns:w16cid="http://schemas.microsoft.com/office/word/2016/wordml/cid" xmlns:w16se="http://schemas.microsoft.com/office/word/2015/wordml/symex" xmlns:wpg="http://schemas.microsoft.com/office/word/2010/wordprocessingGroup" xmlns:wpi="http://schemas.microsoft.com/office/word/2010/wordprocessingInk" xmlns:wne="http://schemas.microsoft.com/office/word/2006/wordml" xmlns:wps="http://schemas.microsoft.com/office/word/2010/wordprocessingShape" mc:Ignorable="w14 w15 w16se w16cid wp14">
+<w:hdr xmlns:wpc="http://schemas.microsoft.com/office/word/2010/wordprocessingCanvas" xmlns:cx="http://schemas.microsoft.com/office/drawing/2014/chartex" xmlns:cx1="http://schemas.microsoft.com/office/drawing/2015/9/8/chartex" xmlns:cx2="http://schemas.microsoft.com/office/drawing/2015/10/21/chartex" xmlns:cx3="http://schemas.microsoft.com/office/drawing/2016/5/9/chartex" xmlns:cx4="http://schemas.microsoft.com/office/drawing/2016/5/10/chartex" xmlns:cx5="http://schemas.microsoft.com/office/drawing/2016/5/11/chartex" xmlns:cx6="http://schemas.microsoft.com/office/drawing/2016/5/12/chartex" xmlns:cx7="http://schemas.microsoft.com/office/drawing/2016/5/13/chartex" xmlns:cx8="http://schemas.microsoft.com/office/drawing/2016/5/14/chartex" xmlns:mc="http://schemas.openxmlformats.org/markup-compatibility/2006" xmlns:aink="http://schemas.microsoft.com/office/drawing/2016/ink" xmlns:am3d="http://schemas.microsoft.com/office/drawing/2017/model3d" xmlns:o="urn:schemas-microsoft-com:office:office" xmlns:r="http://schemas.openxmlformats.org/officeDocument/2006/relationships" xmlns:m="http://schemas.openxmlformats.org/officeDocument/2006/math" xmlns:v="urn:schemas-microsoft-com:vml" xmlns:wp14="http://schemas.microsoft.com/office/word/2010/wordprocessingDrawing" xmlns:wp="http://schemas.openxmlformats.org/drawingml/2006/wordprocessingDrawing" xmlns:w10="urn:schemas-microsoft-com:office:word" xmlns:w="http://schemas.openxmlformats.org/wordprocessingml/2006/main" xmlns:w14="http://schemas.microsoft.com/office/word/2010/wordml" xmlns:w15="http://schemas.microsoft.com/office/word/2012/wordml" xmlns:w16cex="http://schemas.microsoft.com/office/word/2018/wordml/cex" xmlns:w16cid="http://schemas.microsoft.com/office/word/2016/wordml/cid" xmlns:w16="http://schemas.microsoft.com/office/word/2018/wordml" xmlns:w16se="http://schemas.microsoft.com/office/word/2015/wordml/symex" xmlns:wpg="http://schemas.microsoft.com/office/word/2010/wordprocessingGroup" xmlns:wpi="http://schemas.microsoft.com/office/word/2010/wordprocessingInk" xmlns:wne="http://schemas.microsoft.com/office/word/2006/wordml" xmlns:wps="http://schemas.microsoft.com/office/word/2010/wordprocessingShape" mc:Ignorable="w14 w15 w16se w16cid w16 w16cex wp14">
   <w:p>
     <w:pPr>
       <w:pStyle w:val="Header"/>
@@ -5930,7 +5629,7 @@
 </file>
 
 <file path=word/numbering.xml><?xml version="1.0" encoding="utf-8"?>
-<w:numbering xmlns:wpc="http://schemas.microsoft.com/office/word/2010/wordprocessingCanvas" xmlns:cx="http://schemas.microsoft.com/office/drawing/2014/chartex" xmlns:cx1="http://schemas.microsoft.com/office/drawing/2015/9/8/chartex" xmlns:cx2="http://schemas.microsoft.com/office/drawing/2015/10/21/chartex" xmlns:cx3="http://schemas.microsoft.com/office/drawing/2016/5/9/chartex" xmlns:cx4="http://schemas.microsoft.com/office/drawing/2016/5/10/chartex" xmlns:cx5="http://schemas.microsoft.com/office/drawing/2016/5/11/chartex" xmlns:cx6="http://schemas.microsoft.com/office/drawing/2016/5/12/chartex" xmlns:cx7="http://schemas.microsoft.com/office/drawing/2016/5/13/chartex" xmlns:cx8="http://schemas.microsoft.com/office/drawing/2016/5/14/chartex" xmlns:mc="http://schemas.openxmlformats.org/markup-compatibility/2006" xmlns:aink="http://schemas.microsoft.com/office/drawing/2016/ink" xmlns:am3d="http://schemas.microsoft.com/office/drawing/2017/model3d" xmlns:o="urn:schemas-microsoft-com:office:office" xmlns:r="http://schemas.openxmlformats.org/officeDocument/2006/relationships" xmlns:m="http://schemas.openxmlformats.org/officeDocument/2006/math" xmlns:v="urn:schemas-microsoft-com:vml" xmlns:wp14="http://schemas.microsoft.com/office/word/2010/wordprocessingDrawing" xmlns:wp="http://schemas.openxmlformats.org/drawingml/2006/wordprocessingDrawing" xmlns:w10="urn:schemas-microsoft-com:office:word" xmlns:w="http://schemas.openxmlformats.org/wordprocessingml/2006/main" xmlns:w14="http://schemas.microsoft.com/office/word/2010/wordml" xmlns:w15="http://schemas.microsoft.com/office/word/2012/wordml" xmlns:w16cid="http://schemas.microsoft.com/office/word/2016/wordml/cid" xmlns:w16se="http://schemas.microsoft.com/office/word/2015/wordml/symex" xmlns:wpg="http://schemas.microsoft.com/office/word/2010/wordprocessingGroup" xmlns:wpi="http://schemas.microsoft.com/office/word/2010/wordprocessingInk" xmlns:wne="http://schemas.microsoft.com/office/word/2006/wordml" xmlns:wps="http://schemas.microsoft.com/office/word/2010/wordprocessingShape" mc:Ignorable="w14 w15 w16se w16cid wp14">
+<w:numbering xmlns:wpc="http://schemas.microsoft.com/office/word/2010/wordprocessingCanvas" xmlns:cx="http://schemas.microsoft.com/office/drawing/2014/chartex" xmlns:cx1="http://schemas.microsoft.com/office/drawing/2015/9/8/chartex" xmlns:cx2="http://schemas.microsoft.com/office/drawing/2015/10/21/chartex" xmlns:cx3="http://schemas.microsoft.com/office/drawing/2016/5/9/chartex" xmlns:cx4="http://schemas.microsoft.com/office/drawing/2016/5/10/chartex" xmlns:cx5="http://schemas.microsoft.com/office/drawing/2016/5/11/chartex" xmlns:cx6="http://schemas.microsoft.com/office/drawing/2016/5/12/chartex" xmlns:cx7="http://schemas.microsoft.com/office/drawing/2016/5/13/chartex" xmlns:cx8="http://schemas.microsoft.com/office/drawing/2016/5/14/chartex" xmlns:mc="http://schemas.openxmlformats.org/markup-compatibility/2006" xmlns:aink="http://schemas.microsoft.com/office/drawing/2016/ink" xmlns:am3d="http://schemas.microsoft.com/office/drawing/2017/model3d" xmlns:o="urn:schemas-microsoft-com:office:office" xmlns:r="http://schemas.openxmlformats.org/officeDocument/2006/relationships" xmlns:m="http://schemas.openxmlformats.org/officeDocument/2006/math" xmlns:v="urn:schemas-microsoft-com:vml" xmlns:wp14="http://schemas.microsoft.com/office/word/2010/wordprocessingDrawing" xmlns:wp="http://schemas.openxmlformats.org/drawingml/2006/wordprocessingDrawing" xmlns:w10="urn:schemas-microsoft-com:office:word" xmlns:w="http://schemas.openxmlformats.org/wordprocessingml/2006/main" xmlns:w14="http://schemas.microsoft.com/office/word/2010/wordml" xmlns:w15="http://schemas.microsoft.com/office/word/2012/wordml" xmlns:w16cex="http://schemas.microsoft.com/office/word/2018/wordml/cex" xmlns:w16cid="http://schemas.microsoft.com/office/word/2016/wordml/cid" xmlns:w16="http://schemas.microsoft.com/office/word/2018/wordml" xmlns:w16se="http://schemas.microsoft.com/office/word/2015/wordml/symex" xmlns:wpg="http://schemas.microsoft.com/office/word/2010/wordprocessingGroup" xmlns:wpi="http://schemas.microsoft.com/office/word/2010/wordprocessingInk" xmlns:wne="http://schemas.microsoft.com/office/word/2006/wordml" xmlns:wps="http://schemas.microsoft.com/office/word/2010/wordprocessingShape" mc:Ignorable="w14 w15 w16se w16cid w16 w16cex wp14">
   <w:abstractNum w:abstractNumId="0" w15:restartNumberingAfterBreak="0">
     <w:nsid w:val="68EE4ED6"/>
     <w:multiLevelType w:val="hybridMultilevel"/>
@@ -6258,16 +5957,8 @@
 </w:numbering>
 </file>
 
-<file path=word/people.xml><?xml version="1.0" encoding="utf-8"?>
-<w15:people xmlns:wpc="http://schemas.microsoft.com/office/word/2010/wordprocessingCanvas" xmlns:cx="http://schemas.microsoft.com/office/drawing/2014/chartex" xmlns:cx1="http://schemas.microsoft.com/office/drawing/2015/9/8/chartex" xmlns:cx2="http://schemas.microsoft.com/office/drawing/2015/10/21/chartex" xmlns:cx3="http://schemas.microsoft.com/office/drawing/2016/5/9/chartex" xmlns:cx4="http://schemas.microsoft.com/office/drawing/2016/5/10/chartex" xmlns:cx5="http://schemas.microsoft.com/office/drawing/2016/5/11/chartex" xmlns:cx6="http://schemas.microsoft.com/office/drawing/2016/5/12/chartex" xmlns:cx7="http://schemas.microsoft.com/office/drawing/2016/5/13/chartex" xmlns:cx8="http://schemas.microsoft.com/office/drawing/2016/5/14/chartex" xmlns:mc="http://schemas.openxmlformats.org/markup-compatibility/2006" xmlns:aink="http://schemas.microsoft.com/office/drawing/2016/ink" xmlns:am3d="http://schemas.microsoft.com/office/drawing/2017/model3d" xmlns:o="urn:schemas-microsoft-com:office:office" xmlns:r="http://schemas.openxmlformats.org/officeDocument/2006/relationships" xmlns:m="http://schemas.openxmlformats.org/officeDocument/2006/math" xmlns:v="urn:schemas-microsoft-com:vml" xmlns:wp14="http://schemas.microsoft.com/office/word/2010/wordprocessingDrawing" xmlns:wp="http://schemas.openxmlformats.org/drawingml/2006/wordprocessingDrawing" xmlns:w10="urn:schemas-microsoft-com:office:word" xmlns:w="http://schemas.openxmlformats.org/wordprocessingml/2006/main" xmlns:w14="http://schemas.microsoft.com/office/word/2010/wordml" xmlns:w15="http://schemas.microsoft.com/office/word/2012/wordml" xmlns:w16cid="http://schemas.microsoft.com/office/word/2016/wordml/cid" xmlns:w16se="http://schemas.microsoft.com/office/word/2015/wordml/symex" xmlns:wpg="http://schemas.microsoft.com/office/word/2010/wordprocessingGroup" xmlns:wpi="http://schemas.microsoft.com/office/word/2010/wordprocessingInk" xmlns:wne="http://schemas.microsoft.com/office/word/2006/wordml" xmlns:wps="http://schemas.microsoft.com/office/word/2010/wordprocessingShape" mc:Ignorable="w14 w15 w16se w16cid wp14">
-  <w15:person w15:author="Jason Reeves">
-    <w15:presenceInfo w15:providerId="AD" w15:userId="S::jreeves@nanostring.com::9b68753d-c28b-4558-95ad-36c3eca7976a"/>
-  </w15:person>
-</w15:people>
-</file>
-
 <file path=word/styles.xml><?xml version="1.0" encoding="utf-8"?>
-<w:styles xmlns:mc="http://schemas.openxmlformats.org/markup-compatibility/2006" xmlns:r="http://schemas.openxmlformats.org/officeDocument/2006/relationships" xmlns:w="http://schemas.openxmlformats.org/wordprocessingml/2006/main" xmlns:w14="http://schemas.microsoft.com/office/word/2010/wordml" xmlns:w15="http://schemas.microsoft.com/office/word/2012/wordml" xmlns:w16cid="http://schemas.microsoft.com/office/word/2016/wordml/cid" xmlns:w16se="http://schemas.microsoft.com/office/word/2015/wordml/symex" mc:Ignorable="w14 w15 w16se w16cid">
+<w:styles xmlns:mc="http://schemas.openxmlformats.org/markup-compatibility/2006" xmlns:r="http://schemas.openxmlformats.org/officeDocument/2006/relationships" xmlns:w="http://schemas.openxmlformats.org/wordprocessingml/2006/main" xmlns:w14="http://schemas.microsoft.com/office/word/2010/wordml" xmlns:w15="http://schemas.microsoft.com/office/word/2012/wordml" xmlns:w16cex="http://schemas.microsoft.com/office/word/2018/wordml/cex" xmlns:w16cid="http://schemas.microsoft.com/office/word/2016/wordml/cid" xmlns:w16="http://schemas.microsoft.com/office/word/2018/wordml" xmlns:w16se="http://schemas.microsoft.com/office/word/2015/wordml/symex" mc:Ignorable="w14 w15 w16se w16cid w16 w16cex">
   <w:docDefaults>
     <w:rPrDefault>
       <w:rPr>
@@ -7102,21 +6793,6 @@
 </file>
 
 <file path=customXml/item1.xml><?xml version="1.0" encoding="utf-8"?>
-<?mso-contentType ?>
-<FormTemplates xmlns="http://schemas.microsoft.com/sharepoint/v3/contenttype/forms">
-  <Display>DocumentLibraryForm</Display>
-  <Edit>DocumentLibraryForm</Edit>
-  <New>DocumentLibraryForm</New>
-</FormTemplates>
-</file>
-
-<file path=customXml/item2.xml><?xml version="1.0" encoding="utf-8"?>
-<p:properties xmlns:p="http://schemas.microsoft.com/office/2006/metadata/properties" xmlns:xsi="http://www.w3.org/2001/XMLSchema-instance" xmlns:pc="http://schemas.microsoft.com/office/infopath/2007/PartnerControls">
-  <documentManagement/>
-</p:properties>
-</file>
-
-<file path=customXml/item3.xml><?xml version="1.0" encoding="utf-8"?>
 <ct:contentTypeSchema xmlns:ct="http://schemas.microsoft.com/office/2006/metadata/contentType" xmlns:ma="http://schemas.microsoft.com/office/2006/metadata/properties/metaAttributes" ct:_="" ma:_="" ma:contentTypeName="Document" ma:contentTypeID="0x010100948EE25D2A4CCF429FF9E8F2EDCDF231" ma:contentTypeVersion="4" ma:contentTypeDescription="Create a new document." ma:contentTypeScope="" ma:versionID="a66fc58676ede860af1d610db671f112">
   <xsd:schema xmlns:xsd="http://www.w3.org/2001/XMLSchema" xmlns:xs="http://www.w3.org/2001/XMLSchema" xmlns:p="http://schemas.microsoft.com/office/2006/metadata/properties" xmlns:ns2="13a51d44-2ee7-445d-a695-10f52412b52d" targetNamespace="http://schemas.microsoft.com/office/2006/metadata/properties" ma:root="true" ma:fieldsID="ab9f2b303865f1bfe319115e62d0a735" ns2:_="">
     <xsd:import namespace="13a51d44-2ee7-445d-a695-10f52412b52d"/>
@@ -7262,28 +6938,26 @@
 </ct:contentTypeSchema>
 </file>
 
+<file path=customXml/item2.xml><?xml version="1.0" encoding="utf-8"?>
+<p:properties xmlns:p="http://schemas.microsoft.com/office/2006/metadata/properties" xmlns:xsi="http://www.w3.org/2001/XMLSchema-instance" xmlns:pc="http://schemas.microsoft.com/office/infopath/2007/PartnerControls">
+  <documentManagement/>
+</p:properties>
+</file>
+
+<file path=customXml/item3.xml><?xml version="1.0" encoding="utf-8"?>
+<?mso-contentType ?>
+<FormTemplates xmlns="http://schemas.microsoft.com/sharepoint/v3/contenttype/forms">
+  <Display>DocumentLibraryForm</Display>
+  <Edit>DocumentLibraryForm</Edit>
+  <New>DocumentLibraryForm</New>
+</FormTemplates>
+</file>
+
 <file path=customXml/item4.xml><?xml version="1.0" encoding="utf-8"?>
 <b:Sources xmlns:b="http://schemas.openxmlformats.org/officeDocument/2006/bibliography" xmlns="http://schemas.openxmlformats.org/officeDocument/2006/bibliography" SelectedStyle="\MLASeventhEditionOfficeOnline.xsl" StyleName="MLA" Version="7"/>
 </file>
 
 <file path=customXml/itemProps1.xml><?xml version="1.0" encoding="utf-8"?>
-<ds:datastoreItem xmlns:ds="http://schemas.openxmlformats.org/officeDocument/2006/customXml" ds:itemID="{EC2E7B9C-E911-42D0-8B78-7E18EF183CD9}">
-  <ds:schemaRefs>
-    <ds:schemaRef ds:uri="http://schemas.microsoft.com/sharepoint/v3/contenttype/forms"/>
-  </ds:schemaRefs>
-</ds:datastoreItem>
-</file>
-
-<file path=customXml/itemProps2.xml><?xml version="1.0" encoding="utf-8"?>
-<ds:datastoreItem xmlns:ds="http://schemas.openxmlformats.org/officeDocument/2006/customXml" ds:itemID="{35940A13-2E53-4A7B-8DB2-4152CF407EF5}">
-  <ds:schemaRefs>
-    <ds:schemaRef ds:uri="http://schemas.microsoft.com/office/2006/metadata/properties"/>
-    <ds:schemaRef ds:uri="http://schemas.microsoft.com/office/infopath/2007/PartnerControls"/>
-  </ds:schemaRefs>
-</ds:datastoreItem>
-</file>
-
-<file path=customXml/itemProps3.xml><?xml version="1.0" encoding="utf-8"?>
 <ds:datastoreItem xmlns:ds="http://schemas.openxmlformats.org/officeDocument/2006/customXml" ds:itemID="{0D8BDA30-205A-448B-99B2-B17DCA56E25B}">
   <ds:schemaRefs>
     <ds:schemaRef ds:uri="http://schemas.microsoft.com/office/2006/metadata/contentType"/>
@@ -7301,6 +6975,23 @@
 </ds:datastoreItem>
 </file>
 
+<file path=customXml/itemProps2.xml><?xml version="1.0" encoding="utf-8"?>
+<ds:datastoreItem xmlns:ds="http://schemas.openxmlformats.org/officeDocument/2006/customXml" ds:itemID="{35940A13-2E53-4A7B-8DB2-4152CF407EF5}">
+  <ds:schemaRefs>
+    <ds:schemaRef ds:uri="http://schemas.microsoft.com/office/2006/metadata/properties"/>
+    <ds:schemaRef ds:uri="http://schemas.microsoft.com/office/infopath/2007/PartnerControls"/>
+  </ds:schemaRefs>
+</ds:datastoreItem>
+</file>
+
+<file path=customXml/itemProps3.xml><?xml version="1.0" encoding="utf-8"?>
+<ds:datastoreItem xmlns:ds="http://schemas.openxmlformats.org/officeDocument/2006/customXml" ds:itemID="{EC2E7B9C-E911-42D0-8B78-7E18EF183CD9}">
+  <ds:schemaRefs>
+    <ds:schemaRef ds:uri="http://schemas.microsoft.com/sharepoint/v3/contenttype/forms"/>
+  </ds:schemaRefs>
+</ds:datastoreItem>
+</file>
+
 <file path=customXml/itemProps4.xml><?xml version="1.0" encoding="utf-8"?>
 <ds:datastoreItem xmlns:ds="http://schemas.openxmlformats.org/officeDocument/2006/customXml" ds:itemID="{4D2253B0-BE37-4F08-ADBE-0B5EFC869778}">
   <ds:schemaRefs>

</xml_diff>